<commit_message>
Backup folder - 2024-07-07 00:47:31
</commit_message>
<xml_diff>
--- a/Практика/Mentor Tasks/ЩОДЕННИК ПРАКТИКИ_Зайченко_622п_2024.docx
+++ b/Практика/Mentor Tasks/ЩОДЕННИК ПРАКТИКИ_Зайченко_622п_2024.docx
@@ -10004,16 +10004,7 @@
                 <w:szCs w:val="28"/>
                 <w:lang w:val="uk-UA"/>
               </w:rPr>
-              <w:t>0</w:t>
-            </w:r>
-            <w:r>
-              <w:rPr>
-                <w:rFonts w:ascii="Times New Roman" w:hAnsi="Times New Roman"/>
-                <w:sz w:val="28"/>
-                <w:szCs w:val="28"/>
-                <w:lang w:val="uk-UA"/>
-              </w:rPr>
-              <w:t>2</w:t>
+              <w:t>02</w:t>
             </w:r>
             <w:r>
               <w:rPr>
@@ -10876,31 +10867,6 @@
     </w:p>
     <w:p>
       <w:pPr>
-        <w:spacing w:line="240" w:lineRule="auto"/>
-        <w:jc w:val="center"/>
-        <w:rPr>
-          <w:rFonts w:ascii="Times New Roman" w:hAnsi="Times New Roman"/>
-          <w:i/>
-          <w:color w:val="FF0000"/>
-          <w:sz w:val="28"/>
-          <w:szCs w:val="28"/>
-          <w:lang w:val="uk-UA"/>
-        </w:rPr>
-      </w:pPr>
-      <w:r>
-        <w:rPr>
-          <w:rFonts w:ascii="Times New Roman" w:hAnsi="Times New Roman"/>
-          <w:i/>
-          <w:color w:val="FF0000"/>
-          <w:sz w:val="28"/>
-          <w:szCs w:val="28"/>
-          <w:lang w:val="uk-UA"/>
-        </w:rPr>
-        <w:t>розмістити</w:t>
-      </w:r>
-    </w:p>
-    <w:p>
-      <w:pPr>
         <w:shd w:val="clear" w:color="auto" w:fill="FFFFFF"/>
         <w:rPr>
           <w:rFonts w:ascii="Times New Roman" w:hAnsi="Times New Roman"/>
@@ -10938,7 +10904,25 @@
           <w:sz w:val="28"/>
           <w:szCs w:val="28"/>
         </w:rPr>
-        <w:t xml:space="preserve">Побудувати графік функції однієї змінної. Знайти </w:t>
+        <w:t xml:space="preserve">Побудувати графік функції однієї змінної. </w:t>
+      </w:r>
+      <w:proofErr w:type="spellStart"/>
+      <w:r>
+        <w:rPr>
+          <w:rFonts w:ascii="Times New Roman" w:hAnsi="Times New Roman"/>
+          <w:sz w:val="28"/>
+          <w:szCs w:val="28"/>
+        </w:rPr>
+        <w:t>Знайти</w:t>
+      </w:r>
+      <w:proofErr w:type="spellEnd"/>
+      <w:r>
+        <w:rPr>
+          <w:rFonts w:ascii="Times New Roman" w:hAnsi="Times New Roman"/>
+          <w:sz w:val="28"/>
+          <w:szCs w:val="28"/>
+        </w:rPr>
+        <w:t xml:space="preserve"> </w:t>
       </w:r>
       <w:proofErr w:type="spellStart"/>
       <w:r>
@@ -11024,6 +11008,7 @@
         </w:rPr>
         <w:t xml:space="preserve">Побудувати за допомогою </w:t>
       </w:r>
+      <w:bookmarkStart w:id="39" w:name="_Hlk171202137"/>
       <w:proofErr w:type="spellStart"/>
       <w:r>
         <w:rPr>
@@ -11043,8 +11028,81 @@
           <w:szCs w:val="28"/>
           <w:lang w:val="uk-UA" w:eastAsia="ru-RU"/>
         </w:rPr>
-        <w:t xml:space="preserve"> графік функції згідно з варіантом (таблиця 1) на довільному відрізку. Знайти значення функції у довільних точках, </w:t>
-      </w:r>
+        <w:t xml:space="preserve"> </w:t>
+      </w:r>
+      <w:bookmarkEnd w:id="39"/>
+      <w:r>
+        <w:rPr>
+          <w:rFonts w:ascii="Times New Roman" w:hAnsi="Times New Roman"/>
+          <w:sz w:val="28"/>
+          <w:szCs w:val="28"/>
+          <w:lang w:val="uk-UA" w:eastAsia="ru-RU"/>
+        </w:rPr>
+        <w:t>графік функції згідно з варіантом (</w:t>
+      </w:r>
+      <w:r>
+        <w:rPr>
+          <w:rFonts w:ascii="Times New Roman" w:hAnsi="Times New Roman"/>
+          <w:sz w:val="28"/>
+          <w:szCs w:val="28"/>
+          <w:lang w:val="uk-UA" w:eastAsia="ru-RU"/>
+        </w:rPr>
+        <w:t xml:space="preserve">варіант 9 - </w:t>
+      </w:r>
+      <w:r>
+        <w:rPr>
+          <w:noProof/>
+          <w:sz w:val="28"/>
+          <w:szCs w:val="28"/>
+          <w:vertAlign w:val="subscript"/>
+          <w:lang w:val="en-US"/>
+        </w:rPr>
+        <w:drawing>
+          <wp:inline distT="0" distB="0" distL="114300" distR="114300" wp14:anchorId="2641E441" wp14:editId="48DE598B">
+            <wp:extent cx="690280" cy="146050"/>
+            <wp:effectExtent l="0" t="0" r="0" b="0"/>
+            <wp:docPr id="99" name="image94.png"/>
+            <wp:cNvGraphicFramePr/>
+            <a:graphic xmlns:a="http://schemas.openxmlformats.org/drawingml/2006/main">
+              <a:graphicData uri="http://schemas.openxmlformats.org/drawingml/2006/picture">
+                <pic:pic xmlns:pic="http://schemas.openxmlformats.org/drawingml/2006/picture">
+                  <pic:nvPicPr>
+                    <pic:cNvPr id="0" name="image94.png"/>
+                    <pic:cNvPicPr preferRelativeResize="0"/>
+                  </pic:nvPicPr>
+                  <pic:blipFill>
+                    <a:blip r:embed="rId10" cstate="print"/>
+                    <a:srcRect/>
+                    <a:stretch>
+                      <a:fillRect/>
+                    </a:stretch>
+                  </pic:blipFill>
+                  <pic:spPr>
+                    <a:xfrm>
+                      <a:off x="0" y="0"/>
+                      <a:ext cx="746629" cy="157972"/>
+                    </a:xfrm>
+                    <a:prstGeom prst="rect">
+                      <a:avLst/>
+                    </a:prstGeom>
+                    <a:ln/>
+                  </pic:spPr>
+                </pic:pic>
+              </a:graphicData>
+            </a:graphic>
+          </wp:inline>
+        </w:drawing>
+      </w:r>
+      <w:r>
+        <w:rPr>
+          <w:rFonts w:ascii="Times New Roman" w:hAnsi="Times New Roman"/>
+          <w:sz w:val="28"/>
+          <w:szCs w:val="28"/>
+          <w:lang w:val="uk-UA" w:eastAsia="ru-RU"/>
+        </w:rPr>
+        <w:t xml:space="preserve">) на довільному відрізку. Знайти значення функції у довільних точках, </w:t>
+      </w:r>
+      <w:bookmarkStart w:id="40" w:name="_Hlk171203580"/>
       <w:proofErr w:type="spellStart"/>
       <w:r>
         <w:rPr>
@@ -11063,7 +11121,37 @@
           <w:szCs w:val="28"/>
           <w:lang w:val="uk-UA" w:eastAsia="ru-RU"/>
         </w:rPr>
-        <w:t xml:space="preserve"> (отримати таблицю значень) цієї функції на відрізку [0;π], змінення значення змінної виконувати з довільним кроком.</w:t>
+        <w:t xml:space="preserve"> </w:t>
+      </w:r>
+      <w:bookmarkEnd w:id="40"/>
+      <w:r>
+        <w:rPr>
+          <w:rFonts w:ascii="Times New Roman" w:hAnsi="Times New Roman"/>
+          <w:sz w:val="28"/>
+          <w:szCs w:val="28"/>
+          <w:lang w:val="uk-UA" w:eastAsia="ru-RU"/>
+        </w:rPr>
+        <w:t xml:space="preserve">(отримати таблицю значень) цієї функції на відрізку </w:t>
+      </w:r>
+      <w:bookmarkStart w:id="41" w:name="_Hlk171202084"/>
+      <w:r>
+        <w:rPr>
+          <w:rFonts w:ascii="Times New Roman" w:hAnsi="Times New Roman"/>
+          <w:sz w:val="28"/>
+          <w:szCs w:val="28"/>
+          <w:lang w:val="uk-UA" w:eastAsia="ru-RU"/>
+        </w:rPr>
+        <w:t>[0;π]</w:t>
+      </w:r>
+      <w:bookmarkEnd w:id="41"/>
+      <w:r>
+        <w:rPr>
+          <w:rFonts w:ascii="Times New Roman" w:hAnsi="Times New Roman"/>
+          <w:sz w:val="28"/>
+          <w:szCs w:val="28"/>
+          <w:lang w:val="uk-UA" w:eastAsia="ru-RU"/>
+        </w:rPr>
+        <w:t>, змінення значення змінної виконувати з довільним кроком.</w:t>
       </w:r>
     </w:p>
     <w:p>
@@ -11114,476 +11202,3364 @@
           <w:rFonts w:ascii="Times New Roman" w:hAnsi="Times New Roman"/>
           <w:sz w:val="28"/>
           <w:szCs w:val="28"/>
-          <w:lang w:val="en-US"/>
+          <w:lang w:val="uk-UA"/>
         </w:rPr>
       </w:pPr>
     </w:p>
     <w:p>
       <w:pPr>
-        <w:shd w:val="clear" w:color="auto" w:fill="FFFFFF"/>
-        <w:ind w:right="1"/>
-        <w:rPr>
-          <w:rFonts w:ascii="Times New Roman" w:hAnsi="Times New Roman"/>
-          <w:i/>
-          <w:color w:val="FF0000"/>
-          <w:sz w:val="28"/>
-          <w:szCs w:val="28"/>
-          <w:lang w:val="uk-UA"/>
-        </w:rPr>
-      </w:pPr>
-      <w:r>
-        <w:rPr>
-          <w:rFonts w:ascii="Times New Roman" w:hAnsi="Times New Roman"/>
-          <w:i/>
-          <w:color w:val="FF0000"/>
-          <w:sz w:val="28"/>
-          <w:szCs w:val="28"/>
-          <w:lang w:val="uk-UA"/>
-        </w:rPr>
-        <w:t>Практична реалізація</w:t>
+        <w:spacing w:line="240" w:lineRule="auto"/>
+        <w:ind w:firstLine="0"/>
+        <w:jc w:val="left"/>
+        <w:rPr>
+          <w:rFonts w:ascii="Times New Roman" w:hAnsi="Times New Roman"/>
+          <w:sz w:val="28"/>
+          <w:szCs w:val="28"/>
+          <w:lang w:val="uk-UA"/>
+        </w:rPr>
+      </w:pPr>
+      <w:r>
+        <w:rPr>
+          <w:rFonts w:ascii="Times New Roman" w:hAnsi="Times New Roman"/>
+          <w:sz w:val="28"/>
+          <w:szCs w:val="28"/>
+          <w:lang w:val="uk-UA"/>
+        </w:rPr>
+        <w:t xml:space="preserve">Для виконання розрахунків в </w:t>
+      </w:r>
+      <w:r>
+        <w:rPr>
+          <w:rFonts w:ascii="Times New Roman" w:hAnsi="Times New Roman"/>
+          <w:sz w:val="28"/>
+          <w:szCs w:val="28"/>
+          <w:lang w:val="uk-UA"/>
+        </w:rPr>
+        <w:t xml:space="preserve">середовищі </w:t>
+      </w:r>
+      <w:proofErr w:type="spellStart"/>
+      <w:r>
+        <w:rPr>
+          <w:rFonts w:ascii="Times New Roman" w:hAnsi="Times New Roman"/>
+          <w:sz w:val="28"/>
+          <w:szCs w:val="28"/>
+          <w:lang w:val="en-US" w:eastAsia="ru-RU"/>
+        </w:rPr>
+        <w:t>Scilab</w:t>
+      </w:r>
+      <w:proofErr w:type="spellEnd"/>
+      <w:r>
+        <w:rPr>
+          <w:rFonts w:ascii="Times New Roman" w:hAnsi="Times New Roman"/>
+          <w:bCs/>
+          <w:sz w:val="28"/>
+          <w:szCs w:val="28"/>
+          <w:lang w:val="uk-UA" w:eastAsia="ru-RU"/>
+        </w:rPr>
+        <w:t xml:space="preserve"> </w:t>
+      </w:r>
+      <w:proofErr w:type="spellStart"/>
+      <w:r>
+        <w:rPr>
+          <w:rFonts w:ascii="Times New Roman" w:hAnsi="Times New Roman"/>
+          <w:bCs/>
+          <w:sz w:val="28"/>
+          <w:szCs w:val="28"/>
+          <w:lang w:val="uk-UA" w:eastAsia="ru-RU"/>
+        </w:rPr>
+        <w:t>необідно</w:t>
+      </w:r>
+      <w:proofErr w:type="spellEnd"/>
+      <w:r>
+        <w:rPr>
+          <w:rFonts w:ascii="Times New Roman" w:hAnsi="Times New Roman"/>
+          <w:bCs/>
+          <w:sz w:val="28"/>
+          <w:szCs w:val="28"/>
+          <w:lang w:val="uk-UA" w:eastAsia="ru-RU"/>
+        </w:rPr>
+        <w:t xml:space="preserve"> </w:t>
+      </w:r>
+      <w:r>
+        <w:rPr>
+          <w:rFonts w:ascii="Times New Roman" w:hAnsi="Times New Roman"/>
+          <w:bCs/>
+          <w:sz w:val="28"/>
+          <w:szCs w:val="28"/>
+          <w:lang w:val="uk-UA" w:eastAsia="ru-RU"/>
+        </w:rPr>
+        <w:t>вести наступні команди:</w:t>
       </w:r>
     </w:p>
     <w:p>
       <w:pPr>
-        <w:shd w:val="clear" w:color="auto" w:fill="FFFFFF"/>
-        <w:rPr>
-          <w:rFonts w:ascii="Times New Roman" w:hAnsi="Times New Roman"/>
-          <w:sz w:val="28"/>
-          <w:szCs w:val="28"/>
-          <w:lang w:val="uk-UA"/>
-        </w:rPr>
-      </w:pPr>
-      <w:r>
-        <w:rPr>
-          <w:rFonts w:ascii="Times New Roman" w:hAnsi="Times New Roman"/>
-          <w:b/>
-          <w:sz w:val="28"/>
-          <w:szCs w:val="28"/>
-          <w:lang w:val="uk-UA"/>
-        </w:rPr>
-        <w:t>Завдання 1.</w:t>
-      </w:r>
-      <w:r>
-        <w:rPr>
-          <w:rFonts w:ascii="Times New Roman" w:hAnsi="Times New Roman"/>
-          <w:b/>
-          <w:sz w:val="28"/>
-          <w:szCs w:val="28"/>
-          <w:lang w:val="uk-UA"/>
-        </w:rPr>
-        <w:t>2</w:t>
+        <w:pStyle w:val="af1"/>
+        <w:rPr>
+          <w:sz w:val="22"/>
+          <w:szCs w:val="28"/>
+          <w:lang w:val="uk-UA"/>
+        </w:rPr>
+      </w:pPr>
+      <w:r>
+        <w:rPr>
+          <w:sz w:val="22"/>
+          <w:szCs w:val="28"/>
+        </w:rPr>
+        <w:t xml:space="preserve">// </w:t>
+      </w:r>
+      <w:proofErr w:type="spellStart"/>
+      <w:r>
+        <w:rPr>
+          <w:sz w:val="22"/>
+          <w:szCs w:val="28"/>
+        </w:rPr>
+        <w:t>Визначаємо</w:t>
+      </w:r>
+      <w:proofErr w:type="spellEnd"/>
+      <w:r>
+        <w:rPr>
+          <w:sz w:val="22"/>
+          <w:szCs w:val="28"/>
+        </w:rPr>
+        <w:t xml:space="preserve"> </w:t>
+      </w:r>
+      <w:proofErr w:type="spellStart"/>
+      <w:r>
+        <w:rPr>
+          <w:sz w:val="22"/>
+          <w:szCs w:val="28"/>
+        </w:rPr>
+        <w:t>відрізок</w:t>
+      </w:r>
+      <w:proofErr w:type="spellEnd"/>
+      <w:r>
+        <w:rPr>
+          <w:sz w:val="22"/>
+          <w:szCs w:val="28"/>
+        </w:rPr>
+        <w:t xml:space="preserve"> [</w:t>
+      </w:r>
+      <w:proofErr w:type="gramStart"/>
+      <w:r>
+        <w:rPr>
+          <w:sz w:val="22"/>
+          <w:szCs w:val="28"/>
+        </w:rPr>
+        <w:t>0;π</w:t>
+      </w:r>
+      <w:proofErr w:type="gramEnd"/>
+      <w:r>
+        <w:rPr>
+          <w:sz w:val="22"/>
+          <w:szCs w:val="28"/>
+        </w:rPr>
+        <w:t>]</w:t>
+      </w:r>
+      <w:r>
+        <w:rPr>
+          <w:sz w:val="22"/>
+          <w:szCs w:val="28"/>
+          <w:lang w:val="uk-UA"/>
+        </w:rPr>
+        <w:t xml:space="preserve"> </w:t>
+      </w:r>
+      <w:proofErr w:type="spellStart"/>
+      <w:r>
+        <w:rPr>
+          <w:sz w:val="22"/>
+          <w:szCs w:val="28"/>
+        </w:rPr>
+        <w:t>та</w:t>
+      </w:r>
+      <w:proofErr w:type="spellEnd"/>
+      <w:r>
+        <w:rPr>
+          <w:sz w:val="22"/>
+          <w:szCs w:val="28"/>
+        </w:rPr>
+        <w:t xml:space="preserve"> </w:t>
+      </w:r>
+      <w:proofErr w:type="spellStart"/>
+      <w:r>
+        <w:rPr>
+          <w:sz w:val="22"/>
+          <w:szCs w:val="28"/>
+        </w:rPr>
+        <w:t>крок</w:t>
+      </w:r>
+      <w:proofErr w:type="spellEnd"/>
+      <w:r>
+        <w:rPr>
+          <w:sz w:val="22"/>
+          <w:szCs w:val="28"/>
+          <w:lang w:val="uk-UA"/>
+        </w:rPr>
+        <w:t xml:space="preserve"> 0.1</w:t>
       </w:r>
     </w:p>
     <w:p>
       <w:pPr>
-        <w:shd w:val="clear" w:color="auto" w:fill="FFFFFF"/>
-        <w:ind w:right="1"/>
-        <w:rPr>
-          <w:rFonts w:ascii="Times New Roman" w:hAnsi="Times New Roman"/>
-          <w:i/>
-          <w:color w:val="FF0000"/>
-          <w:sz w:val="28"/>
-          <w:szCs w:val="28"/>
-          <w:lang w:val="uk-UA"/>
-        </w:rPr>
-      </w:pPr>
-      <w:r>
-        <w:rPr>
-          <w:rFonts w:ascii="Times New Roman" w:hAnsi="Times New Roman"/>
-          <w:i/>
-          <w:color w:val="FF0000"/>
-          <w:sz w:val="28"/>
-          <w:szCs w:val="28"/>
-          <w:lang w:val="uk-UA"/>
-        </w:rPr>
-        <w:t xml:space="preserve">Теоретичні відомості до завдання </w:t>
+        <w:pStyle w:val="af1"/>
+        <w:rPr>
+          <w:sz w:val="22"/>
+          <w:szCs w:val="28"/>
+        </w:rPr>
+      </w:pPr>
+      <w:proofErr w:type="spellStart"/>
+      <w:r>
+        <w:rPr>
+          <w:sz w:val="22"/>
+          <w:szCs w:val="28"/>
+        </w:rPr>
+        <w:t>x_min</w:t>
+      </w:r>
+      <w:proofErr w:type="spellEnd"/>
+      <w:r>
+        <w:rPr>
+          <w:sz w:val="22"/>
+          <w:szCs w:val="28"/>
+        </w:rPr>
+        <w:t xml:space="preserve"> = 0;</w:t>
       </w:r>
     </w:p>
     <w:p>
       <w:pPr>
-        <w:shd w:val="clear" w:color="auto" w:fill="FFFFFF"/>
-        <w:ind w:right="1"/>
-        <w:rPr>
-          <w:rFonts w:ascii="Times New Roman" w:hAnsi="Times New Roman"/>
-          <w:i/>
-          <w:color w:val="FF0000"/>
-          <w:sz w:val="28"/>
-          <w:szCs w:val="28"/>
-          <w:lang w:val="uk-UA"/>
-        </w:rPr>
-      </w:pPr>
-      <w:r>
-        <w:rPr>
-          <w:rFonts w:ascii="Times New Roman" w:hAnsi="Times New Roman"/>
-          <w:i/>
-          <w:color w:val="FF0000"/>
-          <w:sz w:val="28"/>
-          <w:szCs w:val="28"/>
-          <w:lang w:val="uk-UA"/>
-        </w:rPr>
-        <w:t>Практична реалізація</w:t>
+        <w:pStyle w:val="af1"/>
+        <w:rPr>
+          <w:sz w:val="22"/>
+          <w:szCs w:val="28"/>
+        </w:rPr>
+      </w:pPr>
+      <w:proofErr w:type="spellStart"/>
+      <w:r>
+        <w:rPr>
+          <w:sz w:val="22"/>
+          <w:szCs w:val="28"/>
+        </w:rPr>
+        <w:t>x_max</w:t>
+      </w:r>
+      <w:proofErr w:type="spellEnd"/>
+      <w:r>
+        <w:rPr>
+          <w:sz w:val="22"/>
+          <w:szCs w:val="28"/>
+        </w:rPr>
+        <w:t xml:space="preserve"> = %</w:t>
+      </w:r>
+      <w:proofErr w:type="spellStart"/>
+      <w:r>
+        <w:rPr>
+          <w:sz w:val="22"/>
+          <w:szCs w:val="28"/>
+        </w:rPr>
+        <w:t>pi</w:t>
+      </w:r>
+      <w:proofErr w:type="spellEnd"/>
+      <w:r>
+        <w:rPr>
+          <w:sz w:val="22"/>
+          <w:szCs w:val="28"/>
+        </w:rPr>
+        <w:t>;</w:t>
       </w:r>
     </w:p>
     <w:p>
       <w:pPr>
-        <w:shd w:val="clear" w:color="auto" w:fill="FFFFFF"/>
-        <w:rPr>
-          <w:rFonts w:ascii="Times New Roman" w:hAnsi="Times New Roman"/>
-          <w:sz w:val="28"/>
-          <w:szCs w:val="28"/>
-          <w:lang w:val="uk-UA"/>
-        </w:rPr>
-      </w:pPr>
-      <w:r>
-        <w:rPr>
-          <w:rFonts w:ascii="Times New Roman" w:hAnsi="Times New Roman"/>
-          <w:b/>
-          <w:sz w:val="28"/>
-          <w:szCs w:val="28"/>
-          <w:lang w:val="uk-UA"/>
-        </w:rPr>
-        <w:t>Завдання 1.</w:t>
-      </w:r>
-      <w:r>
-        <w:rPr>
-          <w:rFonts w:ascii="Times New Roman" w:hAnsi="Times New Roman"/>
-          <w:b/>
-          <w:sz w:val="28"/>
-          <w:szCs w:val="28"/>
-          <w:lang w:val="uk-UA"/>
-        </w:rPr>
-        <w:t>3</w:t>
-      </w:r>
-    </w:p>
-    <w:p>
-      <w:pPr>
-        <w:shd w:val="clear" w:color="auto" w:fill="FFFFFF"/>
-        <w:ind w:right="1"/>
-        <w:rPr>
-          <w:rFonts w:ascii="Times New Roman" w:hAnsi="Times New Roman"/>
-          <w:i/>
-          <w:color w:val="FF0000"/>
-          <w:sz w:val="28"/>
-          <w:szCs w:val="28"/>
-          <w:lang w:val="uk-UA"/>
-        </w:rPr>
-      </w:pPr>
-      <w:r>
-        <w:rPr>
-          <w:rFonts w:ascii="Times New Roman" w:hAnsi="Times New Roman"/>
-          <w:i/>
-          <w:color w:val="FF0000"/>
-          <w:sz w:val="28"/>
-          <w:szCs w:val="28"/>
-          <w:lang w:val="uk-UA"/>
-        </w:rPr>
-        <w:t xml:space="preserve">Теоретичні відомості до завдання </w:t>
-      </w:r>
-    </w:p>
-    <w:p>
-      <w:pPr>
-        <w:shd w:val="clear" w:color="auto" w:fill="FFFFFF"/>
-        <w:ind w:right="1"/>
-        <w:rPr>
-          <w:rFonts w:ascii="Times New Roman" w:hAnsi="Times New Roman"/>
-          <w:i/>
-          <w:color w:val="FF0000"/>
-          <w:sz w:val="28"/>
-          <w:szCs w:val="28"/>
-          <w:lang w:val="uk-UA"/>
-        </w:rPr>
-      </w:pPr>
-      <w:r>
-        <w:rPr>
-          <w:rFonts w:ascii="Times New Roman" w:hAnsi="Times New Roman"/>
-          <w:i/>
-          <w:color w:val="FF0000"/>
-          <w:sz w:val="28"/>
-          <w:szCs w:val="28"/>
-          <w:lang w:val="uk-UA"/>
-        </w:rPr>
-        <w:t>Практична реалізація</w:t>
-      </w:r>
-    </w:p>
-    <w:p>
-      <w:pPr>
-        <w:shd w:val="clear" w:color="auto" w:fill="FFFFFF"/>
-        <w:rPr>
-          <w:rFonts w:ascii="Times New Roman" w:hAnsi="Times New Roman"/>
-          <w:sz w:val="28"/>
-          <w:szCs w:val="28"/>
-          <w:lang w:val="uk-UA"/>
-        </w:rPr>
-      </w:pPr>
-      <w:r>
-        <w:rPr>
-          <w:rFonts w:ascii="Times New Roman" w:hAnsi="Times New Roman"/>
-          <w:b/>
-          <w:sz w:val="28"/>
-          <w:szCs w:val="28"/>
-          <w:lang w:val="uk-UA"/>
-        </w:rPr>
-        <w:t xml:space="preserve">Завдання </w:t>
-      </w:r>
-      <w:r>
-        <w:rPr>
-          <w:rFonts w:ascii="Times New Roman" w:hAnsi="Times New Roman"/>
-          <w:b/>
-          <w:sz w:val="28"/>
-          <w:szCs w:val="28"/>
-          <w:lang w:val="uk-UA"/>
-        </w:rPr>
-        <w:t>2</w:t>
-      </w:r>
-    </w:p>
-    <w:p>
-      <w:pPr>
-        <w:shd w:val="clear" w:color="auto" w:fill="FFFFFF"/>
-        <w:ind w:right="1"/>
-        <w:rPr>
-          <w:rFonts w:ascii="Times New Roman" w:hAnsi="Times New Roman"/>
-          <w:i/>
-          <w:color w:val="FF0000"/>
-          <w:sz w:val="28"/>
-          <w:szCs w:val="28"/>
-          <w:lang w:val="uk-UA"/>
-        </w:rPr>
-      </w:pPr>
-      <w:r>
-        <w:rPr>
-          <w:rFonts w:ascii="Times New Roman" w:hAnsi="Times New Roman"/>
-          <w:i/>
-          <w:color w:val="FF0000"/>
-          <w:sz w:val="28"/>
-          <w:szCs w:val="28"/>
-          <w:lang w:val="uk-UA"/>
-        </w:rPr>
-        <w:t xml:space="preserve">Теоретичні відомості до завдання </w:t>
-      </w:r>
-      <w:r>
-        <w:rPr>
-          <w:rFonts w:ascii="Times New Roman" w:hAnsi="Times New Roman"/>
-          <w:i/>
-          <w:color w:val="FF0000"/>
-          <w:sz w:val="28"/>
-          <w:szCs w:val="28"/>
-          <w:lang w:val="uk-UA"/>
-        </w:rPr>
-        <w:t>( в тому числі алгоритм у вигляді блок-схеми)</w:t>
-      </w:r>
-    </w:p>
-    <w:p>
-      <w:pPr>
-        <w:shd w:val="clear" w:color="auto" w:fill="FFFFFF"/>
-        <w:ind w:right="1"/>
-        <w:rPr>
-          <w:rFonts w:ascii="Times New Roman" w:hAnsi="Times New Roman"/>
-          <w:i/>
-          <w:color w:val="FF0000"/>
-          <w:sz w:val="28"/>
-          <w:szCs w:val="28"/>
-          <w:lang w:val="uk-UA"/>
-        </w:rPr>
-      </w:pPr>
-      <w:r>
-        <w:rPr>
-          <w:rFonts w:ascii="Times New Roman" w:hAnsi="Times New Roman"/>
-          <w:i/>
-          <w:color w:val="FF0000"/>
-          <w:sz w:val="28"/>
-          <w:szCs w:val="28"/>
-          <w:lang w:val="uk-UA"/>
-        </w:rPr>
-        <w:t>Практична реалізація програми</w:t>
-      </w:r>
-    </w:p>
-    <w:p>
-      <w:pPr>
-        <w:shd w:val="clear" w:color="auto" w:fill="FFFFFF"/>
-        <w:ind w:right="1"/>
-        <w:rPr>
-          <w:rFonts w:ascii="Times New Roman" w:hAnsi="Times New Roman"/>
-          <w:i/>
-          <w:color w:val="FF0000"/>
-          <w:sz w:val="28"/>
-          <w:szCs w:val="28"/>
-          <w:lang w:val="uk-UA"/>
-        </w:rPr>
-      </w:pPr>
-      <w:r>
-        <w:rPr>
-          <w:rFonts w:ascii="Times New Roman" w:hAnsi="Times New Roman"/>
-          <w:i/>
-          <w:color w:val="FF0000"/>
-          <w:sz w:val="28"/>
-          <w:szCs w:val="28"/>
-          <w:lang w:val="uk-UA"/>
-        </w:rPr>
-        <w:t>Тестування програми</w:t>
-      </w:r>
-    </w:p>
-    <w:p>
-      <w:pPr>
-        <w:shd w:val="clear" w:color="auto" w:fill="FFFFFF"/>
-        <w:rPr>
-          <w:rFonts w:ascii="Times New Roman" w:hAnsi="Times New Roman"/>
-          <w:sz w:val="28"/>
-          <w:szCs w:val="28"/>
-          <w:lang w:val="uk-UA"/>
-        </w:rPr>
-      </w:pPr>
-      <w:r>
-        <w:rPr>
-          <w:rFonts w:ascii="Times New Roman" w:hAnsi="Times New Roman"/>
-          <w:b/>
-          <w:sz w:val="28"/>
-          <w:szCs w:val="28"/>
-          <w:lang w:val="uk-UA"/>
-        </w:rPr>
-        <w:t xml:space="preserve">Завдання </w:t>
-      </w:r>
-      <w:r>
-        <w:rPr>
-          <w:rFonts w:ascii="Times New Roman" w:hAnsi="Times New Roman"/>
-          <w:b/>
-          <w:sz w:val="28"/>
-          <w:szCs w:val="28"/>
-          <w:lang w:val="uk-UA"/>
-        </w:rPr>
-        <w:t>3</w:t>
-      </w:r>
-    </w:p>
-    <w:p>
-      <w:pPr>
-        <w:shd w:val="clear" w:color="auto" w:fill="FFFFFF"/>
-        <w:ind w:right="1"/>
-        <w:rPr>
-          <w:rFonts w:ascii="Times New Roman" w:hAnsi="Times New Roman"/>
-          <w:i/>
-          <w:color w:val="FF0000"/>
-          <w:sz w:val="28"/>
-          <w:szCs w:val="28"/>
-          <w:lang w:val="uk-UA"/>
-        </w:rPr>
-      </w:pPr>
-      <w:r>
-        <w:rPr>
-          <w:rFonts w:ascii="Times New Roman" w:hAnsi="Times New Roman"/>
-          <w:i/>
-          <w:color w:val="FF0000"/>
-          <w:sz w:val="28"/>
-          <w:szCs w:val="28"/>
-          <w:lang w:val="uk-UA"/>
-        </w:rPr>
-        <w:t xml:space="preserve">Теоретичні відомості до завдання </w:t>
-      </w:r>
-      <w:r>
-        <w:rPr>
-          <w:rFonts w:ascii="Times New Roman" w:hAnsi="Times New Roman"/>
-          <w:i/>
-          <w:color w:val="FF0000"/>
-          <w:sz w:val="28"/>
-          <w:szCs w:val="28"/>
-          <w:lang w:val="uk-UA"/>
-        </w:rPr>
-        <w:t>(короткі відомості до засобу розробки сайту)</w:t>
-      </w:r>
-    </w:p>
-    <w:p>
-      <w:pPr>
-        <w:shd w:val="clear" w:color="auto" w:fill="FFFFFF"/>
-        <w:ind w:right="1"/>
-        <w:rPr>
-          <w:rFonts w:ascii="Times New Roman" w:hAnsi="Times New Roman"/>
-          <w:i/>
-          <w:color w:val="FF0000"/>
-          <w:sz w:val="28"/>
-          <w:szCs w:val="28"/>
-          <w:lang w:val="uk-UA"/>
-        </w:rPr>
-      </w:pPr>
-      <w:r>
-        <w:rPr>
-          <w:rFonts w:ascii="Times New Roman" w:hAnsi="Times New Roman"/>
-          <w:i/>
-          <w:color w:val="FF0000"/>
-          <w:sz w:val="28"/>
-          <w:szCs w:val="28"/>
-          <w:lang w:val="uk-UA"/>
-        </w:rPr>
-        <w:t>Практична реалізація (скріншот головної сторінки, посилання на сайт)</w:t>
-      </w:r>
-    </w:p>
-    <w:p>
-      <w:pPr>
-        <w:shd w:val="clear" w:color="auto" w:fill="FFFFFF"/>
-        <w:rPr>
-          <w:rFonts w:ascii="Times New Roman" w:hAnsi="Times New Roman"/>
-          <w:sz w:val="28"/>
-          <w:szCs w:val="28"/>
-          <w:lang w:val="uk-UA"/>
-        </w:rPr>
-      </w:pPr>
-      <w:r>
-        <w:rPr>
-          <w:rFonts w:ascii="Times New Roman" w:hAnsi="Times New Roman"/>
-          <w:b/>
-          <w:sz w:val="28"/>
-          <w:szCs w:val="28"/>
-          <w:lang w:val="uk-UA"/>
-        </w:rPr>
-        <w:t xml:space="preserve">Завдання </w:t>
-      </w:r>
-      <w:r>
-        <w:rPr>
-          <w:rFonts w:ascii="Times New Roman" w:hAnsi="Times New Roman"/>
-          <w:b/>
-          <w:sz w:val="28"/>
-          <w:szCs w:val="28"/>
-          <w:lang w:val="uk-UA"/>
-        </w:rPr>
-        <w:t>4</w:t>
-      </w:r>
-    </w:p>
-    <w:p>
-      <w:pPr>
-        <w:shd w:val="clear" w:color="auto" w:fill="FFFFFF"/>
-        <w:rPr>
-          <w:rFonts w:ascii="Times New Roman" w:hAnsi="Times New Roman"/>
-          <w:i/>
-          <w:color w:val="FF0000"/>
-          <w:sz w:val="28"/>
-          <w:szCs w:val="28"/>
-          <w:lang w:val="uk-UA"/>
-        </w:rPr>
-      </w:pPr>
-      <w:r>
-        <w:rPr>
-          <w:rFonts w:ascii="Times New Roman" w:hAnsi="Times New Roman"/>
-          <w:i/>
-          <w:color w:val="FF0000"/>
-          <w:sz w:val="28"/>
-          <w:szCs w:val="28"/>
-          <w:lang w:val="uk-UA"/>
-        </w:rPr>
-        <w:t xml:space="preserve">Видачі до </w:t>
-      </w:r>
+        <w:pStyle w:val="af1"/>
+        <w:rPr>
+          <w:sz w:val="22"/>
+          <w:szCs w:val="28"/>
+          <w:lang w:val="uk-UA"/>
+        </w:rPr>
+      </w:pPr>
       <w:proofErr w:type="spellStart"/>
       <w:r>
         <w:rPr>
-          <w:rFonts w:ascii="Times New Roman" w:hAnsi="Times New Roman"/>
-          <w:i/>
-          <w:color w:val="FF0000"/>
-          <w:sz w:val="28"/>
-          <w:szCs w:val="28"/>
-          <w:lang w:val="uk-UA"/>
-        </w:rPr>
-        <w:t>презентаціі</w:t>
+          <w:sz w:val="22"/>
+          <w:szCs w:val="28"/>
+        </w:rPr>
+        <w:t>step</w:t>
+      </w:r>
+      <w:proofErr w:type="spellEnd"/>
+      <w:r>
+        <w:rPr>
+          <w:sz w:val="22"/>
+          <w:szCs w:val="28"/>
+        </w:rPr>
+        <w:t xml:space="preserve"> = 0.1; // </w:t>
+      </w:r>
+      <w:proofErr w:type="spellStart"/>
+      <w:r>
+        <w:rPr>
+          <w:sz w:val="22"/>
+          <w:szCs w:val="28"/>
+        </w:rPr>
+        <w:t>довільний</w:t>
+      </w:r>
+      <w:proofErr w:type="spellEnd"/>
+      <w:r>
+        <w:rPr>
+          <w:sz w:val="22"/>
+          <w:szCs w:val="28"/>
+        </w:rPr>
+        <w:t xml:space="preserve"> </w:t>
+      </w:r>
+      <w:proofErr w:type="spellStart"/>
+      <w:r>
+        <w:rPr>
+          <w:sz w:val="22"/>
+          <w:szCs w:val="28"/>
+        </w:rPr>
+        <w:t>крок</w:t>
       </w:r>
       <w:proofErr w:type="spellEnd"/>
     </w:p>
     <w:p>
       <w:pPr>
+        <w:pStyle w:val="af1"/>
+        <w:rPr>
+          <w:sz w:val="22"/>
+          <w:szCs w:val="28"/>
+        </w:rPr>
+      </w:pPr>
+    </w:p>
+    <w:p>
+      <w:pPr>
+        <w:pStyle w:val="af1"/>
+        <w:rPr>
+          <w:sz w:val="22"/>
+          <w:szCs w:val="28"/>
+        </w:rPr>
+      </w:pPr>
+      <w:r>
+        <w:rPr>
+          <w:sz w:val="22"/>
+          <w:szCs w:val="28"/>
+        </w:rPr>
+        <w:t>// Створюємо вектор значень x</w:t>
+      </w:r>
+    </w:p>
+    <w:p>
+      <w:pPr>
+        <w:pStyle w:val="af1"/>
+        <w:rPr>
+          <w:sz w:val="22"/>
+          <w:szCs w:val="28"/>
+        </w:rPr>
+      </w:pPr>
+      <w:r>
+        <w:rPr>
+          <w:sz w:val="22"/>
+          <w:szCs w:val="28"/>
+        </w:rPr>
+        <w:t xml:space="preserve">x = </w:t>
+      </w:r>
+      <w:proofErr w:type="spellStart"/>
+      <w:r>
+        <w:rPr>
+          <w:sz w:val="22"/>
+          <w:szCs w:val="28"/>
+        </w:rPr>
+        <w:t>x_</w:t>
+      </w:r>
+      <w:proofErr w:type="gramStart"/>
+      <w:r>
+        <w:rPr>
+          <w:sz w:val="22"/>
+          <w:szCs w:val="28"/>
+        </w:rPr>
+        <w:t>min:step</w:t>
+      </w:r>
+      <w:proofErr w:type="gramEnd"/>
+      <w:r>
+        <w:rPr>
+          <w:sz w:val="22"/>
+          <w:szCs w:val="28"/>
+        </w:rPr>
+        <w:t>:x_max</w:t>
+      </w:r>
+      <w:proofErr w:type="spellEnd"/>
+      <w:r>
+        <w:rPr>
+          <w:sz w:val="22"/>
+          <w:szCs w:val="28"/>
+        </w:rPr>
+        <w:t>;</w:t>
+      </w:r>
+    </w:p>
+    <w:p>
+      <w:pPr>
+        <w:pStyle w:val="af1"/>
+        <w:rPr>
+          <w:sz w:val="22"/>
+          <w:szCs w:val="28"/>
+        </w:rPr>
+      </w:pPr>
+    </w:p>
+    <w:p>
+      <w:pPr>
+        <w:pStyle w:val="af1"/>
+        <w:rPr>
+          <w:sz w:val="22"/>
+          <w:szCs w:val="28"/>
+        </w:rPr>
+      </w:pPr>
+      <w:r>
+        <w:rPr>
+          <w:sz w:val="22"/>
+          <w:szCs w:val="28"/>
+        </w:rPr>
+        <w:t xml:space="preserve">// Обчислюємо значення функції y = 2 + </w:t>
+      </w:r>
+      <w:proofErr w:type="spellStart"/>
+      <w:r>
+        <w:rPr>
+          <w:sz w:val="22"/>
+          <w:szCs w:val="28"/>
+        </w:rPr>
+        <w:t>cos</w:t>
+      </w:r>
+      <w:proofErr w:type="spellEnd"/>
+      <w:r>
+        <w:rPr>
+          <w:sz w:val="22"/>
+          <w:szCs w:val="28"/>
+        </w:rPr>
+        <w:t>(x)</w:t>
+      </w:r>
+    </w:p>
+    <w:p>
+      <w:pPr>
+        <w:pStyle w:val="af1"/>
+        <w:rPr>
+          <w:sz w:val="22"/>
+          <w:szCs w:val="28"/>
+        </w:rPr>
+      </w:pPr>
+      <w:r>
+        <w:rPr>
+          <w:sz w:val="22"/>
+          <w:szCs w:val="28"/>
+        </w:rPr>
+        <w:t xml:space="preserve">y = 2 + </w:t>
+      </w:r>
+      <w:proofErr w:type="spellStart"/>
+      <w:r>
+        <w:rPr>
+          <w:sz w:val="22"/>
+          <w:szCs w:val="28"/>
+        </w:rPr>
+        <w:t>cos</w:t>
+      </w:r>
+      <w:proofErr w:type="spellEnd"/>
+      <w:r>
+        <w:rPr>
+          <w:sz w:val="22"/>
+          <w:szCs w:val="28"/>
+        </w:rPr>
+        <w:t>(x);</w:t>
+      </w:r>
+    </w:p>
+    <w:p>
+      <w:pPr>
+        <w:pStyle w:val="af1"/>
+        <w:rPr>
+          <w:sz w:val="22"/>
+          <w:szCs w:val="28"/>
+        </w:rPr>
+      </w:pPr>
+    </w:p>
+    <w:p>
+      <w:pPr>
+        <w:pStyle w:val="af1"/>
+        <w:rPr>
+          <w:sz w:val="22"/>
+          <w:szCs w:val="28"/>
+        </w:rPr>
+      </w:pPr>
+      <w:r>
+        <w:rPr>
+          <w:sz w:val="22"/>
+          <w:szCs w:val="28"/>
+        </w:rPr>
+        <w:t>// Побудова графіку</w:t>
+      </w:r>
+    </w:p>
+    <w:p>
+      <w:pPr>
+        <w:pStyle w:val="af1"/>
+        <w:rPr>
+          <w:sz w:val="22"/>
+          <w:szCs w:val="28"/>
+        </w:rPr>
+      </w:pPr>
+      <w:proofErr w:type="spellStart"/>
+      <w:proofErr w:type="gramStart"/>
+      <w:r>
+        <w:rPr>
+          <w:sz w:val="22"/>
+          <w:szCs w:val="28"/>
+        </w:rPr>
+        <w:t>plot</w:t>
+      </w:r>
+      <w:proofErr w:type="spellEnd"/>
+      <w:r>
+        <w:rPr>
+          <w:sz w:val="22"/>
+          <w:szCs w:val="28"/>
+        </w:rPr>
+        <w:t>(</w:t>
+      </w:r>
+      <w:proofErr w:type="gramEnd"/>
+      <w:r>
+        <w:rPr>
+          <w:sz w:val="22"/>
+          <w:szCs w:val="28"/>
+        </w:rPr>
+        <w:t>x, y);</w:t>
+      </w:r>
+    </w:p>
+    <w:p>
+      <w:pPr>
+        <w:pStyle w:val="af1"/>
+        <w:rPr>
+          <w:sz w:val="22"/>
+          <w:szCs w:val="28"/>
+        </w:rPr>
+      </w:pPr>
+      <w:proofErr w:type="spellStart"/>
+      <w:r>
+        <w:rPr>
+          <w:sz w:val="22"/>
+          <w:szCs w:val="28"/>
+        </w:rPr>
+        <w:t>xlabel</w:t>
+      </w:r>
+      <w:proofErr w:type="spellEnd"/>
+      <w:r>
+        <w:rPr>
+          <w:sz w:val="22"/>
+          <w:szCs w:val="28"/>
+        </w:rPr>
+        <w:t>('x');</w:t>
+      </w:r>
+    </w:p>
+    <w:p>
+      <w:pPr>
+        <w:pStyle w:val="af1"/>
+        <w:rPr>
+          <w:sz w:val="22"/>
+          <w:szCs w:val="28"/>
+        </w:rPr>
+      </w:pPr>
+      <w:proofErr w:type="spellStart"/>
+      <w:r>
+        <w:rPr>
+          <w:sz w:val="22"/>
+          <w:szCs w:val="28"/>
+        </w:rPr>
+        <w:t>ylabel</w:t>
+      </w:r>
+      <w:proofErr w:type="spellEnd"/>
+      <w:r>
+        <w:rPr>
+          <w:sz w:val="22"/>
+          <w:szCs w:val="28"/>
+        </w:rPr>
+        <w:t>('y');</w:t>
+      </w:r>
+    </w:p>
+    <w:p>
+      <w:pPr>
+        <w:pStyle w:val="af1"/>
+        <w:rPr>
+          <w:sz w:val="22"/>
+          <w:szCs w:val="28"/>
+        </w:rPr>
+      </w:pPr>
+      <w:proofErr w:type="spellStart"/>
+      <w:proofErr w:type="gramStart"/>
+      <w:r>
+        <w:rPr>
+          <w:sz w:val="22"/>
+          <w:szCs w:val="28"/>
+        </w:rPr>
+        <w:t>title</w:t>
+      </w:r>
+      <w:proofErr w:type="spellEnd"/>
+      <w:r>
+        <w:rPr>
+          <w:sz w:val="22"/>
+          <w:szCs w:val="28"/>
+        </w:rPr>
+        <w:t>(</w:t>
+      </w:r>
+      <w:proofErr w:type="gramEnd"/>
+      <w:r>
+        <w:rPr>
+          <w:sz w:val="22"/>
+          <w:szCs w:val="28"/>
+        </w:rPr>
+        <w:t xml:space="preserve">'Графік функції y = 2 + </w:t>
+      </w:r>
+      <w:proofErr w:type="spellStart"/>
+      <w:r>
+        <w:rPr>
+          <w:sz w:val="22"/>
+          <w:szCs w:val="28"/>
+        </w:rPr>
+        <w:t>cos</w:t>
+      </w:r>
+      <w:proofErr w:type="spellEnd"/>
+      <w:r>
+        <w:rPr>
+          <w:sz w:val="22"/>
+          <w:szCs w:val="28"/>
+        </w:rPr>
+        <w:t>(x)');</w:t>
+      </w:r>
+    </w:p>
+    <w:p>
+      <w:pPr>
+        <w:pStyle w:val="af1"/>
+        <w:rPr>
+          <w:sz w:val="22"/>
+          <w:szCs w:val="28"/>
+        </w:rPr>
+      </w:pPr>
+    </w:p>
+    <w:p>
+      <w:pPr>
+        <w:pStyle w:val="af1"/>
+        <w:rPr>
+          <w:sz w:val="22"/>
+          <w:szCs w:val="28"/>
+        </w:rPr>
+      </w:pPr>
+      <w:r>
+        <w:rPr>
+          <w:sz w:val="22"/>
+          <w:szCs w:val="28"/>
+        </w:rPr>
+        <w:t>// Табуляція значень</w:t>
+      </w:r>
+    </w:p>
+    <w:p>
+      <w:pPr>
+        <w:pStyle w:val="af1"/>
+        <w:rPr>
+          <w:sz w:val="22"/>
+          <w:szCs w:val="28"/>
+        </w:rPr>
+      </w:pPr>
+      <w:proofErr w:type="spellStart"/>
+      <w:proofErr w:type="gramStart"/>
+      <w:r>
+        <w:rPr>
+          <w:sz w:val="22"/>
+          <w:szCs w:val="28"/>
+        </w:rPr>
+        <w:t>disp</w:t>
+      </w:r>
+      <w:proofErr w:type="spellEnd"/>
+      <w:r>
+        <w:rPr>
+          <w:sz w:val="22"/>
+          <w:szCs w:val="28"/>
+        </w:rPr>
+        <w:t>(</w:t>
+      </w:r>
+      <w:proofErr w:type="gramEnd"/>
+      <w:r>
+        <w:rPr>
+          <w:sz w:val="22"/>
+          <w:szCs w:val="28"/>
+        </w:rPr>
+        <w:t xml:space="preserve">'Таблиця значень функції y = 2 + </w:t>
+      </w:r>
+      <w:proofErr w:type="spellStart"/>
+      <w:r>
+        <w:rPr>
+          <w:sz w:val="22"/>
+          <w:szCs w:val="28"/>
+        </w:rPr>
+        <w:t>cos</w:t>
+      </w:r>
+      <w:proofErr w:type="spellEnd"/>
+      <w:r>
+        <w:rPr>
+          <w:sz w:val="22"/>
+          <w:szCs w:val="28"/>
+        </w:rPr>
+        <w:t>(x)');</w:t>
+      </w:r>
+    </w:p>
+    <w:p>
+      <w:pPr>
+        <w:pStyle w:val="af1"/>
+        <w:rPr>
+          <w:sz w:val="22"/>
+          <w:szCs w:val="28"/>
+        </w:rPr>
+      </w:pPr>
+      <w:proofErr w:type="spellStart"/>
+      <w:proofErr w:type="gramStart"/>
+      <w:r>
+        <w:rPr>
+          <w:sz w:val="22"/>
+          <w:szCs w:val="28"/>
+        </w:rPr>
+        <w:t>disp</w:t>
+      </w:r>
+      <w:proofErr w:type="spellEnd"/>
+      <w:r>
+        <w:rPr>
+          <w:sz w:val="22"/>
+          <w:szCs w:val="28"/>
+        </w:rPr>
+        <w:t>(</w:t>
+      </w:r>
+      <w:proofErr w:type="gramEnd"/>
+      <w:r>
+        <w:rPr>
+          <w:sz w:val="22"/>
+          <w:szCs w:val="28"/>
+        </w:rPr>
+        <w:t>'x          y');</w:t>
+      </w:r>
+    </w:p>
+    <w:p>
+      <w:pPr>
+        <w:pStyle w:val="af1"/>
+        <w:rPr>
+          <w:sz w:val="22"/>
+          <w:szCs w:val="28"/>
+        </w:rPr>
+      </w:pPr>
+      <w:proofErr w:type="spellStart"/>
+      <w:r>
+        <w:rPr>
+          <w:sz w:val="22"/>
+          <w:szCs w:val="28"/>
+        </w:rPr>
+        <w:t>for</w:t>
+      </w:r>
+      <w:proofErr w:type="spellEnd"/>
+      <w:r>
+        <w:rPr>
+          <w:sz w:val="22"/>
+          <w:szCs w:val="28"/>
+        </w:rPr>
+        <w:t xml:space="preserve"> i = </w:t>
+      </w:r>
+      <w:proofErr w:type="gramStart"/>
+      <w:r>
+        <w:rPr>
+          <w:sz w:val="22"/>
+          <w:szCs w:val="28"/>
+        </w:rPr>
+        <w:t>1:length</w:t>
+      </w:r>
+      <w:proofErr w:type="gramEnd"/>
+      <w:r>
+        <w:rPr>
+          <w:sz w:val="22"/>
+          <w:szCs w:val="28"/>
+        </w:rPr>
+        <w:t>(x)</w:t>
+      </w:r>
+    </w:p>
+    <w:p>
+      <w:pPr>
+        <w:pStyle w:val="af1"/>
+        <w:rPr>
+          <w:sz w:val="22"/>
+          <w:szCs w:val="28"/>
+        </w:rPr>
+      </w:pPr>
+      <w:r>
+        <w:rPr>
+          <w:sz w:val="22"/>
+          <w:szCs w:val="28"/>
+        </w:rPr>
+        <w:t xml:space="preserve">    </w:t>
+      </w:r>
+      <w:proofErr w:type="spellStart"/>
+      <w:r>
+        <w:rPr>
+          <w:sz w:val="22"/>
+          <w:szCs w:val="28"/>
+        </w:rPr>
+        <w:t>disp</w:t>
+      </w:r>
+      <w:proofErr w:type="spellEnd"/>
+      <w:r>
+        <w:rPr>
+          <w:sz w:val="22"/>
+          <w:szCs w:val="28"/>
+        </w:rPr>
+        <w:t>([x(i), y(i)]);</w:t>
+      </w:r>
+    </w:p>
+    <w:p>
+      <w:pPr>
+        <w:pStyle w:val="af1"/>
+        <w:rPr>
+          <w:sz w:val="22"/>
+          <w:szCs w:val="28"/>
+        </w:rPr>
+      </w:pPr>
+      <w:proofErr w:type="spellStart"/>
+      <w:r>
+        <w:rPr>
+          <w:sz w:val="22"/>
+          <w:szCs w:val="28"/>
+        </w:rPr>
+        <w:t>end</w:t>
+      </w:r>
+      <w:proofErr w:type="spellEnd"/>
+    </w:p>
+    <w:p>
+      <w:pPr>
+        <w:shd w:val="clear" w:color="auto" w:fill="FFFFFF"/>
+        <w:rPr>
+          <w:rFonts w:ascii="Times New Roman" w:hAnsi="Times New Roman"/>
+          <w:sz w:val="28"/>
+          <w:szCs w:val="28"/>
+          <w:lang w:val="uk-UA" w:eastAsia="ru-RU"/>
+        </w:rPr>
+      </w:pPr>
+      <w:r>
+        <w:rPr>
+          <w:rFonts w:ascii="Times New Roman" w:hAnsi="Times New Roman"/>
+          <w:sz w:val="28"/>
+          <w:szCs w:val="28"/>
+          <w:lang w:val="uk-UA" w:eastAsia="ru-RU"/>
+        </w:rPr>
+        <w:t xml:space="preserve">Результат обчислень </w:t>
+      </w:r>
+      <w:proofErr w:type="spellStart"/>
+      <w:r>
+        <w:rPr>
+          <w:rFonts w:ascii="Times New Roman" w:hAnsi="Times New Roman"/>
+          <w:sz w:val="28"/>
+          <w:szCs w:val="28"/>
+          <w:lang w:val="uk-UA" w:eastAsia="ru-RU"/>
+        </w:rPr>
+        <w:t>Scilab</w:t>
+      </w:r>
+      <w:proofErr w:type="spellEnd"/>
+      <w:r>
+        <w:rPr>
+          <w:rFonts w:ascii="Times New Roman" w:hAnsi="Times New Roman"/>
+          <w:sz w:val="28"/>
+          <w:szCs w:val="28"/>
+          <w:lang w:val="en-US" w:eastAsia="ru-RU"/>
+        </w:rPr>
+        <w:t xml:space="preserve"> </w:t>
+      </w:r>
+      <w:r>
+        <w:rPr>
+          <w:rFonts w:ascii="Times New Roman" w:hAnsi="Times New Roman"/>
+          <w:sz w:val="28"/>
+          <w:szCs w:val="28"/>
+          <w:lang w:val="uk-UA" w:eastAsia="ru-RU"/>
+        </w:rPr>
+        <w:t>п</w:t>
+      </w:r>
+      <w:r>
+        <w:rPr>
+          <w:rFonts w:ascii="Times New Roman" w:hAnsi="Times New Roman"/>
+          <w:sz w:val="28"/>
+          <w:szCs w:val="28"/>
+          <w:lang w:val="uk-UA" w:eastAsia="ru-RU"/>
+        </w:rPr>
+        <w:t>о</w:t>
+      </w:r>
+      <w:r>
+        <w:rPr>
+          <w:rFonts w:ascii="Times New Roman" w:hAnsi="Times New Roman"/>
+          <w:sz w:val="28"/>
+          <w:szCs w:val="28"/>
+          <w:lang w:val="uk-UA" w:eastAsia="ru-RU"/>
+        </w:rPr>
+        <w:t xml:space="preserve">дано на рисунках </w:t>
+      </w:r>
+      <w:r>
+        <w:rPr>
+          <w:rFonts w:ascii="Times New Roman" w:hAnsi="Times New Roman"/>
+          <w:sz w:val="28"/>
+          <w:szCs w:val="28"/>
+          <w:lang w:val="uk-UA" w:eastAsia="ru-RU"/>
+        </w:rPr>
+        <w:t>1 та 2.</w:t>
+      </w:r>
+    </w:p>
+    <w:p>
+      <w:pPr>
+        <w:pStyle w:val="af3"/>
+      </w:pPr>
+      <w:r>
+        <w:drawing>
+          <wp:inline distT="0" distB="0" distL="0" distR="0" wp14:anchorId="1AEFC679" wp14:editId="71A3C55C">
+            <wp:extent cx="2615335" cy="2137144"/>
+            <wp:effectExtent l="0" t="0" r="0" b="0"/>
+            <wp:docPr id="1418146952" name="Рисунок 1"/>
+            <wp:cNvGraphicFramePr>
+              <a:graphicFrameLocks xmlns:a="http://schemas.openxmlformats.org/drawingml/2006/main" noChangeAspect="1"/>
+            </wp:cNvGraphicFramePr>
+            <a:graphic xmlns:a="http://schemas.openxmlformats.org/drawingml/2006/main">
+              <a:graphicData uri="http://schemas.openxmlformats.org/drawingml/2006/picture">
+                <pic:pic xmlns:pic="http://schemas.openxmlformats.org/drawingml/2006/picture">
+                  <pic:nvPicPr>
+                    <pic:cNvPr id="1418146952" name=""/>
+                    <pic:cNvPicPr/>
+                  </pic:nvPicPr>
+                  <pic:blipFill rotWithShape="1">
+                    <a:blip r:embed="rId11"/>
+                    <a:srcRect l="4391" t="4368" r="9941" b="2801"/>
+                    <a:stretch/>
+                  </pic:blipFill>
+                  <pic:spPr bwMode="auto">
+                    <a:xfrm>
+                      <a:off x="0" y="0"/>
+                      <a:ext cx="2715333" cy="2218858"/>
+                    </a:xfrm>
+                    <a:prstGeom prst="rect">
+                      <a:avLst/>
+                    </a:prstGeom>
+                    <a:ln>
+                      <a:noFill/>
+                    </a:ln>
+                    <a:extLst>
+                      <a:ext uri="{53640926-AAD7-44D8-BBD7-CCE9431645EC}">
+                        <a14:shadowObscured xmlns:a14="http://schemas.microsoft.com/office/drawing/2010/main"/>
+                      </a:ext>
+                    </a:extLst>
+                  </pic:spPr>
+                </pic:pic>
+              </a:graphicData>
+            </a:graphic>
+          </wp:inline>
+        </w:drawing>
+      </w:r>
+    </w:p>
+    <w:p>
+      <w:pPr>
+        <w:pStyle w:val="af3"/>
+      </w:pPr>
+      <w:r>
+        <w:t xml:space="preserve">Рисунок </w:t>
+      </w:r>
+      <w:r>
+        <w:fldChar w:fldCharType="begin"/>
+      </w:r>
+      <w:r>
+        <w:instrText xml:space="preserve"> SEQ Рисунок \* ARABIC </w:instrText>
+      </w:r>
+      <w:r>
+        <w:fldChar w:fldCharType="separate"/>
+      </w:r>
+      <w:r>
+        <w:rPr>
+          <w:noProof/>
+        </w:rPr>
+        <w:t>1</w:t>
+      </w:r>
+      <w:r>
+        <w:fldChar w:fldCharType="end"/>
+      </w:r>
+      <w:r>
+        <w:t xml:space="preserve"> – вікно функції в програмі </w:t>
+      </w:r>
+      <w:proofErr w:type="spellStart"/>
+      <w:r>
+        <w:t>Scilab</w:t>
+      </w:r>
+      <w:proofErr w:type="spellEnd"/>
+      <w:r>
+        <w:br w:type="page"/>
+      </w:r>
+    </w:p>
+    <w:p>
+      <w:pPr>
+        <w:pStyle w:val="ad"/>
+        <w:keepNext/>
+        <w:spacing w:line="240" w:lineRule="auto"/>
+        <w:rPr>
+          <w:b w:val="0"/>
+          <w:bCs w:val="0"/>
+          <w:sz w:val="28"/>
+          <w:szCs w:val="21"/>
+          <w:lang w:val="uk-UA"/>
+        </w:rPr>
+      </w:pPr>
+      <w:proofErr w:type="spellStart"/>
+      <w:r>
+        <w:rPr>
+          <w:b w:val="0"/>
+          <w:bCs w:val="0"/>
+          <w:sz w:val="28"/>
+          <w:szCs w:val="21"/>
+        </w:rPr>
+        <w:lastRenderedPageBreak/>
+        <w:t>Таблиця</w:t>
+      </w:r>
+      <w:proofErr w:type="spellEnd"/>
+      <w:r>
+        <w:rPr>
+          <w:b w:val="0"/>
+          <w:bCs w:val="0"/>
+          <w:sz w:val="28"/>
+          <w:szCs w:val="21"/>
+        </w:rPr>
+        <w:t xml:space="preserve"> </w:t>
+      </w:r>
+      <w:r>
+        <w:rPr>
+          <w:b w:val="0"/>
+          <w:bCs w:val="0"/>
+          <w:sz w:val="28"/>
+          <w:szCs w:val="21"/>
+        </w:rPr>
+        <w:fldChar w:fldCharType="begin"/>
+      </w:r>
+      <w:r>
+        <w:rPr>
+          <w:b w:val="0"/>
+          <w:bCs w:val="0"/>
+          <w:sz w:val="28"/>
+          <w:szCs w:val="21"/>
+        </w:rPr>
+        <w:instrText xml:space="preserve"> SEQ Таблиця \* ARABIC </w:instrText>
+      </w:r>
+      <w:r>
+        <w:rPr>
+          <w:b w:val="0"/>
+          <w:bCs w:val="0"/>
+          <w:sz w:val="28"/>
+          <w:szCs w:val="21"/>
+        </w:rPr>
+        <w:fldChar w:fldCharType="separate"/>
+      </w:r>
+      <w:r>
+        <w:rPr>
+          <w:b w:val="0"/>
+          <w:bCs w:val="0"/>
+          <w:noProof/>
+          <w:sz w:val="28"/>
+          <w:szCs w:val="21"/>
+        </w:rPr>
+        <w:t>1</w:t>
+      </w:r>
+      <w:r>
+        <w:rPr>
+          <w:b w:val="0"/>
+          <w:bCs w:val="0"/>
+          <w:sz w:val="28"/>
+          <w:szCs w:val="21"/>
+        </w:rPr>
+        <w:fldChar w:fldCharType="end"/>
+      </w:r>
+      <w:r>
+        <w:rPr>
+          <w:b w:val="0"/>
+          <w:bCs w:val="0"/>
+          <w:sz w:val="28"/>
+          <w:szCs w:val="21"/>
+          <w:lang w:val="en-US"/>
+        </w:rPr>
+        <w:t xml:space="preserve"> – </w:t>
+      </w:r>
+      <w:proofErr w:type="spellStart"/>
+      <w:r>
+        <w:rPr>
+          <w:b w:val="0"/>
+          <w:bCs w:val="0"/>
+          <w:sz w:val="28"/>
+          <w:szCs w:val="21"/>
+          <w:lang w:val="en-US"/>
+        </w:rPr>
+        <w:t>протабулюва</w:t>
+      </w:r>
+      <w:r>
+        <w:rPr>
+          <w:b w:val="0"/>
+          <w:bCs w:val="0"/>
+          <w:sz w:val="28"/>
+          <w:szCs w:val="21"/>
+          <w:lang w:val="en-US"/>
+        </w:rPr>
+        <w:t>на</w:t>
+      </w:r>
+      <w:proofErr w:type="spellEnd"/>
+      <w:r>
+        <w:rPr>
+          <w:b w:val="0"/>
+          <w:bCs w:val="0"/>
+          <w:sz w:val="28"/>
+          <w:szCs w:val="21"/>
+          <w:lang w:val="uk-UA"/>
+        </w:rPr>
+        <w:t xml:space="preserve"> функція за варіантом</w:t>
+      </w:r>
+    </w:p>
+    <w:tbl>
+      <w:tblPr>
+        <w:tblStyle w:val="afa"/>
+        <w:tblW w:w="0" w:type="auto"/>
+        <w:tblLook w:val="04A0" w:firstRow="1" w:lastRow="0" w:firstColumn="1" w:lastColumn="0" w:noHBand="0" w:noVBand="1"/>
+      </w:tblPr>
+      <w:tblGrid>
+        <w:gridCol w:w="4785"/>
+        <w:gridCol w:w="4786"/>
+      </w:tblGrid>
+      <w:tr>
+        <w:tc>
+          <w:tcPr>
+            <w:tcW w:w="4785" w:type="dxa"/>
+          </w:tcPr>
+          <w:p>
+            <w:pPr>
+              <w:pStyle w:val="af3"/>
+              <w:rPr>
+                <w:i/>
+                <w:iCs/>
+              </w:rPr>
+            </w:pPr>
+            <w:r>
+              <w:rPr>
+                <w:i/>
+                <w:iCs/>
+              </w:rPr>
+              <w:t>x</w:t>
+            </w:r>
+          </w:p>
+        </w:tc>
+        <w:tc>
+          <w:tcPr>
+            <w:tcW w:w="4786" w:type="dxa"/>
+          </w:tcPr>
+          <w:p>
+            <w:pPr>
+              <w:pStyle w:val="af3"/>
+              <w:rPr>
+                <w:i/>
+                <w:iCs/>
+              </w:rPr>
+            </w:pPr>
+            <w:r>
+              <w:rPr>
+                <w:i/>
+                <w:iCs/>
+              </w:rPr>
+              <w:t>y</w:t>
+            </w:r>
+          </w:p>
+        </w:tc>
+      </w:tr>
+      <w:tr>
+        <w:tc>
+          <w:tcPr>
+            <w:tcW w:w="4785" w:type="dxa"/>
+          </w:tcPr>
+          <w:p>
+            <w:pPr>
+              <w:pStyle w:val="af3"/>
+              <w:rPr>
+                <w:color w:val="000000"/>
+                <w:sz w:val="24"/>
+                <w:szCs w:val="24"/>
+                <w:lang w:val="ru-UA"/>
+              </w:rPr>
+            </w:pPr>
+            <w:r>
+              <w:rPr>
+                <w:color w:val="000000"/>
+                <w:sz w:val="24"/>
+                <w:szCs w:val="24"/>
+                <w:lang w:val="ru-UA"/>
+              </w:rPr>
+              <w:t xml:space="preserve"> 0.0 </w:t>
+            </w:r>
+          </w:p>
+        </w:tc>
+        <w:tc>
+          <w:tcPr>
+            <w:tcW w:w="4786" w:type="dxa"/>
+          </w:tcPr>
+          <w:p>
+            <w:pPr>
+              <w:pStyle w:val="af3"/>
+              <w:rPr>
+                <w:color w:val="000000"/>
+                <w:sz w:val="24"/>
+                <w:szCs w:val="24"/>
+                <w:lang w:val="ru-UA"/>
+              </w:rPr>
+            </w:pPr>
+            <w:r>
+              <w:rPr>
+                <w:color w:val="000000"/>
+                <w:sz w:val="24"/>
+                <w:szCs w:val="24"/>
+                <w:lang w:val="ru-UA"/>
+              </w:rPr>
+              <w:t xml:space="preserve"> 3.0000000 </w:t>
+            </w:r>
+          </w:p>
+        </w:tc>
+      </w:tr>
+      <w:tr>
+        <w:tc>
+          <w:tcPr>
+            <w:tcW w:w="4785" w:type="dxa"/>
+          </w:tcPr>
+          <w:p>
+            <w:pPr>
+              <w:pStyle w:val="af3"/>
+              <w:rPr>
+                <w:color w:val="000000"/>
+                <w:sz w:val="24"/>
+                <w:szCs w:val="24"/>
+                <w:lang w:val="ru-UA"/>
+              </w:rPr>
+            </w:pPr>
+            <w:r>
+              <w:rPr>
+                <w:color w:val="000000"/>
+                <w:sz w:val="24"/>
+                <w:szCs w:val="24"/>
+                <w:lang w:val="ru-UA"/>
+              </w:rPr>
+              <w:t xml:space="preserve"> 0.1 </w:t>
+            </w:r>
+          </w:p>
+        </w:tc>
+        <w:tc>
+          <w:tcPr>
+            <w:tcW w:w="4786" w:type="dxa"/>
+          </w:tcPr>
+          <w:p>
+            <w:pPr>
+              <w:pStyle w:val="af3"/>
+              <w:rPr>
+                <w:color w:val="000000"/>
+                <w:sz w:val="24"/>
+                <w:szCs w:val="24"/>
+                <w:lang w:val="ru-UA"/>
+              </w:rPr>
+            </w:pPr>
+            <w:r>
+              <w:rPr>
+                <w:color w:val="000000"/>
+                <w:sz w:val="24"/>
+                <w:szCs w:val="24"/>
+                <w:lang w:val="ru-UA"/>
+              </w:rPr>
+              <w:t xml:space="preserve"> 2.9950042 </w:t>
+            </w:r>
+          </w:p>
+        </w:tc>
+      </w:tr>
+      <w:tr>
+        <w:tc>
+          <w:tcPr>
+            <w:tcW w:w="4785" w:type="dxa"/>
+          </w:tcPr>
+          <w:p>
+            <w:pPr>
+              <w:pStyle w:val="af3"/>
+              <w:rPr>
+                <w:color w:val="000000"/>
+                <w:sz w:val="24"/>
+                <w:szCs w:val="24"/>
+                <w:lang w:val="ru-UA"/>
+              </w:rPr>
+            </w:pPr>
+            <w:r>
+              <w:rPr>
+                <w:color w:val="000000"/>
+                <w:sz w:val="24"/>
+                <w:szCs w:val="24"/>
+                <w:lang w:val="ru-UA"/>
+              </w:rPr>
+              <w:t xml:space="preserve"> 0.2 </w:t>
+            </w:r>
+          </w:p>
+        </w:tc>
+        <w:tc>
+          <w:tcPr>
+            <w:tcW w:w="4786" w:type="dxa"/>
+          </w:tcPr>
+          <w:p>
+            <w:pPr>
+              <w:pStyle w:val="af3"/>
+              <w:rPr>
+                <w:color w:val="000000"/>
+                <w:sz w:val="24"/>
+                <w:szCs w:val="24"/>
+                <w:lang w:val="ru-UA"/>
+              </w:rPr>
+            </w:pPr>
+            <w:r>
+              <w:rPr>
+                <w:color w:val="000000"/>
+                <w:sz w:val="24"/>
+                <w:szCs w:val="24"/>
+                <w:lang w:val="ru-UA"/>
+              </w:rPr>
+              <w:t xml:space="preserve"> 2.9800666 </w:t>
+            </w:r>
+          </w:p>
+        </w:tc>
+      </w:tr>
+      <w:tr>
+        <w:tc>
+          <w:tcPr>
+            <w:tcW w:w="4785" w:type="dxa"/>
+          </w:tcPr>
+          <w:p>
+            <w:pPr>
+              <w:pStyle w:val="af3"/>
+              <w:rPr>
+                <w:color w:val="000000"/>
+                <w:sz w:val="24"/>
+                <w:szCs w:val="24"/>
+                <w:lang w:val="ru-UA"/>
+              </w:rPr>
+            </w:pPr>
+            <w:r>
+              <w:rPr>
+                <w:color w:val="000000"/>
+                <w:sz w:val="24"/>
+                <w:szCs w:val="24"/>
+                <w:lang w:val="ru-UA"/>
+              </w:rPr>
+              <w:t xml:space="preserve"> 0.3 </w:t>
+            </w:r>
+          </w:p>
+        </w:tc>
+        <w:tc>
+          <w:tcPr>
+            <w:tcW w:w="4786" w:type="dxa"/>
+          </w:tcPr>
+          <w:p>
+            <w:pPr>
+              <w:pStyle w:val="af3"/>
+              <w:rPr>
+                <w:color w:val="000000"/>
+                <w:sz w:val="24"/>
+                <w:szCs w:val="24"/>
+                <w:lang w:val="ru-UA"/>
+              </w:rPr>
+            </w:pPr>
+            <w:r>
+              <w:rPr>
+                <w:color w:val="000000"/>
+                <w:sz w:val="24"/>
+                <w:szCs w:val="24"/>
+                <w:lang w:val="ru-UA"/>
+              </w:rPr>
+              <w:t xml:space="preserve"> 2.9553365 </w:t>
+            </w:r>
+          </w:p>
+        </w:tc>
+      </w:tr>
+      <w:tr>
+        <w:tc>
+          <w:tcPr>
+            <w:tcW w:w="4785" w:type="dxa"/>
+          </w:tcPr>
+          <w:p>
+            <w:pPr>
+              <w:pStyle w:val="af3"/>
+              <w:rPr>
+                <w:color w:val="000000"/>
+                <w:sz w:val="24"/>
+                <w:szCs w:val="24"/>
+                <w:lang w:val="ru-UA"/>
+              </w:rPr>
+            </w:pPr>
+            <w:r>
+              <w:rPr>
+                <w:color w:val="000000"/>
+                <w:sz w:val="24"/>
+                <w:szCs w:val="24"/>
+                <w:lang w:val="ru-UA"/>
+              </w:rPr>
+              <w:t xml:space="preserve"> 0.4 </w:t>
+            </w:r>
+          </w:p>
+        </w:tc>
+        <w:tc>
+          <w:tcPr>
+            <w:tcW w:w="4786" w:type="dxa"/>
+          </w:tcPr>
+          <w:p>
+            <w:pPr>
+              <w:pStyle w:val="af3"/>
+              <w:rPr>
+                <w:color w:val="000000"/>
+                <w:sz w:val="24"/>
+                <w:szCs w:val="24"/>
+                <w:lang w:val="ru-UA"/>
+              </w:rPr>
+            </w:pPr>
+            <w:r>
+              <w:rPr>
+                <w:color w:val="000000"/>
+                <w:sz w:val="24"/>
+                <w:szCs w:val="24"/>
+                <w:lang w:val="ru-UA"/>
+              </w:rPr>
+              <w:t xml:space="preserve"> 2.9210610 </w:t>
+            </w:r>
+          </w:p>
+        </w:tc>
+      </w:tr>
+      <w:tr>
+        <w:tc>
+          <w:tcPr>
+            <w:tcW w:w="4785" w:type="dxa"/>
+          </w:tcPr>
+          <w:p>
+            <w:pPr>
+              <w:pStyle w:val="af3"/>
+              <w:rPr>
+                <w:color w:val="000000"/>
+                <w:sz w:val="24"/>
+                <w:szCs w:val="24"/>
+                <w:lang w:val="ru-UA"/>
+              </w:rPr>
+            </w:pPr>
+            <w:r>
+              <w:rPr>
+                <w:color w:val="000000"/>
+                <w:sz w:val="24"/>
+                <w:szCs w:val="24"/>
+                <w:lang w:val="ru-UA"/>
+              </w:rPr>
+              <w:t xml:space="preserve"> 0.5 </w:t>
+            </w:r>
+          </w:p>
+        </w:tc>
+        <w:tc>
+          <w:tcPr>
+            <w:tcW w:w="4786" w:type="dxa"/>
+          </w:tcPr>
+          <w:p>
+            <w:pPr>
+              <w:pStyle w:val="af3"/>
+              <w:rPr>
+                <w:color w:val="000000"/>
+                <w:sz w:val="24"/>
+                <w:szCs w:val="24"/>
+                <w:lang w:val="ru-UA"/>
+              </w:rPr>
+            </w:pPr>
+            <w:r>
+              <w:rPr>
+                <w:color w:val="000000"/>
+                <w:sz w:val="24"/>
+                <w:szCs w:val="24"/>
+                <w:lang w:val="ru-UA"/>
+              </w:rPr>
+              <w:t xml:space="preserve"> 2.8775826 </w:t>
+            </w:r>
+          </w:p>
+        </w:tc>
+      </w:tr>
+      <w:tr>
+        <w:tc>
+          <w:tcPr>
+            <w:tcW w:w="4785" w:type="dxa"/>
+          </w:tcPr>
+          <w:p>
+            <w:pPr>
+              <w:pStyle w:val="af3"/>
+              <w:rPr>
+                <w:color w:val="000000"/>
+                <w:sz w:val="24"/>
+                <w:szCs w:val="24"/>
+                <w:lang w:val="ru-UA"/>
+              </w:rPr>
+            </w:pPr>
+            <w:r>
+              <w:rPr>
+                <w:color w:val="000000"/>
+                <w:sz w:val="24"/>
+                <w:szCs w:val="24"/>
+                <w:lang w:val="ru-UA"/>
+              </w:rPr>
+              <w:t xml:space="preserve"> 0.6 </w:t>
+            </w:r>
+          </w:p>
+        </w:tc>
+        <w:tc>
+          <w:tcPr>
+            <w:tcW w:w="4786" w:type="dxa"/>
+          </w:tcPr>
+          <w:p>
+            <w:pPr>
+              <w:pStyle w:val="af3"/>
+              <w:rPr>
+                <w:color w:val="000000"/>
+                <w:sz w:val="24"/>
+                <w:szCs w:val="24"/>
+                <w:lang w:val="ru-UA"/>
+              </w:rPr>
+            </w:pPr>
+            <w:r>
+              <w:rPr>
+                <w:color w:val="000000"/>
+                <w:sz w:val="24"/>
+                <w:szCs w:val="24"/>
+                <w:lang w:val="ru-UA"/>
+              </w:rPr>
+              <w:t xml:space="preserve"> 2.8253356 </w:t>
+            </w:r>
+          </w:p>
+        </w:tc>
+      </w:tr>
+      <w:tr>
+        <w:tc>
+          <w:tcPr>
+            <w:tcW w:w="4785" w:type="dxa"/>
+          </w:tcPr>
+          <w:p>
+            <w:pPr>
+              <w:pStyle w:val="af3"/>
+              <w:rPr>
+                <w:color w:val="000000"/>
+                <w:sz w:val="24"/>
+                <w:szCs w:val="24"/>
+                <w:lang w:val="ru-UA"/>
+              </w:rPr>
+            </w:pPr>
+            <w:r>
+              <w:rPr>
+                <w:color w:val="000000"/>
+                <w:sz w:val="24"/>
+                <w:szCs w:val="24"/>
+                <w:lang w:val="ru-UA"/>
+              </w:rPr>
+              <w:t xml:space="preserve"> 0.7 </w:t>
+            </w:r>
+          </w:p>
+        </w:tc>
+        <w:tc>
+          <w:tcPr>
+            <w:tcW w:w="4786" w:type="dxa"/>
+          </w:tcPr>
+          <w:p>
+            <w:pPr>
+              <w:pStyle w:val="af3"/>
+              <w:rPr>
+                <w:color w:val="000000"/>
+                <w:sz w:val="24"/>
+                <w:szCs w:val="24"/>
+                <w:lang w:val="ru-UA"/>
+              </w:rPr>
+            </w:pPr>
+            <w:r>
+              <w:rPr>
+                <w:color w:val="000000"/>
+                <w:sz w:val="24"/>
+                <w:szCs w:val="24"/>
+                <w:lang w:val="ru-UA"/>
+              </w:rPr>
+              <w:t xml:space="preserve"> 2.7648422 </w:t>
+            </w:r>
+          </w:p>
+        </w:tc>
+      </w:tr>
+      <w:tr>
+        <w:tc>
+          <w:tcPr>
+            <w:tcW w:w="4785" w:type="dxa"/>
+          </w:tcPr>
+          <w:p>
+            <w:pPr>
+              <w:pStyle w:val="af3"/>
+              <w:rPr>
+                <w:color w:val="000000"/>
+                <w:sz w:val="24"/>
+                <w:szCs w:val="24"/>
+                <w:lang w:val="ru-UA"/>
+              </w:rPr>
+            </w:pPr>
+            <w:r>
+              <w:rPr>
+                <w:color w:val="000000"/>
+                <w:sz w:val="24"/>
+                <w:szCs w:val="24"/>
+                <w:lang w:val="ru-UA"/>
+              </w:rPr>
+              <w:t xml:space="preserve"> 0.8 </w:t>
+            </w:r>
+          </w:p>
+        </w:tc>
+        <w:tc>
+          <w:tcPr>
+            <w:tcW w:w="4786" w:type="dxa"/>
+          </w:tcPr>
+          <w:p>
+            <w:pPr>
+              <w:pStyle w:val="af3"/>
+              <w:rPr>
+                <w:color w:val="000000"/>
+                <w:sz w:val="24"/>
+                <w:szCs w:val="24"/>
+                <w:lang w:val="ru-UA"/>
+              </w:rPr>
+            </w:pPr>
+            <w:r>
+              <w:rPr>
+                <w:color w:val="000000"/>
+                <w:sz w:val="24"/>
+                <w:szCs w:val="24"/>
+                <w:lang w:val="ru-UA"/>
+              </w:rPr>
+              <w:t xml:space="preserve"> 2.6967067 </w:t>
+            </w:r>
+          </w:p>
+        </w:tc>
+      </w:tr>
+      <w:tr>
+        <w:tc>
+          <w:tcPr>
+            <w:tcW w:w="4785" w:type="dxa"/>
+          </w:tcPr>
+          <w:p>
+            <w:pPr>
+              <w:pStyle w:val="af3"/>
+              <w:rPr>
+                <w:color w:val="000000"/>
+                <w:sz w:val="24"/>
+                <w:szCs w:val="24"/>
+                <w:lang w:val="ru-UA"/>
+              </w:rPr>
+            </w:pPr>
+            <w:r>
+              <w:rPr>
+                <w:color w:val="000000"/>
+                <w:sz w:val="24"/>
+                <w:szCs w:val="24"/>
+                <w:lang w:val="ru-UA"/>
+              </w:rPr>
+              <w:t xml:space="preserve"> 0.9 </w:t>
+            </w:r>
+          </w:p>
+        </w:tc>
+        <w:tc>
+          <w:tcPr>
+            <w:tcW w:w="4786" w:type="dxa"/>
+          </w:tcPr>
+          <w:p>
+            <w:pPr>
+              <w:pStyle w:val="af3"/>
+              <w:rPr>
+                <w:color w:val="000000"/>
+                <w:sz w:val="24"/>
+                <w:szCs w:val="24"/>
+                <w:lang w:val="ru-UA"/>
+              </w:rPr>
+            </w:pPr>
+            <w:r>
+              <w:rPr>
+                <w:color w:val="000000"/>
+                <w:sz w:val="24"/>
+                <w:szCs w:val="24"/>
+                <w:lang w:val="ru-UA"/>
+              </w:rPr>
+              <w:t xml:space="preserve"> 2.6216100 </w:t>
+            </w:r>
+          </w:p>
+        </w:tc>
+      </w:tr>
+      <w:tr>
+        <w:tc>
+          <w:tcPr>
+            <w:tcW w:w="4785" w:type="dxa"/>
+          </w:tcPr>
+          <w:p>
+            <w:pPr>
+              <w:pStyle w:val="af3"/>
+              <w:rPr>
+                <w:color w:val="000000"/>
+                <w:sz w:val="24"/>
+                <w:szCs w:val="24"/>
+                <w:lang w:val="ru-UA"/>
+              </w:rPr>
+            </w:pPr>
+            <w:r>
+              <w:rPr>
+                <w:color w:val="000000"/>
+                <w:sz w:val="24"/>
+                <w:szCs w:val="24"/>
+                <w:lang w:val="ru-UA"/>
+              </w:rPr>
+              <w:t xml:space="preserve"> 1.0 </w:t>
+            </w:r>
+          </w:p>
+        </w:tc>
+        <w:tc>
+          <w:tcPr>
+            <w:tcW w:w="4786" w:type="dxa"/>
+          </w:tcPr>
+          <w:p>
+            <w:pPr>
+              <w:pStyle w:val="af3"/>
+              <w:rPr>
+                <w:color w:val="000000"/>
+                <w:sz w:val="24"/>
+                <w:szCs w:val="24"/>
+                <w:lang w:val="ru-UA"/>
+              </w:rPr>
+            </w:pPr>
+            <w:r>
+              <w:rPr>
+                <w:color w:val="000000"/>
+                <w:sz w:val="24"/>
+                <w:szCs w:val="24"/>
+                <w:lang w:val="ru-UA"/>
+              </w:rPr>
+              <w:t xml:space="preserve"> 2.5403023 </w:t>
+            </w:r>
+          </w:p>
+        </w:tc>
+      </w:tr>
+      <w:tr>
+        <w:tc>
+          <w:tcPr>
+            <w:tcW w:w="4785" w:type="dxa"/>
+          </w:tcPr>
+          <w:p>
+            <w:pPr>
+              <w:pStyle w:val="af3"/>
+              <w:rPr>
+                <w:color w:val="000000"/>
+                <w:sz w:val="24"/>
+                <w:szCs w:val="24"/>
+                <w:lang w:val="ru-UA"/>
+              </w:rPr>
+            </w:pPr>
+            <w:r>
+              <w:rPr>
+                <w:color w:val="000000"/>
+                <w:sz w:val="24"/>
+                <w:szCs w:val="24"/>
+                <w:lang w:val="ru-UA"/>
+              </w:rPr>
+              <w:t xml:space="preserve"> 1.1 </w:t>
+            </w:r>
+          </w:p>
+        </w:tc>
+        <w:tc>
+          <w:tcPr>
+            <w:tcW w:w="4786" w:type="dxa"/>
+          </w:tcPr>
+          <w:p>
+            <w:pPr>
+              <w:pStyle w:val="af3"/>
+              <w:rPr>
+                <w:color w:val="000000"/>
+                <w:sz w:val="24"/>
+                <w:szCs w:val="24"/>
+                <w:lang w:val="ru-UA"/>
+              </w:rPr>
+            </w:pPr>
+            <w:r>
+              <w:rPr>
+                <w:color w:val="000000"/>
+                <w:sz w:val="24"/>
+                <w:szCs w:val="24"/>
+                <w:lang w:val="ru-UA"/>
+              </w:rPr>
+              <w:t xml:space="preserve"> 2.4535961 </w:t>
+            </w:r>
+          </w:p>
+        </w:tc>
+      </w:tr>
+      <w:tr>
+        <w:tc>
+          <w:tcPr>
+            <w:tcW w:w="4785" w:type="dxa"/>
+          </w:tcPr>
+          <w:p>
+            <w:pPr>
+              <w:pStyle w:val="af3"/>
+              <w:rPr>
+                <w:color w:val="000000"/>
+                <w:sz w:val="24"/>
+                <w:szCs w:val="24"/>
+                <w:lang w:val="ru-UA"/>
+              </w:rPr>
+            </w:pPr>
+            <w:r>
+              <w:rPr>
+                <w:color w:val="000000"/>
+                <w:sz w:val="24"/>
+                <w:szCs w:val="24"/>
+                <w:lang w:val="ru-UA"/>
+              </w:rPr>
+              <w:t xml:space="preserve"> 1.2 </w:t>
+            </w:r>
+          </w:p>
+        </w:tc>
+        <w:tc>
+          <w:tcPr>
+            <w:tcW w:w="4786" w:type="dxa"/>
+          </w:tcPr>
+          <w:p>
+            <w:pPr>
+              <w:pStyle w:val="af3"/>
+              <w:rPr>
+                <w:color w:val="000000"/>
+                <w:sz w:val="24"/>
+                <w:szCs w:val="24"/>
+                <w:lang w:val="ru-UA"/>
+              </w:rPr>
+            </w:pPr>
+            <w:r>
+              <w:rPr>
+                <w:color w:val="000000"/>
+                <w:sz w:val="24"/>
+                <w:szCs w:val="24"/>
+                <w:lang w:val="ru-UA"/>
+              </w:rPr>
+              <w:t xml:space="preserve"> 2.3623578 </w:t>
+            </w:r>
+          </w:p>
+        </w:tc>
+      </w:tr>
+      <w:tr>
+        <w:tc>
+          <w:tcPr>
+            <w:tcW w:w="4785" w:type="dxa"/>
+          </w:tcPr>
+          <w:p>
+            <w:pPr>
+              <w:pStyle w:val="af3"/>
+              <w:rPr>
+                <w:color w:val="000000"/>
+                <w:sz w:val="24"/>
+                <w:szCs w:val="24"/>
+                <w:lang w:val="ru-UA"/>
+              </w:rPr>
+            </w:pPr>
+            <w:r>
+              <w:rPr>
+                <w:color w:val="000000"/>
+                <w:sz w:val="24"/>
+                <w:szCs w:val="24"/>
+                <w:lang w:val="ru-UA"/>
+              </w:rPr>
+              <w:t xml:space="preserve"> 1.3 </w:t>
+            </w:r>
+          </w:p>
+        </w:tc>
+        <w:tc>
+          <w:tcPr>
+            <w:tcW w:w="4786" w:type="dxa"/>
+          </w:tcPr>
+          <w:p>
+            <w:pPr>
+              <w:pStyle w:val="af3"/>
+              <w:rPr>
+                <w:color w:val="000000"/>
+                <w:sz w:val="24"/>
+                <w:szCs w:val="24"/>
+                <w:lang w:val="ru-UA"/>
+              </w:rPr>
+            </w:pPr>
+            <w:r>
+              <w:rPr>
+                <w:color w:val="000000"/>
+                <w:sz w:val="24"/>
+                <w:szCs w:val="24"/>
+                <w:lang w:val="ru-UA"/>
+              </w:rPr>
+              <w:t xml:space="preserve"> 2.2674988 </w:t>
+            </w:r>
+          </w:p>
+        </w:tc>
+      </w:tr>
+      <w:tr>
+        <w:tc>
+          <w:tcPr>
+            <w:tcW w:w="4785" w:type="dxa"/>
+          </w:tcPr>
+          <w:p>
+            <w:pPr>
+              <w:pStyle w:val="af3"/>
+              <w:rPr>
+                <w:color w:val="000000"/>
+                <w:sz w:val="24"/>
+                <w:szCs w:val="24"/>
+                <w:lang w:val="ru-UA"/>
+              </w:rPr>
+            </w:pPr>
+            <w:r>
+              <w:rPr>
+                <w:color w:val="000000"/>
+                <w:sz w:val="24"/>
+                <w:szCs w:val="24"/>
+                <w:lang w:val="ru-UA"/>
+              </w:rPr>
+              <w:t xml:space="preserve"> 1.4 </w:t>
+            </w:r>
+          </w:p>
+        </w:tc>
+        <w:tc>
+          <w:tcPr>
+            <w:tcW w:w="4786" w:type="dxa"/>
+          </w:tcPr>
+          <w:p>
+            <w:pPr>
+              <w:pStyle w:val="af3"/>
+              <w:rPr>
+                <w:color w:val="000000"/>
+                <w:sz w:val="24"/>
+                <w:szCs w:val="24"/>
+                <w:lang w:val="ru-UA"/>
+              </w:rPr>
+            </w:pPr>
+            <w:r>
+              <w:rPr>
+                <w:color w:val="000000"/>
+                <w:sz w:val="24"/>
+                <w:szCs w:val="24"/>
+                <w:lang w:val="ru-UA"/>
+              </w:rPr>
+              <w:t xml:space="preserve"> 2.1699671 </w:t>
+            </w:r>
+          </w:p>
+        </w:tc>
+      </w:tr>
+      <w:tr>
+        <w:tc>
+          <w:tcPr>
+            <w:tcW w:w="4785" w:type="dxa"/>
+          </w:tcPr>
+          <w:p>
+            <w:pPr>
+              <w:pStyle w:val="af3"/>
+              <w:rPr>
+                <w:color w:val="000000"/>
+                <w:sz w:val="24"/>
+                <w:szCs w:val="24"/>
+                <w:lang w:val="ru-UA"/>
+              </w:rPr>
+            </w:pPr>
+            <w:r>
+              <w:rPr>
+                <w:color w:val="000000"/>
+                <w:sz w:val="24"/>
+                <w:szCs w:val="24"/>
+                <w:lang w:val="ru-UA"/>
+              </w:rPr>
+              <w:t xml:space="preserve"> 1.5 </w:t>
+            </w:r>
+          </w:p>
+        </w:tc>
+        <w:tc>
+          <w:tcPr>
+            <w:tcW w:w="4786" w:type="dxa"/>
+          </w:tcPr>
+          <w:p>
+            <w:pPr>
+              <w:pStyle w:val="af3"/>
+              <w:rPr>
+                <w:color w:val="000000"/>
+                <w:sz w:val="24"/>
+                <w:szCs w:val="24"/>
+                <w:lang w:val="ru-UA"/>
+              </w:rPr>
+            </w:pPr>
+            <w:r>
+              <w:rPr>
+                <w:color w:val="000000"/>
+                <w:sz w:val="24"/>
+                <w:szCs w:val="24"/>
+                <w:lang w:val="ru-UA"/>
+              </w:rPr>
+              <w:t xml:space="preserve"> 2.0707372 </w:t>
+            </w:r>
+          </w:p>
+        </w:tc>
+      </w:tr>
+      <w:tr>
+        <w:tc>
+          <w:tcPr>
+            <w:tcW w:w="4785" w:type="dxa"/>
+          </w:tcPr>
+          <w:p>
+            <w:pPr>
+              <w:pStyle w:val="af3"/>
+              <w:rPr>
+                <w:color w:val="000000"/>
+                <w:sz w:val="24"/>
+                <w:szCs w:val="24"/>
+                <w:lang w:val="ru-UA"/>
+              </w:rPr>
+            </w:pPr>
+            <w:r>
+              <w:rPr>
+                <w:color w:val="000000"/>
+                <w:sz w:val="24"/>
+                <w:szCs w:val="24"/>
+                <w:lang w:val="ru-UA"/>
+              </w:rPr>
+              <w:t xml:space="preserve"> 1.6 </w:t>
+            </w:r>
+          </w:p>
+        </w:tc>
+        <w:tc>
+          <w:tcPr>
+            <w:tcW w:w="4786" w:type="dxa"/>
+          </w:tcPr>
+          <w:p>
+            <w:pPr>
+              <w:pStyle w:val="af3"/>
+              <w:rPr>
+                <w:color w:val="000000"/>
+                <w:sz w:val="24"/>
+                <w:szCs w:val="24"/>
+                <w:lang w:val="ru-UA"/>
+              </w:rPr>
+            </w:pPr>
+            <w:r>
+              <w:rPr>
+                <w:color w:val="000000"/>
+                <w:sz w:val="24"/>
+                <w:szCs w:val="24"/>
+                <w:lang w:val="ru-UA"/>
+              </w:rPr>
+              <w:t xml:space="preserve"> 1.9708005 </w:t>
+            </w:r>
+          </w:p>
+        </w:tc>
+      </w:tr>
+      <w:tr>
+        <w:tc>
+          <w:tcPr>
+            <w:tcW w:w="4785" w:type="dxa"/>
+          </w:tcPr>
+          <w:p>
+            <w:pPr>
+              <w:pStyle w:val="af3"/>
+              <w:rPr>
+                <w:color w:val="000000"/>
+                <w:sz w:val="24"/>
+                <w:szCs w:val="24"/>
+                <w:lang w:val="ru-UA"/>
+              </w:rPr>
+            </w:pPr>
+            <w:r>
+              <w:rPr>
+                <w:color w:val="000000"/>
+                <w:sz w:val="24"/>
+                <w:szCs w:val="24"/>
+                <w:lang w:val="ru-UA"/>
+              </w:rPr>
+              <w:t xml:space="preserve"> 1.7 </w:t>
+            </w:r>
+          </w:p>
+        </w:tc>
+        <w:tc>
+          <w:tcPr>
+            <w:tcW w:w="4786" w:type="dxa"/>
+          </w:tcPr>
+          <w:p>
+            <w:pPr>
+              <w:pStyle w:val="af3"/>
+              <w:rPr>
+                <w:color w:val="000000"/>
+                <w:sz w:val="24"/>
+                <w:szCs w:val="24"/>
+                <w:lang w:val="ru-UA"/>
+              </w:rPr>
+            </w:pPr>
+            <w:r>
+              <w:rPr>
+                <w:color w:val="000000"/>
+                <w:sz w:val="24"/>
+                <w:szCs w:val="24"/>
+                <w:lang w:val="ru-UA"/>
+              </w:rPr>
+              <w:t xml:space="preserve"> 1.8711555 </w:t>
+            </w:r>
+          </w:p>
+        </w:tc>
+      </w:tr>
+      <w:tr>
+        <w:tc>
+          <w:tcPr>
+            <w:tcW w:w="4785" w:type="dxa"/>
+          </w:tcPr>
+          <w:p>
+            <w:pPr>
+              <w:pStyle w:val="af3"/>
+              <w:rPr>
+                <w:color w:val="000000"/>
+                <w:sz w:val="24"/>
+                <w:szCs w:val="24"/>
+                <w:lang w:val="ru-UA"/>
+              </w:rPr>
+            </w:pPr>
+            <w:r>
+              <w:rPr>
+                <w:color w:val="000000"/>
+                <w:sz w:val="24"/>
+                <w:szCs w:val="24"/>
+                <w:lang w:val="ru-UA"/>
+              </w:rPr>
+              <w:t xml:space="preserve"> 1.8 </w:t>
+            </w:r>
+          </w:p>
+        </w:tc>
+        <w:tc>
+          <w:tcPr>
+            <w:tcW w:w="4786" w:type="dxa"/>
+          </w:tcPr>
+          <w:p>
+            <w:pPr>
+              <w:pStyle w:val="af3"/>
+              <w:rPr>
+                <w:color w:val="000000"/>
+                <w:sz w:val="24"/>
+                <w:szCs w:val="24"/>
+                <w:lang w:val="ru-UA"/>
+              </w:rPr>
+            </w:pPr>
+            <w:r>
+              <w:rPr>
+                <w:color w:val="000000"/>
+                <w:sz w:val="24"/>
+                <w:szCs w:val="24"/>
+                <w:lang w:val="ru-UA"/>
+              </w:rPr>
+              <w:t xml:space="preserve"> 1.7727979 </w:t>
+            </w:r>
+          </w:p>
+        </w:tc>
+      </w:tr>
+      <w:tr>
+        <w:tc>
+          <w:tcPr>
+            <w:tcW w:w="4785" w:type="dxa"/>
+          </w:tcPr>
+          <w:p>
+            <w:pPr>
+              <w:pStyle w:val="af3"/>
+              <w:rPr>
+                <w:color w:val="000000"/>
+                <w:sz w:val="24"/>
+                <w:szCs w:val="24"/>
+                <w:lang w:val="ru-UA"/>
+              </w:rPr>
+            </w:pPr>
+            <w:r>
+              <w:rPr>
+                <w:color w:val="000000"/>
+                <w:sz w:val="24"/>
+                <w:szCs w:val="24"/>
+                <w:lang w:val="ru-UA"/>
+              </w:rPr>
+              <w:t xml:space="preserve"> 1.9 </w:t>
+            </w:r>
+          </w:p>
+        </w:tc>
+        <w:tc>
+          <w:tcPr>
+            <w:tcW w:w="4786" w:type="dxa"/>
+          </w:tcPr>
+          <w:p>
+            <w:pPr>
+              <w:pStyle w:val="af3"/>
+              <w:rPr>
+                <w:color w:val="000000"/>
+                <w:sz w:val="24"/>
+                <w:szCs w:val="24"/>
+                <w:lang w:val="ru-UA"/>
+              </w:rPr>
+            </w:pPr>
+            <w:r>
+              <w:rPr>
+                <w:color w:val="000000"/>
+                <w:sz w:val="24"/>
+                <w:szCs w:val="24"/>
+                <w:lang w:val="ru-UA"/>
+              </w:rPr>
+              <w:t xml:space="preserve"> 1.6767104 </w:t>
+            </w:r>
+          </w:p>
+        </w:tc>
+      </w:tr>
+      <w:tr>
+        <w:tc>
+          <w:tcPr>
+            <w:tcW w:w="4785" w:type="dxa"/>
+          </w:tcPr>
+          <w:p>
+            <w:pPr>
+              <w:pStyle w:val="af3"/>
+              <w:rPr>
+                <w:color w:val="000000"/>
+                <w:sz w:val="24"/>
+                <w:szCs w:val="24"/>
+                <w:lang w:val="ru-UA"/>
+              </w:rPr>
+            </w:pPr>
+            <w:r>
+              <w:rPr>
+                <w:color w:val="000000"/>
+                <w:sz w:val="24"/>
+                <w:szCs w:val="24"/>
+                <w:lang w:val="ru-UA"/>
+              </w:rPr>
+              <w:t xml:space="preserve"> 2.0 </w:t>
+            </w:r>
+          </w:p>
+        </w:tc>
+        <w:tc>
+          <w:tcPr>
+            <w:tcW w:w="4786" w:type="dxa"/>
+          </w:tcPr>
+          <w:p>
+            <w:pPr>
+              <w:pStyle w:val="af3"/>
+              <w:rPr>
+                <w:color w:val="000000"/>
+                <w:sz w:val="24"/>
+                <w:szCs w:val="24"/>
+                <w:lang w:val="ru-UA"/>
+              </w:rPr>
+            </w:pPr>
+            <w:r>
+              <w:rPr>
+                <w:color w:val="000000"/>
+                <w:sz w:val="24"/>
+                <w:szCs w:val="24"/>
+                <w:lang w:val="ru-UA"/>
+              </w:rPr>
+              <w:t xml:space="preserve"> 1.5838532 </w:t>
+            </w:r>
+          </w:p>
+        </w:tc>
+      </w:tr>
+      <w:tr>
+        <w:tc>
+          <w:tcPr>
+            <w:tcW w:w="4785" w:type="dxa"/>
+          </w:tcPr>
+          <w:p>
+            <w:pPr>
+              <w:pStyle w:val="af3"/>
+              <w:rPr>
+                <w:color w:val="000000"/>
+                <w:sz w:val="24"/>
+                <w:szCs w:val="24"/>
+                <w:lang w:val="ru-UA"/>
+              </w:rPr>
+            </w:pPr>
+            <w:r>
+              <w:rPr>
+                <w:color w:val="000000"/>
+                <w:sz w:val="24"/>
+                <w:szCs w:val="24"/>
+                <w:lang w:val="ru-UA"/>
+              </w:rPr>
+              <w:t xml:space="preserve"> 2.1 </w:t>
+            </w:r>
+          </w:p>
+        </w:tc>
+        <w:tc>
+          <w:tcPr>
+            <w:tcW w:w="4786" w:type="dxa"/>
+          </w:tcPr>
+          <w:p>
+            <w:pPr>
+              <w:pStyle w:val="af3"/>
+              <w:rPr>
+                <w:color w:val="000000"/>
+                <w:sz w:val="24"/>
+                <w:szCs w:val="24"/>
+                <w:lang w:val="ru-UA"/>
+              </w:rPr>
+            </w:pPr>
+            <w:r>
+              <w:rPr>
+                <w:color w:val="000000"/>
+                <w:sz w:val="24"/>
+                <w:szCs w:val="24"/>
+                <w:lang w:val="ru-UA"/>
+              </w:rPr>
+              <w:t xml:space="preserve"> 1.4951539 </w:t>
+            </w:r>
+          </w:p>
+        </w:tc>
+      </w:tr>
+      <w:tr>
+        <w:tc>
+          <w:tcPr>
+            <w:tcW w:w="4785" w:type="dxa"/>
+          </w:tcPr>
+          <w:p>
+            <w:pPr>
+              <w:pStyle w:val="af3"/>
+              <w:rPr>
+                <w:color w:val="000000"/>
+                <w:sz w:val="24"/>
+                <w:szCs w:val="24"/>
+                <w:lang w:val="ru-UA"/>
+              </w:rPr>
+            </w:pPr>
+            <w:r>
+              <w:rPr>
+                <w:color w:val="000000"/>
+                <w:sz w:val="24"/>
+                <w:szCs w:val="24"/>
+                <w:lang w:val="ru-UA"/>
+              </w:rPr>
+              <w:t xml:space="preserve"> 2.2 </w:t>
+            </w:r>
+          </w:p>
+        </w:tc>
+        <w:tc>
+          <w:tcPr>
+            <w:tcW w:w="4786" w:type="dxa"/>
+          </w:tcPr>
+          <w:p>
+            <w:pPr>
+              <w:pStyle w:val="af3"/>
+              <w:rPr>
+                <w:color w:val="000000"/>
+                <w:sz w:val="24"/>
+                <w:szCs w:val="24"/>
+                <w:lang w:val="ru-UA"/>
+              </w:rPr>
+            </w:pPr>
+            <w:r>
+              <w:rPr>
+                <w:color w:val="000000"/>
+                <w:sz w:val="24"/>
+                <w:szCs w:val="24"/>
+                <w:lang w:val="ru-UA"/>
+              </w:rPr>
+              <w:t xml:space="preserve"> 1.4114989 </w:t>
+            </w:r>
+          </w:p>
+        </w:tc>
+      </w:tr>
+      <w:tr>
+        <w:tc>
+          <w:tcPr>
+            <w:tcW w:w="4785" w:type="dxa"/>
+          </w:tcPr>
+          <w:p>
+            <w:pPr>
+              <w:pStyle w:val="af3"/>
+              <w:rPr>
+                <w:color w:val="000000"/>
+                <w:sz w:val="24"/>
+                <w:szCs w:val="24"/>
+                <w:lang w:val="ru-UA"/>
+              </w:rPr>
+            </w:pPr>
+            <w:r>
+              <w:rPr>
+                <w:color w:val="000000"/>
+                <w:sz w:val="24"/>
+                <w:szCs w:val="24"/>
+                <w:lang w:val="ru-UA"/>
+              </w:rPr>
+              <w:t xml:space="preserve"> 2.3 </w:t>
+            </w:r>
+          </w:p>
+        </w:tc>
+        <w:tc>
+          <w:tcPr>
+            <w:tcW w:w="4786" w:type="dxa"/>
+          </w:tcPr>
+          <w:p>
+            <w:pPr>
+              <w:pStyle w:val="af3"/>
+              <w:rPr>
+                <w:color w:val="000000"/>
+                <w:sz w:val="24"/>
+                <w:szCs w:val="24"/>
+                <w:lang w:val="ru-UA"/>
+              </w:rPr>
+            </w:pPr>
+            <w:r>
+              <w:rPr>
+                <w:color w:val="000000"/>
+                <w:sz w:val="24"/>
+                <w:szCs w:val="24"/>
+                <w:lang w:val="ru-UA"/>
+              </w:rPr>
+              <w:t xml:space="preserve"> 1.3337240 </w:t>
+            </w:r>
+          </w:p>
+        </w:tc>
+      </w:tr>
+      <w:tr>
+        <w:tc>
+          <w:tcPr>
+            <w:tcW w:w="4785" w:type="dxa"/>
+          </w:tcPr>
+          <w:p>
+            <w:pPr>
+              <w:pStyle w:val="af3"/>
+              <w:rPr>
+                <w:color w:val="000000"/>
+                <w:sz w:val="24"/>
+                <w:szCs w:val="24"/>
+                <w:lang w:val="ru-UA"/>
+              </w:rPr>
+            </w:pPr>
+            <w:r>
+              <w:rPr>
+                <w:color w:val="000000"/>
+                <w:sz w:val="24"/>
+                <w:szCs w:val="24"/>
+                <w:lang w:val="ru-UA"/>
+              </w:rPr>
+              <w:t xml:space="preserve"> 2.4 </w:t>
+            </w:r>
+          </w:p>
+        </w:tc>
+        <w:tc>
+          <w:tcPr>
+            <w:tcW w:w="4786" w:type="dxa"/>
+          </w:tcPr>
+          <w:p>
+            <w:pPr>
+              <w:pStyle w:val="af3"/>
+              <w:rPr>
+                <w:color w:val="000000"/>
+                <w:sz w:val="24"/>
+                <w:szCs w:val="24"/>
+                <w:lang w:val="ru-UA"/>
+              </w:rPr>
+            </w:pPr>
+            <w:r>
+              <w:rPr>
+                <w:color w:val="000000"/>
+                <w:sz w:val="24"/>
+                <w:szCs w:val="24"/>
+                <w:lang w:val="ru-UA"/>
+              </w:rPr>
+              <w:t xml:space="preserve"> 1.2626063 </w:t>
+            </w:r>
+          </w:p>
+        </w:tc>
+      </w:tr>
+      <w:tr>
+        <w:tc>
+          <w:tcPr>
+            <w:tcW w:w="4785" w:type="dxa"/>
+          </w:tcPr>
+          <w:p>
+            <w:pPr>
+              <w:pStyle w:val="af3"/>
+              <w:rPr>
+                <w:color w:val="000000"/>
+                <w:sz w:val="24"/>
+                <w:szCs w:val="24"/>
+                <w:lang w:val="ru-UA"/>
+              </w:rPr>
+            </w:pPr>
+            <w:r>
+              <w:rPr>
+                <w:color w:val="000000"/>
+                <w:sz w:val="24"/>
+                <w:szCs w:val="24"/>
+                <w:lang w:val="ru-UA"/>
+              </w:rPr>
+              <w:t xml:space="preserve"> 2.5 </w:t>
+            </w:r>
+          </w:p>
+        </w:tc>
+        <w:tc>
+          <w:tcPr>
+            <w:tcW w:w="4786" w:type="dxa"/>
+          </w:tcPr>
+          <w:p>
+            <w:pPr>
+              <w:pStyle w:val="af3"/>
+              <w:rPr>
+                <w:color w:val="000000"/>
+                <w:sz w:val="24"/>
+                <w:szCs w:val="24"/>
+                <w:lang w:val="ru-UA"/>
+              </w:rPr>
+            </w:pPr>
+            <w:r>
+              <w:rPr>
+                <w:color w:val="000000"/>
+                <w:sz w:val="24"/>
+                <w:szCs w:val="24"/>
+                <w:lang w:val="ru-UA"/>
+              </w:rPr>
+              <w:t xml:space="preserve"> 1.1988564 </w:t>
+            </w:r>
+          </w:p>
+        </w:tc>
+      </w:tr>
+      <w:tr>
+        <w:tc>
+          <w:tcPr>
+            <w:tcW w:w="4785" w:type="dxa"/>
+          </w:tcPr>
+          <w:p>
+            <w:pPr>
+              <w:pStyle w:val="af3"/>
+              <w:rPr>
+                <w:color w:val="000000"/>
+                <w:sz w:val="24"/>
+                <w:szCs w:val="24"/>
+                <w:lang w:val="ru-UA"/>
+              </w:rPr>
+            </w:pPr>
+            <w:r>
+              <w:rPr>
+                <w:color w:val="000000"/>
+                <w:sz w:val="24"/>
+                <w:szCs w:val="24"/>
+                <w:lang w:val="ru-UA"/>
+              </w:rPr>
+              <w:t xml:space="preserve"> 2.6 </w:t>
+            </w:r>
+          </w:p>
+        </w:tc>
+        <w:tc>
+          <w:tcPr>
+            <w:tcW w:w="4786" w:type="dxa"/>
+          </w:tcPr>
+          <w:p>
+            <w:pPr>
+              <w:pStyle w:val="af3"/>
+              <w:rPr>
+                <w:color w:val="000000"/>
+                <w:sz w:val="24"/>
+                <w:szCs w:val="24"/>
+                <w:lang w:val="ru-UA"/>
+              </w:rPr>
+            </w:pPr>
+            <w:r>
+              <w:rPr>
+                <w:color w:val="000000"/>
+                <w:sz w:val="24"/>
+                <w:szCs w:val="24"/>
+                <w:lang w:val="ru-UA"/>
+              </w:rPr>
+              <w:t xml:space="preserve"> 1.1431112 </w:t>
+            </w:r>
+          </w:p>
+        </w:tc>
+      </w:tr>
+      <w:tr>
+        <w:tc>
+          <w:tcPr>
+            <w:tcW w:w="4785" w:type="dxa"/>
+          </w:tcPr>
+          <w:p>
+            <w:pPr>
+              <w:pStyle w:val="af3"/>
+              <w:rPr>
+                <w:color w:val="000000"/>
+                <w:sz w:val="24"/>
+                <w:szCs w:val="24"/>
+                <w:lang w:val="ru-UA"/>
+              </w:rPr>
+            </w:pPr>
+            <w:r>
+              <w:rPr>
+                <w:color w:val="000000"/>
+                <w:sz w:val="24"/>
+                <w:szCs w:val="24"/>
+                <w:lang w:val="ru-UA"/>
+              </w:rPr>
+              <w:t xml:space="preserve"> 2.7 </w:t>
+            </w:r>
+          </w:p>
+        </w:tc>
+        <w:tc>
+          <w:tcPr>
+            <w:tcW w:w="4786" w:type="dxa"/>
+          </w:tcPr>
+          <w:p>
+            <w:pPr>
+              <w:pStyle w:val="af3"/>
+              <w:rPr>
+                <w:color w:val="000000"/>
+                <w:sz w:val="24"/>
+                <w:szCs w:val="24"/>
+                <w:lang w:val="ru-UA"/>
+              </w:rPr>
+            </w:pPr>
+            <w:r>
+              <w:rPr>
+                <w:color w:val="000000"/>
+                <w:sz w:val="24"/>
+                <w:szCs w:val="24"/>
+                <w:lang w:val="ru-UA"/>
+              </w:rPr>
+              <w:t xml:space="preserve"> 1.0959279 </w:t>
+            </w:r>
+          </w:p>
+        </w:tc>
+      </w:tr>
+      <w:tr>
+        <w:tc>
+          <w:tcPr>
+            <w:tcW w:w="4785" w:type="dxa"/>
+          </w:tcPr>
+          <w:p>
+            <w:pPr>
+              <w:pStyle w:val="af3"/>
+              <w:rPr>
+                <w:color w:val="000000"/>
+                <w:sz w:val="24"/>
+                <w:szCs w:val="24"/>
+                <w:lang w:val="ru-UA"/>
+              </w:rPr>
+            </w:pPr>
+            <w:r>
+              <w:rPr>
+                <w:color w:val="000000"/>
+                <w:sz w:val="24"/>
+                <w:szCs w:val="24"/>
+                <w:lang w:val="ru-UA"/>
+              </w:rPr>
+              <w:t xml:space="preserve"> 2.8 </w:t>
+            </w:r>
+          </w:p>
+        </w:tc>
+        <w:tc>
+          <w:tcPr>
+            <w:tcW w:w="4786" w:type="dxa"/>
+          </w:tcPr>
+          <w:p>
+            <w:pPr>
+              <w:pStyle w:val="af3"/>
+              <w:rPr>
+                <w:color w:val="000000"/>
+                <w:sz w:val="24"/>
+                <w:szCs w:val="24"/>
+                <w:lang w:val="ru-UA"/>
+              </w:rPr>
+            </w:pPr>
+            <w:r>
+              <w:rPr>
+                <w:color w:val="000000"/>
+                <w:sz w:val="24"/>
+                <w:szCs w:val="24"/>
+                <w:lang w:val="ru-UA"/>
+              </w:rPr>
+              <w:t xml:space="preserve"> 1.0577777 </w:t>
+            </w:r>
+          </w:p>
+        </w:tc>
+      </w:tr>
+      <w:tr>
+        <w:tc>
+          <w:tcPr>
+            <w:tcW w:w="4785" w:type="dxa"/>
+          </w:tcPr>
+          <w:p>
+            <w:pPr>
+              <w:pStyle w:val="af3"/>
+              <w:rPr>
+                <w:color w:val="000000"/>
+                <w:sz w:val="24"/>
+                <w:szCs w:val="24"/>
+                <w:lang w:val="ru-UA"/>
+              </w:rPr>
+            </w:pPr>
+            <w:r>
+              <w:rPr>
+                <w:color w:val="000000"/>
+                <w:sz w:val="24"/>
+                <w:szCs w:val="24"/>
+                <w:lang w:val="ru-UA"/>
+              </w:rPr>
+              <w:t xml:space="preserve"> 2.9 </w:t>
+            </w:r>
+          </w:p>
+        </w:tc>
+        <w:tc>
+          <w:tcPr>
+            <w:tcW w:w="4786" w:type="dxa"/>
+          </w:tcPr>
+          <w:p>
+            <w:pPr>
+              <w:pStyle w:val="af3"/>
+              <w:rPr>
+                <w:color w:val="000000"/>
+                <w:sz w:val="24"/>
+                <w:szCs w:val="24"/>
+                <w:lang w:val="ru-UA"/>
+              </w:rPr>
+            </w:pPr>
+            <w:r>
+              <w:rPr>
+                <w:color w:val="000000"/>
+                <w:sz w:val="24"/>
+                <w:szCs w:val="24"/>
+                <w:lang w:val="ru-UA"/>
+              </w:rPr>
+              <w:t xml:space="preserve"> 1.0290418 </w:t>
+            </w:r>
+          </w:p>
+        </w:tc>
+      </w:tr>
+      <w:tr>
+        <w:tc>
+          <w:tcPr>
+            <w:tcW w:w="4785" w:type="dxa"/>
+          </w:tcPr>
+          <w:p>
+            <w:pPr>
+              <w:pStyle w:val="af3"/>
+              <w:rPr>
+                <w:color w:val="000000"/>
+                <w:sz w:val="24"/>
+                <w:szCs w:val="24"/>
+                <w:lang w:val="ru-UA"/>
+              </w:rPr>
+            </w:pPr>
+            <w:r>
+              <w:rPr>
+                <w:color w:val="000000"/>
+                <w:sz w:val="24"/>
+                <w:szCs w:val="24"/>
+                <w:lang w:val="ru-UA"/>
+              </w:rPr>
+              <w:t xml:space="preserve"> 3.0 </w:t>
+            </w:r>
+          </w:p>
+        </w:tc>
+        <w:tc>
+          <w:tcPr>
+            <w:tcW w:w="4786" w:type="dxa"/>
+          </w:tcPr>
+          <w:p>
+            <w:pPr>
+              <w:pStyle w:val="af3"/>
+              <w:rPr>
+                <w:color w:val="000000"/>
+                <w:sz w:val="24"/>
+                <w:szCs w:val="24"/>
+                <w:lang w:val="ru-UA"/>
+              </w:rPr>
+            </w:pPr>
+            <w:r>
+              <w:rPr>
+                <w:color w:val="000000"/>
+                <w:sz w:val="24"/>
+                <w:szCs w:val="24"/>
+                <w:lang w:val="ru-UA"/>
+              </w:rPr>
+              <w:t xml:space="preserve"> 1.0100075 </w:t>
+            </w:r>
+          </w:p>
+        </w:tc>
+      </w:tr>
+      <w:tr>
+        <w:tc>
+          <w:tcPr>
+            <w:tcW w:w="4785" w:type="dxa"/>
+          </w:tcPr>
+          <w:p>
+            <w:pPr>
+              <w:pStyle w:val="af3"/>
+              <w:rPr>
+                <w:color w:val="000000"/>
+                <w:sz w:val="24"/>
+                <w:szCs w:val="24"/>
+                <w:lang w:val="ru-UA"/>
+              </w:rPr>
+            </w:pPr>
+            <w:r>
+              <w:rPr>
+                <w:color w:val="000000"/>
+                <w:sz w:val="24"/>
+                <w:szCs w:val="24"/>
+                <w:lang w:val="ru-UA"/>
+              </w:rPr>
+              <w:t xml:space="preserve"> 3.1 </w:t>
+            </w:r>
+          </w:p>
+        </w:tc>
+        <w:tc>
+          <w:tcPr>
+            <w:tcW w:w="4786" w:type="dxa"/>
+          </w:tcPr>
+          <w:p>
+            <w:pPr>
+              <w:pStyle w:val="af3"/>
+              <w:rPr>
+                <w:color w:val="000000"/>
+                <w:sz w:val="24"/>
+                <w:szCs w:val="24"/>
+                <w:lang w:val="ru-UA"/>
+              </w:rPr>
+            </w:pPr>
+            <w:r>
+              <w:rPr>
+                <w:color w:val="000000"/>
+                <w:sz w:val="24"/>
+                <w:szCs w:val="24"/>
+                <w:lang w:val="ru-UA"/>
+              </w:rPr>
+              <w:t xml:space="preserve"> 1.0008648 </w:t>
+            </w:r>
+          </w:p>
+        </w:tc>
+      </w:tr>
+    </w:tbl>
+    <w:p>
+      <w:pPr>
+        <w:pStyle w:val="af3"/>
+      </w:pPr>
+      <w:r>
+        <w:rPr>
+          <w:noProof/>
+        </w:rPr>
+        <w:lastRenderedPageBreak/>
+        <w:drawing>
+          <wp:inline distT="0" distB="0" distL="0" distR="0">
+            <wp:extent cx="4611355" cy="5052527"/>
+            <wp:effectExtent l="0" t="0" r="0" b="0"/>
+            <wp:docPr id="112471421" name="Рисунок 1"/>
+            <wp:cNvGraphicFramePr>
+              <a:graphicFrameLocks xmlns:a="http://schemas.openxmlformats.org/drawingml/2006/main" noChangeAspect="1"/>
+            </wp:cNvGraphicFramePr>
+            <a:graphic xmlns:a="http://schemas.openxmlformats.org/drawingml/2006/main">
+              <a:graphicData uri="http://schemas.openxmlformats.org/drawingml/2006/picture">
+                <pic:pic xmlns:pic="http://schemas.openxmlformats.org/drawingml/2006/picture">
+                  <pic:nvPicPr>
+                    <pic:cNvPr id="112471421" name="Рисунок 112471421"/>
+                    <pic:cNvPicPr/>
+                  </pic:nvPicPr>
+                  <pic:blipFill>
+                    <a:blip r:embed="rId12">
+                      <a:extLst>
+                        <a:ext uri="{28A0092B-C50C-407E-A947-70E740481C1C}">
+                          <a14:useLocalDpi xmlns:a14="http://schemas.microsoft.com/office/drawing/2010/main" val="0"/>
+                        </a:ext>
+                      </a:extLst>
+                    </a:blip>
+                    <a:stretch>
+                      <a:fillRect/>
+                    </a:stretch>
+                  </pic:blipFill>
+                  <pic:spPr>
+                    <a:xfrm>
+                      <a:off x="0" y="0"/>
+                      <a:ext cx="4622274" cy="5064491"/>
+                    </a:xfrm>
+                    <a:prstGeom prst="rect">
+                      <a:avLst/>
+                    </a:prstGeom>
+                  </pic:spPr>
+                </pic:pic>
+              </a:graphicData>
+            </a:graphic>
+          </wp:inline>
+        </w:drawing>
+      </w:r>
+    </w:p>
+    <w:p>
+      <w:pPr>
+        <w:pStyle w:val="af3"/>
+      </w:pPr>
+      <w:r>
+        <w:t xml:space="preserve">Рисунок </w:t>
+      </w:r>
+      <w:r>
+        <w:fldChar w:fldCharType="begin"/>
+      </w:r>
+      <w:r>
+        <w:instrText xml:space="preserve"> SEQ Рисунок \* ARABIC </w:instrText>
+      </w:r>
+      <w:r>
+        <w:fldChar w:fldCharType="separate"/>
+      </w:r>
+      <w:r>
+        <w:rPr>
+          <w:noProof/>
+        </w:rPr>
+        <w:t>2</w:t>
+      </w:r>
+      <w:r>
+        <w:fldChar w:fldCharType="end"/>
+      </w:r>
+      <w:r>
+        <w:t xml:space="preserve"> – розрахунки функції </w:t>
+      </w:r>
+      <w:r>
+        <w:t>в табличному редакторі</w:t>
+      </w:r>
+    </w:p>
+    <w:p>
+      <w:pPr>
+        <w:shd w:val="clear" w:color="auto" w:fill="FFFFFF"/>
+        <w:rPr>
+          <w:rFonts w:ascii="Times New Roman" w:hAnsi="Times New Roman"/>
+          <w:b/>
+          <w:sz w:val="28"/>
+          <w:szCs w:val="28"/>
+          <w:lang w:val="en-US"/>
+        </w:rPr>
+      </w:pPr>
+    </w:p>
+    <w:p>
+      <w:pPr>
+        <w:shd w:val="clear" w:color="auto" w:fill="FFFFFF"/>
+        <w:rPr>
+          <w:rFonts w:ascii="Times New Roman" w:hAnsi="Times New Roman"/>
+          <w:sz w:val="28"/>
+          <w:szCs w:val="28"/>
+          <w:lang w:val="uk-UA"/>
+        </w:rPr>
+      </w:pPr>
+      <w:r>
+        <w:rPr>
+          <w:rFonts w:ascii="Times New Roman" w:hAnsi="Times New Roman"/>
+          <w:b/>
+          <w:sz w:val="28"/>
+          <w:szCs w:val="28"/>
+          <w:lang w:val="uk-UA"/>
+        </w:rPr>
+        <w:t>Завдання 1.</w:t>
+      </w:r>
+      <w:r>
+        <w:rPr>
+          <w:rFonts w:ascii="Times New Roman" w:hAnsi="Times New Roman"/>
+          <w:b/>
+          <w:sz w:val="28"/>
+          <w:szCs w:val="28"/>
+          <w:lang w:val="uk-UA"/>
+        </w:rPr>
+        <w:t>2</w:t>
+      </w:r>
+    </w:p>
+    <w:p>
+      <w:pPr>
+        <w:shd w:val="clear" w:color="auto" w:fill="FFFFFF"/>
+        <w:ind w:right="1"/>
+        <w:rPr>
+          <w:rFonts w:ascii="Times New Roman" w:hAnsi="Times New Roman"/>
+          <w:i/>
+          <w:color w:val="FF0000"/>
+          <w:sz w:val="28"/>
+          <w:szCs w:val="28"/>
+          <w:lang w:val="uk-UA"/>
+        </w:rPr>
+      </w:pPr>
+      <w:r>
+        <w:rPr>
+          <w:rFonts w:ascii="Times New Roman" w:hAnsi="Times New Roman"/>
+          <w:i/>
+          <w:color w:val="FF0000"/>
+          <w:sz w:val="28"/>
+          <w:szCs w:val="28"/>
+          <w:lang w:val="uk-UA"/>
+        </w:rPr>
+        <w:t xml:space="preserve">Теоретичні відомості до завдання </w:t>
+      </w:r>
+    </w:p>
+    <w:p>
+      <w:pPr>
+        <w:shd w:val="clear" w:color="auto" w:fill="FFFFFF"/>
+        <w:ind w:right="1"/>
+        <w:rPr>
+          <w:rFonts w:ascii="Times New Roman" w:hAnsi="Times New Roman"/>
+          <w:i/>
+          <w:color w:val="FF0000"/>
+          <w:sz w:val="28"/>
+          <w:szCs w:val="28"/>
+          <w:lang w:val="uk-UA"/>
+        </w:rPr>
+      </w:pPr>
+      <w:r>
+        <w:rPr>
+          <w:rFonts w:ascii="Times New Roman" w:hAnsi="Times New Roman"/>
+          <w:i/>
+          <w:color w:val="FF0000"/>
+          <w:sz w:val="28"/>
+          <w:szCs w:val="28"/>
+          <w:lang w:val="uk-UA"/>
+        </w:rPr>
+        <w:t>Практична реалізація</w:t>
+      </w:r>
+    </w:p>
+    <w:p>
+      <w:pPr>
+        <w:shd w:val="clear" w:color="auto" w:fill="FFFFFF"/>
+        <w:rPr>
+          <w:rFonts w:ascii="Times New Roman" w:hAnsi="Times New Roman"/>
+          <w:sz w:val="28"/>
+          <w:szCs w:val="28"/>
+          <w:lang w:val="uk-UA"/>
+        </w:rPr>
+      </w:pPr>
+      <w:r>
+        <w:rPr>
+          <w:rFonts w:ascii="Times New Roman" w:hAnsi="Times New Roman"/>
+          <w:b/>
+          <w:sz w:val="28"/>
+          <w:szCs w:val="28"/>
+          <w:lang w:val="uk-UA"/>
+        </w:rPr>
+        <w:t>Завдання 1.</w:t>
+      </w:r>
+      <w:r>
+        <w:rPr>
+          <w:rFonts w:ascii="Times New Roman" w:hAnsi="Times New Roman"/>
+          <w:b/>
+          <w:sz w:val="28"/>
+          <w:szCs w:val="28"/>
+          <w:lang w:val="uk-UA"/>
+        </w:rPr>
+        <w:t>3</w:t>
+      </w:r>
+    </w:p>
+    <w:p>
+      <w:pPr>
+        <w:shd w:val="clear" w:color="auto" w:fill="FFFFFF"/>
+        <w:ind w:right="1"/>
+        <w:rPr>
+          <w:rFonts w:ascii="Times New Roman" w:hAnsi="Times New Roman"/>
+          <w:i/>
+          <w:color w:val="FF0000"/>
+          <w:sz w:val="28"/>
+          <w:szCs w:val="28"/>
+          <w:lang w:val="uk-UA"/>
+        </w:rPr>
+      </w:pPr>
+      <w:r>
+        <w:rPr>
+          <w:rFonts w:ascii="Times New Roman" w:hAnsi="Times New Roman"/>
+          <w:i/>
+          <w:color w:val="FF0000"/>
+          <w:sz w:val="28"/>
+          <w:szCs w:val="28"/>
+          <w:lang w:val="uk-UA"/>
+        </w:rPr>
+        <w:t xml:space="preserve">Теоретичні відомості до завдання </w:t>
+      </w:r>
+    </w:p>
+    <w:p>
+      <w:pPr>
+        <w:shd w:val="clear" w:color="auto" w:fill="FFFFFF"/>
+        <w:ind w:right="1"/>
+        <w:rPr>
+          <w:rFonts w:ascii="Times New Roman" w:hAnsi="Times New Roman"/>
+          <w:i/>
+          <w:color w:val="FF0000"/>
+          <w:sz w:val="28"/>
+          <w:szCs w:val="28"/>
+          <w:lang w:val="uk-UA"/>
+        </w:rPr>
+      </w:pPr>
+      <w:r>
+        <w:rPr>
+          <w:rFonts w:ascii="Times New Roman" w:hAnsi="Times New Roman"/>
+          <w:i/>
+          <w:color w:val="FF0000"/>
+          <w:sz w:val="28"/>
+          <w:szCs w:val="28"/>
+          <w:lang w:val="uk-UA"/>
+        </w:rPr>
+        <w:t>Практична реалізація</w:t>
+      </w:r>
+    </w:p>
+    <w:p>
+      <w:pPr>
+        <w:shd w:val="clear" w:color="auto" w:fill="FFFFFF"/>
+        <w:rPr>
+          <w:rFonts w:ascii="Times New Roman" w:hAnsi="Times New Roman"/>
+          <w:sz w:val="28"/>
+          <w:szCs w:val="28"/>
+          <w:lang w:val="uk-UA"/>
+        </w:rPr>
+      </w:pPr>
+      <w:r>
+        <w:rPr>
+          <w:rFonts w:ascii="Times New Roman" w:hAnsi="Times New Roman"/>
+          <w:b/>
+          <w:sz w:val="28"/>
+          <w:szCs w:val="28"/>
+          <w:lang w:val="uk-UA"/>
+        </w:rPr>
+        <w:t xml:space="preserve">Завдання </w:t>
+      </w:r>
+      <w:r>
+        <w:rPr>
+          <w:rFonts w:ascii="Times New Roman" w:hAnsi="Times New Roman"/>
+          <w:b/>
+          <w:sz w:val="28"/>
+          <w:szCs w:val="28"/>
+          <w:lang w:val="uk-UA"/>
+        </w:rPr>
+        <w:t>2</w:t>
+      </w:r>
+    </w:p>
+    <w:p>
+      <w:pPr>
+        <w:shd w:val="clear" w:color="auto" w:fill="FFFFFF"/>
+        <w:ind w:right="1"/>
+        <w:rPr>
+          <w:rFonts w:ascii="Times New Roman" w:hAnsi="Times New Roman"/>
+          <w:i/>
+          <w:color w:val="FF0000"/>
+          <w:sz w:val="28"/>
+          <w:szCs w:val="28"/>
+          <w:lang w:val="uk-UA"/>
+        </w:rPr>
+      </w:pPr>
+      <w:r>
+        <w:rPr>
+          <w:rFonts w:ascii="Times New Roman" w:hAnsi="Times New Roman"/>
+          <w:i/>
+          <w:color w:val="FF0000"/>
+          <w:sz w:val="28"/>
+          <w:szCs w:val="28"/>
+          <w:lang w:val="uk-UA"/>
+        </w:rPr>
+        <w:t xml:space="preserve">Теоретичні відомості до завдання </w:t>
+      </w:r>
+      <w:r>
+        <w:rPr>
+          <w:rFonts w:ascii="Times New Roman" w:hAnsi="Times New Roman"/>
+          <w:i/>
+          <w:color w:val="FF0000"/>
+          <w:sz w:val="28"/>
+          <w:szCs w:val="28"/>
+          <w:lang w:val="uk-UA"/>
+        </w:rPr>
+        <w:t>( в тому числі алгоритм у вигляді блок-схеми)</w:t>
+      </w:r>
+    </w:p>
+    <w:p>
+      <w:pPr>
+        <w:shd w:val="clear" w:color="auto" w:fill="FFFFFF"/>
+        <w:ind w:right="1"/>
+        <w:rPr>
+          <w:rFonts w:ascii="Times New Roman" w:hAnsi="Times New Roman"/>
+          <w:i/>
+          <w:color w:val="FF0000"/>
+          <w:sz w:val="28"/>
+          <w:szCs w:val="28"/>
+          <w:lang w:val="uk-UA"/>
+        </w:rPr>
+      </w:pPr>
+      <w:r>
+        <w:rPr>
+          <w:rFonts w:ascii="Times New Roman" w:hAnsi="Times New Roman"/>
+          <w:i/>
+          <w:color w:val="FF0000"/>
+          <w:sz w:val="28"/>
+          <w:szCs w:val="28"/>
+          <w:lang w:val="uk-UA"/>
+        </w:rPr>
+        <w:t>Практична реалізація програми</w:t>
+      </w:r>
+    </w:p>
+    <w:p>
+      <w:pPr>
+        <w:shd w:val="clear" w:color="auto" w:fill="FFFFFF"/>
+        <w:ind w:right="1"/>
+        <w:rPr>
+          <w:rFonts w:ascii="Times New Roman" w:hAnsi="Times New Roman"/>
+          <w:i/>
+          <w:color w:val="FF0000"/>
+          <w:sz w:val="28"/>
+          <w:szCs w:val="28"/>
+          <w:lang w:val="uk-UA"/>
+        </w:rPr>
+      </w:pPr>
+      <w:r>
+        <w:rPr>
+          <w:rFonts w:ascii="Times New Roman" w:hAnsi="Times New Roman"/>
+          <w:i/>
+          <w:color w:val="FF0000"/>
+          <w:sz w:val="28"/>
+          <w:szCs w:val="28"/>
+          <w:lang w:val="uk-UA"/>
+        </w:rPr>
+        <w:t>Тестування програми</w:t>
+      </w:r>
+    </w:p>
+    <w:p>
+      <w:pPr>
+        <w:shd w:val="clear" w:color="auto" w:fill="FFFFFF"/>
+        <w:rPr>
+          <w:rFonts w:ascii="Times New Roman" w:hAnsi="Times New Roman"/>
+          <w:sz w:val="28"/>
+          <w:szCs w:val="28"/>
+          <w:lang w:val="uk-UA"/>
+        </w:rPr>
+      </w:pPr>
+      <w:r>
+        <w:rPr>
+          <w:rFonts w:ascii="Times New Roman" w:hAnsi="Times New Roman"/>
+          <w:b/>
+          <w:sz w:val="28"/>
+          <w:szCs w:val="28"/>
+          <w:lang w:val="uk-UA"/>
+        </w:rPr>
+        <w:t xml:space="preserve">Завдання </w:t>
+      </w:r>
+      <w:r>
+        <w:rPr>
+          <w:rFonts w:ascii="Times New Roman" w:hAnsi="Times New Roman"/>
+          <w:b/>
+          <w:sz w:val="28"/>
+          <w:szCs w:val="28"/>
+          <w:lang w:val="uk-UA"/>
+        </w:rPr>
+        <w:t>3</w:t>
+      </w:r>
+    </w:p>
+    <w:p>
+      <w:pPr>
+        <w:shd w:val="clear" w:color="auto" w:fill="FFFFFF"/>
+        <w:ind w:right="1"/>
+        <w:rPr>
+          <w:rFonts w:ascii="Times New Roman" w:hAnsi="Times New Roman"/>
+          <w:i/>
+          <w:color w:val="FF0000"/>
+          <w:sz w:val="28"/>
+          <w:szCs w:val="28"/>
+          <w:lang w:val="uk-UA"/>
+        </w:rPr>
+      </w:pPr>
+      <w:r>
+        <w:rPr>
+          <w:rFonts w:ascii="Times New Roman" w:hAnsi="Times New Roman"/>
+          <w:i/>
+          <w:color w:val="FF0000"/>
+          <w:sz w:val="28"/>
+          <w:szCs w:val="28"/>
+          <w:lang w:val="uk-UA"/>
+        </w:rPr>
+        <w:lastRenderedPageBreak/>
+        <w:t xml:space="preserve">Теоретичні відомості до завдання </w:t>
+      </w:r>
+      <w:r>
+        <w:rPr>
+          <w:rFonts w:ascii="Times New Roman" w:hAnsi="Times New Roman"/>
+          <w:i/>
+          <w:color w:val="FF0000"/>
+          <w:sz w:val="28"/>
+          <w:szCs w:val="28"/>
+          <w:lang w:val="uk-UA"/>
+        </w:rPr>
+        <w:t>(короткі відомості до засобу розробки сайту)</w:t>
+      </w:r>
+    </w:p>
+    <w:p>
+      <w:pPr>
+        <w:shd w:val="clear" w:color="auto" w:fill="FFFFFF"/>
+        <w:ind w:right="1"/>
+        <w:rPr>
+          <w:rFonts w:ascii="Times New Roman" w:hAnsi="Times New Roman"/>
+          <w:i/>
+          <w:color w:val="FF0000"/>
+          <w:sz w:val="28"/>
+          <w:szCs w:val="28"/>
+          <w:lang w:val="uk-UA"/>
+        </w:rPr>
+      </w:pPr>
+      <w:r>
+        <w:rPr>
+          <w:rFonts w:ascii="Times New Roman" w:hAnsi="Times New Roman"/>
+          <w:i/>
+          <w:color w:val="FF0000"/>
+          <w:sz w:val="28"/>
+          <w:szCs w:val="28"/>
+          <w:lang w:val="uk-UA"/>
+        </w:rPr>
+        <w:t>Практична реалізація (скріншот головної сторінки, посилання на сайт)</w:t>
+      </w:r>
+    </w:p>
+    <w:p>
+      <w:pPr>
+        <w:shd w:val="clear" w:color="auto" w:fill="FFFFFF"/>
+        <w:rPr>
+          <w:rFonts w:ascii="Times New Roman" w:hAnsi="Times New Roman"/>
+          <w:sz w:val="28"/>
+          <w:szCs w:val="28"/>
+          <w:lang w:val="uk-UA"/>
+        </w:rPr>
+      </w:pPr>
+      <w:r>
+        <w:rPr>
+          <w:rFonts w:ascii="Times New Roman" w:hAnsi="Times New Roman"/>
+          <w:b/>
+          <w:sz w:val="28"/>
+          <w:szCs w:val="28"/>
+          <w:lang w:val="uk-UA"/>
+        </w:rPr>
+        <w:t xml:space="preserve">Завдання </w:t>
+      </w:r>
+      <w:r>
+        <w:rPr>
+          <w:rFonts w:ascii="Times New Roman" w:hAnsi="Times New Roman"/>
+          <w:b/>
+          <w:sz w:val="28"/>
+          <w:szCs w:val="28"/>
+          <w:lang w:val="uk-UA"/>
+        </w:rPr>
+        <w:t>4</w:t>
+      </w:r>
+    </w:p>
+    <w:p>
+      <w:pPr>
+        <w:shd w:val="clear" w:color="auto" w:fill="FFFFFF"/>
+        <w:rPr>
+          <w:rFonts w:ascii="Times New Roman" w:hAnsi="Times New Roman"/>
+          <w:i/>
+          <w:color w:val="FF0000"/>
+          <w:sz w:val="28"/>
+          <w:szCs w:val="28"/>
+          <w:lang w:val="uk-UA"/>
+        </w:rPr>
+      </w:pPr>
+      <w:r>
+        <w:rPr>
+          <w:rFonts w:ascii="Times New Roman" w:hAnsi="Times New Roman"/>
+          <w:i/>
+          <w:color w:val="FF0000"/>
+          <w:sz w:val="28"/>
+          <w:szCs w:val="28"/>
+          <w:lang w:val="uk-UA"/>
+        </w:rPr>
+        <w:t xml:space="preserve">Видачі до </w:t>
+      </w:r>
+      <w:proofErr w:type="spellStart"/>
+      <w:r>
+        <w:rPr>
+          <w:rFonts w:ascii="Times New Roman" w:hAnsi="Times New Roman"/>
+          <w:i/>
+          <w:color w:val="FF0000"/>
+          <w:sz w:val="28"/>
+          <w:szCs w:val="28"/>
+          <w:lang w:val="uk-UA"/>
+        </w:rPr>
+        <w:t>презентаціі</w:t>
+      </w:r>
+      <w:proofErr w:type="spellEnd"/>
+    </w:p>
+    <w:p>
+      <w:pPr>
         <w:pStyle w:val="1"/>
         <w:spacing w:before="0" w:after="0"/>
         <w:rPr>
@@ -11599,8 +14575,8 @@
         </w:rPr>
         <w:br w:type="page"/>
       </w:r>
-      <w:bookmarkStart w:id="39" w:name="_Toc12361875"/>
-      <w:bookmarkStart w:id="40" w:name="_Toc43831386"/>
+      <w:bookmarkStart w:id="42" w:name="_Toc12361875"/>
+      <w:bookmarkStart w:id="43" w:name="_Toc43831386"/>
       <w:r>
         <w:rPr>
           <w:b/>
@@ -11610,8 +14586,8 @@
         <w:lastRenderedPageBreak/>
         <w:t xml:space="preserve">ВИСНОВКИ </w:t>
       </w:r>
-      <w:bookmarkEnd w:id="39"/>
-      <w:bookmarkEnd w:id="40"/>
+      <w:bookmarkEnd w:id="42"/>
+      <w:bookmarkEnd w:id="43"/>
     </w:p>
     <w:p>
       <w:pPr>
@@ -11637,7 +14613,7 @@
           <w:lang w:val="uk-UA"/>
         </w:rPr>
       </w:pPr>
-      <w:bookmarkStart w:id="41" w:name="_Toc43831387"/>
+      <w:bookmarkStart w:id="44" w:name="_Toc43831387"/>
       <w:r>
         <w:rPr>
           <w:b/>
@@ -24464,7 +27440,7 @@
         </w:rPr>
         <w:t xml:space="preserve">КЕРІВНИКА ПРАКТИКИ </w:t>
       </w:r>
-      <w:bookmarkEnd w:id="41"/>
+      <w:bookmarkEnd w:id="44"/>
     </w:p>
     <w:p>
       <w:pPr>
@@ -24847,8 +27823,8 @@
         </w:rPr>
         <w:br w:type="page"/>
       </w:r>
-      <w:bookmarkStart w:id="42" w:name="_Toc455487664"/>
-      <w:bookmarkStart w:id="43" w:name="_Toc43831388"/>
+      <w:bookmarkStart w:id="45" w:name="_Toc455487664"/>
+      <w:bookmarkStart w:id="46" w:name="_Toc43831388"/>
       <w:r>
         <w:rPr>
           <w:b/>
@@ -24857,7 +27833,7 @@
         <w:lastRenderedPageBreak/>
         <w:t>ПЕРЕЛІК</w:t>
       </w:r>
-      <w:bookmarkEnd w:id="42"/>
+      <w:bookmarkEnd w:id="45"/>
       <w:r>
         <w:rPr>
           <w:b/>
@@ -24865,7 +27841,7 @@
         </w:rPr>
         <w:t xml:space="preserve"> </w:t>
       </w:r>
-      <w:bookmarkStart w:id="44" w:name="_Toc455128198"/>
+      <w:bookmarkStart w:id="47" w:name="_Toc455128198"/>
       <w:r>
         <w:rPr>
           <w:b/>
@@ -24873,8 +27849,8 @@
         </w:rPr>
         <w:t>ПОСИЛАНЬ</w:t>
       </w:r>
-      <w:bookmarkEnd w:id="43"/>
-      <w:bookmarkEnd w:id="44"/>
+      <w:bookmarkEnd w:id="46"/>
+      <w:bookmarkEnd w:id="47"/>
     </w:p>
     <w:p>
       <w:pPr>
@@ -25142,29 +28118,7 @@
           <w:szCs w:val="28"/>
           <w:lang w:val="uk-UA"/>
         </w:rPr>
-        <w:t xml:space="preserve">. </w:t>
-      </w:r>
-      <w:proofErr w:type="spellStart"/>
-      <w:r>
-        <w:rPr>
-          <w:rFonts w:ascii="Times New Roman" w:hAnsi="Times New Roman"/>
-          <w:color w:val="FF0000"/>
-          <w:sz w:val="28"/>
-          <w:szCs w:val="28"/>
-          <w:lang w:val="uk-UA"/>
-        </w:rPr>
-        <w:t>ин</w:t>
-      </w:r>
-      <w:proofErr w:type="spellEnd"/>
-      <w:r>
-        <w:rPr>
-          <w:rFonts w:ascii="Times New Roman" w:hAnsi="Times New Roman"/>
-          <w:color w:val="FF0000"/>
-          <w:sz w:val="28"/>
-          <w:szCs w:val="28"/>
-          <w:lang w:val="uk-UA"/>
-        </w:rPr>
-        <w:t>-т», 2007. – 65с.</w:t>
+        <w:t>. ин-т», 2007. – 65с.</w:t>
       </w:r>
     </w:p>
     <w:p>
@@ -25305,7 +28259,7 @@
         </w:rPr>
         <w:t xml:space="preserve">RL: </w:t>
       </w:r>
-      <w:hyperlink r:id="rId10" w:history="1">
+      <w:hyperlink r:id="rId13" w:history="1">
         <w:r>
           <w:rPr>
             <w:rStyle w:val="a4"/>
@@ -25435,7 +28389,7 @@
           <w:szCs w:val="28"/>
         </w:rPr>
       </w:pPr>
-      <w:hyperlink r:id="rId11" w:history="1">
+      <w:hyperlink r:id="rId14" w:history="1">
         <w:r>
           <w:rPr>
             <w:rStyle w:val="a4"/>
@@ -25491,7 +28445,7 @@
         </w:rPr>
         <w:t xml:space="preserve">(Рекомендовано використовувати ресурс </w:t>
       </w:r>
-      <w:hyperlink r:id="rId12" w:history="1">
+      <w:hyperlink r:id="rId15" w:history="1">
         <w:r>
           <w:rPr>
             <w:rStyle w:val="a4"/>
@@ -25746,8 +28700,8 @@
       </w:pPr>
     </w:p>
     <w:sectPr>
-      <w:headerReference w:type="default" r:id="rId13"/>
-      <w:footerReference w:type="even" r:id="rId14"/>
+      <w:headerReference w:type="default" r:id="rId16"/>
+      <w:footerReference w:type="even" r:id="rId17"/>
       <w:pgSz w:w="11906" w:h="16838"/>
       <w:pgMar w:top="1134" w:right="850" w:bottom="1134" w:left="1701" w:header="720" w:footer="720" w:gutter="0"/>
       <w:cols w:space="720"/>
@@ -30996,7 +33950,6 @@
   <w:style w:type="character" w:default="1" w:styleId="a0">
     <w:name w:val="Default Paragraph Font"/>
     <w:uiPriority w:val="1"/>
-    <w:semiHidden/>
     <w:unhideWhenUsed/>
   </w:style>
   <w:style w:type="table" w:default="1" w:styleId="a1">
@@ -31321,6 +34274,189 @@
       <w:bCs/>
     </w:rPr>
   </w:style>
+  <w:style w:type="paragraph" w:customStyle="1" w:styleId="af1">
+    <w:name w:val="ХАІ Програмний код"/>
+    <w:basedOn w:val="a"/>
+    <w:link w:val="af2"/>
+    <w:qFormat/>
+    <w:rsid w:val="00D904B8"/>
+    <w:pPr>
+      <w:spacing w:line="240" w:lineRule="auto"/>
+      <w:ind w:firstLine="0"/>
+      <w:jc w:val="left"/>
+    </w:pPr>
+    <w:rPr>
+      <w:rFonts w:ascii="Courier New" w:hAnsi="Courier New"/>
+      <w:sz w:val="20"/>
+      <w:szCs w:val="22"/>
+      <w:lang w:val="en-US" w:eastAsia="ru-RU"/>
+    </w:rPr>
+  </w:style>
+  <w:style w:type="character" w:customStyle="1" w:styleId="af2">
+    <w:name w:val="ХАІ Програмний код Знак"/>
+    <w:basedOn w:val="a0"/>
+    <w:link w:val="af1"/>
+    <w:rsid w:val="00D904B8"/>
+    <w:rPr>
+      <w:rFonts w:ascii="Courier New" w:eastAsia="Times New Roman" w:hAnsi="Courier New"/>
+      <w:szCs w:val="22"/>
+      <w:lang w:eastAsia="ru-RU"/>
+    </w:rPr>
+  </w:style>
+  <w:style w:type="paragraph" w:customStyle="1" w:styleId="af3">
+    <w:name w:val="ХАІ Підпис рисунків"/>
+    <w:basedOn w:val="a"/>
+    <w:qFormat/>
+    <w:rsid w:val="00D904B8"/>
+    <w:pPr>
+      <w:spacing w:line="240" w:lineRule="auto"/>
+      <w:ind w:firstLine="0"/>
+      <w:jc w:val="center"/>
+    </w:pPr>
+    <w:rPr>
+      <w:rFonts w:ascii="Times New Roman" w:hAnsi="Times New Roman"/>
+      <w:color w:val="000000" w:themeColor="text1"/>
+      <w:sz w:val="28"/>
+      <w:szCs w:val="28"/>
+      <w:lang w:val="uk-UA" w:eastAsia="ru-RU"/>
+    </w:rPr>
+  </w:style>
+  <w:style w:type="paragraph" w:customStyle="1" w:styleId="af4">
+    <w:name w:val="ХАІ Підзаголовок"/>
+    <w:basedOn w:val="a"/>
+    <w:next w:val="a"/>
+    <w:link w:val="af5"/>
+    <w:qFormat/>
+    <w:rsid w:val="00D904B8"/>
+    <w:pPr>
+      <w:numPr>
+        <w:ilvl w:val="1"/>
+      </w:numPr>
+      <w:spacing w:before="120" w:after="120" w:line="240" w:lineRule="auto"/>
+      <w:jc w:val="left"/>
+    </w:pPr>
+    <w:rPr>
+      <w:rFonts w:ascii="Times New Roman" w:eastAsiaTheme="minorEastAsia" w:hAnsi="Times New Roman"/>
+      <w:b/>
+      <w:color w:val="000000" w:themeColor="text1"/>
+      <w:sz w:val="28"/>
+      <w:szCs w:val="24"/>
+      <w:lang w:val="uk-UA" w:eastAsia="ru-RU"/>
+    </w:rPr>
+  </w:style>
+  <w:style w:type="character" w:customStyle="1" w:styleId="af5">
+    <w:name w:val="ХАІ Підзаголовок Знак"/>
+    <w:basedOn w:val="a0"/>
+    <w:link w:val="af4"/>
+    <w:rsid w:val="00D904B8"/>
+    <w:rPr>
+      <w:rFonts w:ascii="Times New Roman" w:eastAsiaTheme="minorEastAsia" w:hAnsi="Times New Roman"/>
+      <w:b/>
+      <w:color w:val="000000" w:themeColor="text1"/>
+      <w:sz w:val="28"/>
+      <w:szCs w:val="24"/>
+      <w:lang w:val="uk-UA" w:eastAsia="ru-RU"/>
+    </w:rPr>
+  </w:style>
+  <w:style w:type="paragraph" w:customStyle="1" w:styleId="af6">
+    <w:name w:val="ХАІ Основний текст"/>
+    <w:basedOn w:val="a"/>
+    <w:link w:val="af7"/>
+    <w:qFormat/>
+    <w:rsid w:val="00D904B8"/>
+    <w:pPr>
+      <w:spacing w:line="240" w:lineRule="auto"/>
+    </w:pPr>
+    <w:rPr>
+      <w:rFonts w:ascii="Times New Roman" w:hAnsi="Times New Roman"/>
+      <w:color w:val="000000" w:themeColor="text1"/>
+      <w:sz w:val="28"/>
+      <w:szCs w:val="28"/>
+      <w:lang w:val="uk-UA" w:eastAsia="ru-RU"/>
+    </w:rPr>
+  </w:style>
+  <w:style w:type="character" w:customStyle="1" w:styleId="af7">
+    <w:name w:val="ХАІ Основний текст Знак"/>
+    <w:basedOn w:val="a0"/>
+    <w:link w:val="af6"/>
+    <w:rsid w:val="00D904B8"/>
+    <w:rPr>
+      <w:rFonts w:ascii="Times New Roman" w:eastAsia="Times New Roman" w:hAnsi="Times New Roman"/>
+      <w:color w:val="000000" w:themeColor="text1"/>
+      <w:sz w:val="28"/>
+      <w:szCs w:val="28"/>
+      <w:lang w:val="uk-UA" w:eastAsia="ru-RU"/>
+    </w:rPr>
+  </w:style>
+  <w:style w:type="paragraph" w:customStyle="1" w:styleId="af8">
+    <w:name w:val="ХАІ Заголовок"/>
+    <w:basedOn w:val="a"/>
+    <w:next w:val="a"/>
+    <w:link w:val="af9"/>
+    <w:qFormat/>
+    <w:rsid w:val="00D904B8"/>
+    <w:pPr>
+      <w:widowControl w:val="0"/>
+      <w:spacing w:line="240" w:lineRule="auto"/>
+      <w:ind w:firstLine="0"/>
+      <w:jc w:val="center"/>
+      <w:outlineLvl w:val="0"/>
+    </w:pPr>
+    <w:rPr>
+      <w:rFonts w:ascii="Times New Roman" w:hAnsi="Times New Roman"/>
+      <w:b/>
+      <w:bCs/>
+      <w:caps/>
+      <w:color w:val="000000" w:themeColor="text1"/>
+      <w:kern w:val="36"/>
+      <w:sz w:val="28"/>
+      <w:szCs w:val="28"/>
+      <w:lang w:val="uk-UA" w:eastAsia="ru-RU"/>
+    </w:rPr>
+  </w:style>
+  <w:style w:type="character" w:customStyle="1" w:styleId="af9">
+    <w:name w:val="ХАІ Заголовок Знак"/>
+    <w:basedOn w:val="a0"/>
+    <w:link w:val="af8"/>
+    <w:rsid w:val="00D904B8"/>
+    <w:rPr>
+      <w:rFonts w:ascii="Times New Roman" w:eastAsia="Times New Roman" w:hAnsi="Times New Roman"/>
+      <w:b/>
+      <w:bCs/>
+      <w:caps/>
+      <w:color w:val="000000" w:themeColor="text1"/>
+      <w:kern w:val="36"/>
+      <w:sz w:val="28"/>
+      <w:szCs w:val="28"/>
+      <w:lang w:val="uk-UA" w:eastAsia="ru-RU"/>
+    </w:rPr>
+  </w:style>
+  <w:style w:type="table" w:styleId="afa">
+    <w:name w:val="Table Grid"/>
+    <w:basedOn w:val="a1"/>
+    <w:uiPriority w:val="39"/>
+    <w:rsid w:val="00D909A8"/>
+    <w:tblPr>
+      <w:tblBorders>
+        <w:top w:val="single" w:sz="4" w:space="0" w:color="auto"/>
+        <w:left w:val="single" w:sz="4" w:space="0" w:color="auto"/>
+        <w:bottom w:val="single" w:sz="4" w:space="0" w:color="auto"/>
+        <w:right w:val="single" w:sz="4" w:space="0" w:color="auto"/>
+        <w:insideH w:val="single" w:sz="4" w:space="0" w:color="auto"/>
+        <w:insideV w:val="single" w:sz="4" w:space="0" w:color="auto"/>
+      </w:tblBorders>
+    </w:tblPr>
+  </w:style>
+  <w:style w:type="character" w:customStyle="1" w:styleId="mord">
+    <w:name w:val="mord"/>
+    <w:basedOn w:val="a0"/>
+    <w:rsid w:val="00C124AA"/>
+  </w:style>
+  <w:style w:type="character" w:customStyle="1" w:styleId="katex-mathml">
+    <w:name w:val="katex-mathml"/>
+    <w:basedOn w:val="a0"/>
+    <w:rsid w:val="00C124AA"/>
+  </w:style>
 </w:styles>
 </file>
 

</xml_diff>

<commit_message>
Backup folder - 2024-07-25 22:54:37
</commit_message>
<xml_diff>
--- a/Практика/Mentor Tasks/ЩОДЕННИК ПРАКТИКИ_Зайченко_622п_2024.docx
+++ b/Практика/Mentor Tasks/ЩОДЕННИК ПРАКТИКИ_Зайченко_622п_2024.docx
@@ -5001,7 +5001,7 @@
     </w:p>
     <w:p>
       <w:pPr>
-        <w:pStyle w:val="ae"/>
+        <w:pStyle w:val="af"/>
         <w:numPr>
           <w:ilvl w:val="0"/>
           <w:numId w:val="29"/>
@@ -5028,7 +5028,7 @@
     </w:p>
     <w:p>
       <w:pPr>
-        <w:pStyle w:val="ae"/>
+        <w:pStyle w:val="af"/>
         <w:numPr>
           <w:ilvl w:val="0"/>
           <w:numId w:val="29"/>
@@ -5243,7 +5243,7 @@
     </w:p>
     <w:p>
       <w:pPr>
-        <w:pStyle w:val="ae"/>
+        <w:pStyle w:val="af"/>
         <w:numPr>
           <w:ilvl w:val="0"/>
           <w:numId w:val="29"/>
@@ -5383,7 +5383,7 @@
     </w:p>
     <w:p>
       <w:pPr>
-        <w:pStyle w:val="ae"/>
+        <w:pStyle w:val="af"/>
         <w:numPr>
           <w:ilvl w:val="0"/>
           <w:numId w:val="29"/>
@@ -5429,7 +5429,7 @@
     </w:p>
     <w:p>
       <w:pPr>
-        <w:pStyle w:val="ae"/>
+        <w:pStyle w:val="af"/>
         <w:numPr>
           <w:ilvl w:val="0"/>
           <w:numId w:val="29"/>
@@ -5573,7 +5573,7 @@
     </w:p>
     <w:p>
       <w:pPr>
-        <w:pStyle w:val="ae"/>
+        <w:pStyle w:val="af"/>
         <w:numPr>
           <w:ilvl w:val="0"/>
           <w:numId w:val="29"/>
@@ -10345,7 +10345,7 @@
     </w:p>
     <w:p>
       <w:pPr>
-        <w:pStyle w:val="af1"/>
+        <w:pStyle w:val="af2"/>
         <w:rPr>
           <w:sz w:val="22"/>
           <w:szCs w:val="28"/>
@@ -10364,7 +10364,7 @@
     </w:p>
     <w:p>
       <w:pPr>
-        <w:pStyle w:val="af1"/>
+        <w:pStyle w:val="af2"/>
         <w:rPr>
           <w:sz w:val="22"/>
           <w:szCs w:val="28"/>
@@ -10392,7 +10392,7 @@
     </w:p>
     <w:p>
       <w:pPr>
-        <w:pStyle w:val="af1"/>
+        <w:pStyle w:val="af2"/>
         <w:rPr>
           <w:sz w:val="22"/>
           <w:szCs w:val="28"/>
@@ -10438,7 +10438,7 @@
     </w:p>
     <w:p>
       <w:pPr>
-        <w:pStyle w:val="af1"/>
+        <w:pStyle w:val="af2"/>
         <w:rPr>
           <w:sz w:val="22"/>
           <w:szCs w:val="28"/>
@@ -10466,7 +10466,7 @@
     </w:p>
     <w:p>
       <w:pPr>
-        <w:pStyle w:val="af1"/>
+        <w:pStyle w:val="af2"/>
         <w:rPr>
           <w:sz w:val="22"/>
           <w:szCs w:val="28"/>
@@ -10476,7 +10476,7 @@
     </w:p>
     <w:p>
       <w:pPr>
-        <w:pStyle w:val="af1"/>
+        <w:pStyle w:val="af2"/>
         <w:rPr>
           <w:sz w:val="22"/>
           <w:szCs w:val="28"/>
@@ -10494,7 +10494,7 @@
     </w:p>
     <w:p>
       <w:pPr>
-        <w:pStyle w:val="af1"/>
+        <w:pStyle w:val="af2"/>
         <w:rPr>
           <w:sz w:val="22"/>
           <w:szCs w:val="28"/>
@@ -10530,7 +10530,7 @@
     </w:p>
     <w:p>
       <w:pPr>
-        <w:pStyle w:val="af1"/>
+        <w:pStyle w:val="af2"/>
         <w:rPr>
           <w:sz w:val="22"/>
           <w:szCs w:val="28"/>
@@ -10540,7 +10540,7 @@
     </w:p>
     <w:p>
       <w:pPr>
-        <w:pStyle w:val="af1"/>
+        <w:pStyle w:val="af2"/>
         <w:rPr>
           <w:sz w:val="22"/>
           <w:szCs w:val="28"/>
@@ -10576,7 +10576,7 @@
     </w:p>
     <w:p>
       <w:pPr>
-        <w:pStyle w:val="af1"/>
+        <w:pStyle w:val="af2"/>
         <w:rPr>
           <w:sz w:val="22"/>
           <w:szCs w:val="28"/>
@@ -10612,7 +10612,7 @@
     </w:p>
     <w:p>
       <w:pPr>
-        <w:pStyle w:val="af1"/>
+        <w:pStyle w:val="af2"/>
         <w:rPr>
           <w:sz w:val="22"/>
           <w:szCs w:val="28"/>
@@ -10622,7 +10622,7 @@
     </w:p>
     <w:p>
       <w:pPr>
-        <w:pStyle w:val="af1"/>
+        <w:pStyle w:val="af2"/>
         <w:rPr>
           <w:sz w:val="22"/>
           <w:szCs w:val="28"/>
@@ -10640,7 +10640,7 @@
     </w:p>
     <w:p>
       <w:pPr>
-        <w:pStyle w:val="af1"/>
+        <w:pStyle w:val="af2"/>
         <w:rPr>
           <w:sz w:val="22"/>
           <w:szCs w:val="28"/>
@@ -10668,7 +10668,7 @@
     </w:p>
     <w:p>
       <w:pPr>
-        <w:pStyle w:val="af1"/>
+        <w:pStyle w:val="af2"/>
         <w:rPr>
           <w:sz w:val="22"/>
           <w:szCs w:val="28"/>
@@ -10696,7 +10696,7 @@
     </w:p>
     <w:p>
       <w:pPr>
-        <w:pStyle w:val="af1"/>
+        <w:pStyle w:val="af2"/>
         <w:rPr>
           <w:sz w:val="22"/>
           <w:szCs w:val="28"/>
@@ -10724,7 +10724,7 @@
     </w:p>
     <w:p>
       <w:pPr>
-        <w:pStyle w:val="af1"/>
+        <w:pStyle w:val="af2"/>
         <w:rPr>
           <w:sz w:val="22"/>
           <w:szCs w:val="28"/>
@@ -10770,7 +10770,7 @@
     </w:p>
     <w:p>
       <w:pPr>
-        <w:pStyle w:val="af1"/>
+        <w:pStyle w:val="af2"/>
         <w:rPr>
           <w:sz w:val="22"/>
           <w:szCs w:val="28"/>
@@ -10780,7 +10780,7 @@
     </w:p>
     <w:p>
       <w:pPr>
-        <w:pStyle w:val="af1"/>
+        <w:pStyle w:val="af2"/>
         <w:rPr>
           <w:sz w:val="22"/>
           <w:szCs w:val="28"/>
@@ -10798,7 +10798,7 @@
     </w:p>
     <w:p>
       <w:pPr>
-        <w:pStyle w:val="af1"/>
+        <w:pStyle w:val="af2"/>
         <w:rPr>
           <w:sz w:val="22"/>
           <w:szCs w:val="28"/>
@@ -10844,7 +10844,7 @@
     </w:p>
     <w:p>
       <w:pPr>
-        <w:pStyle w:val="af1"/>
+        <w:pStyle w:val="af2"/>
         <w:rPr>
           <w:sz w:val="22"/>
           <w:szCs w:val="28"/>
@@ -10872,7 +10872,7 @@
     </w:p>
     <w:p>
       <w:pPr>
-        <w:pStyle w:val="af1"/>
+        <w:pStyle w:val="af2"/>
         <w:rPr>
           <w:sz w:val="22"/>
           <w:szCs w:val="28"/>
@@ -10900,7 +10900,7 @@
     </w:p>
     <w:p>
       <w:pPr>
-        <w:pStyle w:val="af1"/>
+        <w:pStyle w:val="af2"/>
         <w:rPr>
           <w:sz w:val="22"/>
           <w:szCs w:val="28"/>
@@ -10936,7 +10936,7 @@
     </w:p>
     <w:p>
       <w:pPr>
-        <w:pStyle w:val="af1"/>
+        <w:pStyle w:val="af2"/>
         <w:rPr>
           <w:sz w:val="22"/>
           <w:szCs w:val="28"/>
@@ -11041,7 +11041,7 @@
     </w:p>
     <w:p>
       <w:pPr>
-        <w:pStyle w:val="af3"/>
+        <w:pStyle w:val="af4"/>
       </w:pPr>
       <w:r>
         <w:drawing>
@@ -11090,7 +11090,7 @@
     </w:p>
     <w:p>
       <w:pPr>
-        <w:pStyle w:val="af3"/>
+        <w:pStyle w:val="af4"/>
       </w:pPr>
       <w:r>
         <w:t xml:space="preserve">Рисунок </w:t>
@@ -11105,6 +11105,9 @@
         <w:fldChar w:fldCharType="separate"/>
       </w:r>
       <w:r>
+        <w:rPr>
+          <w:noProof/>
+        </w:rPr>
         <w:t>1</w:t>
       </w:r>
       <w:r>
@@ -11129,7 +11132,7 @@
     </w:p>
     <w:p>
       <w:pPr>
-        <w:pStyle w:val="ad"/>
+        <w:pStyle w:val="ae"/>
         <w:keepNext/>
         <w:spacing w:line="240" w:lineRule="auto"/>
         <w:rPr>
@@ -11246,7 +11249,7 @@
     </w:p>
     <w:tbl>
       <w:tblPr>
-        <w:tblStyle w:val="afa"/>
+        <w:tblStyle w:val="afb"/>
         <w:tblW w:w="0" w:type="auto"/>
         <w:tblLook w:val="04A0" w:firstRow="1" w:lastRow="0" w:firstColumn="1" w:lastColumn="0" w:noHBand="0" w:noVBand="1"/>
       </w:tblPr>
@@ -11261,7 +11264,7 @@
           </w:tcPr>
           <w:p>
             <w:pPr>
-              <w:pStyle w:val="af3"/>
+              <w:pStyle w:val="af4"/>
               <w:rPr>
                 <w:i/>
                 <w:iCs/>
@@ -11282,7 +11285,7 @@
           </w:tcPr>
           <w:p>
             <w:pPr>
-              <w:pStyle w:val="af3"/>
+              <w:pStyle w:val="af4"/>
               <w:rPr>
                 <w:i/>
                 <w:iCs/>
@@ -11305,7 +11308,7 @@
           </w:tcPr>
           <w:p>
             <w:pPr>
-              <w:pStyle w:val="af3"/>
+              <w:pStyle w:val="af4"/>
               <w:rPr>
                 <w:color w:val="000000"/>
                 <w:sz w:val="24"/>
@@ -11328,7 +11331,7 @@
           </w:tcPr>
           <w:p>
             <w:pPr>
-              <w:pStyle w:val="af3"/>
+              <w:pStyle w:val="af4"/>
               <w:rPr>
                 <w:color w:val="000000"/>
                 <w:sz w:val="24"/>
@@ -11353,7 +11356,7 @@
           </w:tcPr>
           <w:p>
             <w:pPr>
-              <w:pStyle w:val="af3"/>
+              <w:pStyle w:val="af4"/>
               <w:rPr>
                 <w:color w:val="000000"/>
                 <w:sz w:val="24"/>
@@ -11376,7 +11379,7 @@
           </w:tcPr>
           <w:p>
             <w:pPr>
-              <w:pStyle w:val="af3"/>
+              <w:pStyle w:val="af4"/>
               <w:rPr>
                 <w:color w:val="000000"/>
                 <w:sz w:val="24"/>
@@ -11401,7 +11404,7 @@
           </w:tcPr>
           <w:p>
             <w:pPr>
-              <w:pStyle w:val="af3"/>
+              <w:pStyle w:val="af4"/>
               <w:rPr>
                 <w:color w:val="000000"/>
                 <w:sz w:val="24"/>
@@ -11424,7 +11427,7 @@
           </w:tcPr>
           <w:p>
             <w:pPr>
-              <w:pStyle w:val="af3"/>
+              <w:pStyle w:val="af4"/>
               <w:rPr>
                 <w:color w:val="000000"/>
                 <w:sz w:val="24"/>
@@ -11449,7 +11452,7 @@
           </w:tcPr>
           <w:p>
             <w:pPr>
-              <w:pStyle w:val="af3"/>
+              <w:pStyle w:val="af4"/>
               <w:rPr>
                 <w:color w:val="000000"/>
                 <w:sz w:val="24"/>
@@ -11472,7 +11475,7 @@
           </w:tcPr>
           <w:p>
             <w:pPr>
-              <w:pStyle w:val="af3"/>
+              <w:pStyle w:val="af4"/>
               <w:rPr>
                 <w:color w:val="000000"/>
                 <w:sz w:val="24"/>
@@ -11497,7 +11500,7 @@
           </w:tcPr>
           <w:p>
             <w:pPr>
-              <w:pStyle w:val="af3"/>
+              <w:pStyle w:val="af4"/>
               <w:rPr>
                 <w:color w:val="000000"/>
                 <w:sz w:val="24"/>
@@ -11520,7 +11523,7 @@
           </w:tcPr>
           <w:p>
             <w:pPr>
-              <w:pStyle w:val="af3"/>
+              <w:pStyle w:val="af4"/>
               <w:rPr>
                 <w:color w:val="000000"/>
                 <w:sz w:val="24"/>
@@ -11545,7 +11548,7 @@
           </w:tcPr>
           <w:p>
             <w:pPr>
-              <w:pStyle w:val="af3"/>
+              <w:pStyle w:val="af4"/>
               <w:rPr>
                 <w:color w:val="000000"/>
                 <w:sz w:val="24"/>
@@ -11568,7 +11571,7 @@
           </w:tcPr>
           <w:p>
             <w:pPr>
-              <w:pStyle w:val="af3"/>
+              <w:pStyle w:val="af4"/>
               <w:rPr>
                 <w:color w:val="000000"/>
                 <w:sz w:val="24"/>
@@ -11593,7 +11596,7 @@
           </w:tcPr>
           <w:p>
             <w:pPr>
-              <w:pStyle w:val="af3"/>
+              <w:pStyle w:val="af4"/>
               <w:rPr>
                 <w:color w:val="000000"/>
                 <w:sz w:val="24"/>
@@ -11616,7 +11619,7 @@
           </w:tcPr>
           <w:p>
             <w:pPr>
-              <w:pStyle w:val="af3"/>
+              <w:pStyle w:val="af4"/>
               <w:rPr>
                 <w:color w:val="000000"/>
                 <w:sz w:val="24"/>
@@ -11641,7 +11644,7 @@
           </w:tcPr>
           <w:p>
             <w:pPr>
-              <w:pStyle w:val="af3"/>
+              <w:pStyle w:val="af4"/>
               <w:rPr>
                 <w:color w:val="000000"/>
                 <w:sz w:val="24"/>
@@ -11664,7 +11667,7 @@
           </w:tcPr>
           <w:p>
             <w:pPr>
-              <w:pStyle w:val="af3"/>
+              <w:pStyle w:val="af4"/>
               <w:rPr>
                 <w:color w:val="000000"/>
                 <w:sz w:val="24"/>
@@ -11689,7 +11692,7 @@
           </w:tcPr>
           <w:p>
             <w:pPr>
-              <w:pStyle w:val="af3"/>
+              <w:pStyle w:val="af4"/>
               <w:rPr>
                 <w:color w:val="000000"/>
                 <w:sz w:val="24"/>
@@ -11712,7 +11715,7 @@
           </w:tcPr>
           <w:p>
             <w:pPr>
-              <w:pStyle w:val="af3"/>
+              <w:pStyle w:val="af4"/>
               <w:rPr>
                 <w:color w:val="000000"/>
                 <w:sz w:val="24"/>
@@ -11737,7 +11740,7 @@
           </w:tcPr>
           <w:p>
             <w:pPr>
-              <w:pStyle w:val="af3"/>
+              <w:pStyle w:val="af4"/>
               <w:rPr>
                 <w:color w:val="000000"/>
                 <w:sz w:val="24"/>
@@ -11760,7 +11763,7 @@
           </w:tcPr>
           <w:p>
             <w:pPr>
-              <w:pStyle w:val="af3"/>
+              <w:pStyle w:val="af4"/>
               <w:rPr>
                 <w:color w:val="000000"/>
                 <w:sz w:val="24"/>
@@ -11785,7 +11788,7 @@
           </w:tcPr>
           <w:p>
             <w:pPr>
-              <w:pStyle w:val="af3"/>
+              <w:pStyle w:val="af4"/>
               <w:rPr>
                 <w:color w:val="000000"/>
                 <w:sz w:val="24"/>
@@ -11808,7 +11811,7 @@
           </w:tcPr>
           <w:p>
             <w:pPr>
-              <w:pStyle w:val="af3"/>
+              <w:pStyle w:val="af4"/>
               <w:rPr>
                 <w:color w:val="000000"/>
                 <w:sz w:val="24"/>
@@ -11833,7 +11836,7 @@
           </w:tcPr>
           <w:p>
             <w:pPr>
-              <w:pStyle w:val="af3"/>
+              <w:pStyle w:val="af4"/>
               <w:rPr>
                 <w:color w:val="000000"/>
                 <w:sz w:val="24"/>
@@ -11856,7 +11859,7 @@
           </w:tcPr>
           <w:p>
             <w:pPr>
-              <w:pStyle w:val="af3"/>
+              <w:pStyle w:val="af4"/>
               <w:rPr>
                 <w:color w:val="000000"/>
                 <w:sz w:val="24"/>
@@ -11881,7 +11884,7 @@
           </w:tcPr>
           <w:p>
             <w:pPr>
-              <w:pStyle w:val="af3"/>
+              <w:pStyle w:val="af4"/>
               <w:rPr>
                 <w:color w:val="000000"/>
                 <w:sz w:val="24"/>
@@ -11904,7 +11907,7 @@
           </w:tcPr>
           <w:p>
             <w:pPr>
-              <w:pStyle w:val="af3"/>
+              <w:pStyle w:val="af4"/>
               <w:rPr>
                 <w:color w:val="000000"/>
                 <w:sz w:val="24"/>
@@ -11929,7 +11932,7 @@
           </w:tcPr>
           <w:p>
             <w:pPr>
-              <w:pStyle w:val="af3"/>
+              <w:pStyle w:val="af4"/>
               <w:rPr>
                 <w:color w:val="000000"/>
                 <w:sz w:val="24"/>
@@ -11952,7 +11955,7 @@
           </w:tcPr>
           <w:p>
             <w:pPr>
-              <w:pStyle w:val="af3"/>
+              <w:pStyle w:val="af4"/>
               <w:rPr>
                 <w:color w:val="000000"/>
                 <w:sz w:val="24"/>
@@ -11977,7 +11980,7 @@
           </w:tcPr>
           <w:p>
             <w:pPr>
-              <w:pStyle w:val="af3"/>
+              <w:pStyle w:val="af4"/>
               <w:rPr>
                 <w:color w:val="000000"/>
                 <w:sz w:val="24"/>
@@ -12000,7 +12003,7 @@
           </w:tcPr>
           <w:p>
             <w:pPr>
-              <w:pStyle w:val="af3"/>
+              <w:pStyle w:val="af4"/>
               <w:rPr>
                 <w:color w:val="000000"/>
                 <w:sz w:val="24"/>
@@ -12025,7 +12028,7 @@
           </w:tcPr>
           <w:p>
             <w:pPr>
-              <w:pStyle w:val="af3"/>
+              <w:pStyle w:val="af4"/>
               <w:rPr>
                 <w:color w:val="000000"/>
                 <w:sz w:val="24"/>
@@ -12048,7 +12051,7 @@
           </w:tcPr>
           <w:p>
             <w:pPr>
-              <w:pStyle w:val="af3"/>
+              <w:pStyle w:val="af4"/>
               <w:rPr>
                 <w:color w:val="000000"/>
                 <w:sz w:val="24"/>
@@ -12073,7 +12076,7 @@
           </w:tcPr>
           <w:p>
             <w:pPr>
-              <w:pStyle w:val="af3"/>
+              <w:pStyle w:val="af4"/>
               <w:rPr>
                 <w:color w:val="000000"/>
                 <w:sz w:val="24"/>
@@ -12096,7 +12099,7 @@
           </w:tcPr>
           <w:p>
             <w:pPr>
-              <w:pStyle w:val="af3"/>
+              <w:pStyle w:val="af4"/>
               <w:rPr>
                 <w:color w:val="000000"/>
                 <w:sz w:val="24"/>
@@ -12121,7 +12124,7 @@
           </w:tcPr>
           <w:p>
             <w:pPr>
-              <w:pStyle w:val="af3"/>
+              <w:pStyle w:val="af4"/>
               <w:rPr>
                 <w:color w:val="000000"/>
                 <w:sz w:val="24"/>
@@ -12144,7 +12147,7 @@
           </w:tcPr>
           <w:p>
             <w:pPr>
-              <w:pStyle w:val="af3"/>
+              <w:pStyle w:val="af4"/>
               <w:rPr>
                 <w:color w:val="000000"/>
                 <w:sz w:val="24"/>
@@ -12169,7 +12172,7 @@
           </w:tcPr>
           <w:p>
             <w:pPr>
-              <w:pStyle w:val="af3"/>
+              <w:pStyle w:val="af4"/>
               <w:rPr>
                 <w:color w:val="000000"/>
                 <w:sz w:val="24"/>
@@ -12192,7 +12195,7 @@
           </w:tcPr>
           <w:p>
             <w:pPr>
-              <w:pStyle w:val="af3"/>
+              <w:pStyle w:val="af4"/>
               <w:rPr>
                 <w:color w:val="000000"/>
                 <w:sz w:val="24"/>
@@ -12217,7 +12220,7 @@
           </w:tcPr>
           <w:p>
             <w:pPr>
-              <w:pStyle w:val="af3"/>
+              <w:pStyle w:val="af4"/>
               <w:rPr>
                 <w:color w:val="000000"/>
                 <w:sz w:val="24"/>
@@ -12240,7 +12243,7 @@
           </w:tcPr>
           <w:p>
             <w:pPr>
-              <w:pStyle w:val="af3"/>
+              <w:pStyle w:val="af4"/>
               <w:rPr>
                 <w:color w:val="000000"/>
                 <w:sz w:val="24"/>
@@ -12265,7 +12268,7 @@
           </w:tcPr>
           <w:p>
             <w:pPr>
-              <w:pStyle w:val="af3"/>
+              <w:pStyle w:val="af4"/>
               <w:rPr>
                 <w:color w:val="000000"/>
                 <w:sz w:val="24"/>
@@ -12288,7 +12291,7 @@
           </w:tcPr>
           <w:p>
             <w:pPr>
-              <w:pStyle w:val="af3"/>
+              <w:pStyle w:val="af4"/>
               <w:rPr>
                 <w:color w:val="000000"/>
                 <w:sz w:val="24"/>
@@ -12313,7 +12316,7 @@
           </w:tcPr>
           <w:p>
             <w:pPr>
-              <w:pStyle w:val="af3"/>
+              <w:pStyle w:val="af4"/>
               <w:rPr>
                 <w:color w:val="000000"/>
                 <w:sz w:val="24"/>
@@ -12336,7 +12339,7 @@
           </w:tcPr>
           <w:p>
             <w:pPr>
-              <w:pStyle w:val="af3"/>
+              <w:pStyle w:val="af4"/>
               <w:rPr>
                 <w:color w:val="000000"/>
                 <w:sz w:val="24"/>
@@ -12361,7 +12364,7 @@
           </w:tcPr>
           <w:p>
             <w:pPr>
-              <w:pStyle w:val="af3"/>
+              <w:pStyle w:val="af4"/>
               <w:rPr>
                 <w:color w:val="000000"/>
                 <w:sz w:val="24"/>
@@ -12384,7 +12387,7 @@
           </w:tcPr>
           <w:p>
             <w:pPr>
-              <w:pStyle w:val="af3"/>
+              <w:pStyle w:val="af4"/>
               <w:rPr>
                 <w:color w:val="000000"/>
                 <w:sz w:val="24"/>
@@ -12409,7 +12412,7 @@
           </w:tcPr>
           <w:p>
             <w:pPr>
-              <w:pStyle w:val="af3"/>
+              <w:pStyle w:val="af4"/>
               <w:rPr>
                 <w:color w:val="000000"/>
                 <w:sz w:val="24"/>
@@ -12432,7 +12435,7 @@
           </w:tcPr>
           <w:p>
             <w:pPr>
-              <w:pStyle w:val="af3"/>
+              <w:pStyle w:val="af4"/>
               <w:rPr>
                 <w:color w:val="000000"/>
                 <w:sz w:val="24"/>
@@ -12457,7 +12460,7 @@
           </w:tcPr>
           <w:p>
             <w:pPr>
-              <w:pStyle w:val="af3"/>
+              <w:pStyle w:val="af4"/>
               <w:rPr>
                 <w:color w:val="000000"/>
                 <w:sz w:val="24"/>
@@ -12480,7 +12483,7 @@
           </w:tcPr>
           <w:p>
             <w:pPr>
-              <w:pStyle w:val="af3"/>
+              <w:pStyle w:val="af4"/>
               <w:rPr>
                 <w:color w:val="000000"/>
                 <w:sz w:val="24"/>
@@ -12505,7 +12508,7 @@
           </w:tcPr>
           <w:p>
             <w:pPr>
-              <w:pStyle w:val="af3"/>
+              <w:pStyle w:val="af4"/>
               <w:rPr>
                 <w:color w:val="000000"/>
                 <w:sz w:val="24"/>
@@ -12528,7 +12531,7 @@
           </w:tcPr>
           <w:p>
             <w:pPr>
-              <w:pStyle w:val="af3"/>
+              <w:pStyle w:val="af4"/>
               <w:rPr>
                 <w:color w:val="000000"/>
                 <w:sz w:val="24"/>
@@ -12553,7 +12556,7 @@
           </w:tcPr>
           <w:p>
             <w:pPr>
-              <w:pStyle w:val="af3"/>
+              <w:pStyle w:val="af4"/>
               <w:rPr>
                 <w:color w:val="000000"/>
                 <w:sz w:val="24"/>
@@ -12576,7 +12579,7 @@
           </w:tcPr>
           <w:p>
             <w:pPr>
-              <w:pStyle w:val="af3"/>
+              <w:pStyle w:val="af4"/>
               <w:rPr>
                 <w:color w:val="000000"/>
                 <w:sz w:val="24"/>
@@ -12601,7 +12604,7 @@
           </w:tcPr>
           <w:p>
             <w:pPr>
-              <w:pStyle w:val="af3"/>
+              <w:pStyle w:val="af4"/>
               <w:rPr>
                 <w:color w:val="000000"/>
                 <w:sz w:val="24"/>
@@ -12624,7 +12627,7 @@
           </w:tcPr>
           <w:p>
             <w:pPr>
-              <w:pStyle w:val="af3"/>
+              <w:pStyle w:val="af4"/>
               <w:rPr>
                 <w:color w:val="000000"/>
                 <w:sz w:val="24"/>
@@ -12649,7 +12652,7 @@
           </w:tcPr>
           <w:p>
             <w:pPr>
-              <w:pStyle w:val="af3"/>
+              <w:pStyle w:val="af4"/>
               <w:rPr>
                 <w:color w:val="000000"/>
                 <w:sz w:val="24"/>
@@ -12672,7 +12675,7 @@
           </w:tcPr>
           <w:p>
             <w:pPr>
-              <w:pStyle w:val="af3"/>
+              <w:pStyle w:val="af4"/>
               <w:rPr>
                 <w:color w:val="000000"/>
                 <w:sz w:val="24"/>
@@ -12697,7 +12700,7 @@
           </w:tcPr>
           <w:p>
             <w:pPr>
-              <w:pStyle w:val="af3"/>
+              <w:pStyle w:val="af4"/>
               <w:rPr>
                 <w:color w:val="000000"/>
                 <w:sz w:val="24"/>
@@ -12720,7 +12723,7 @@
           </w:tcPr>
           <w:p>
             <w:pPr>
-              <w:pStyle w:val="af3"/>
+              <w:pStyle w:val="af4"/>
               <w:rPr>
                 <w:color w:val="000000"/>
                 <w:sz w:val="24"/>
@@ -12745,7 +12748,7 @@
           </w:tcPr>
           <w:p>
             <w:pPr>
-              <w:pStyle w:val="af3"/>
+              <w:pStyle w:val="af4"/>
               <w:rPr>
                 <w:color w:val="000000"/>
                 <w:sz w:val="24"/>
@@ -12768,7 +12771,7 @@
           </w:tcPr>
           <w:p>
             <w:pPr>
-              <w:pStyle w:val="af3"/>
+              <w:pStyle w:val="af4"/>
               <w:rPr>
                 <w:color w:val="000000"/>
                 <w:sz w:val="24"/>
@@ -12793,7 +12796,7 @@
           </w:tcPr>
           <w:p>
             <w:pPr>
-              <w:pStyle w:val="af3"/>
+              <w:pStyle w:val="af4"/>
               <w:rPr>
                 <w:color w:val="000000"/>
                 <w:sz w:val="24"/>
@@ -12816,7 +12819,7 @@
           </w:tcPr>
           <w:p>
             <w:pPr>
-              <w:pStyle w:val="af3"/>
+              <w:pStyle w:val="af4"/>
               <w:rPr>
                 <w:color w:val="000000"/>
                 <w:sz w:val="24"/>
@@ -12837,7 +12840,7 @@
     </w:tbl>
     <w:p>
       <w:pPr>
-        <w:pStyle w:val="af3"/>
+        <w:pStyle w:val="af4"/>
       </w:pPr>
       <w:r>
         <w:lastRenderedPageBreak/>
@@ -12886,7 +12889,7 @@
     </w:p>
     <w:p>
       <w:pPr>
-        <w:pStyle w:val="af3"/>
+        <w:pStyle w:val="af4"/>
       </w:pPr>
       <w:r>
         <w:t xml:space="preserve">Рисунок </w:t>
@@ -12901,6 +12904,9 @@
         <w:fldChar w:fldCharType="separate"/>
       </w:r>
       <w:r>
+        <w:rPr>
+          <w:noProof/>
+        </w:rPr>
         <w:t>2</w:t>
       </w:r>
       <w:r>
@@ -14171,7 +14177,7 @@
     </w:p>
     <w:p>
       <w:pPr>
-        <w:pStyle w:val="af6"/>
+        <w:pStyle w:val="af7"/>
       </w:pPr>
       <w:r>
         <w:t xml:space="preserve">Знайти за допомогою </w:t>
@@ -14253,7 +14259,7 @@
     </w:p>
     <w:p>
       <w:pPr>
-        <w:pStyle w:val="af6"/>
+        <w:pStyle w:val="af7"/>
       </w:pPr>
       <w:r>
         <w:t>Для виконання завдання необхідно виконати наступні команди в середовищі:</w:t>
@@ -14261,7 +14267,7 @@
     </w:p>
     <w:p>
       <w:pPr>
-        <w:pStyle w:val="af1"/>
+        <w:pStyle w:val="af2"/>
         <w:rPr>
           <w:sz w:val="21"/>
           <w:szCs w:val="24"/>
@@ -14292,7 +14298,7 @@
     </w:p>
     <w:p>
       <w:pPr>
-        <w:pStyle w:val="af1"/>
+        <w:pStyle w:val="af2"/>
         <w:rPr>
           <w:sz w:val="21"/>
           <w:szCs w:val="24"/>
@@ -14328,7 +14334,7 @@
     </w:p>
     <w:p>
       <w:pPr>
-        <w:pStyle w:val="af1"/>
+        <w:pStyle w:val="af2"/>
         <w:rPr>
           <w:sz w:val="21"/>
           <w:szCs w:val="24"/>
@@ -14349,7 +14355,7 @@
     <w:bookmarkEnd w:id="45"/>
     <w:p>
       <w:pPr>
-        <w:pStyle w:val="af1"/>
+        <w:pStyle w:val="af2"/>
         <w:rPr>
           <w:sz w:val="21"/>
           <w:szCs w:val="24"/>
@@ -14359,7 +14365,7 @@
     </w:p>
     <w:p>
       <w:pPr>
-        <w:pStyle w:val="af1"/>
+        <w:pStyle w:val="af2"/>
         <w:rPr>
           <w:sz w:val="21"/>
           <w:szCs w:val="24"/>
@@ -14395,7 +14401,7 @@
     </w:p>
     <w:p>
       <w:pPr>
-        <w:pStyle w:val="af1"/>
+        <w:pStyle w:val="af2"/>
         <w:rPr>
           <w:sz w:val="21"/>
           <w:szCs w:val="24"/>
@@ -14413,7 +14419,7 @@
     </w:p>
     <w:p>
       <w:pPr>
-        <w:pStyle w:val="af1"/>
+        <w:pStyle w:val="af2"/>
         <w:rPr>
           <w:sz w:val="21"/>
           <w:szCs w:val="24"/>
@@ -14468,7 +14474,7 @@
     </w:p>
     <w:p>
       <w:pPr>
-        <w:pStyle w:val="af1"/>
+        <w:pStyle w:val="af2"/>
         <w:rPr>
           <w:sz w:val="21"/>
           <w:szCs w:val="24"/>
@@ -14477,7 +14483,7 @@
     </w:p>
     <w:p>
       <w:pPr>
-        <w:pStyle w:val="af1"/>
+        <w:pStyle w:val="af2"/>
         <w:rPr>
           <w:sz w:val="21"/>
           <w:szCs w:val="24"/>
@@ -14495,7 +14501,7 @@
     </w:p>
     <w:p>
       <w:pPr>
-        <w:pStyle w:val="af1"/>
+        <w:pStyle w:val="af2"/>
         <w:rPr>
           <w:sz w:val="21"/>
           <w:szCs w:val="24"/>
@@ -14583,7 +14589,7 @@
     </w:p>
     <w:p>
       <w:pPr>
-        <w:pStyle w:val="af1"/>
+        <w:pStyle w:val="af2"/>
         <w:rPr>
           <w:sz w:val="21"/>
           <w:szCs w:val="24"/>
@@ -14611,7 +14617,7 @@
     </w:p>
     <w:p>
       <w:pPr>
-        <w:pStyle w:val="af1"/>
+        <w:pStyle w:val="af2"/>
         <w:rPr>
           <w:sz w:val="21"/>
           <w:szCs w:val="24"/>
@@ -14621,7 +14627,7 @@
     </w:p>
     <w:p>
       <w:pPr>
-        <w:pStyle w:val="af1"/>
+        <w:pStyle w:val="af2"/>
         <w:rPr>
           <w:sz w:val="21"/>
           <w:szCs w:val="24"/>
@@ -14639,7 +14645,7 @@
     </w:p>
     <w:p>
       <w:pPr>
-        <w:pStyle w:val="af1"/>
+        <w:pStyle w:val="af2"/>
         <w:rPr>
           <w:sz w:val="21"/>
           <w:szCs w:val="24"/>
@@ -14667,7 +14673,7 @@
     </w:p>
     <w:p>
       <w:pPr>
-        <w:pStyle w:val="af1"/>
+        <w:pStyle w:val="af2"/>
         <w:rPr>
           <w:sz w:val="21"/>
           <w:szCs w:val="24"/>
@@ -14697,7 +14703,7 @@
     <w:bookmarkEnd w:id="47"/>
     <w:p>
       <w:pPr>
-        <w:pStyle w:val="af3"/>
+        <w:pStyle w:val="af4"/>
       </w:pPr>
       <w:r>
         <w:drawing>
@@ -14745,7 +14751,7 @@
     </w:p>
     <w:p>
       <w:pPr>
-        <w:pStyle w:val="af3"/>
+        <w:pStyle w:val="af4"/>
       </w:pPr>
       <w:bookmarkStart w:id="48" w:name="_Hlk171245696"/>
       <w:r>
@@ -14761,6 +14767,9 @@
         <w:fldChar w:fldCharType="separate"/>
       </w:r>
       <w:r>
+        <w:rPr>
+          <w:noProof/>
+        </w:rPr>
         <w:t>3</w:t>
       </w:r>
       <w:r>
@@ -14793,7 +14802,7 @@
     <w:bookmarkEnd w:id="48"/>
     <w:p>
       <w:pPr>
-        <w:pStyle w:val="af6"/>
+        <w:pStyle w:val="af7"/>
       </w:pPr>
     </w:p>
     <w:p>
@@ -14865,7 +14874,7 @@
     </w:p>
     <w:p>
       <w:pPr>
-        <w:pStyle w:val="af3"/>
+        <w:pStyle w:val="af4"/>
       </w:pPr>
       <w:r>
         <w:t xml:space="preserve">Рисунок </w:t>
@@ -14880,6 +14889,9 @@
         <w:fldChar w:fldCharType="separate"/>
       </w:r>
       <w:r>
+        <w:rPr>
+          <w:noProof/>
+        </w:rPr>
         <w:t>4</w:t>
       </w:r>
       <w:r>
@@ -14891,12 +14903,12 @@
     </w:p>
     <w:p>
       <w:pPr>
-        <w:pStyle w:val="af3"/>
-      </w:pPr>
-    </w:p>
-    <w:p>
-      <w:pPr>
-        <w:pStyle w:val="af6"/>
+        <w:pStyle w:val="af4"/>
+      </w:pPr>
+    </w:p>
+    <w:p>
+      <w:pPr>
+        <w:pStyle w:val="af7"/>
       </w:pPr>
       <w:r>
         <w:t>З</w:t>
@@ -14913,21 +14925,60 @@
     </w:p>
     <w:p>
       <w:pPr>
-        <w:pStyle w:val="af6"/>
-      </w:pPr>
+        <w:spacing w:line="240" w:lineRule="auto"/>
+        <w:ind w:firstLine="0"/>
+        <w:jc w:val="left"/>
+        <w:rPr>
+          <w:rFonts w:ascii="Times New Roman" w:hAnsi="Times New Roman"/>
+          <w:color w:val="000000" w:themeColor="text1"/>
+          <w:sz w:val="28"/>
+          <w:szCs w:val="28"/>
+          <w:lang w:val="uk-UA" w:eastAsia="ru-RU"/>
+        </w:rPr>
+      </w:pPr>
+      <w:r>
+        <w:br w:type="page"/>
+      </w:r>
+    </w:p>
+    <w:p>
+      <w:pPr>
+        <w:keepNext/>
+        <w:spacing w:before="120" w:after="120" w:line="240" w:lineRule="auto"/>
+        <w:ind w:firstLine="0"/>
+        <w:jc w:val="center"/>
+        <w:outlineLvl w:val="0"/>
+        <w:rPr>
+          <w:rFonts w:ascii="Times New Roman" w:hAnsi="Times New Roman"/>
+          <w:b/>
+          <w:bCs/>
+          <w:caps/>
+          <w:kern w:val="28"/>
+          <w:sz w:val="28"/>
+          <w:lang w:val="uk-UA"/>
+        </w:rPr>
+      </w:pPr>
+      <w:bookmarkStart w:id="49" w:name="_Toc171720244"/>
+      <w:r>
+        <w:rPr>
+          <w:rFonts w:ascii="Times New Roman" w:hAnsi="Times New Roman"/>
+          <w:b/>
+          <w:bCs/>
+          <w:caps/>
+          <w:kern w:val="28"/>
+          <w:sz w:val="28"/>
+          <w:lang w:val="uk-UA"/>
+        </w:rPr>
+        <w:lastRenderedPageBreak/>
+        <w:t>Завдання 1.3</w:t>
+      </w:r>
+      <w:bookmarkEnd w:id="49"/>
     </w:p>
     <w:p>
       <w:pPr>
         <w:shd w:val="clear" w:color="auto" w:fill="FFFFFF"/>
-        <w:ind w:right="1"/>
-        <w:rPr>
-          <w:rFonts w:ascii="Times New Roman" w:hAnsi="Times New Roman"/>
-          <w:sz w:val="28"/>
-          <w:szCs w:val="28"/>
-          <w:lang w:val="uk-UA"/>
-        </w:rPr>
-      </w:pPr>
-      <w:r>
+        <w:spacing w:line="240" w:lineRule="auto"/>
+        <w:ind w:firstLine="0"/>
+        <w:jc w:val="center"/>
         <w:rPr>
           <w:rFonts w:ascii="Times New Roman" w:hAnsi="Times New Roman"/>
           <w:b/>
@@ -14935,15 +14986,316 @@
           <w:szCs w:val="28"/>
           <w:lang w:val="uk-UA"/>
         </w:rPr>
-        <w:t>Завдання 1.3</w:t>
-      </w:r>
-    </w:p>
-    <w:p>
-      <w:pPr>
-        <w:pStyle w:val="af6"/>
-      </w:pPr>
-      <w:r>
-        <w:lastRenderedPageBreak/>
+      </w:pPr>
+      <w:r>
+        <w:rPr>
+          <w:rFonts w:ascii="Times New Roman" w:hAnsi="Times New Roman"/>
+          <w:b/>
+          <w:sz w:val="28"/>
+          <w:szCs w:val="28"/>
+          <w:lang w:val="uk-UA"/>
+        </w:rPr>
+        <w:t>Теоретичні відомості</w:t>
+      </w:r>
+    </w:p>
+    <w:p>
+      <w:pPr>
+        <w:shd w:val="clear" w:color="auto" w:fill="FFFFFF"/>
+        <w:tabs>
+          <w:tab w:val="left" w:pos="994"/>
+        </w:tabs>
+        <w:spacing w:line="240" w:lineRule="auto"/>
+        <w:rPr>
+          <w:rFonts w:ascii="Times New Roman" w:hAnsi="Times New Roman"/>
+          <w:sz w:val="28"/>
+          <w:szCs w:val="28"/>
+          <w:lang w:val="uk-UA"/>
+        </w:rPr>
+      </w:pPr>
+      <w:r>
+        <w:rPr>
+          <w:rFonts w:ascii="Times New Roman" w:hAnsi="Times New Roman"/>
+          <w:sz w:val="28"/>
+          <w:szCs w:val="28"/>
+          <w:lang w:val="uk-UA"/>
+        </w:rPr>
+        <w:t>Багато задач, які виникають у різних галузях техніки, призводять до розв'язання скалярних нелінійних рівнянь, тобто до знаходження нуля нелінійної функції.</w:t>
+      </w:r>
+    </w:p>
+    <w:p>
+      <w:pPr>
+        <w:shd w:val="clear" w:color="auto" w:fill="FFFFFF"/>
+        <w:tabs>
+          <w:tab w:val="left" w:pos="994"/>
+        </w:tabs>
+        <w:spacing w:line="240" w:lineRule="auto"/>
+        <w:rPr>
+          <w:rFonts w:ascii="Times New Roman" w:hAnsi="Times New Roman"/>
+          <w:sz w:val="28"/>
+          <w:szCs w:val="28"/>
+          <w:lang w:val="uk-UA"/>
+        </w:rPr>
+      </w:pPr>
+      <w:r>
+        <w:rPr>
+          <w:rFonts w:ascii="Times New Roman" w:hAnsi="Times New Roman"/>
+          <w:sz w:val="28"/>
+          <w:szCs w:val="28"/>
+          <w:lang w:val="uk-UA"/>
+        </w:rPr>
+        <w:t>Нелінійні рівняння можуть не мати жодного, одного, двох або нескінченної кількості</w:t>
+      </w:r>
+      <w:r>
+        <w:rPr>
+          <w:rFonts w:ascii="Times New Roman" w:hAnsi="Times New Roman"/>
+          <w:sz w:val="28"/>
+          <w:szCs w:val="28"/>
+        </w:rPr>
+        <w:t xml:space="preserve"> </w:t>
+      </w:r>
+      <w:proofErr w:type="spellStart"/>
+      <w:r>
+        <w:rPr>
+          <w:rFonts w:ascii="Times New Roman" w:hAnsi="Times New Roman"/>
+          <w:sz w:val="28"/>
+          <w:szCs w:val="28"/>
+          <w:lang w:val="uk-UA"/>
+        </w:rPr>
+        <w:t>розв'язків</w:t>
+      </w:r>
+      <w:proofErr w:type="spellEnd"/>
+      <w:r>
+        <w:rPr>
+          <w:rFonts w:ascii="Times New Roman" w:hAnsi="Times New Roman"/>
+          <w:sz w:val="28"/>
+          <w:szCs w:val="28"/>
+          <w:lang w:val="uk-UA"/>
+        </w:rPr>
+        <w:t>.</w:t>
+      </w:r>
+    </w:p>
+    <w:p>
+      <w:pPr>
+        <w:shd w:val="clear" w:color="auto" w:fill="FFFFFF"/>
+        <w:tabs>
+          <w:tab w:val="left" w:pos="994"/>
+        </w:tabs>
+        <w:spacing w:line="240" w:lineRule="auto"/>
+        <w:rPr>
+          <w:rFonts w:ascii="Times New Roman" w:hAnsi="Times New Roman"/>
+          <w:sz w:val="28"/>
+          <w:szCs w:val="28"/>
+          <w:lang w:val="uk-UA"/>
+        </w:rPr>
+      </w:pPr>
+      <w:r>
+        <w:rPr>
+          <w:rFonts w:ascii="Times New Roman" w:hAnsi="Times New Roman"/>
+          <w:sz w:val="28"/>
+          <w:szCs w:val="28"/>
+          <w:lang w:val="uk-UA"/>
+        </w:rPr>
+        <w:t>Існує багато методів розв'язування, і правильний вибір залежить від типу функції. Наприклад, різні методи застосовуються, якщо функція є поліномом, чи це неперервна функція, похідні якої недоступні. Першим кроком багатьох чисельних методів розв'язування нелінійних рівнянь є визначення початкової точки або інтервалу, в якому слід шукати єдиний нуль: це називається "відокремлення нулів". Якщо немає іншої інформації, це можна зробити, обчисливши функцію при декількох значеннях і побудувавши графік.</w:t>
+      </w:r>
+    </w:p>
+    <w:p>
+      <w:pPr>
+        <w:shd w:val="clear" w:color="auto" w:fill="FFFFFF"/>
+        <w:tabs>
+          <w:tab w:val="left" w:pos="994"/>
+        </w:tabs>
+        <w:spacing w:line="240" w:lineRule="auto"/>
+        <w:rPr>
+          <w:rFonts w:ascii="Times New Roman" w:hAnsi="Times New Roman"/>
+          <w:sz w:val="28"/>
+          <w:szCs w:val="28"/>
+          <w:lang w:val="uk-UA"/>
+        </w:rPr>
+      </w:pPr>
+      <w:proofErr w:type="spellStart"/>
+      <w:r>
+        <w:rPr>
+          <w:rFonts w:ascii="Times New Roman" w:hAnsi="Times New Roman"/>
+          <w:sz w:val="28"/>
+          <w:szCs w:val="28"/>
+          <w:lang w:val="uk-UA"/>
+        </w:rPr>
+        <w:t>Solver</w:t>
+      </w:r>
+      <w:proofErr w:type="spellEnd"/>
+      <w:r>
+        <w:rPr>
+          <w:rFonts w:ascii="Times New Roman" w:hAnsi="Times New Roman"/>
+          <w:sz w:val="28"/>
+          <w:szCs w:val="28"/>
+          <w:lang w:val="uk-UA"/>
+        </w:rPr>
+        <w:t xml:space="preserve"> – це додаткова програма Microsoft Excel, яку можна використовувати для аналізу «що, якщо». Використовуйте </w:t>
+      </w:r>
+      <w:proofErr w:type="spellStart"/>
+      <w:r>
+        <w:rPr>
+          <w:rFonts w:ascii="Times New Roman" w:hAnsi="Times New Roman"/>
+          <w:sz w:val="28"/>
+          <w:szCs w:val="28"/>
+          <w:lang w:val="uk-UA"/>
+        </w:rPr>
+        <w:t>Розв’язувач</w:t>
+      </w:r>
+      <w:proofErr w:type="spellEnd"/>
+      <w:r>
+        <w:rPr>
+          <w:rFonts w:ascii="Times New Roman" w:hAnsi="Times New Roman"/>
+          <w:sz w:val="28"/>
+          <w:szCs w:val="28"/>
+          <w:lang w:val="uk-UA"/>
+        </w:rPr>
+        <w:t xml:space="preserve">, щоб знайти оптимальне значення для формули в одній комірці, яка називається цільовою коміркою, з урахуванням обмежень на значення інших комірок формули на аркуші. </w:t>
+      </w:r>
+      <w:proofErr w:type="spellStart"/>
+      <w:r>
+        <w:rPr>
+          <w:rFonts w:ascii="Times New Roman" w:hAnsi="Times New Roman"/>
+          <w:sz w:val="28"/>
+          <w:szCs w:val="28"/>
+          <w:lang w:val="uk-UA"/>
+        </w:rPr>
+        <w:t>Розв’язувач</w:t>
+      </w:r>
+      <w:proofErr w:type="spellEnd"/>
+      <w:r>
+        <w:rPr>
+          <w:rFonts w:ascii="Times New Roman" w:hAnsi="Times New Roman"/>
+          <w:sz w:val="28"/>
+          <w:szCs w:val="28"/>
+          <w:lang w:val="uk-UA"/>
+        </w:rPr>
+        <w:t xml:space="preserve"> працює з групою комірок, які називаються змінними рішення або просто комірками змінних, які використовуються для обчислення формул у комірках цілей і обмежень. </w:t>
+      </w:r>
+      <w:proofErr w:type="spellStart"/>
+      <w:r>
+        <w:rPr>
+          <w:rFonts w:ascii="Times New Roman" w:hAnsi="Times New Roman"/>
+          <w:sz w:val="28"/>
+          <w:szCs w:val="28"/>
+          <w:lang w:val="uk-UA"/>
+        </w:rPr>
+        <w:t>Розв’язувач</w:t>
+      </w:r>
+      <w:proofErr w:type="spellEnd"/>
+      <w:r>
+        <w:rPr>
+          <w:rFonts w:ascii="Times New Roman" w:hAnsi="Times New Roman"/>
+          <w:sz w:val="28"/>
+          <w:szCs w:val="28"/>
+          <w:lang w:val="uk-UA"/>
+        </w:rPr>
+        <w:t xml:space="preserve"> коригує значення в комірках змінних рішень, щоб відповідати обмеженням комірок обмежень і отримати потрібний результат для цільової комірки.</w:t>
+      </w:r>
+    </w:p>
+    <w:p>
+      <w:pPr>
+        <w:shd w:val="clear" w:color="auto" w:fill="FFFFFF"/>
+        <w:tabs>
+          <w:tab w:val="left" w:pos="994"/>
+        </w:tabs>
+        <w:spacing w:line="240" w:lineRule="auto"/>
+        <w:rPr>
+          <w:rFonts w:ascii="Times New Roman" w:hAnsi="Times New Roman"/>
+          <w:sz w:val="28"/>
+          <w:szCs w:val="28"/>
+          <w:lang w:val="uk-UA"/>
+        </w:rPr>
+      </w:pPr>
+      <w:r>
+        <w:rPr>
+          <w:rFonts w:ascii="Times New Roman" w:hAnsi="Times New Roman"/>
+          <w:sz w:val="28"/>
+          <w:szCs w:val="28"/>
+          <w:lang w:val="uk-UA"/>
+        </w:rPr>
+        <w:t xml:space="preserve">Простіше кажучи, ви можете використовувати </w:t>
+      </w:r>
+      <w:proofErr w:type="spellStart"/>
+      <w:r>
+        <w:rPr>
+          <w:rFonts w:ascii="Times New Roman" w:hAnsi="Times New Roman"/>
+          <w:sz w:val="28"/>
+          <w:szCs w:val="28"/>
+          <w:lang w:val="uk-UA"/>
+        </w:rPr>
+        <w:t>Розв’язувач</w:t>
+      </w:r>
+      <w:proofErr w:type="spellEnd"/>
+      <w:r>
+        <w:rPr>
+          <w:rFonts w:ascii="Times New Roman" w:hAnsi="Times New Roman"/>
+          <w:sz w:val="28"/>
+          <w:szCs w:val="28"/>
+          <w:lang w:val="uk-UA"/>
+        </w:rPr>
+        <w:t>, щоб визначити максимальне або мінімальне значення однієї клітинки, змінюючи інші клітинки. Наприклад, ви можете змінити суму прогнозованого рекламного бюджету та побачити вплив на прогнозовану суму прибутку.</w:t>
+      </w:r>
+    </w:p>
+    <w:p>
+      <w:pPr>
+        <w:shd w:val="clear" w:color="auto" w:fill="FFFFFF"/>
+        <w:spacing w:line="240" w:lineRule="auto"/>
+        <w:ind w:firstLine="0"/>
+        <w:rPr>
+          <w:rFonts w:ascii="Times New Roman" w:hAnsi="Times New Roman"/>
+          <w:b/>
+          <w:sz w:val="28"/>
+          <w:szCs w:val="28"/>
+          <w:lang w:val="uk-UA"/>
+        </w:rPr>
+      </w:pPr>
+    </w:p>
+    <w:p>
+      <w:pPr>
+        <w:shd w:val="clear" w:color="auto" w:fill="FFFFFF"/>
+        <w:spacing w:line="240" w:lineRule="auto"/>
+        <w:ind w:firstLine="0"/>
+        <w:jc w:val="center"/>
+        <w:rPr>
+          <w:rFonts w:ascii="Times New Roman" w:hAnsi="Times New Roman"/>
+          <w:b/>
+          <w:sz w:val="28"/>
+          <w:szCs w:val="28"/>
+          <w:lang w:val="uk-UA"/>
+        </w:rPr>
+      </w:pPr>
+      <w:r>
+        <w:rPr>
+          <w:rFonts w:ascii="Times New Roman" w:hAnsi="Times New Roman"/>
+          <w:b/>
+          <w:sz w:val="28"/>
+          <w:szCs w:val="28"/>
+          <w:lang w:val="uk-UA"/>
+        </w:rPr>
+        <w:t>Практична реалізація</w:t>
+      </w:r>
+    </w:p>
+    <w:p>
+      <w:pPr>
+        <w:shd w:val="clear" w:color="auto" w:fill="FFFFFF"/>
+        <w:spacing w:line="240" w:lineRule="auto"/>
+        <w:ind w:firstLine="0"/>
+        <w:jc w:val="center"/>
+        <w:rPr>
+          <w:rFonts w:ascii="Times New Roman" w:hAnsi="Times New Roman"/>
+          <w:b/>
+          <w:sz w:val="28"/>
+          <w:szCs w:val="28"/>
+          <w:lang w:val="uk-UA"/>
+        </w:rPr>
+      </w:pPr>
+    </w:p>
+    <w:p>
+      <w:pPr>
+        <w:pStyle w:val="af7"/>
+      </w:pPr>
+      <w:r>
         <w:t xml:space="preserve">Знайти за допомогою </w:t>
       </w:r>
       <w:proofErr w:type="spellStart"/>
@@ -14969,7 +15321,19 @@
     </w:p>
     <w:p>
       <w:pPr>
-        <w:pStyle w:val="af6"/>
+        <w:pStyle w:val="af7"/>
+      </w:pPr>
+      <w:r>
+        <w:t xml:space="preserve">Система для варіанту 9: </w:t>
+      </w:r>
+      <w:r>
+        <w:t>Початкова точка (0;0)</w:t>
+      </w:r>
+    </w:p>
+    <w:p>
+      <w:pPr>
+        <w:pStyle w:val="af7"/>
+        <w:jc w:val="center"/>
       </w:pPr>
       <w:r>
         <w:rPr>
@@ -14979,17 +15343,9 @@
           <w:lang w:eastAsia="en-US"/>
         </w:rPr>
         <w:drawing>
-          <wp:anchor distT="0" distB="0" distL="114300" distR="114300" simplePos="0" relativeHeight="251658240" behindDoc="1" locked="0" layoutInCell="1" allowOverlap="1" wp14:anchorId="3AAF23F1">
-            <wp:simplePos x="0" y="0"/>
-            <wp:positionH relativeFrom="column">
-              <wp:posOffset>2343150</wp:posOffset>
-            </wp:positionH>
-            <wp:positionV relativeFrom="paragraph">
-              <wp:posOffset>265430</wp:posOffset>
-            </wp:positionV>
+          <wp:inline distT="0" distB="0" distL="0" distR="0" wp14:anchorId="248F982B" wp14:editId="33CD5D2C">
             <wp:extent cx="1275715" cy="552450"/>
             <wp:effectExtent l="0" t="0" r="0" b="0"/>
-            <wp:wrapTopAndBottom/>
             <wp:docPr id="201" name="image65.png"/>
             <wp:cNvGraphicFramePr/>
             <a:graphic xmlns:a="http://schemas.openxmlformats.org/drawingml/2006/main">
@@ -15025,32 +15381,1116 @@
                 </pic:pic>
               </a:graphicData>
             </a:graphic>
-            <wp14:sizeRelH relativeFrom="page">
-              <wp14:pctWidth>0</wp14:pctWidth>
-            </wp14:sizeRelH>
-            <wp14:sizeRelV relativeFrom="page">
-              <wp14:pctHeight>0</wp14:pctHeight>
-            </wp14:sizeRelV>
-          </wp:anchor>
+          </wp:inline>
         </w:drawing>
       </w:r>
-      <w:r>
-        <w:t xml:space="preserve">Система для варіанту 9: </w:t>
-      </w:r>
-      <w:r>
-        <w:t>Початкова точка (0;0)</w:t>
-      </w:r>
-    </w:p>
-    <w:p>
-      <w:pPr>
-        <w:pStyle w:val="af3"/>
-      </w:pPr>
-      <w:r>
+    </w:p>
+    <w:p>
+      <w:pPr>
+        <w:pStyle w:val="af7"/>
+        <w:jc w:val="left"/>
+        <w:rPr>
+          <w:lang w:val="en-US"/>
+        </w:rPr>
+      </w:pPr>
+      <w:bookmarkStart w:id="50" w:name="_Hlk172823160"/>
+    </w:p>
+    <w:p>
+      <w:pPr>
+        <w:pStyle w:val="af7"/>
+        <w:jc w:val="left"/>
+        <w:rPr>
+          <w:lang w:val="en-US"/>
+        </w:rPr>
+      </w:pPr>
+    </w:p>
+    <w:p>
+      <w:pPr>
+        <w:widowControl w:val="0"/>
+        <w:tabs>
+          <w:tab w:val="left" w:pos="980"/>
+        </w:tabs>
+        <w:spacing w:line="240" w:lineRule="auto"/>
+        <w:contextualSpacing/>
+        <w:rPr>
+          <w:rFonts w:ascii="Times New Roman" w:eastAsia="Tahoma" w:hAnsi="Times New Roman" w:cs="Tahoma"/>
+          <w:color w:val="000000"/>
+          <w:sz w:val="28"/>
+          <w:lang w:val="en-US" w:bidi="ru-RU"/>
+        </w:rPr>
+      </w:pPr>
+      <w:r>
+        <w:rPr>
+          <w:rFonts w:ascii="Times New Roman" w:eastAsia="Tahoma" w:hAnsi="Times New Roman" w:cs="Tahoma"/>
+          <w:color w:val="000000"/>
+          <w:sz w:val="28"/>
+          <w:lang w:val="uk-UA" w:bidi="ru-RU"/>
+        </w:rPr>
+        <w:t xml:space="preserve">Для виконання цього завдання необхідно аналогічно до попереднього створити функцію, де на цей раз буде знаходитися система. </w:t>
+      </w:r>
+      <w:proofErr w:type="spellStart"/>
+      <w:r>
+        <w:rPr>
+          <w:rFonts w:ascii="Times New Roman" w:eastAsia="Tahoma" w:hAnsi="Times New Roman" w:cs="Tahoma"/>
+          <w:color w:val="000000"/>
+          <w:sz w:val="28"/>
+          <w:lang w:val="uk-UA" w:bidi="ru-RU"/>
+        </w:rPr>
+        <w:t>Ініціалізуємо</w:t>
+      </w:r>
+      <w:proofErr w:type="spellEnd"/>
+      <w:r>
+        <w:rPr>
+          <w:rFonts w:ascii="Times New Roman" w:eastAsia="Tahoma" w:hAnsi="Times New Roman" w:cs="Tahoma"/>
+          <w:color w:val="000000"/>
+          <w:sz w:val="28"/>
+          <w:lang w:val="uk-UA" w:bidi="ru-RU"/>
+        </w:rPr>
+        <w:t xml:space="preserve"> точку та </w:t>
+      </w:r>
+      <w:proofErr w:type="spellStart"/>
+      <w:r>
+        <w:rPr>
+          <w:rFonts w:ascii="Times New Roman" w:eastAsia="Tahoma" w:hAnsi="Times New Roman" w:cs="Tahoma"/>
+          <w:color w:val="000000"/>
+          <w:sz w:val="28"/>
+          <w:lang w:val="uk-UA" w:bidi="ru-RU"/>
+        </w:rPr>
+        <w:t>викличемо</w:t>
+      </w:r>
+      <w:proofErr w:type="spellEnd"/>
+      <w:r>
+        <w:rPr>
+          <w:rFonts w:ascii="Times New Roman" w:eastAsia="Tahoma" w:hAnsi="Times New Roman" w:cs="Tahoma"/>
+          <w:color w:val="000000"/>
+          <w:sz w:val="28"/>
+          <w:lang w:val="uk-UA" w:bidi="ru-RU"/>
+        </w:rPr>
+        <w:t xml:space="preserve"> </w:t>
+      </w:r>
+      <w:proofErr w:type="spellStart"/>
+      <w:r>
+        <w:rPr>
+          <w:rFonts w:ascii="Times New Roman" w:eastAsia="Tahoma" w:hAnsi="Times New Roman" w:cs="Tahoma"/>
+          <w:color w:val="000000"/>
+          <w:sz w:val="28"/>
+          <w:lang w:val="en-US" w:bidi="ru-RU"/>
+        </w:rPr>
+        <w:t>fsolve</w:t>
+      </w:r>
+      <w:proofErr w:type="spellEnd"/>
+      <w:r>
+        <w:rPr>
+          <w:rFonts w:ascii="Times New Roman" w:eastAsia="Tahoma" w:hAnsi="Times New Roman" w:cs="Tahoma"/>
+          <w:color w:val="000000"/>
+          <w:sz w:val="28"/>
+          <w:lang w:val="en-US" w:bidi="ru-RU"/>
+        </w:rPr>
+        <w:t>:</w:t>
+      </w:r>
+    </w:p>
+    <w:p>
+      <w:pPr>
+        <w:widowControl w:val="0"/>
+        <w:tabs>
+          <w:tab w:val="left" w:pos="980"/>
+        </w:tabs>
+        <w:spacing w:line="240" w:lineRule="auto"/>
+        <w:contextualSpacing/>
+        <w:rPr>
+          <w:rFonts w:ascii="Times New Roman" w:eastAsia="Tahoma" w:hAnsi="Times New Roman" w:cs="Tahoma"/>
+          <w:color w:val="000000"/>
+          <w:sz w:val="28"/>
+          <w:lang w:bidi="ru-RU"/>
+        </w:rPr>
+      </w:pPr>
+    </w:p>
+    <w:p>
+      <w:pPr>
+        <w:pStyle w:val="Code"/>
+        <w:rPr>
+          <w:sz w:val="21"/>
+          <w:szCs w:val="21"/>
+          <w:lang w:val="en-US"/>
+        </w:rPr>
+      </w:pPr>
+      <w:bookmarkStart w:id="51" w:name="_Hlk172823232"/>
+      <w:bookmarkStart w:id="52" w:name="_Hlk172823316"/>
+      <w:r>
+        <w:rPr>
+          <w:sz w:val="21"/>
+          <w:szCs w:val="21"/>
+          <w:lang w:val="en-US"/>
+        </w:rPr>
+        <w:t xml:space="preserve">function F = </w:t>
+      </w:r>
+      <w:proofErr w:type="spellStart"/>
+      <w:r>
+        <w:rPr>
+          <w:sz w:val="21"/>
+          <w:szCs w:val="21"/>
+          <w:lang w:val="en-US"/>
+        </w:rPr>
+        <w:t>system_eq</w:t>
+      </w:r>
+      <w:proofErr w:type="spellEnd"/>
+      <w:r>
+        <w:rPr>
+          <w:sz w:val="21"/>
+          <w:szCs w:val="21"/>
+          <w:lang w:val="en-US"/>
+        </w:rPr>
+        <w:t>(variables)</w:t>
+      </w:r>
+    </w:p>
+    <w:p>
+      <w:pPr>
+        <w:pStyle w:val="Code"/>
+        <w:rPr>
+          <w:sz w:val="21"/>
+          <w:szCs w:val="21"/>
+          <w:lang w:val="en-US"/>
+        </w:rPr>
+      </w:pPr>
+      <w:r>
+        <w:rPr>
+          <w:sz w:val="21"/>
+          <w:szCs w:val="21"/>
+          <w:lang w:val="en-US"/>
+        </w:rPr>
+        <w:t xml:space="preserve">    x = </w:t>
+      </w:r>
+      <w:proofErr w:type="spellStart"/>
+      <w:r>
+        <w:rPr>
+          <w:sz w:val="21"/>
+          <w:szCs w:val="21"/>
+          <w:lang w:val="en-US"/>
+        </w:rPr>
+        <w:t>variables</w:t>
+      </w:r>
+      <w:proofErr w:type="spellEnd"/>
+      <w:r>
+        <w:rPr>
+          <w:sz w:val="21"/>
+          <w:szCs w:val="21"/>
+          <w:lang w:val="en-US"/>
+        </w:rPr>
+        <w:t>(1);</w:t>
+      </w:r>
+    </w:p>
+    <w:p>
+      <w:pPr>
+        <w:pStyle w:val="Code"/>
+        <w:rPr>
+          <w:sz w:val="21"/>
+          <w:szCs w:val="21"/>
+          <w:lang w:val="en-US"/>
+        </w:rPr>
+      </w:pPr>
+      <w:r>
+        <w:rPr>
+          <w:sz w:val="21"/>
+          <w:szCs w:val="21"/>
+          <w:lang w:val="en-US"/>
+        </w:rPr>
+        <w:lastRenderedPageBreak/>
+        <w:t xml:space="preserve">    y = </w:t>
+      </w:r>
+      <w:proofErr w:type="spellStart"/>
+      <w:r>
+        <w:rPr>
+          <w:sz w:val="21"/>
+          <w:szCs w:val="21"/>
+          <w:lang w:val="en-US"/>
+        </w:rPr>
+        <w:t>variables</w:t>
+      </w:r>
+      <w:proofErr w:type="spellEnd"/>
+      <w:r>
+        <w:rPr>
+          <w:sz w:val="21"/>
+          <w:szCs w:val="21"/>
+          <w:lang w:val="en-US"/>
+        </w:rPr>
+        <w:t>(2);</w:t>
+      </w:r>
+    </w:p>
+    <w:p>
+      <w:pPr>
+        <w:pStyle w:val="Code"/>
+        <w:rPr>
+          <w:sz w:val="21"/>
+          <w:szCs w:val="21"/>
+          <w:lang w:val="en-US"/>
+        </w:rPr>
+      </w:pPr>
+      <w:r>
+        <w:rPr>
+          <w:sz w:val="21"/>
+          <w:szCs w:val="21"/>
+          <w:lang w:val="en-US"/>
+        </w:rPr>
+        <w:t xml:space="preserve">    F(1) = x - x^2 - y^2 + 0.1;</w:t>
+      </w:r>
+    </w:p>
+    <w:p>
+      <w:pPr>
+        <w:pStyle w:val="Code"/>
+        <w:rPr>
+          <w:sz w:val="21"/>
+          <w:szCs w:val="21"/>
+          <w:lang w:val="en-US"/>
+        </w:rPr>
+      </w:pPr>
+      <w:r>
+        <w:rPr>
+          <w:sz w:val="21"/>
+          <w:szCs w:val="21"/>
+          <w:lang w:val="en-US"/>
+        </w:rPr>
+        <w:t xml:space="preserve">    F(2) = y - 2*x*y + 0.1;</w:t>
+      </w:r>
+    </w:p>
+    <w:p>
+      <w:pPr>
+        <w:pStyle w:val="Code"/>
+        <w:rPr>
+          <w:sz w:val="21"/>
+          <w:szCs w:val="21"/>
+          <w:lang w:val="en-US"/>
+        </w:rPr>
+      </w:pPr>
+      <w:proofErr w:type="spellStart"/>
+      <w:r>
+        <w:rPr>
+          <w:sz w:val="21"/>
+          <w:szCs w:val="21"/>
+          <w:lang w:val="en-US"/>
+        </w:rPr>
+        <w:t>endfunction</w:t>
+      </w:r>
+      <w:proofErr w:type="spellEnd"/>
+    </w:p>
+    <w:p>
+      <w:pPr>
+        <w:pStyle w:val="Code"/>
+        <w:rPr>
+          <w:sz w:val="21"/>
+          <w:szCs w:val="21"/>
+          <w:lang w:val="en-US"/>
+        </w:rPr>
+      </w:pPr>
+    </w:p>
+    <w:p>
+      <w:pPr>
+        <w:pStyle w:val="Code"/>
+        <w:rPr>
+          <w:sz w:val="21"/>
+          <w:szCs w:val="21"/>
+          <w:lang w:val="en-US"/>
+        </w:rPr>
+      </w:pPr>
+      <w:r>
+        <w:rPr>
+          <w:sz w:val="21"/>
+          <w:szCs w:val="21"/>
+          <w:lang w:val="en-US"/>
+        </w:rPr>
+        <w:t>x0</w:t>
+      </w:r>
+      <w:proofErr w:type="gramStart"/>
+      <w:r>
+        <w:rPr>
+          <w:sz w:val="21"/>
+          <w:szCs w:val="21"/>
+          <w:lang w:val="en-US"/>
+        </w:rPr>
+        <w:t>=[</w:t>
+      </w:r>
+      <w:proofErr w:type="gramEnd"/>
+      <w:r>
+        <w:rPr>
+          <w:sz w:val="21"/>
+          <w:szCs w:val="21"/>
+          <w:lang w:val="en-US"/>
+        </w:rPr>
+        <w:t>0; 0];</w:t>
+      </w:r>
+    </w:p>
+    <w:p>
+      <w:pPr>
+        <w:pStyle w:val="Code"/>
+        <w:rPr>
+          <w:sz w:val="21"/>
+          <w:szCs w:val="21"/>
+          <w:lang w:val="en-US"/>
+        </w:rPr>
+      </w:pPr>
+    </w:p>
+    <w:p>
+      <w:pPr>
+        <w:pStyle w:val="Code"/>
+        <w:rPr>
+          <w:sz w:val="21"/>
+          <w:szCs w:val="21"/>
+          <w:lang w:val="en-US"/>
+        </w:rPr>
+      </w:pPr>
+      <w:r>
+        <w:rPr>
+          <w:sz w:val="21"/>
+          <w:szCs w:val="21"/>
+          <w:lang w:val="en-US"/>
+        </w:rPr>
+        <w:t xml:space="preserve">// Використовуємо </w:t>
+      </w:r>
+      <w:proofErr w:type="spellStart"/>
+      <w:r>
+        <w:rPr>
+          <w:sz w:val="21"/>
+          <w:szCs w:val="21"/>
+          <w:lang w:val="en-US"/>
+        </w:rPr>
+        <w:t>fsolve</w:t>
+      </w:r>
+      <w:proofErr w:type="spellEnd"/>
+      <w:r>
+        <w:rPr>
+          <w:sz w:val="21"/>
+          <w:szCs w:val="21"/>
+          <w:lang w:val="en-US"/>
+        </w:rPr>
+        <w:t xml:space="preserve"> для знаходження розв'язку системи рівнянь</w:t>
+      </w:r>
+    </w:p>
+    <w:p>
+      <w:pPr>
+        <w:pStyle w:val="Code"/>
+        <w:rPr>
+          <w:sz w:val="21"/>
+          <w:szCs w:val="21"/>
+          <w:lang w:val="en-US"/>
+        </w:rPr>
+      </w:pPr>
+      <w:r>
+        <w:rPr>
+          <w:sz w:val="21"/>
+          <w:szCs w:val="21"/>
+          <w:lang w:val="en-US"/>
+        </w:rPr>
+        <w:t>[</w:t>
+      </w:r>
+      <w:proofErr w:type="spellStart"/>
+      <w:r>
+        <w:rPr>
+          <w:sz w:val="21"/>
+          <w:szCs w:val="21"/>
+          <w:lang w:val="en-US"/>
+        </w:rPr>
+        <w:t>solution</w:t>
+      </w:r>
+      <w:proofErr w:type="spellEnd"/>
+      <w:r>
+        <w:rPr>
+          <w:sz w:val="21"/>
+          <w:szCs w:val="21"/>
+          <w:lang w:val="en-US"/>
+        </w:rPr>
+        <w:t xml:space="preserve">, </w:t>
+      </w:r>
+      <w:proofErr w:type="spellStart"/>
+      <w:r>
+        <w:rPr>
+          <w:sz w:val="21"/>
+          <w:szCs w:val="21"/>
+          <w:lang w:val="en-US"/>
+        </w:rPr>
+        <w:t>info</w:t>
+      </w:r>
+      <w:proofErr w:type="spellEnd"/>
+      <w:r>
+        <w:rPr>
+          <w:sz w:val="21"/>
+          <w:szCs w:val="21"/>
+          <w:lang w:val="en-US"/>
+        </w:rPr>
+        <w:t xml:space="preserve">] = </w:t>
+      </w:r>
+      <w:proofErr w:type="spellStart"/>
+      <w:r>
+        <w:rPr>
+          <w:sz w:val="21"/>
+          <w:szCs w:val="21"/>
+          <w:lang w:val="en-US"/>
+        </w:rPr>
+        <w:t>fsolve</w:t>
+      </w:r>
+      <w:proofErr w:type="spellEnd"/>
+      <w:r>
+        <w:rPr>
+          <w:sz w:val="21"/>
+          <w:szCs w:val="21"/>
+          <w:lang w:val="en-US"/>
+        </w:rPr>
+        <w:t>(</w:t>
+      </w:r>
+      <w:r>
+        <w:rPr>
+          <w:sz w:val="21"/>
+          <w:szCs w:val="21"/>
+          <w:lang w:val="en-US"/>
+        </w:rPr>
+        <w:t>x0</w:t>
+      </w:r>
+      <w:r>
+        <w:rPr>
+          <w:sz w:val="21"/>
+          <w:szCs w:val="21"/>
+          <w:lang w:val="en-US"/>
+        </w:rPr>
+        <w:t xml:space="preserve">, </w:t>
+      </w:r>
+      <w:proofErr w:type="spellStart"/>
+      <w:r>
+        <w:rPr>
+          <w:sz w:val="21"/>
+          <w:szCs w:val="21"/>
+          <w:lang w:val="en-US"/>
+        </w:rPr>
+        <w:t>system_eq</w:t>
+      </w:r>
+      <w:proofErr w:type="spellEnd"/>
+      <w:r>
+        <w:rPr>
+          <w:sz w:val="21"/>
+          <w:szCs w:val="21"/>
+          <w:lang w:val="en-US"/>
+        </w:rPr>
+        <w:t>);</w:t>
+      </w:r>
+    </w:p>
+    <w:p>
+      <w:pPr>
+        <w:pStyle w:val="Code"/>
+        <w:rPr>
+          <w:sz w:val="21"/>
+          <w:szCs w:val="21"/>
+          <w:lang w:val="en-US"/>
+        </w:rPr>
+      </w:pPr>
+    </w:p>
+    <w:p>
+      <w:pPr>
+        <w:pStyle w:val="Code"/>
+        <w:rPr>
+          <w:sz w:val="21"/>
+          <w:szCs w:val="21"/>
+          <w:lang w:val="en-US"/>
+        </w:rPr>
+      </w:pPr>
+      <w:r>
+        <w:rPr>
+          <w:sz w:val="21"/>
+          <w:szCs w:val="21"/>
+          <w:lang w:val="en-US"/>
+        </w:rPr>
+        <w:t>// Виводимо результат</w:t>
+      </w:r>
+    </w:p>
+    <w:p>
+      <w:pPr>
+        <w:pStyle w:val="Code"/>
+        <w:rPr>
+          <w:sz w:val="21"/>
+          <w:szCs w:val="21"/>
+          <w:lang w:val="en-US"/>
+        </w:rPr>
+      </w:pPr>
+      <w:proofErr w:type="spellStart"/>
+      <w:r>
+        <w:rPr>
+          <w:sz w:val="21"/>
+          <w:szCs w:val="21"/>
+          <w:lang w:val="en-US"/>
+        </w:rPr>
+        <w:t>disp</w:t>
+      </w:r>
+      <w:proofErr w:type="spellEnd"/>
+      <w:r>
+        <w:rPr>
+          <w:sz w:val="21"/>
+          <w:szCs w:val="21"/>
+          <w:lang w:val="en-US"/>
+        </w:rPr>
+        <w:t xml:space="preserve">("Чисельний </w:t>
+      </w:r>
+      <w:proofErr w:type="spellStart"/>
+      <w:r>
+        <w:rPr>
+          <w:sz w:val="21"/>
+          <w:szCs w:val="21"/>
+          <w:lang w:val="en-US"/>
+        </w:rPr>
+        <w:t>розвязок</w:t>
+      </w:r>
+      <w:proofErr w:type="spellEnd"/>
+      <w:r>
+        <w:rPr>
+          <w:sz w:val="21"/>
+          <w:szCs w:val="21"/>
+          <w:lang w:val="en-US"/>
+        </w:rPr>
+        <w:t xml:space="preserve"> системи рівнянь:");</w:t>
+      </w:r>
+    </w:p>
+    <w:p>
+      <w:pPr>
+        <w:pStyle w:val="Code"/>
+        <w:rPr>
+          <w:sz w:val="21"/>
+          <w:szCs w:val="21"/>
+          <w:lang w:val="en-US"/>
+        </w:rPr>
+      </w:pPr>
+      <w:proofErr w:type="spellStart"/>
+      <w:r>
+        <w:rPr>
+          <w:sz w:val="21"/>
+          <w:szCs w:val="21"/>
+          <w:lang w:val="en-US"/>
+        </w:rPr>
+        <w:t>disp</w:t>
+      </w:r>
+      <w:proofErr w:type="spellEnd"/>
+      <w:r>
+        <w:rPr>
+          <w:sz w:val="21"/>
+          <w:szCs w:val="21"/>
+          <w:lang w:val="en-US"/>
+        </w:rPr>
+        <w:t xml:space="preserve">("x = "), </w:t>
+      </w:r>
+      <w:proofErr w:type="spellStart"/>
+      <w:r>
+        <w:rPr>
+          <w:sz w:val="21"/>
+          <w:szCs w:val="21"/>
+          <w:lang w:val="en-US"/>
+        </w:rPr>
+        <w:t>disp</w:t>
+      </w:r>
+      <w:proofErr w:type="spellEnd"/>
+      <w:r>
+        <w:rPr>
+          <w:sz w:val="21"/>
+          <w:szCs w:val="21"/>
+          <w:lang w:val="en-US"/>
+        </w:rPr>
+        <w:t>(</w:t>
+      </w:r>
+      <w:proofErr w:type="spellStart"/>
+      <w:r>
+        <w:rPr>
+          <w:sz w:val="21"/>
+          <w:szCs w:val="21"/>
+          <w:lang w:val="en-US"/>
+        </w:rPr>
+        <w:t>solution</w:t>
+      </w:r>
+      <w:proofErr w:type="spellEnd"/>
+      <w:r>
+        <w:rPr>
+          <w:sz w:val="21"/>
+          <w:szCs w:val="21"/>
+          <w:lang w:val="en-US"/>
+        </w:rPr>
+        <w:t>(1));</w:t>
+      </w:r>
+    </w:p>
+    <w:p>
+      <w:pPr>
+        <w:pStyle w:val="Code"/>
+        <w:rPr>
+          <w:sz w:val="21"/>
+          <w:szCs w:val="21"/>
+          <w:lang w:val="en-US"/>
+        </w:rPr>
+      </w:pPr>
+      <w:proofErr w:type="spellStart"/>
+      <w:r>
+        <w:rPr>
+          <w:sz w:val="21"/>
+          <w:szCs w:val="21"/>
+          <w:lang w:val="en-US"/>
+        </w:rPr>
+        <w:t>disp</w:t>
+      </w:r>
+      <w:proofErr w:type="spellEnd"/>
+      <w:r>
+        <w:rPr>
+          <w:sz w:val="21"/>
+          <w:szCs w:val="21"/>
+          <w:lang w:val="en-US"/>
+        </w:rPr>
+        <w:t xml:space="preserve">("y = "), </w:t>
+      </w:r>
+      <w:proofErr w:type="spellStart"/>
+      <w:r>
+        <w:rPr>
+          <w:sz w:val="21"/>
+          <w:szCs w:val="21"/>
+          <w:lang w:val="en-US"/>
+        </w:rPr>
+        <w:t>disp</w:t>
+      </w:r>
+      <w:proofErr w:type="spellEnd"/>
+      <w:r>
+        <w:rPr>
+          <w:sz w:val="21"/>
+          <w:szCs w:val="21"/>
+          <w:lang w:val="en-US"/>
+        </w:rPr>
+        <w:t>(</w:t>
+      </w:r>
+      <w:proofErr w:type="spellStart"/>
+      <w:r>
+        <w:rPr>
+          <w:sz w:val="21"/>
+          <w:szCs w:val="21"/>
+          <w:lang w:val="en-US"/>
+        </w:rPr>
+        <w:t>solution</w:t>
+      </w:r>
+      <w:proofErr w:type="spellEnd"/>
+      <w:r>
+        <w:rPr>
+          <w:sz w:val="21"/>
+          <w:szCs w:val="21"/>
+          <w:lang w:val="en-US"/>
+        </w:rPr>
+        <w:t>(2));</w:t>
+      </w:r>
+    </w:p>
+    <w:bookmarkEnd w:id="52"/>
+    <w:p>
+      <w:pPr>
+        <w:pStyle w:val="Code"/>
+        <w:rPr>
+          <w:sz w:val="21"/>
+          <w:szCs w:val="21"/>
+        </w:rPr>
+      </w:pPr>
+    </w:p>
+    <w:p>
+      <w:pPr>
+        <w:pStyle w:val="Code"/>
+        <w:rPr>
+          <w:sz w:val="21"/>
+          <w:szCs w:val="21"/>
+        </w:rPr>
+      </w:pPr>
+    </w:p>
+    <w:p>
+      <w:pPr>
+        <w:pStyle w:val="Code"/>
+        <w:rPr>
+          <w:sz w:val="21"/>
+          <w:szCs w:val="21"/>
+        </w:rPr>
+      </w:pPr>
+    </w:p>
+    <w:p>
+      <w:pPr>
+        <w:pStyle w:val="Code"/>
+        <w:rPr>
+          <w:sz w:val="21"/>
+          <w:szCs w:val="21"/>
+          <w:lang w:val="en-US"/>
+        </w:rPr>
+      </w:pPr>
+      <w:bookmarkStart w:id="53" w:name="_Hlk172834463"/>
+      <w:r>
+        <w:rPr>
+          <w:sz w:val="21"/>
+          <w:szCs w:val="21"/>
+          <w:lang w:val="en-US"/>
+        </w:rPr>
+        <w:t xml:space="preserve">function F = </w:t>
+      </w:r>
+      <w:proofErr w:type="spellStart"/>
+      <w:r>
+        <w:rPr>
+          <w:sz w:val="21"/>
+          <w:szCs w:val="21"/>
+          <w:lang w:val="en-US"/>
+        </w:rPr>
+        <w:t>system_of_equations</w:t>
+      </w:r>
+      <w:proofErr w:type="spellEnd"/>
+      <w:r>
+        <w:rPr>
+          <w:sz w:val="21"/>
+          <w:szCs w:val="21"/>
+          <w:lang w:val="en-US"/>
+        </w:rPr>
+        <w:t>(x)</w:t>
+      </w:r>
+    </w:p>
+    <w:p>
+      <w:pPr>
+        <w:pStyle w:val="Code"/>
+        <w:rPr>
+          <w:sz w:val="21"/>
+          <w:szCs w:val="21"/>
+          <w:lang w:val="en-US"/>
+        </w:rPr>
+      </w:pPr>
+      <w:r>
+        <w:rPr>
+          <w:sz w:val="21"/>
+          <w:szCs w:val="21"/>
+          <w:lang w:val="en-US"/>
+        </w:rPr>
+        <w:t xml:space="preserve">    </w:t>
+      </w:r>
+      <w:proofErr w:type="gramStart"/>
+      <w:r>
+        <w:rPr>
+          <w:sz w:val="21"/>
+          <w:szCs w:val="21"/>
+          <w:lang w:val="en-US"/>
+        </w:rPr>
+        <w:t>F(</w:t>
+      </w:r>
+      <w:proofErr w:type="gramEnd"/>
+      <w:r>
+        <w:rPr>
+          <w:sz w:val="21"/>
+          <w:szCs w:val="21"/>
+          <w:lang w:val="en-US"/>
+        </w:rPr>
+        <w:t xml:space="preserve">1) = x(1) </w:t>
+      </w:r>
+      <w:r>
+        <w:rPr>
+          <w:sz w:val="21"/>
+          <w:szCs w:val="21"/>
+          <w:lang w:val="en-US"/>
+        </w:rPr>
+        <w:t>-</w:t>
+      </w:r>
+      <w:r>
+        <w:rPr>
+          <w:sz w:val="21"/>
+          <w:szCs w:val="21"/>
+          <w:lang w:val="en-US"/>
+        </w:rPr>
+        <w:t xml:space="preserve"> x(1)^2 </w:t>
+      </w:r>
+      <w:r>
+        <w:rPr>
+          <w:sz w:val="21"/>
+          <w:szCs w:val="21"/>
+          <w:lang w:val="en-US"/>
+        </w:rPr>
+        <w:t>-</w:t>
+      </w:r>
+      <w:r>
+        <w:rPr>
+          <w:sz w:val="21"/>
+          <w:szCs w:val="21"/>
+          <w:lang w:val="en-US"/>
+        </w:rPr>
+        <w:t xml:space="preserve"> x(2)^2 + 0.1;</w:t>
+      </w:r>
+    </w:p>
+    <w:p>
+      <w:pPr>
+        <w:pStyle w:val="Code"/>
+        <w:rPr>
+          <w:sz w:val="21"/>
+          <w:szCs w:val="21"/>
+          <w:lang w:val="en-US"/>
+        </w:rPr>
+      </w:pPr>
+      <w:r>
+        <w:rPr>
+          <w:sz w:val="21"/>
+          <w:szCs w:val="21"/>
+          <w:lang w:val="en-US"/>
+        </w:rPr>
+        <w:t xml:space="preserve">    </w:t>
+      </w:r>
+      <w:proofErr w:type="gramStart"/>
+      <w:r>
+        <w:rPr>
+          <w:sz w:val="21"/>
+          <w:szCs w:val="21"/>
+          <w:lang w:val="en-US"/>
+        </w:rPr>
+        <w:t>F(</w:t>
+      </w:r>
+      <w:proofErr w:type="gramEnd"/>
+      <w:r>
+        <w:rPr>
+          <w:sz w:val="21"/>
+          <w:szCs w:val="21"/>
+          <w:lang w:val="en-US"/>
+        </w:rPr>
+        <w:t xml:space="preserve">2) = x(2) </w:t>
+      </w:r>
+      <w:r>
+        <w:rPr>
+          <w:sz w:val="21"/>
+          <w:szCs w:val="21"/>
+          <w:lang w:val="en-US"/>
+        </w:rPr>
+        <w:t>-</w:t>
+      </w:r>
+      <w:r>
+        <w:rPr>
+          <w:sz w:val="21"/>
+          <w:szCs w:val="21"/>
+          <w:lang w:val="en-US"/>
+        </w:rPr>
+        <w:t xml:space="preserve"> 2*x(1)*x(2) + 0.1;</w:t>
+      </w:r>
+    </w:p>
+    <w:p>
+      <w:pPr>
+        <w:pStyle w:val="Code"/>
+        <w:rPr>
+          <w:sz w:val="21"/>
+          <w:szCs w:val="21"/>
+          <w:lang w:val="en-US"/>
+        </w:rPr>
+      </w:pPr>
+      <w:proofErr w:type="spellStart"/>
+      <w:r>
+        <w:rPr>
+          <w:sz w:val="21"/>
+          <w:szCs w:val="21"/>
+          <w:lang w:val="en-US"/>
+        </w:rPr>
+        <w:t>endfunction</w:t>
+      </w:r>
+      <w:proofErr w:type="spellEnd"/>
+    </w:p>
+    <w:p>
+      <w:pPr>
+        <w:pStyle w:val="Code"/>
+        <w:rPr>
+          <w:sz w:val="21"/>
+          <w:szCs w:val="21"/>
+        </w:rPr>
+      </w:pPr>
+    </w:p>
+    <w:p>
+      <w:pPr>
+        <w:pStyle w:val="Code"/>
+        <w:rPr>
+          <w:sz w:val="21"/>
+          <w:szCs w:val="21"/>
+          <w:lang w:val="en-US"/>
+        </w:rPr>
+      </w:pPr>
+      <w:r>
+        <w:rPr>
+          <w:sz w:val="21"/>
+          <w:szCs w:val="21"/>
+          <w:lang w:val="en-US"/>
+        </w:rPr>
+        <w:t>x0 = [0; 0];</w:t>
+      </w:r>
+    </w:p>
+    <w:p>
+      <w:pPr>
+        <w:pStyle w:val="Code"/>
+        <w:rPr>
+          <w:sz w:val="21"/>
+          <w:szCs w:val="21"/>
+          <w:lang w:val="en-US"/>
+        </w:rPr>
+      </w:pPr>
+      <w:r>
+        <w:rPr>
+          <w:sz w:val="21"/>
+          <w:szCs w:val="21"/>
+          <w:lang w:val="en-US"/>
+        </w:rPr>
+        <w:t xml:space="preserve">solution = </w:t>
+      </w:r>
+      <w:proofErr w:type="spellStart"/>
+      <w:proofErr w:type="gramStart"/>
+      <w:r>
+        <w:rPr>
+          <w:sz w:val="21"/>
+          <w:szCs w:val="21"/>
+          <w:lang w:val="en-US"/>
+        </w:rPr>
+        <w:t>fsolve</w:t>
+      </w:r>
+      <w:proofErr w:type="spellEnd"/>
+      <w:r>
+        <w:rPr>
+          <w:sz w:val="21"/>
+          <w:szCs w:val="21"/>
+          <w:lang w:val="en-US"/>
+        </w:rPr>
+        <w:t>(</w:t>
+      </w:r>
+      <w:proofErr w:type="gramEnd"/>
+      <w:r>
+        <w:rPr>
+          <w:sz w:val="21"/>
+          <w:szCs w:val="21"/>
+          <w:lang w:val="en-US"/>
+        </w:rPr>
+        <w:t xml:space="preserve">x0, </w:t>
+      </w:r>
+      <w:proofErr w:type="spellStart"/>
+      <w:r>
+        <w:rPr>
+          <w:sz w:val="21"/>
+          <w:szCs w:val="21"/>
+          <w:lang w:val="en-US"/>
+        </w:rPr>
+        <w:t>system_of_equations</w:t>
+      </w:r>
+      <w:proofErr w:type="spellEnd"/>
+      <w:r>
+        <w:rPr>
+          <w:sz w:val="21"/>
+          <w:szCs w:val="21"/>
+          <w:lang w:val="en-US"/>
+        </w:rPr>
+        <w:t>);</w:t>
+      </w:r>
+    </w:p>
+    <w:p>
+      <w:pPr>
+        <w:pStyle w:val="Code"/>
+        <w:rPr>
+          <w:sz w:val="21"/>
+          <w:szCs w:val="21"/>
+          <w:lang w:val="ru-RU"/>
+        </w:rPr>
+      </w:pPr>
+      <w:proofErr w:type="spellStart"/>
+      <w:r>
+        <w:rPr>
+          <w:sz w:val="21"/>
+          <w:szCs w:val="21"/>
+          <w:lang w:val="en-US"/>
+        </w:rPr>
+        <w:t>disp</w:t>
+      </w:r>
+      <w:proofErr w:type="spellEnd"/>
+      <w:r>
+        <w:rPr>
+          <w:sz w:val="21"/>
+          <w:szCs w:val="21"/>
+          <w:lang w:val="ru-RU"/>
+        </w:rPr>
+        <w:t>("</w:t>
+      </w:r>
+      <w:proofErr w:type="spellStart"/>
+      <w:r>
+        <w:rPr>
+          <w:sz w:val="21"/>
+          <w:szCs w:val="21"/>
+          <w:lang w:val="ru-RU"/>
+        </w:rPr>
+        <w:t>Рішення</w:t>
+      </w:r>
+      <w:proofErr w:type="spellEnd"/>
+      <w:r>
+        <w:rPr>
+          <w:sz w:val="21"/>
+          <w:szCs w:val="21"/>
+          <w:lang w:val="ru-RU"/>
+        </w:rPr>
+        <w:t>:");</w:t>
+      </w:r>
+    </w:p>
+    <w:p>
+      <w:pPr>
+        <w:pStyle w:val="Code"/>
+        <w:rPr>
+          <w:sz w:val="21"/>
+          <w:szCs w:val="21"/>
+          <w:lang w:val="ru-RU"/>
+        </w:rPr>
+      </w:pPr>
+      <w:proofErr w:type="spellStart"/>
+      <w:r>
+        <w:rPr>
+          <w:sz w:val="21"/>
+          <w:szCs w:val="21"/>
+          <w:lang w:val="en-US"/>
+        </w:rPr>
+        <w:t>disp</w:t>
+      </w:r>
+      <w:proofErr w:type="spellEnd"/>
+      <w:r>
+        <w:rPr>
+          <w:sz w:val="21"/>
+          <w:szCs w:val="21"/>
+          <w:lang w:val="ru-RU"/>
+        </w:rPr>
+        <w:t>(</w:t>
+      </w:r>
+      <w:r>
+        <w:rPr>
+          <w:sz w:val="21"/>
+          <w:szCs w:val="21"/>
+          <w:lang w:val="en-US"/>
+        </w:rPr>
+        <w:t>solution</w:t>
+      </w:r>
+      <w:r>
+        <w:rPr>
+          <w:sz w:val="21"/>
+          <w:szCs w:val="21"/>
+          <w:lang w:val="ru-RU"/>
+        </w:rPr>
+        <w:t>);</w:t>
+      </w:r>
+    </w:p>
+    <w:bookmarkEnd w:id="53"/>
+    <w:p>
+      <w:pPr>
+        <w:pStyle w:val="Code"/>
+        <w:tabs>
+          <w:tab w:val="clear" w:pos="980"/>
+          <w:tab w:val="left" w:pos="0"/>
+        </w:tabs>
+        <w:ind w:left="0"/>
+        <w:rPr>
+          <w:sz w:val="21"/>
+          <w:szCs w:val="21"/>
+        </w:rPr>
+      </w:pPr>
+      <w:r>
+        <w:rPr>
+          <w:sz w:val="36"/>
+          <w:szCs w:val="36"/>
+          <w:vertAlign w:val="subscript"/>
+        </w:rPr>
         <w:drawing>
-          <wp:inline distT="0" distB="0" distL="0" distR="0">
-            <wp:extent cx="2291611" cy="1926705"/>
+          <wp:anchor distT="0" distB="0" distL="114300" distR="114300" simplePos="0" relativeHeight="251658240" behindDoc="0" locked="0" layoutInCell="1" allowOverlap="1">
+            <wp:simplePos x="0" y="0"/>
+            <wp:positionH relativeFrom="column">
+              <wp:posOffset>1875155</wp:posOffset>
+            </wp:positionH>
+            <wp:positionV relativeFrom="paragraph">
+              <wp:posOffset>252730</wp:posOffset>
+            </wp:positionV>
+            <wp:extent cx="2183765" cy="1283970"/>
             <wp:effectExtent l="0" t="0" r="0" b="0"/>
-            <wp:docPr id="639146813" name="Рисунок 4"/>
+            <wp:wrapTopAndBottom/>
+            <wp:docPr id="355613198" name="Рисунок 4"/>
             <wp:cNvGraphicFramePr>
               <a:graphicFrameLocks xmlns:a="http://schemas.openxmlformats.org/drawingml/2006/main" noChangeAspect="1"/>
             </wp:cNvGraphicFramePr>
@@ -15058,7 +16498,7 @@
               <a:graphicData uri="http://schemas.openxmlformats.org/drawingml/2006/picture">
                 <pic:pic xmlns:pic="http://schemas.openxmlformats.org/drawingml/2006/picture">
                   <pic:nvPicPr>
-                    <pic:cNvPr id="639146813" name="Рисунок 639146813"/>
+                    <pic:cNvPr id="355613198" name="Рисунок 355613198"/>
                     <pic:cNvPicPr/>
                   </pic:nvPicPr>
                   <pic:blipFill>
@@ -15076,7 +16516,440 @@
                   <pic:spPr>
                     <a:xfrm>
                       <a:off x="0" y="0"/>
-                      <a:ext cx="2306410" cy="1939148"/>
+                      <a:ext cx="2183765" cy="1283970"/>
+                    </a:xfrm>
+                    <a:prstGeom prst="rect">
+                      <a:avLst/>
+                    </a:prstGeom>
+                  </pic:spPr>
+                </pic:pic>
+              </a:graphicData>
+            </a:graphic>
+            <wp14:sizeRelH relativeFrom="page">
+              <wp14:pctWidth>0</wp14:pctWidth>
+            </wp14:sizeRelH>
+            <wp14:sizeRelV relativeFrom="page">
+              <wp14:pctHeight>0</wp14:pctHeight>
+            </wp14:sizeRelV>
+          </wp:anchor>
+        </w:drawing>
+      </w:r>
+    </w:p>
+    <w:p>
+      <w:pPr>
+        <w:pStyle w:val="ac"/>
+        <w:widowControl w:val="0"/>
+        <w:tabs>
+          <w:tab w:val="left" w:pos="993"/>
+        </w:tabs>
+        <w:spacing w:line="240" w:lineRule="auto"/>
+        <w:ind w:left="0" w:firstLine="0"/>
+        <w:jc w:val="center"/>
+        <w:rPr>
+          <w:rFonts w:ascii="Times New Roman" w:eastAsia="Tahoma" w:hAnsi="Times New Roman" w:cs="Tahoma"/>
+          <w:color w:val="000000"/>
+          <w:sz w:val="28"/>
+          <w:lang w:bidi="ru-RU"/>
+        </w:rPr>
+      </w:pPr>
+      <w:bookmarkStart w:id="54" w:name="_Hlk172840125"/>
+      <w:r>
+        <w:rPr>
+          <w:rFonts w:ascii="Times New Roman" w:eastAsia="Tahoma" w:hAnsi="Times New Roman" w:cs="Tahoma"/>
+          <w:color w:val="000000"/>
+          <w:sz w:val="28"/>
+          <w:lang w:bidi="ru-RU"/>
+        </w:rPr>
+        <w:t xml:space="preserve">Рисунок </w:t>
+      </w:r>
+      <w:r>
+        <w:rPr>
+          <w:rFonts w:ascii="Times New Roman" w:eastAsia="Tahoma" w:hAnsi="Times New Roman" w:cs="Tahoma"/>
+          <w:color w:val="000000"/>
+          <w:sz w:val="28"/>
+          <w:lang w:bidi="ru-RU"/>
+        </w:rPr>
+        <w:fldChar w:fldCharType="begin"/>
+      </w:r>
+      <w:r>
+        <w:rPr>
+          <w:rFonts w:ascii="Times New Roman" w:eastAsia="Tahoma" w:hAnsi="Times New Roman" w:cs="Tahoma"/>
+          <w:color w:val="000000"/>
+          <w:sz w:val="28"/>
+          <w:lang w:bidi="ru-RU"/>
+        </w:rPr>
+        <w:instrText xml:space="preserve"> SEQ Рисунок \* ARABIC </w:instrText>
+      </w:r>
+      <w:r>
+        <w:rPr>
+          <w:rFonts w:ascii="Times New Roman" w:eastAsia="Tahoma" w:hAnsi="Times New Roman" w:cs="Tahoma"/>
+          <w:color w:val="000000"/>
+          <w:sz w:val="28"/>
+          <w:lang w:bidi="ru-RU"/>
+        </w:rPr>
+        <w:fldChar w:fldCharType="separate"/>
+      </w:r>
+      <w:r>
+        <w:rPr>
+          <w:rFonts w:ascii="Times New Roman" w:eastAsia="Tahoma" w:hAnsi="Times New Roman" w:cs="Tahoma"/>
+          <w:noProof/>
+          <w:color w:val="000000"/>
+          <w:sz w:val="28"/>
+          <w:lang w:bidi="ru-RU"/>
+        </w:rPr>
+        <w:t>5</w:t>
+      </w:r>
+      <w:r>
+        <w:rPr>
+          <w:rFonts w:ascii="Times New Roman" w:eastAsia="Tahoma" w:hAnsi="Times New Roman" w:cs="Tahoma"/>
+          <w:color w:val="000000"/>
+          <w:sz w:val="28"/>
+          <w:lang w:bidi="ru-RU"/>
+        </w:rPr>
+        <w:fldChar w:fldCharType="end"/>
+      </w:r>
+      <w:r>
+        <w:rPr>
+          <w:rFonts w:ascii="Times New Roman" w:eastAsia="Tahoma" w:hAnsi="Times New Roman" w:cs="Tahoma"/>
+          <w:color w:val="000000"/>
+          <w:sz w:val="28"/>
+          <w:lang w:bidi="ru-RU"/>
+        </w:rPr>
+        <w:t xml:space="preserve"> – </w:t>
+      </w:r>
+      <w:proofErr w:type="spellStart"/>
+      <w:r>
+        <w:rPr>
+          <w:rFonts w:ascii="Times New Roman" w:eastAsia="Tahoma" w:hAnsi="Times New Roman" w:cs="Tahoma"/>
+          <w:color w:val="000000"/>
+          <w:sz w:val="28"/>
+          <w:lang w:bidi="ru-RU"/>
+        </w:rPr>
+        <w:t>виконання</w:t>
+      </w:r>
+      <w:proofErr w:type="spellEnd"/>
+      <w:r>
+        <w:rPr>
+          <w:rFonts w:ascii="Times New Roman" w:eastAsia="Tahoma" w:hAnsi="Times New Roman" w:cs="Tahoma"/>
+          <w:color w:val="000000"/>
+          <w:sz w:val="28"/>
+          <w:lang w:bidi="ru-RU"/>
+        </w:rPr>
+        <w:t xml:space="preserve"> </w:t>
+      </w:r>
+      <w:proofErr w:type="spellStart"/>
+      <w:r>
+        <w:rPr>
+          <w:rFonts w:ascii="Times New Roman" w:eastAsia="Tahoma" w:hAnsi="Times New Roman" w:cs="Tahoma"/>
+          <w:color w:val="000000"/>
+          <w:sz w:val="28"/>
+          <w:lang w:bidi="ru-RU"/>
+        </w:rPr>
+        <w:t>розрахунку</w:t>
+      </w:r>
+      <w:proofErr w:type="spellEnd"/>
+      <w:r>
+        <w:rPr>
+          <w:rFonts w:ascii="Times New Roman" w:eastAsia="Tahoma" w:hAnsi="Times New Roman" w:cs="Tahoma"/>
+          <w:color w:val="000000"/>
+          <w:sz w:val="28"/>
+          <w:lang w:bidi="ru-RU"/>
+        </w:rPr>
+        <w:t xml:space="preserve"> в </w:t>
+      </w:r>
+      <w:proofErr w:type="spellStart"/>
+      <w:r>
+        <w:rPr>
+          <w:rFonts w:ascii="Times New Roman" w:eastAsia="Tahoma" w:hAnsi="Times New Roman" w:cs="Tahoma"/>
+          <w:color w:val="000000"/>
+          <w:sz w:val="28"/>
+          <w:lang w:bidi="ru-RU"/>
+        </w:rPr>
+        <w:t>Scilab</w:t>
+      </w:r>
+      <w:proofErr w:type="spellEnd"/>
+    </w:p>
+    <w:bookmarkEnd w:id="54"/>
+    <w:p>
+      <w:pPr>
+        <w:pStyle w:val="ac"/>
+        <w:widowControl w:val="0"/>
+        <w:tabs>
+          <w:tab w:val="left" w:pos="993"/>
+        </w:tabs>
+        <w:spacing w:line="240" w:lineRule="auto"/>
+        <w:ind w:left="0"/>
+        <w:rPr>
+          <w:rFonts w:ascii="Times New Roman" w:eastAsia="Tahoma" w:hAnsi="Times New Roman" w:cs="Tahoma"/>
+          <w:color w:val="000000"/>
+          <w:sz w:val="28"/>
+          <w:lang w:val="uk-UA" w:bidi="ru-RU"/>
+        </w:rPr>
+      </w:pPr>
+    </w:p>
+    <w:p>
+      <w:pPr>
+        <w:pStyle w:val="Code"/>
+        <w:keepNext/>
+        <w:tabs>
+          <w:tab w:val="clear" w:pos="980"/>
+          <w:tab w:val="left" w:pos="0"/>
+        </w:tabs>
+        <w:ind w:left="0"/>
+        <w:jc w:val="center"/>
+        <w:rPr>
+          <w:rStyle w:val="af8"/>
+          <w:rFonts w:eastAsia="Tahoma"/>
+        </w:rPr>
+      </w:pPr>
+      <w:r>
+        <w:rPr>
+          <w:sz w:val="21"/>
+          <w:szCs w:val="21"/>
+        </w:rPr>
+        <w:drawing>
+          <wp:inline distT="0" distB="0" distL="0" distR="0" wp14:anchorId="64322B39" wp14:editId="73B10677">
+            <wp:extent cx="2148557" cy="1540584"/>
+            <wp:effectExtent l="0" t="0" r="0" b="0"/>
+            <wp:docPr id="1947306743" name="Рисунок 2"/>
+            <wp:cNvGraphicFramePr>
+              <a:graphicFrameLocks xmlns:a="http://schemas.openxmlformats.org/drawingml/2006/main" noChangeAspect="1"/>
+            </wp:cNvGraphicFramePr>
+            <a:graphic xmlns:a="http://schemas.openxmlformats.org/drawingml/2006/main">
+              <a:graphicData uri="http://schemas.openxmlformats.org/drawingml/2006/picture">
+                <pic:pic xmlns:pic="http://schemas.openxmlformats.org/drawingml/2006/picture">
+                  <pic:nvPicPr>
+                    <pic:cNvPr id="1947306743" name="Рисунок 1947306743"/>
+                    <pic:cNvPicPr/>
+                  </pic:nvPicPr>
+                  <pic:blipFill rotWithShape="1">
+                    <a:blip r:embed="rId18" cstate="print">
+                      <a:extLst>
+                        <a:ext uri="{28A0092B-C50C-407E-A947-70E740481C1C}">
+                          <a14:useLocalDpi xmlns:a14="http://schemas.microsoft.com/office/drawing/2010/main" val="0"/>
+                        </a:ext>
+                      </a:extLst>
+                    </a:blip>
+                    <a:srcRect l="4652" t="4104" r="6178" b="43816"/>
+                    <a:stretch/>
+                  </pic:blipFill>
+                  <pic:spPr bwMode="auto">
+                    <a:xfrm>
+                      <a:off x="0" y="0"/>
+                      <a:ext cx="2187068" cy="1568198"/>
+                    </a:xfrm>
+                    <a:prstGeom prst="rect">
+                      <a:avLst/>
+                    </a:prstGeom>
+                    <a:ln>
+                      <a:noFill/>
+                    </a:ln>
+                    <a:extLst>
+                      <a:ext uri="{53640926-AAD7-44D8-BBD7-CCE9431645EC}">
+                        <a14:shadowObscured xmlns:a14="http://schemas.microsoft.com/office/drawing/2010/main"/>
+                      </a:ext>
+                    </a:extLst>
+                  </pic:spPr>
+                </pic:pic>
+              </a:graphicData>
+            </a:graphic>
+          </wp:inline>
+        </w:drawing>
+      </w:r>
+    </w:p>
+    <w:p>
+      <w:pPr>
+        <w:pStyle w:val="ac"/>
+        <w:widowControl w:val="0"/>
+        <w:tabs>
+          <w:tab w:val="left" w:pos="993"/>
+        </w:tabs>
+        <w:spacing w:line="240" w:lineRule="auto"/>
+        <w:ind w:left="0" w:firstLine="0"/>
+        <w:jc w:val="center"/>
+        <w:rPr>
+          <w:rFonts w:ascii="Times New Roman" w:eastAsia="Tahoma" w:hAnsi="Times New Roman" w:cs="Tahoma"/>
+          <w:color w:val="000000"/>
+          <w:sz w:val="28"/>
+          <w:lang w:val="en-US" w:bidi="ru-RU"/>
+        </w:rPr>
+      </w:pPr>
+      <w:r>
+        <w:rPr>
+          <w:rFonts w:ascii="Times New Roman" w:eastAsia="Tahoma" w:hAnsi="Times New Roman" w:cs="Tahoma"/>
+          <w:color w:val="000000"/>
+          <w:sz w:val="28"/>
+          <w:lang w:bidi="ru-RU"/>
+        </w:rPr>
+        <w:t xml:space="preserve">Рисунок </w:t>
+      </w:r>
+      <w:r>
+        <w:rPr>
+          <w:rFonts w:ascii="Times New Roman" w:eastAsia="Tahoma" w:hAnsi="Times New Roman" w:cs="Tahoma"/>
+          <w:color w:val="000000"/>
+          <w:sz w:val="28"/>
+          <w:lang w:bidi="ru-RU"/>
+        </w:rPr>
+        <w:fldChar w:fldCharType="begin"/>
+      </w:r>
+      <w:r>
+        <w:rPr>
+          <w:rFonts w:ascii="Times New Roman" w:eastAsia="Tahoma" w:hAnsi="Times New Roman" w:cs="Tahoma"/>
+          <w:color w:val="000000"/>
+          <w:sz w:val="28"/>
+          <w:lang w:bidi="ru-RU"/>
+        </w:rPr>
+        <w:instrText xml:space="preserve"> SEQ Рисунок \* ARABIC </w:instrText>
+      </w:r>
+      <w:r>
+        <w:rPr>
+          <w:rFonts w:ascii="Times New Roman" w:eastAsia="Tahoma" w:hAnsi="Times New Roman" w:cs="Tahoma"/>
+          <w:color w:val="000000"/>
+          <w:sz w:val="28"/>
+          <w:lang w:bidi="ru-RU"/>
+        </w:rPr>
+        <w:fldChar w:fldCharType="separate"/>
+      </w:r>
+      <w:r>
+        <w:rPr>
+          <w:rFonts w:ascii="Times New Roman" w:eastAsia="Tahoma" w:hAnsi="Times New Roman" w:cs="Tahoma"/>
+          <w:noProof/>
+          <w:color w:val="000000"/>
+          <w:sz w:val="28"/>
+          <w:lang w:bidi="ru-RU"/>
+        </w:rPr>
+        <w:t>6</w:t>
+      </w:r>
+      <w:r>
+        <w:rPr>
+          <w:rFonts w:ascii="Times New Roman" w:eastAsia="Tahoma" w:hAnsi="Times New Roman" w:cs="Tahoma"/>
+          <w:color w:val="000000"/>
+          <w:sz w:val="28"/>
+          <w:lang w:bidi="ru-RU"/>
+        </w:rPr>
+        <w:fldChar w:fldCharType="end"/>
+      </w:r>
+      <w:r>
+        <w:rPr>
+          <w:rFonts w:ascii="Times New Roman" w:eastAsia="Tahoma" w:hAnsi="Times New Roman" w:cs="Tahoma"/>
+          <w:color w:val="000000"/>
+          <w:sz w:val="28"/>
+          <w:lang w:bidi="ru-RU"/>
+        </w:rPr>
+        <w:t xml:space="preserve"> – </w:t>
+      </w:r>
+      <w:proofErr w:type="spellStart"/>
+      <w:r>
+        <w:rPr>
+          <w:rFonts w:ascii="Times New Roman" w:eastAsia="Tahoma" w:hAnsi="Times New Roman" w:cs="Tahoma"/>
+          <w:color w:val="000000"/>
+          <w:sz w:val="28"/>
+          <w:lang w:bidi="ru-RU"/>
+        </w:rPr>
+        <w:t>виконання</w:t>
+      </w:r>
+      <w:proofErr w:type="spellEnd"/>
+      <w:r>
+        <w:rPr>
+          <w:rFonts w:ascii="Times New Roman" w:eastAsia="Tahoma" w:hAnsi="Times New Roman" w:cs="Tahoma"/>
+          <w:color w:val="000000"/>
+          <w:sz w:val="28"/>
+          <w:lang w:bidi="ru-RU"/>
+        </w:rPr>
+        <w:t xml:space="preserve"> </w:t>
+      </w:r>
+      <w:proofErr w:type="spellStart"/>
+      <w:r>
+        <w:rPr>
+          <w:rFonts w:ascii="Times New Roman" w:eastAsia="Tahoma" w:hAnsi="Times New Roman" w:cs="Tahoma"/>
+          <w:color w:val="000000"/>
+          <w:sz w:val="28"/>
+          <w:lang w:bidi="ru-RU"/>
+        </w:rPr>
+        <w:t>розрахунку</w:t>
+      </w:r>
+      <w:proofErr w:type="spellEnd"/>
+      <w:r>
+        <w:rPr>
+          <w:rFonts w:ascii="Times New Roman" w:eastAsia="Tahoma" w:hAnsi="Times New Roman" w:cs="Tahoma"/>
+          <w:color w:val="000000"/>
+          <w:sz w:val="28"/>
+          <w:lang w:bidi="ru-RU"/>
+        </w:rPr>
+        <w:t xml:space="preserve"> в </w:t>
+      </w:r>
+      <w:bookmarkStart w:id="55" w:name="_Hlk172840311"/>
+      <w:r>
+        <w:rPr>
+          <w:rFonts w:ascii="Times New Roman" w:eastAsia="Tahoma" w:hAnsi="Times New Roman" w:cs="Tahoma"/>
+          <w:color w:val="000000"/>
+          <w:sz w:val="28"/>
+          <w:lang w:val="en-US" w:bidi="ru-RU"/>
+        </w:rPr>
+        <w:t>Excel</w:t>
+      </w:r>
+      <w:bookmarkEnd w:id="55"/>
+    </w:p>
+    <w:p>
+      <w:pPr>
+        <w:pStyle w:val="Code"/>
+        <w:keepNext/>
+        <w:tabs>
+          <w:tab w:val="clear" w:pos="980"/>
+          <w:tab w:val="left" w:pos="0"/>
+        </w:tabs>
+        <w:ind w:left="0"/>
+        <w:jc w:val="center"/>
+        <w:rPr>
+          <w:rStyle w:val="af8"/>
+          <w:rFonts w:eastAsia="Tahoma"/>
+        </w:rPr>
+      </w:pPr>
+    </w:p>
+    <w:bookmarkEnd w:id="50"/>
+    <w:bookmarkEnd w:id="51"/>
+    <w:p>
+      <w:pPr>
+        <w:pStyle w:val="af7"/>
+        <w:keepNext/>
+        <w:ind w:firstLine="0"/>
+        <w:jc w:val="center"/>
+      </w:pPr>
+      <w:r>
+        <w:rPr>
+          <w:noProof/>
+        </w:rPr>
+        <w:drawing>
+          <wp:inline distT="0" distB="0" distL="0" distR="0">
+            <wp:extent cx="3581400" cy="1143000"/>
+            <wp:effectExtent l="0" t="0" r="0" b="0"/>
+            <wp:docPr id="530652072" name="Рисунок 3"/>
+            <wp:cNvGraphicFramePr>
+              <a:graphicFrameLocks xmlns:a="http://schemas.openxmlformats.org/drawingml/2006/main" noChangeAspect="1"/>
+            </wp:cNvGraphicFramePr>
+            <a:graphic xmlns:a="http://schemas.openxmlformats.org/drawingml/2006/main">
+              <a:graphicData uri="http://schemas.openxmlformats.org/drawingml/2006/picture">
+                <pic:pic xmlns:pic="http://schemas.openxmlformats.org/drawingml/2006/picture">
+                  <pic:nvPicPr>
+                    <pic:cNvPr id="530652072" name="Рисунок 530652072"/>
+                    <pic:cNvPicPr/>
+                  </pic:nvPicPr>
+                  <pic:blipFill>
+                    <a:blip r:embed="rId19">
+                      <a:extLst>
+                        <a:ext uri="{28A0092B-C50C-407E-A947-70E740481C1C}">
+                          <a14:useLocalDpi xmlns:a14="http://schemas.microsoft.com/office/drawing/2010/main" val="0"/>
+                        </a:ext>
+                      </a:extLst>
+                    </a:blip>
+                    <a:stretch>
+                      <a:fillRect/>
+                    </a:stretch>
+                  </pic:blipFill>
+                  <pic:spPr>
+                    <a:xfrm>
+                      <a:off x="0" y="0"/>
+                      <a:ext cx="3581400" cy="1143000"/>
                     </a:xfrm>
                     <a:prstGeom prst="rect">
                       <a:avLst/>
@@ -15091,42 +16964,170 @@
     </w:p>
     <w:p>
       <w:pPr>
-        <w:pStyle w:val="af3"/>
-      </w:pPr>
-      <w:r>
+        <w:pStyle w:val="ac"/>
+        <w:widowControl w:val="0"/>
+        <w:tabs>
+          <w:tab w:val="left" w:pos="993"/>
+        </w:tabs>
+        <w:spacing w:line="240" w:lineRule="auto"/>
+        <w:ind w:left="0" w:firstLine="0"/>
+        <w:jc w:val="center"/>
+        <w:rPr>
+          <w:sz w:val="36"/>
+          <w:szCs w:val="36"/>
+          <w:vertAlign w:val="subscript"/>
+          <w:lang w:val="uk-UA"/>
+        </w:rPr>
+      </w:pPr>
+      <w:r>
+        <w:rPr>
+          <w:rFonts w:ascii="Times New Roman" w:eastAsia="Tahoma" w:hAnsi="Times New Roman" w:cs="Tahoma"/>
+          <w:color w:val="000000"/>
+          <w:sz w:val="28"/>
+          <w:lang w:bidi="ru-RU"/>
+        </w:rPr>
         <w:t xml:space="preserve">Рисунок </w:t>
       </w:r>
       <w:r>
+        <w:rPr>
+          <w:rFonts w:ascii="Times New Roman" w:eastAsia="Tahoma" w:hAnsi="Times New Roman" w:cs="Tahoma"/>
+          <w:color w:val="000000"/>
+          <w:sz w:val="28"/>
+          <w:lang w:bidi="ru-RU"/>
+        </w:rPr>
         <w:fldChar w:fldCharType="begin"/>
       </w:r>
       <w:r>
+        <w:rPr>
+          <w:rFonts w:ascii="Times New Roman" w:eastAsia="Tahoma" w:hAnsi="Times New Roman" w:cs="Tahoma"/>
+          <w:color w:val="000000"/>
+          <w:sz w:val="28"/>
+          <w:lang w:bidi="ru-RU"/>
+        </w:rPr>
         <w:instrText xml:space="preserve"> SEQ Рисунок \* ARABIC </w:instrText>
       </w:r>
       <w:r>
+        <w:rPr>
+          <w:rFonts w:ascii="Times New Roman" w:eastAsia="Tahoma" w:hAnsi="Times New Roman" w:cs="Tahoma"/>
+          <w:color w:val="000000"/>
+          <w:sz w:val="28"/>
+          <w:lang w:bidi="ru-RU"/>
+        </w:rPr>
         <w:fldChar w:fldCharType="separate"/>
       </w:r>
       <w:r>
-        <w:t>5</w:t>
-      </w:r>
-      <w:r>
+        <w:rPr>
+          <w:rFonts w:ascii="Times New Roman" w:eastAsia="Tahoma" w:hAnsi="Times New Roman" w:cs="Tahoma"/>
+          <w:color w:val="000000"/>
+          <w:sz w:val="28"/>
+          <w:lang w:bidi="ru-RU"/>
+        </w:rPr>
+        <w:t>7</w:t>
+      </w:r>
+      <w:r>
+        <w:rPr>
+          <w:rFonts w:ascii="Times New Roman" w:eastAsia="Tahoma" w:hAnsi="Times New Roman" w:cs="Tahoma"/>
+          <w:color w:val="000000"/>
+          <w:sz w:val="28"/>
+          <w:lang w:bidi="ru-RU"/>
+        </w:rPr>
         <w:fldChar w:fldCharType="end"/>
       </w:r>
       <w:r>
-        <w:t xml:space="preserve"> – виконання розрахунку в </w:t>
+        <w:rPr>
+          <w:rFonts w:ascii="Times New Roman" w:eastAsia="Tahoma" w:hAnsi="Times New Roman" w:cs="Tahoma"/>
+          <w:color w:val="000000"/>
+          <w:sz w:val="28"/>
+          <w:lang w:bidi="ru-RU"/>
+        </w:rPr>
+        <w:t xml:space="preserve"> – </w:t>
+      </w:r>
+      <w:r>
+        <w:rPr>
+          <w:rFonts w:ascii="Times New Roman" w:eastAsia="Tahoma" w:hAnsi="Times New Roman" w:cs="Tahoma"/>
+          <w:color w:val="000000"/>
+          <w:sz w:val="28"/>
+          <w:lang w:bidi="ru-RU"/>
+        </w:rPr>
+        <w:t xml:space="preserve">таблиця розрахунків </w:t>
       </w:r>
       <w:proofErr w:type="spellStart"/>
       <w:r>
-        <w:t>Scilab</w:t>
+        <w:rPr>
+          <w:rFonts w:ascii="Times New Roman" w:eastAsia="Tahoma" w:hAnsi="Times New Roman" w:cs="Tahoma"/>
+          <w:color w:val="000000"/>
+          <w:sz w:val="28"/>
+          <w:lang w:bidi="ru-RU"/>
+        </w:rPr>
+        <w:t>системи</w:t>
       </w:r>
       <w:proofErr w:type="spellEnd"/>
       <w:r>
+        <w:rPr>
+          <w:rFonts w:ascii="Times New Roman" w:eastAsia="Tahoma" w:hAnsi="Times New Roman" w:cs="Tahoma"/>
+          <w:color w:val="000000"/>
+          <w:sz w:val="28"/>
+          <w:lang w:bidi="ru-RU"/>
+        </w:rPr>
+        <w:t xml:space="preserve"> </w:t>
+      </w:r>
+      <w:proofErr w:type="spellStart"/>
+      <w:r>
+        <w:rPr>
+          <w:rFonts w:ascii="Times New Roman" w:eastAsia="Tahoma" w:hAnsi="Times New Roman" w:cs="Tahoma"/>
+          <w:color w:val="000000"/>
+          <w:sz w:val="28"/>
+          <w:lang w:bidi="ru-RU"/>
+        </w:rPr>
+        <w:t>рівнянь</w:t>
+      </w:r>
+      <w:proofErr w:type="spellEnd"/>
+      <w:r>
+        <w:rPr>
+          <w:rFonts w:ascii="Times New Roman" w:eastAsia="Tahoma" w:hAnsi="Times New Roman" w:cs="Tahoma"/>
+          <w:color w:val="000000"/>
+          <w:sz w:val="28"/>
+          <w:lang w:bidi="ru-RU"/>
+        </w:rPr>
+        <w:t xml:space="preserve"> в </w:t>
+      </w:r>
+      <w:r>
+        <w:rPr>
+          <w:rFonts w:ascii="Times New Roman" w:eastAsia="Tahoma" w:hAnsi="Times New Roman" w:cs="Tahoma"/>
+          <w:color w:val="000000"/>
+          <w:sz w:val="28"/>
+          <w:lang w:bidi="ru-RU"/>
+        </w:rPr>
+        <w:t>Excel</w:t>
+      </w:r>
+      <w:r>
+        <w:rPr>
+          <w:lang w:val="uk-UA"/>
+        </w:rPr>
         <w:br w:type="page"/>
       </w:r>
     </w:p>
     <w:p>
       <w:pPr>
-        <w:pStyle w:val="af3"/>
-      </w:pPr>
+        <w:shd w:val="clear" w:color="auto" w:fill="FFFFFF"/>
+        <w:rPr>
+          <w:rFonts w:ascii="Times New Roman" w:hAnsi="Times New Roman"/>
+          <w:sz w:val="28"/>
+          <w:szCs w:val="28"/>
+          <w:lang w:val="uk-UA"/>
+        </w:rPr>
+      </w:pPr>
+      <w:r>
+        <w:rPr>
+          <w:rFonts w:ascii="Times New Roman" w:hAnsi="Times New Roman"/>
+          <w:b/>
+          <w:sz w:val="28"/>
+          <w:szCs w:val="28"/>
+          <w:lang w:val="uk-UA"/>
+        </w:rPr>
+        <w:lastRenderedPageBreak/>
+        <w:t>Завдання 2</w:t>
+      </w:r>
     </w:p>
     <w:p>
       <w:pPr>
@@ -15141,26 +17142,16 @@
           <w:lang w:val="uk-UA"/>
         </w:rPr>
       </w:pPr>
-    </w:p>
-    <w:p>
-      <w:pPr>
-        <w:shd w:val="clear" w:color="auto" w:fill="FFFFFF"/>
-        <w:rPr>
-          <w:rFonts w:ascii="Times New Roman" w:hAnsi="Times New Roman"/>
-          <w:sz w:val="28"/>
-          <w:szCs w:val="28"/>
-          <w:lang w:val="uk-UA"/>
-        </w:rPr>
-      </w:pPr>
-      <w:r>
-        <w:rPr>
-          <w:rFonts w:ascii="Times New Roman" w:hAnsi="Times New Roman"/>
-          <w:b/>
-          <w:sz w:val="28"/>
-          <w:szCs w:val="28"/>
-          <w:lang w:val="uk-UA"/>
-        </w:rPr>
-        <w:t>Завдання 2</w:t>
+      <w:r>
+        <w:rPr>
+          <w:rFonts w:ascii="Times New Roman" w:hAnsi="Times New Roman"/>
+          <w:i/>
+          <w:color w:val="FF0000"/>
+          <w:sz w:val="28"/>
+          <w:szCs w:val="28"/>
+          <w:lang w:val="uk-UA"/>
+        </w:rPr>
+        <w:t>Теоретичні відомості до завдання ( в тому числі алгоритм у вигляді блок-схеми)</w:t>
       </w:r>
     </w:p>
     <w:p>
@@ -15185,7 +17176,7 @@
           <w:szCs w:val="28"/>
           <w:lang w:val="uk-UA"/>
         </w:rPr>
-        <w:t>Теоретичні відомості до завдання ( в тому числі алгоритм у вигляді блок-схеми)</w:t>
+        <w:t>Практична реалізація програми</w:t>
       </w:r>
     </w:p>
     <w:p>
@@ -15210,7 +17201,28 @@
           <w:szCs w:val="28"/>
           <w:lang w:val="uk-UA"/>
         </w:rPr>
-        <w:t>Практична реалізація програми</w:t>
+        <w:t>Тестування програми</w:t>
+      </w:r>
+    </w:p>
+    <w:p>
+      <w:pPr>
+        <w:shd w:val="clear" w:color="auto" w:fill="FFFFFF"/>
+        <w:rPr>
+          <w:rFonts w:ascii="Times New Roman" w:hAnsi="Times New Roman"/>
+          <w:sz w:val="28"/>
+          <w:szCs w:val="28"/>
+          <w:lang w:val="uk-UA"/>
+        </w:rPr>
+      </w:pPr>
+      <w:r>
+        <w:rPr>
+          <w:rFonts w:ascii="Times New Roman" w:hAnsi="Times New Roman"/>
+          <w:b/>
+          <w:sz w:val="28"/>
+          <w:szCs w:val="28"/>
+          <w:lang w:val="uk-UA"/>
+        </w:rPr>
+        <w:t>Завдання 3</w:t>
       </w:r>
     </w:p>
     <w:p>
@@ -15235,28 +17247,7 @@
           <w:szCs w:val="28"/>
           <w:lang w:val="uk-UA"/>
         </w:rPr>
-        <w:t>Тестування програми</w:t>
-      </w:r>
-    </w:p>
-    <w:p>
-      <w:pPr>
-        <w:shd w:val="clear" w:color="auto" w:fill="FFFFFF"/>
-        <w:rPr>
-          <w:rFonts w:ascii="Times New Roman" w:hAnsi="Times New Roman"/>
-          <w:sz w:val="28"/>
-          <w:szCs w:val="28"/>
-          <w:lang w:val="uk-UA"/>
-        </w:rPr>
-      </w:pPr>
-      <w:r>
-        <w:rPr>
-          <w:rFonts w:ascii="Times New Roman" w:hAnsi="Times New Roman"/>
-          <w:b/>
-          <w:sz w:val="28"/>
-          <w:szCs w:val="28"/>
-          <w:lang w:val="uk-UA"/>
-        </w:rPr>
-        <w:t>Завдання 3</w:t>
+        <w:t>Теоретичні відомості до завдання (короткі відомості до засобу розробки сайту)</w:t>
       </w:r>
     </w:p>
     <w:p>
@@ -15281,13 +17272,33 @@
           <w:szCs w:val="28"/>
           <w:lang w:val="uk-UA"/>
         </w:rPr>
-        <w:t>Теоретичні відомості до завдання (короткі відомості до засобу розробки сайту)</w:t>
+        <w:t>Практична реалізація (скріншот головної сторінки, посилання на сайт)</w:t>
       </w:r>
     </w:p>
     <w:p>
       <w:pPr>
         <w:shd w:val="clear" w:color="auto" w:fill="FFFFFF"/>
-        <w:ind w:right="1"/>
+        <w:rPr>
+          <w:rFonts w:ascii="Times New Roman" w:hAnsi="Times New Roman"/>
+          <w:sz w:val="28"/>
+          <w:szCs w:val="28"/>
+          <w:lang w:val="uk-UA"/>
+        </w:rPr>
+      </w:pPr>
+      <w:r>
+        <w:rPr>
+          <w:rFonts w:ascii="Times New Roman" w:hAnsi="Times New Roman"/>
+          <w:b/>
+          <w:sz w:val="28"/>
+          <w:szCs w:val="28"/>
+          <w:lang w:val="uk-UA"/>
+        </w:rPr>
+        <w:t>Завдання 4</w:t>
+      </w:r>
+    </w:p>
+    <w:p>
+      <w:pPr>
+        <w:shd w:val="clear" w:color="auto" w:fill="FFFFFF"/>
         <w:rPr>
           <w:rFonts w:ascii="Times New Roman" w:hAnsi="Times New Roman"/>
           <w:i/>
@@ -15306,33 +17317,10 @@
           <w:szCs w:val="28"/>
           <w:lang w:val="uk-UA"/>
         </w:rPr>
-        <w:t>Практична реалізація (скріншот головної сторінки, посилання на сайт)</w:t>
-      </w:r>
-    </w:p>
-    <w:p>
-      <w:pPr>
-        <w:shd w:val="clear" w:color="auto" w:fill="FFFFFF"/>
-        <w:rPr>
-          <w:rFonts w:ascii="Times New Roman" w:hAnsi="Times New Roman"/>
-          <w:sz w:val="28"/>
-          <w:szCs w:val="28"/>
-          <w:lang w:val="uk-UA"/>
-        </w:rPr>
-      </w:pPr>
-      <w:r>
-        <w:rPr>
-          <w:rFonts w:ascii="Times New Roman" w:hAnsi="Times New Roman"/>
-          <w:b/>
-          <w:sz w:val="28"/>
-          <w:szCs w:val="28"/>
-          <w:lang w:val="uk-UA"/>
-        </w:rPr>
-        <w:t>Завдання 4</w:t>
-      </w:r>
-    </w:p>
-    <w:p>
-      <w:pPr>
-        <w:shd w:val="clear" w:color="auto" w:fill="FFFFFF"/>
+        <w:t xml:space="preserve">Видачі до </w:t>
+      </w:r>
+      <w:proofErr w:type="spellStart"/>
+      <w:r>
         <w:rPr>
           <w:rFonts w:ascii="Times New Roman" w:hAnsi="Times New Roman"/>
           <w:i/>
@@ -15341,28 +17329,6 @@
           <w:szCs w:val="28"/>
           <w:lang w:val="uk-UA"/>
         </w:rPr>
-      </w:pPr>
-      <w:r>
-        <w:rPr>
-          <w:rFonts w:ascii="Times New Roman" w:hAnsi="Times New Roman"/>
-          <w:i/>
-          <w:color w:val="FF0000"/>
-          <w:sz w:val="28"/>
-          <w:szCs w:val="28"/>
-          <w:lang w:val="uk-UA"/>
-        </w:rPr>
-        <w:t xml:space="preserve">Видачі до </w:t>
-      </w:r>
-      <w:proofErr w:type="spellStart"/>
-      <w:r>
-        <w:rPr>
-          <w:rFonts w:ascii="Times New Roman" w:hAnsi="Times New Roman"/>
-          <w:i/>
-          <w:color w:val="FF0000"/>
-          <w:sz w:val="28"/>
-          <w:szCs w:val="28"/>
-          <w:lang w:val="uk-UA"/>
-        </w:rPr>
         <w:t>презентаціі</w:t>
       </w:r>
       <w:proofErr w:type="spellEnd"/>
@@ -15384,8 +17350,8 @@
         </w:rPr>
         <w:br w:type="page"/>
       </w:r>
-      <w:bookmarkStart w:id="49" w:name="_Toc12361875"/>
-      <w:bookmarkStart w:id="50" w:name="_Toc43831386"/>
+      <w:bookmarkStart w:id="56" w:name="_Toc12361875"/>
+      <w:bookmarkStart w:id="57" w:name="_Toc43831386"/>
       <w:r>
         <w:rPr>
           <w:b/>
@@ -15395,8 +17361,8 @@
         <w:lastRenderedPageBreak/>
         <w:t xml:space="preserve">ВИСНОВКИ </w:t>
       </w:r>
-      <w:bookmarkEnd w:id="49"/>
-      <w:bookmarkEnd w:id="50"/>
+      <w:bookmarkEnd w:id="56"/>
+      <w:bookmarkEnd w:id="57"/>
     </w:p>
     <w:p>
       <w:pPr>
@@ -15422,7 +17388,7 @@
           <w:lang w:val="uk-UA"/>
         </w:rPr>
       </w:pPr>
-      <w:bookmarkStart w:id="51" w:name="_Toc43831387"/>
+      <w:bookmarkStart w:id="58" w:name="_Toc43831387"/>
       <w:r>
         <w:rPr>
           <w:b/>
@@ -28260,7 +30226,7 @@
         </w:rPr>
         <w:t xml:space="preserve">КЕРІВНИКА ПРАКТИКИ </w:t>
       </w:r>
-      <w:bookmarkEnd w:id="51"/>
+      <w:bookmarkEnd w:id="58"/>
     </w:p>
     <w:p>
       <w:pPr>
@@ -28637,8 +30603,8 @@
         </w:rPr>
         <w:br w:type="page"/>
       </w:r>
-      <w:bookmarkStart w:id="52" w:name="_Toc455487664"/>
-      <w:bookmarkStart w:id="53" w:name="_Toc43831388"/>
+      <w:bookmarkStart w:id="59" w:name="_Toc455487664"/>
+      <w:bookmarkStart w:id="60" w:name="_Toc43831388"/>
       <w:r>
         <w:rPr>
           <w:b/>
@@ -28647,7 +30613,7 @@
         <w:lastRenderedPageBreak/>
         <w:t>ПЕРЕЛІК</w:t>
       </w:r>
-      <w:bookmarkEnd w:id="52"/>
+      <w:bookmarkEnd w:id="59"/>
       <w:r>
         <w:rPr>
           <w:b/>
@@ -28655,7 +30621,7 @@
         </w:rPr>
         <w:t xml:space="preserve"> </w:t>
       </w:r>
-      <w:bookmarkStart w:id="54" w:name="_Toc455128198"/>
+      <w:bookmarkStart w:id="61" w:name="_Toc455128198"/>
       <w:r>
         <w:rPr>
           <w:b/>
@@ -28663,8 +30629,8 @@
         </w:rPr>
         <w:t>ПОСИЛАНЬ</w:t>
       </w:r>
-      <w:bookmarkEnd w:id="53"/>
-      <w:bookmarkEnd w:id="54"/>
+      <w:bookmarkEnd w:id="60"/>
+      <w:bookmarkEnd w:id="61"/>
     </w:p>
     <w:p>
       <w:pPr>
@@ -29089,7 +31055,7 @@
         </w:rPr>
         <w:t xml:space="preserve">WEB-сайт (Електрон. ресурс) / Спосіб доступу: URL: </w:t>
       </w:r>
-      <w:hyperlink r:id="rId18" w:history="1">
+      <w:hyperlink r:id="rId20" w:history="1">
         <w:r>
           <w:rPr>
             <w:rStyle w:val="a4"/>
@@ -29136,7 +31102,7 @@
           <w:lang w:val="uk-UA"/>
         </w:rPr>
       </w:pPr>
-      <w:hyperlink r:id="rId19" w:history="1">
+      <w:hyperlink r:id="rId21" w:history="1">
         <w:r>
           <w:rPr>
             <w:rStyle w:val="a4"/>
@@ -29194,7 +31160,7 @@
         </w:rPr>
         <w:t xml:space="preserve">(Рекомендовано використовувати ресурс </w:t>
       </w:r>
-      <w:hyperlink r:id="rId20" w:history="1">
+      <w:hyperlink r:id="rId22" w:history="1">
         <w:r>
           <w:rPr>
             <w:rStyle w:val="a4"/>
@@ -29477,8 +31443,8 @@
       </w:pPr>
     </w:p>
     <w:sectPr>
-      <w:headerReference w:type="default" r:id="rId21"/>
-      <w:footerReference w:type="even" r:id="rId22"/>
+      <w:headerReference w:type="default" r:id="rId23"/>
+      <w:footerReference w:type="even" r:id="rId24"/>
       <w:pgSz w:w="11906" w:h="16838"/>
       <w:pgMar w:top="1134" w:right="850" w:bottom="1134" w:left="1701" w:header="720" w:footer="720" w:gutter="0"/>
       <w:cols w:space="720"/>
@@ -30663,6 +32629,95 @@
     </w:lvl>
   </w:abstractNum>
   <w:abstractNum w:abstractNumId="10" w15:restartNumberingAfterBreak="0">
+    <w:nsid w:val="254A3E28"/>
+    <w:multiLevelType w:val="hybridMultilevel"/>
+    <w:tmpl w:val="002A8D56"/>
+    <w:lvl w:ilvl="0" w:tplc="EA5ED034">
+      <w:start w:val="1"/>
+      <w:numFmt w:val="decimal"/>
+      <w:lvlText w:val="%1."/>
+      <w:lvlJc w:val="left"/>
+      <w:pPr>
+        <w:ind w:left="927" w:hanging="360"/>
+      </w:pPr>
+      <w:rPr>
+        <w:rFonts w:hint="default"/>
+      </w:rPr>
+    </w:lvl>
+    <w:lvl w:ilvl="1" w:tplc="04220019" w:tentative="1">
+      <w:start w:val="1"/>
+      <w:numFmt w:val="lowerLetter"/>
+      <w:lvlText w:val="%2."/>
+      <w:lvlJc w:val="left"/>
+      <w:pPr>
+        <w:ind w:left="1647" w:hanging="360"/>
+      </w:pPr>
+    </w:lvl>
+    <w:lvl w:ilvl="2" w:tplc="0422001B" w:tentative="1">
+      <w:start w:val="1"/>
+      <w:numFmt w:val="lowerRoman"/>
+      <w:lvlText w:val="%3."/>
+      <w:lvlJc w:val="right"/>
+      <w:pPr>
+        <w:ind w:left="2367" w:hanging="180"/>
+      </w:pPr>
+    </w:lvl>
+    <w:lvl w:ilvl="3" w:tplc="0422000F" w:tentative="1">
+      <w:start w:val="1"/>
+      <w:numFmt w:val="decimal"/>
+      <w:lvlText w:val="%4."/>
+      <w:lvlJc w:val="left"/>
+      <w:pPr>
+        <w:ind w:left="3087" w:hanging="360"/>
+      </w:pPr>
+    </w:lvl>
+    <w:lvl w:ilvl="4" w:tplc="04220019" w:tentative="1">
+      <w:start w:val="1"/>
+      <w:numFmt w:val="lowerLetter"/>
+      <w:lvlText w:val="%5."/>
+      <w:lvlJc w:val="left"/>
+      <w:pPr>
+        <w:ind w:left="3807" w:hanging="360"/>
+      </w:pPr>
+    </w:lvl>
+    <w:lvl w:ilvl="5" w:tplc="0422001B" w:tentative="1">
+      <w:start w:val="1"/>
+      <w:numFmt w:val="lowerRoman"/>
+      <w:lvlText w:val="%6."/>
+      <w:lvlJc w:val="right"/>
+      <w:pPr>
+        <w:ind w:left="4527" w:hanging="180"/>
+      </w:pPr>
+    </w:lvl>
+    <w:lvl w:ilvl="6" w:tplc="0422000F" w:tentative="1">
+      <w:start w:val="1"/>
+      <w:numFmt w:val="decimal"/>
+      <w:lvlText w:val="%7."/>
+      <w:lvlJc w:val="left"/>
+      <w:pPr>
+        <w:ind w:left="5247" w:hanging="360"/>
+      </w:pPr>
+    </w:lvl>
+    <w:lvl w:ilvl="7" w:tplc="04220019" w:tentative="1">
+      <w:start w:val="1"/>
+      <w:numFmt w:val="lowerLetter"/>
+      <w:lvlText w:val="%8."/>
+      <w:lvlJc w:val="left"/>
+      <w:pPr>
+        <w:ind w:left="5967" w:hanging="360"/>
+      </w:pPr>
+    </w:lvl>
+    <w:lvl w:ilvl="8" w:tplc="0422001B" w:tentative="1">
+      <w:start w:val="1"/>
+      <w:numFmt w:val="lowerRoman"/>
+      <w:lvlText w:val="%9."/>
+      <w:lvlJc w:val="right"/>
+      <w:pPr>
+        <w:ind w:left="6687" w:hanging="180"/>
+      </w:pPr>
+    </w:lvl>
+  </w:abstractNum>
+  <w:abstractNum w:abstractNumId="11" w15:restartNumberingAfterBreak="0">
     <w:nsid w:val="255A1743"/>
     <w:multiLevelType w:val="hybridMultilevel"/>
     <w:tmpl w:val="49662532"/>
@@ -30774,7 +32829,7 @@
       </w:rPr>
     </w:lvl>
   </w:abstractNum>
-  <w:abstractNum w:abstractNumId="11" w15:restartNumberingAfterBreak="0">
+  <w:abstractNum w:abstractNumId="12" w15:restartNumberingAfterBreak="0">
     <w:nsid w:val="2B051722"/>
     <w:multiLevelType w:val="hybridMultilevel"/>
     <w:tmpl w:val="537AF04A"/>
@@ -30887,7 +32942,7 @@
       </w:rPr>
     </w:lvl>
   </w:abstractNum>
-  <w:abstractNum w:abstractNumId="12" w15:restartNumberingAfterBreak="0">
+  <w:abstractNum w:abstractNumId="13" w15:restartNumberingAfterBreak="0">
     <w:nsid w:val="322A32F9"/>
     <w:multiLevelType w:val="hybridMultilevel"/>
     <w:tmpl w:val="B1906070"/>
@@ -30976,7 +33031,7 @@
       </w:pPr>
     </w:lvl>
   </w:abstractNum>
-  <w:abstractNum w:abstractNumId="13" w15:restartNumberingAfterBreak="0">
+  <w:abstractNum w:abstractNumId="14" w15:restartNumberingAfterBreak="0">
     <w:nsid w:val="35221749"/>
     <w:multiLevelType w:val="hybridMultilevel"/>
     <w:tmpl w:val="165643B0"/>
@@ -31088,7 +33143,7 @@
       </w:rPr>
     </w:lvl>
   </w:abstractNum>
-  <w:abstractNum w:abstractNumId="14" w15:restartNumberingAfterBreak="0">
+  <w:abstractNum w:abstractNumId="15" w15:restartNumberingAfterBreak="0">
     <w:nsid w:val="367A3747"/>
     <w:multiLevelType w:val="hybridMultilevel"/>
     <w:tmpl w:val="F2EE2A18"/>
@@ -31180,7 +33235,7 @@
       </w:pPr>
     </w:lvl>
   </w:abstractNum>
-  <w:abstractNum w:abstractNumId="15" w15:restartNumberingAfterBreak="0">
+  <w:abstractNum w:abstractNumId="16" w15:restartNumberingAfterBreak="0">
     <w:nsid w:val="376025CD"/>
     <w:multiLevelType w:val="multilevel"/>
     <w:tmpl w:val="A6EC5B2A"/>
@@ -31293,7 +33348,7 @@
       </w:pPr>
     </w:lvl>
   </w:abstractNum>
-  <w:abstractNum w:abstractNumId="16" w15:restartNumberingAfterBreak="0">
+  <w:abstractNum w:abstractNumId="17" w15:restartNumberingAfterBreak="0">
     <w:nsid w:val="378F2A4B"/>
     <w:multiLevelType w:val="hybridMultilevel"/>
     <w:tmpl w:val="539C0930"/>
@@ -31379,7 +33434,7 @@
       </w:pPr>
     </w:lvl>
   </w:abstractNum>
-  <w:abstractNum w:abstractNumId="17" w15:restartNumberingAfterBreak="0">
+  <w:abstractNum w:abstractNumId="18" w15:restartNumberingAfterBreak="0">
     <w:nsid w:val="387236FA"/>
     <w:multiLevelType w:val="hybridMultilevel"/>
     <w:tmpl w:val="965235E8"/>
@@ -31471,7 +33526,7 @@
       </w:pPr>
     </w:lvl>
   </w:abstractNum>
-  <w:abstractNum w:abstractNumId="18" w15:restartNumberingAfterBreak="0">
+  <w:abstractNum w:abstractNumId="19" w15:restartNumberingAfterBreak="0">
     <w:nsid w:val="3AB1489E"/>
     <w:multiLevelType w:val="hybridMultilevel"/>
     <w:tmpl w:val="27B49460"/>
@@ -31587,7 +33642,7 @@
       </w:pPr>
     </w:lvl>
   </w:abstractNum>
-  <w:abstractNum w:abstractNumId="19" w15:restartNumberingAfterBreak="0">
+  <w:abstractNum w:abstractNumId="20" w15:restartNumberingAfterBreak="0">
     <w:nsid w:val="3B196F24"/>
     <w:multiLevelType w:val="multilevel"/>
     <w:tmpl w:val="EE4C6A74"/>
@@ -31736,7 +33791,7 @@
       </w:rPr>
     </w:lvl>
   </w:abstractNum>
-  <w:abstractNum w:abstractNumId="20" w15:restartNumberingAfterBreak="0">
+  <w:abstractNum w:abstractNumId="21" w15:restartNumberingAfterBreak="0">
     <w:nsid w:val="400131D9"/>
     <w:multiLevelType w:val="multilevel"/>
     <w:tmpl w:val="033E9C86"/>
@@ -31885,7 +33940,7 @@
       </w:rPr>
     </w:lvl>
   </w:abstractNum>
-  <w:abstractNum w:abstractNumId="21" w15:restartNumberingAfterBreak="0">
+  <w:abstractNum w:abstractNumId="22" w15:restartNumberingAfterBreak="0">
     <w:nsid w:val="4F582C88"/>
     <w:multiLevelType w:val="hybridMultilevel"/>
     <w:tmpl w:val="70CEFFFA"/>
@@ -31974,7 +34029,7 @@
       </w:pPr>
     </w:lvl>
   </w:abstractNum>
-  <w:abstractNum w:abstractNumId="22" w15:restartNumberingAfterBreak="0">
+  <w:abstractNum w:abstractNumId="23" w15:restartNumberingAfterBreak="0">
     <w:nsid w:val="4FF77D31"/>
     <w:multiLevelType w:val="hybridMultilevel"/>
     <w:tmpl w:val="1B6EB1A8"/>
@@ -32066,7 +34121,7 @@
       </w:pPr>
     </w:lvl>
   </w:abstractNum>
-  <w:abstractNum w:abstractNumId="23" w15:restartNumberingAfterBreak="0">
+  <w:abstractNum w:abstractNumId="24" w15:restartNumberingAfterBreak="0">
     <w:nsid w:val="57552EDC"/>
     <w:multiLevelType w:val="hybridMultilevel"/>
     <w:tmpl w:val="0FB84AFE"/>
@@ -32157,7 +34212,7 @@
       </w:pPr>
     </w:lvl>
   </w:abstractNum>
-  <w:abstractNum w:abstractNumId="24" w15:restartNumberingAfterBreak="0">
+  <w:abstractNum w:abstractNumId="25" w15:restartNumberingAfterBreak="0">
     <w:nsid w:val="58724701"/>
     <w:multiLevelType w:val="hybridMultilevel"/>
     <w:tmpl w:val="84E27968"/>
@@ -32248,7 +34303,7 @@
       </w:pPr>
     </w:lvl>
   </w:abstractNum>
-  <w:abstractNum w:abstractNumId="25" w15:restartNumberingAfterBreak="0">
+  <w:abstractNum w:abstractNumId="26" w15:restartNumberingAfterBreak="0">
     <w:nsid w:val="58754E86"/>
     <w:multiLevelType w:val="hybridMultilevel"/>
     <w:tmpl w:val="965235E8"/>
@@ -32340,7 +34395,7 @@
       </w:pPr>
     </w:lvl>
   </w:abstractNum>
-  <w:abstractNum w:abstractNumId="26" w15:restartNumberingAfterBreak="0">
+  <w:abstractNum w:abstractNumId="27" w15:restartNumberingAfterBreak="0">
     <w:nsid w:val="58BE3F71"/>
     <w:multiLevelType w:val="multilevel"/>
     <w:tmpl w:val="3CEC8A50"/>
@@ -32453,7 +34508,7 @@
       </w:pPr>
     </w:lvl>
   </w:abstractNum>
-  <w:abstractNum w:abstractNumId="27" w15:restartNumberingAfterBreak="0">
+  <w:abstractNum w:abstractNumId="28" w15:restartNumberingAfterBreak="0">
     <w:nsid w:val="5EE25ACD"/>
     <w:multiLevelType w:val="hybridMultilevel"/>
     <w:tmpl w:val="87AAE9BA"/>
@@ -32542,7 +34597,7 @@
       </w:pPr>
     </w:lvl>
   </w:abstractNum>
-  <w:abstractNum w:abstractNumId="28" w15:restartNumberingAfterBreak="0">
+  <w:abstractNum w:abstractNumId="29" w15:restartNumberingAfterBreak="0">
     <w:nsid w:val="60F1523B"/>
     <w:multiLevelType w:val="multilevel"/>
     <w:tmpl w:val="B836A89C"/>
@@ -32655,7 +34710,7 @@
       </w:pPr>
     </w:lvl>
   </w:abstractNum>
-  <w:abstractNum w:abstractNumId="29" w15:restartNumberingAfterBreak="0">
+  <w:abstractNum w:abstractNumId="30" w15:restartNumberingAfterBreak="0">
     <w:nsid w:val="62290E2D"/>
     <w:multiLevelType w:val="multilevel"/>
     <w:tmpl w:val="FEDC0C2A"/>
@@ -32768,7 +34823,7 @@
       </w:pPr>
     </w:lvl>
   </w:abstractNum>
-  <w:abstractNum w:abstractNumId="30" w15:restartNumberingAfterBreak="0">
+  <w:abstractNum w:abstractNumId="31" w15:restartNumberingAfterBreak="0">
     <w:nsid w:val="673D5D90"/>
     <w:multiLevelType w:val="hybridMultilevel"/>
     <w:tmpl w:val="39502532"/>
@@ -32880,7 +34935,7 @@
       </w:rPr>
     </w:lvl>
   </w:abstractNum>
-  <w:abstractNum w:abstractNumId="31" w15:restartNumberingAfterBreak="0">
+  <w:abstractNum w:abstractNumId="32" w15:restartNumberingAfterBreak="0">
     <w:nsid w:val="6C8B693B"/>
     <w:multiLevelType w:val="hybridMultilevel"/>
     <w:tmpl w:val="B7F6E208"/>
@@ -32992,7 +35047,7 @@
       </w:rPr>
     </w:lvl>
   </w:abstractNum>
-  <w:abstractNum w:abstractNumId="32" w15:restartNumberingAfterBreak="0">
+  <w:abstractNum w:abstractNumId="33" w15:restartNumberingAfterBreak="0">
     <w:nsid w:val="6CD335E6"/>
     <w:multiLevelType w:val="multilevel"/>
     <w:tmpl w:val="0FE403F4"/>
@@ -33141,7 +35196,7 @@
       </w:rPr>
     </w:lvl>
   </w:abstractNum>
-  <w:abstractNum w:abstractNumId="33" w15:restartNumberingAfterBreak="0">
+  <w:abstractNum w:abstractNumId="34" w15:restartNumberingAfterBreak="0">
     <w:nsid w:val="74DA18F7"/>
     <w:multiLevelType w:val="hybridMultilevel"/>
     <w:tmpl w:val="65585B40"/>
@@ -33254,7 +35309,7 @@
       </w:rPr>
     </w:lvl>
   </w:abstractNum>
-  <w:abstractNum w:abstractNumId="34" w15:restartNumberingAfterBreak="0">
+  <w:abstractNum w:abstractNumId="35" w15:restartNumberingAfterBreak="0">
     <w:nsid w:val="7537120C"/>
     <w:multiLevelType w:val="multilevel"/>
     <w:tmpl w:val="0D525FFA"/>
@@ -33367,7 +35422,7 @@
       </w:pPr>
     </w:lvl>
   </w:abstractNum>
-  <w:abstractNum w:abstractNumId="35" w15:restartNumberingAfterBreak="0">
+  <w:abstractNum w:abstractNumId="36" w15:restartNumberingAfterBreak="0">
     <w:nsid w:val="7800743A"/>
     <w:multiLevelType w:val="hybridMultilevel"/>
     <w:tmpl w:val="F6ACBE06"/>
@@ -33456,7 +35511,7 @@
       </w:pPr>
     </w:lvl>
   </w:abstractNum>
-  <w:abstractNum w:abstractNumId="36" w15:restartNumberingAfterBreak="0">
+  <w:abstractNum w:abstractNumId="37" w15:restartNumberingAfterBreak="0">
     <w:nsid w:val="78AC3879"/>
     <w:multiLevelType w:val="hybridMultilevel"/>
     <w:tmpl w:val="E07EBBC0"/>
@@ -33568,7 +35623,7 @@
       </w:rPr>
     </w:lvl>
   </w:abstractNum>
-  <w:abstractNum w:abstractNumId="37" w15:restartNumberingAfterBreak="0">
+  <w:abstractNum w:abstractNumId="38" w15:restartNumberingAfterBreak="0">
     <w:nsid w:val="79DD6DF0"/>
     <w:multiLevelType w:val="hybridMultilevel"/>
     <w:tmpl w:val="D5302DF0"/>
@@ -33680,7 +35735,7 @@
       </w:rPr>
     </w:lvl>
   </w:abstractNum>
-  <w:abstractNum w:abstractNumId="38" w15:restartNumberingAfterBreak="0">
+  <w:abstractNum w:abstractNumId="39" w15:restartNumberingAfterBreak="0">
     <w:nsid w:val="7C615E38"/>
     <w:multiLevelType w:val="hybridMultilevel"/>
     <w:tmpl w:val="CF2EB7D4"/>
@@ -33820,7 +35875,7 @@
       </w:rPr>
     </w:lvl>
   </w:abstractNum>
-  <w:abstractNum w:abstractNumId="39" w15:restartNumberingAfterBreak="0">
+  <w:abstractNum w:abstractNumId="40" w15:restartNumberingAfterBreak="0">
     <w:nsid w:val="7CF35A2E"/>
     <w:multiLevelType w:val="multilevel"/>
     <w:tmpl w:val="D6ECCAFA"/>
@@ -33969,7 +36024,7 @@
       </w:rPr>
     </w:lvl>
   </w:abstractNum>
-  <w:abstractNum w:abstractNumId="40" w15:restartNumberingAfterBreak="0">
+  <w:abstractNum w:abstractNumId="41" w15:restartNumberingAfterBreak="0">
     <w:nsid w:val="7E6360AA"/>
     <w:multiLevelType w:val="hybridMultilevel"/>
     <w:tmpl w:val="54A258B0"/>
@@ -34081,7 +36136,7 @@
       </w:rPr>
     </w:lvl>
   </w:abstractNum>
-  <w:abstractNum w:abstractNumId="41" w15:restartNumberingAfterBreak="0">
+  <w:abstractNum w:abstractNumId="42" w15:restartNumberingAfterBreak="0">
     <w:nsid w:val="7F955CF2"/>
     <w:multiLevelType w:val="hybridMultilevel"/>
     <w:tmpl w:val="B6CE7F58"/>
@@ -34201,58 +36256,58 @@
     </w:lvlOverride>
   </w:num>
   <w:num w:numId="3" w16cid:durableId="49616431">
-    <w:abstractNumId w:val="38"/>
+    <w:abstractNumId w:val="39"/>
   </w:num>
   <w:num w:numId="4" w16cid:durableId="90978581">
-    <w:abstractNumId w:val="18"/>
+    <w:abstractNumId w:val="19"/>
   </w:num>
   <w:num w:numId="5" w16cid:durableId="270011395">
-    <w:abstractNumId w:val="23"/>
+    <w:abstractNumId w:val="24"/>
   </w:num>
   <w:num w:numId="6" w16cid:durableId="493958053">
-    <w:abstractNumId w:val="33"/>
+    <w:abstractNumId w:val="34"/>
   </w:num>
   <w:num w:numId="7" w16cid:durableId="1293825477">
-    <w:abstractNumId w:val="11"/>
+    <w:abstractNumId w:val="12"/>
   </w:num>
   <w:num w:numId="8" w16cid:durableId="1906181405">
     <w:abstractNumId w:val="9"/>
   </w:num>
   <w:num w:numId="9" w16cid:durableId="2104059874">
-    <w:abstractNumId w:val="32"/>
+    <w:abstractNumId w:val="33"/>
   </w:num>
   <w:num w:numId="10" w16cid:durableId="1909538367">
-    <w:abstractNumId w:val="19"/>
+    <w:abstractNumId w:val="20"/>
   </w:num>
   <w:num w:numId="11" w16cid:durableId="709233384">
     <w:abstractNumId w:val="7"/>
   </w:num>
   <w:num w:numId="12" w16cid:durableId="2038237974">
-    <w:abstractNumId w:val="28"/>
+    <w:abstractNumId w:val="29"/>
   </w:num>
   <w:num w:numId="13" w16cid:durableId="811826749">
-    <w:abstractNumId w:val="34"/>
+    <w:abstractNumId w:val="35"/>
   </w:num>
   <w:num w:numId="14" w16cid:durableId="1084647875">
-    <w:abstractNumId w:val="15"/>
+    <w:abstractNumId w:val="16"/>
   </w:num>
   <w:num w:numId="15" w16cid:durableId="693460348">
-    <w:abstractNumId w:val="29"/>
+    <w:abstractNumId w:val="30"/>
   </w:num>
   <w:num w:numId="16" w16cid:durableId="719936938">
-    <w:abstractNumId w:val="20"/>
+    <w:abstractNumId w:val="21"/>
   </w:num>
   <w:num w:numId="17" w16cid:durableId="1410158769">
     <w:abstractNumId w:val="6"/>
   </w:num>
   <w:num w:numId="18" w16cid:durableId="1765492430">
-    <w:abstractNumId w:val="39"/>
+    <w:abstractNumId w:val="40"/>
   </w:num>
   <w:num w:numId="19" w16cid:durableId="694771707">
-    <w:abstractNumId w:val="12"/>
+    <w:abstractNumId w:val="13"/>
   </w:num>
   <w:num w:numId="20" w16cid:durableId="21905915">
-    <w:abstractNumId w:val="16"/>
+    <w:abstractNumId w:val="17"/>
   </w:num>
   <w:num w:numId="21" w16cid:durableId="1049963999">
     <w:abstractNumId w:val="8"/>
@@ -34261,40 +36316,40 @@
     <w:abstractNumId w:val="1"/>
   </w:num>
   <w:num w:numId="23" w16cid:durableId="1337686369">
-    <w:abstractNumId w:val="31"/>
+    <w:abstractNumId w:val="32"/>
   </w:num>
   <w:num w:numId="24" w16cid:durableId="1841431620">
-    <w:abstractNumId w:val="10"/>
+    <w:abstractNumId w:val="11"/>
   </w:num>
   <w:num w:numId="25" w16cid:durableId="333610318">
-    <w:abstractNumId w:val="27"/>
+    <w:abstractNumId w:val="28"/>
   </w:num>
   <w:num w:numId="26" w16cid:durableId="1926844072">
     <w:abstractNumId w:val="5"/>
   </w:num>
   <w:num w:numId="27" w16cid:durableId="952901805">
+    <w:abstractNumId w:val="38"/>
+  </w:num>
+  <w:num w:numId="28" w16cid:durableId="321857341">
+    <w:abstractNumId w:val="42"/>
+  </w:num>
+  <w:num w:numId="29" w16cid:durableId="1081608236">
+    <w:abstractNumId w:val="18"/>
+  </w:num>
+  <w:num w:numId="30" w16cid:durableId="779302636">
+    <w:abstractNumId w:val="27"/>
+  </w:num>
+  <w:num w:numId="31" w16cid:durableId="155923577">
     <w:abstractNumId w:val="37"/>
   </w:num>
-  <w:num w:numId="28" w16cid:durableId="321857341">
+  <w:num w:numId="32" w16cid:durableId="1354652150">
+    <w:abstractNumId w:val="14"/>
+  </w:num>
+  <w:num w:numId="33" w16cid:durableId="2039357950">
     <w:abstractNumId w:val="41"/>
   </w:num>
-  <w:num w:numId="29" w16cid:durableId="1081608236">
-    <w:abstractNumId w:val="17"/>
-  </w:num>
-  <w:num w:numId="30" w16cid:durableId="779302636">
-    <w:abstractNumId w:val="26"/>
-  </w:num>
-  <w:num w:numId="31" w16cid:durableId="155923577">
-    <w:abstractNumId w:val="36"/>
-  </w:num>
-  <w:num w:numId="32" w16cid:durableId="1354652150">
-    <w:abstractNumId w:val="13"/>
-  </w:num>
-  <w:num w:numId="33" w16cid:durableId="2039357950">
-    <w:abstractNumId w:val="40"/>
-  </w:num>
   <w:num w:numId="34" w16cid:durableId="664557586">
-    <w:abstractNumId w:val="30"/>
+    <w:abstractNumId w:val="31"/>
   </w:num>
   <w:num w:numId="35" w16cid:durableId="1018236545">
     <w:abstractNumId w:val="2"/>
@@ -34303,25 +36358,28 @@
     <w:abstractNumId w:val="4"/>
   </w:num>
   <w:num w:numId="37" w16cid:durableId="760836020">
-    <w:abstractNumId w:val="24"/>
+    <w:abstractNumId w:val="25"/>
   </w:num>
   <w:num w:numId="38" w16cid:durableId="442461620">
     <w:abstractNumId w:val="3"/>
   </w:num>
   <w:num w:numId="39" w16cid:durableId="1929583449">
-    <w:abstractNumId w:val="25"/>
+    <w:abstractNumId w:val="26"/>
   </w:num>
   <w:num w:numId="40" w16cid:durableId="202519838">
-    <w:abstractNumId w:val="35"/>
+    <w:abstractNumId w:val="36"/>
   </w:num>
   <w:num w:numId="41" w16cid:durableId="1358390524">
-    <w:abstractNumId w:val="14"/>
+    <w:abstractNumId w:val="15"/>
   </w:num>
   <w:num w:numId="42" w16cid:durableId="1834712300">
+    <w:abstractNumId w:val="23"/>
+  </w:num>
+  <w:num w:numId="43" w16cid:durableId="1395549125">
     <w:abstractNumId w:val="22"/>
   </w:num>
-  <w:num w:numId="43" w16cid:durableId="1395549125">
-    <w:abstractNumId w:val="21"/>
+  <w:num w:numId="44" w16cid:durableId="838429176">
+    <w:abstractNumId w:val="10"/>
   </w:num>
 </w:numbering>
 </file>
@@ -34819,7 +36877,6 @@
   <w:style w:type="character" w:default="1" w:styleId="a0">
     <w:name w:val="Default Paragraph Font"/>
     <w:uiPriority w:val="1"/>
-    <w:semiHidden/>
     <w:unhideWhenUsed/>
   </w:style>
   <w:style w:type="table" w:default="1" w:styleId="a1">
@@ -35014,6 +37071,7 @@
   <w:style w:type="paragraph" w:styleId="ac">
     <w:name w:val="List Paragraph"/>
     <w:basedOn w:val="a"/>
+    <w:link w:val="ad"/>
     <w:uiPriority w:val="34"/>
     <w:qFormat/>
     <w:rsid w:val="009E3B59"/>
@@ -35092,7 +37150,7 @@
       <w:lang w:eastAsia="ru-RU"/>
     </w:rPr>
   </w:style>
-  <w:style w:type="paragraph" w:styleId="ad">
+  <w:style w:type="paragraph" w:styleId="ae">
     <w:name w:val="caption"/>
     <w:basedOn w:val="a"/>
     <w:next w:val="a"/>
@@ -35106,7 +37164,7 @@
       <w:bCs/>
     </w:rPr>
   </w:style>
-  <w:style w:type="paragraph" w:styleId="ae">
+  <w:style w:type="paragraph" w:styleId="af">
     <w:name w:val="Normal (Web)"/>
     <w:basedOn w:val="a"/>
     <w:uiPriority w:val="99"/>
@@ -35124,7 +37182,7 @@
       <w:lang w:val="en-US"/>
     </w:rPr>
   </w:style>
-  <w:style w:type="character" w:styleId="af">
+  <w:style w:type="character" w:styleId="af0">
     <w:name w:val="Emphasis"/>
     <w:uiPriority w:val="20"/>
     <w:qFormat/>
@@ -35134,7 +37192,7 @@
       <w:iCs/>
     </w:rPr>
   </w:style>
-  <w:style w:type="character" w:styleId="af0">
+  <w:style w:type="character" w:styleId="af1">
     <w:name w:val="Strong"/>
     <w:uiPriority w:val="22"/>
     <w:qFormat/>
@@ -35144,10 +37202,10 @@
       <w:bCs/>
     </w:rPr>
   </w:style>
-  <w:style w:type="paragraph" w:customStyle="1" w:styleId="af1">
+  <w:style w:type="paragraph" w:customStyle="1" w:styleId="af2">
     <w:name w:val="ХАІ Програмний код"/>
     <w:basedOn w:val="a"/>
-    <w:link w:val="af2"/>
+    <w:link w:val="af3"/>
     <w:qFormat/>
     <w:rsid w:val="00D904B8"/>
     <w:pPr>
@@ -35162,10 +37220,10 @@
       <w:lang w:val="en-US" w:eastAsia="ru-RU"/>
     </w:rPr>
   </w:style>
-  <w:style w:type="character" w:customStyle="1" w:styleId="af2">
+  <w:style w:type="character" w:customStyle="1" w:styleId="af3">
     <w:name w:val="ХАІ Програмний код Знак"/>
     <w:basedOn w:val="a0"/>
-    <w:link w:val="af1"/>
+    <w:link w:val="af2"/>
     <w:rsid w:val="00D904B8"/>
     <w:rPr>
       <w:rFonts w:ascii="Courier New" w:eastAsia="Times New Roman" w:hAnsi="Courier New"/>
@@ -35173,7 +37231,7 @@
       <w:lang w:eastAsia="ru-RU"/>
     </w:rPr>
   </w:style>
-  <w:style w:type="paragraph" w:customStyle="1" w:styleId="af3">
+  <w:style w:type="paragraph" w:customStyle="1" w:styleId="af4">
     <w:name w:val="ХАІ Підпис рисунків"/>
     <w:basedOn w:val="a"/>
     <w:qFormat/>
@@ -35191,11 +37249,11 @@
       <w:lang w:val="uk-UA" w:eastAsia="ru-RU"/>
     </w:rPr>
   </w:style>
-  <w:style w:type="paragraph" w:customStyle="1" w:styleId="af4">
+  <w:style w:type="paragraph" w:customStyle="1" w:styleId="af5">
     <w:name w:val="ХАІ Підзаголовок"/>
     <w:basedOn w:val="a"/>
     <w:next w:val="a"/>
-    <w:link w:val="af5"/>
+    <w:link w:val="af6"/>
     <w:qFormat/>
     <w:rsid w:val="00D904B8"/>
     <w:pPr>
@@ -35215,10 +37273,10 @@
       <w:lang w:val="uk-UA" w:eastAsia="ru-RU"/>
     </w:rPr>
   </w:style>
-  <w:style w:type="character" w:customStyle="1" w:styleId="af5">
+  <w:style w:type="character" w:customStyle="1" w:styleId="af6">
     <w:name w:val="ХАІ Підзаголовок Знак"/>
     <w:basedOn w:val="a0"/>
-    <w:link w:val="af4"/>
+    <w:link w:val="af5"/>
     <w:rsid w:val="00D904B8"/>
     <w:rPr>
       <w:rFonts w:ascii="Times New Roman" w:eastAsiaTheme="minorEastAsia" w:hAnsi="Times New Roman"/>
@@ -35229,10 +37287,10 @@
       <w:lang w:val="uk-UA" w:eastAsia="ru-RU"/>
     </w:rPr>
   </w:style>
-  <w:style w:type="paragraph" w:customStyle="1" w:styleId="af6">
+  <w:style w:type="paragraph" w:customStyle="1" w:styleId="af7">
     <w:name w:val="ХАІ Основний текст"/>
     <w:basedOn w:val="a"/>
-    <w:link w:val="af7"/>
+    <w:link w:val="af8"/>
     <w:qFormat/>
     <w:rsid w:val="00D904B8"/>
     <w:pPr>
@@ -35246,10 +37304,10 @@
       <w:lang w:val="uk-UA" w:eastAsia="ru-RU"/>
     </w:rPr>
   </w:style>
-  <w:style w:type="character" w:customStyle="1" w:styleId="af7">
+  <w:style w:type="character" w:customStyle="1" w:styleId="af8">
     <w:name w:val="ХАІ Основний текст Знак"/>
     <w:basedOn w:val="a0"/>
-    <w:link w:val="af6"/>
+    <w:link w:val="af7"/>
     <w:rsid w:val="00D904B8"/>
     <w:rPr>
       <w:rFonts w:ascii="Times New Roman" w:eastAsia="Times New Roman" w:hAnsi="Times New Roman"/>
@@ -35259,11 +37317,11 @@
       <w:lang w:val="uk-UA" w:eastAsia="ru-RU"/>
     </w:rPr>
   </w:style>
-  <w:style w:type="paragraph" w:customStyle="1" w:styleId="af8">
+  <w:style w:type="paragraph" w:customStyle="1" w:styleId="af9">
     <w:name w:val="ХАІ Заголовок"/>
     <w:basedOn w:val="a"/>
     <w:next w:val="a"/>
-    <w:link w:val="af9"/>
+    <w:link w:val="afa"/>
     <w:qFormat/>
     <w:rsid w:val="00D904B8"/>
     <w:pPr>
@@ -35285,10 +37343,10 @@
       <w:lang w:val="uk-UA" w:eastAsia="ru-RU"/>
     </w:rPr>
   </w:style>
-  <w:style w:type="character" w:customStyle="1" w:styleId="af9">
+  <w:style w:type="character" w:customStyle="1" w:styleId="afa">
     <w:name w:val="ХАІ Заголовок Знак"/>
     <w:basedOn w:val="a0"/>
-    <w:link w:val="af8"/>
+    <w:link w:val="af9"/>
     <w:rsid w:val="00D904B8"/>
     <w:rPr>
       <w:rFonts w:ascii="Times New Roman" w:eastAsia="Times New Roman" w:hAnsi="Times New Roman"/>
@@ -35302,7 +37360,7 @@
       <w:lang w:val="uk-UA" w:eastAsia="ru-RU"/>
     </w:rPr>
   </w:style>
-  <w:style w:type="table" w:styleId="afa">
+  <w:style w:type="table" w:styleId="afb">
     <w:name w:val="Table Grid"/>
     <w:basedOn w:val="a1"/>
     <w:uiPriority w:val="39"/>
@@ -35327,6 +37385,55 @@
     <w:name w:val="katex-mathml"/>
     <w:basedOn w:val="a0"/>
     <w:rsid w:val="00C124AA"/>
+  </w:style>
+  <w:style w:type="paragraph" w:customStyle="1" w:styleId="Code">
+    <w:name w:val="Code"/>
+    <w:basedOn w:val="ac"/>
+    <w:link w:val="CodeChar"/>
+    <w:qFormat/>
+    <w:rsid w:val="00D330FC"/>
+    <w:pPr>
+      <w:widowControl w:val="0"/>
+      <w:shd w:val="clear" w:color="auto" w:fill="FFFFFF"/>
+      <w:tabs>
+        <w:tab w:val="left" w:pos="980"/>
+      </w:tabs>
+      <w:spacing w:line="240" w:lineRule="auto"/>
+      <w:ind w:left="567" w:firstLine="0"/>
+    </w:pPr>
+    <w:rPr>
+      <w:rFonts w:ascii="Courier New" w:eastAsia="Tahoma" w:hAnsi="Courier New" w:cs="Courier New"/>
+      <w:color w:val="000000"/>
+      <w:szCs w:val="24"/>
+      <w:lang w:val="uk-UA" w:bidi="ru-RU"/>
+    </w:rPr>
+  </w:style>
+  <w:style w:type="character" w:customStyle="1" w:styleId="CodeChar">
+    <w:name w:val="Code Char"/>
+    <w:basedOn w:val="a0"/>
+    <w:link w:val="Code"/>
+    <w:rsid w:val="00D330FC"/>
+    <w:rPr>
+      <w:rFonts w:ascii="Courier New" w:eastAsia="Tahoma" w:hAnsi="Courier New" w:cs="Courier New"/>
+      <w:color w:val="000000"/>
+      <w:sz w:val="24"/>
+      <w:szCs w:val="24"/>
+      <w:shd w:val="clear" w:color="auto" w:fill="FFFFFF"/>
+      <w:lang w:val="uk-UA" w:bidi="ru-RU"/>
+    </w:rPr>
+  </w:style>
+  <w:style w:type="character" w:customStyle="1" w:styleId="ad">
+    <w:name w:val="Абзац списка Знак"/>
+    <w:basedOn w:val="a0"/>
+    <w:link w:val="ac"/>
+    <w:uiPriority w:val="34"/>
+    <w:locked/>
+    <w:rsid w:val="00E143B9"/>
+    <w:rPr>
+      <w:rFonts w:ascii="Arial" w:eastAsia="Times New Roman" w:hAnsi="Arial"/>
+      <w:sz w:val="24"/>
+      <w:lang w:val="ru-RU"/>
+    </w:rPr>
   </w:style>
 </w:styles>
 </file>

</xml_diff>

<commit_message>
Backup folder - 2024-07-26 19:17:51
</commit_message>
<xml_diff>
--- a/Практика/Mentor Tasks/ЩОДЕННИК ПРАКТИКИ_Зайченко_622п_2024.docx
+++ b/Практика/Mentor Tasks/ЩОДЕННИК ПРАКТИКИ_Зайченко_622п_2024.docx
@@ -15397,15 +15397,6 @@
     </w:p>
     <w:p>
       <w:pPr>
-        <w:pStyle w:val="af7"/>
-        <w:jc w:val="left"/>
-        <w:rPr>
-          <w:lang w:val="en-US"/>
-        </w:rPr>
-      </w:pPr>
-    </w:p>
-    <w:p>
-      <w:pPr>
         <w:widowControl w:val="0"/>
         <w:tabs>
           <w:tab w:val="left" w:pos="980"/>
@@ -15594,7 +15585,6 @@
           <w:szCs w:val="21"/>
           <w:lang w:val="en-US"/>
         </w:rPr>
-        <w:lastRenderedPageBreak/>
         <w:t xml:space="preserve">    y = </w:t>
       </w:r>
       <w:proofErr w:type="spellStart"/>
@@ -15649,6 +15639,7 @@
           <w:szCs w:val="21"/>
           <w:lang w:val="en-US"/>
         </w:rPr>
+        <w:lastRenderedPageBreak/>
         <w:t xml:space="preserve">    F(2) = y - 2*x*y + 0.1;</w:t>
       </w:r>
     </w:p>
@@ -16073,392 +16064,6 @@
       </w:r>
     </w:p>
     <w:bookmarkEnd w:id="52"/>
-    <w:p>
-      <w:pPr>
-        <w:pStyle w:val="Code"/>
-        <w:rPr>
-          <w:sz w:val="21"/>
-          <w:szCs w:val="21"/>
-        </w:rPr>
-      </w:pPr>
-    </w:p>
-    <w:p>
-      <w:pPr>
-        <w:pStyle w:val="Code"/>
-        <w:rPr>
-          <w:sz w:val="21"/>
-          <w:szCs w:val="21"/>
-        </w:rPr>
-      </w:pPr>
-    </w:p>
-    <w:p>
-      <w:pPr>
-        <w:pStyle w:val="Code"/>
-        <w:rPr>
-          <w:sz w:val="21"/>
-          <w:szCs w:val="21"/>
-        </w:rPr>
-      </w:pPr>
-    </w:p>
-    <w:p>
-      <w:pPr>
-        <w:pStyle w:val="Code"/>
-        <w:rPr>
-          <w:sz w:val="21"/>
-          <w:szCs w:val="21"/>
-          <w:lang w:val="en-US"/>
-        </w:rPr>
-      </w:pPr>
-      <w:bookmarkStart w:id="53" w:name="_Hlk172834463"/>
-      <w:r>
-        <w:rPr>
-          <w:sz w:val="21"/>
-          <w:szCs w:val="21"/>
-          <w:lang w:val="en-US"/>
-        </w:rPr>
-        <w:t xml:space="preserve">function F = </w:t>
-      </w:r>
-      <w:proofErr w:type="spellStart"/>
-      <w:r>
-        <w:rPr>
-          <w:sz w:val="21"/>
-          <w:szCs w:val="21"/>
-          <w:lang w:val="en-US"/>
-        </w:rPr>
-        <w:t>system_of_equations</w:t>
-      </w:r>
-      <w:proofErr w:type="spellEnd"/>
-      <w:r>
-        <w:rPr>
-          <w:sz w:val="21"/>
-          <w:szCs w:val="21"/>
-          <w:lang w:val="en-US"/>
-        </w:rPr>
-        <w:t>(x)</w:t>
-      </w:r>
-    </w:p>
-    <w:p>
-      <w:pPr>
-        <w:pStyle w:val="Code"/>
-        <w:rPr>
-          <w:sz w:val="21"/>
-          <w:szCs w:val="21"/>
-          <w:lang w:val="en-US"/>
-        </w:rPr>
-      </w:pPr>
-      <w:r>
-        <w:rPr>
-          <w:sz w:val="21"/>
-          <w:szCs w:val="21"/>
-          <w:lang w:val="en-US"/>
-        </w:rPr>
-        <w:t xml:space="preserve">    </w:t>
-      </w:r>
-      <w:proofErr w:type="gramStart"/>
-      <w:r>
-        <w:rPr>
-          <w:sz w:val="21"/>
-          <w:szCs w:val="21"/>
-          <w:lang w:val="en-US"/>
-        </w:rPr>
-        <w:t>F(</w:t>
-      </w:r>
-      <w:proofErr w:type="gramEnd"/>
-      <w:r>
-        <w:rPr>
-          <w:sz w:val="21"/>
-          <w:szCs w:val="21"/>
-          <w:lang w:val="en-US"/>
-        </w:rPr>
-        <w:t xml:space="preserve">1) = x(1) </w:t>
-      </w:r>
-      <w:r>
-        <w:rPr>
-          <w:sz w:val="21"/>
-          <w:szCs w:val="21"/>
-          <w:lang w:val="en-US"/>
-        </w:rPr>
-        <w:t>-</w:t>
-      </w:r>
-      <w:r>
-        <w:rPr>
-          <w:sz w:val="21"/>
-          <w:szCs w:val="21"/>
-          <w:lang w:val="en-US"/>
-        </w:rPr>
-        <w:t xml:space="preserve"> x(1)^2 </w:t>
-      </w:r>
-      <w:r>
-        <w:rPr>
-          <w:sz w:val="21"/>
-          <w:szCs w:val="21"/>
-          <w:lang w:val="en-US"/>
-        </w:rPr>
-        <w:t>-</w:t>
-      </w:r>
-      <w:r>
-        <w:rPr>
-          <w:sz w:val="21"/>
-          <w:szCs w:val="21"/>
-          <w:lang w:val="en-US"/>
-        </w:rPr>
-        <w:t xml:space="preserve"> x(2)^2 + 0.1;</w:t>
-      </w:r>
-    </w:p>
-    <w:p>
-      <w:pPr>
-        <w:pStyle w:val="Code"/>
-        <w:rPr>
-          <w:sz w:val="21"/>
-          <w:szCs w:val="21"/>
-          <w:lang w:val="en-US"/>
-        </w:rPr>
-      </w:pPr>
-      <w:r>
-        <w:rPr>
-          <w:sz w:val="21"/>
-          <w:szCs w:val="21"/>
-          <w:lang w:val="en-US"/>
-        </w:rPr>
-        <w:t xml:space="preserve">    </w:t>
-      </w:r>
-      <w:proofErr w:type="gramStart"/>
-      <w:r>
-        <w:rPr>
-          <w:sz w:val="21"/>
-          <w:szCs w:val="21"/>
-          <w:lang w:val="en-US"/>
-        </w:rPr>
-        <w:t>F(</w:t>
-      </w:r>
-      <w:proofErr w:type="gramEnd"/>
-      <w:r>
-        <w:rPr>
-          <w:sz w:val="21"/>
-          <w:szCs w:val="21"/>
-          <w:lang w:val="en-US"/>
-        </w:rPr>
-        <w:t xml:space="preserve">2) = x(2) </w:t>
-      </w:r>
-      <w:r>
-        <w:rPr>
-          <w:sz w:val="21"/>
-          <w:szCs w:val="21"/>
-          <w:lang w:val="en-US"/>
-        </w:rPr>
-        <w:t>-</w:t>
-      </w:r>
-      <w:r>
-        <w:rPr>
-          <w:sz w:val="21"/>
-          <w:szCs w:val="21"/>
-          <w:lang w:val="en-US"/>
-        </w:rPr>
-        <w:t xml:space="preserve"> 2*x(1)*x(2) + 0.1;</w:t>
-      </w:r>
-    </w:p>
-    <w:p>
-      <w:pPr>
-        <w:pStyle w:val="Code"/>
-        <w:rPr>
-          <w:sz w:val="21"/>
-          <w:szCs w:val="21"/>
-          <w:lang w:val="en-US"/>
-        </w:rPr>
-      </w:pPr>
-      <w:proofErr w:type="spellStart"/>
-      <w:r>
-        <w:rPr>
-          <w:sz w:val="21"/>
-          <w:szCs w:val="21"/>
-          <w:lang w:val="en-US"/>
-        </w:rPr>
-        <w:t>endfunction</w:t>
-      </w:r>
-      <w:proofErr w:type="spellEnd"/>
-    </w:p>
-    <w:p>
-      <w:pPr>
-        <w:pStyle w:val="Code"/>
-        <w:rPr>
-          <w:sz w:val="21"/>
-          <w:szCs w:val="21"/>
-        </w:rPr>
-      </w:pPr>
-    </w:p>
-    <w:p>
-      <w:pPr>
-        <w:pStyle w:val="Code"/>
-        <w:rPr>
-          <w:sz w:val="21"/>
-          <w:szCs w:val="21"/>
-          <w:lang w:val="en-US"/>
-        </w:rPr>
-      </w:pPr>
-      <w:r>
-        <w:rPr>
-          <w:sz w:val="21"/>
-          <w:szCs w:val="21"/>
-          <w:lang w:val="en-US"/>
-        </w:rPr>
-        <w:t>x0 = [0; 0];</w:t>
-      </w:r>
-    </w:p>
-    <w:p>
-      <w:pPr>
-        <w:pStyle w:val="Code"/>
-        <w:rPr>
-          <w:sz w:val="21"/>
-          <w:szCs w:val="21"/>
-          <w:lang w:val="en-US"/>
-        </w:rPr>
-      </w:pPr>
-      <w:r>
-        <w:rPr>
-          <w:sz w:val="21"/>
-          <w:szCs w:val="21"/>
-          <w:lang w:val="en-US"/>
-        </w:rPr>
-        <w:t xml:space="preserve">solution = </w:t>
-      </w:r>
-      <w:proofErr w:type="spellStart"/>
-      <w:proofErr w:type="gramStart"/>
-      <w:r>
-        <w:rPr>
-          <w:sz w:val="21"/>
-          <w:szCs w:val="21"/>
-          <w:lang w:val="en-US"/>
-        </w:rPr>
-        <w:t>fsolve</w:t>
-      </w:r>
-      <w:proofErr w:type="spellEnd"/>
-      <w:r>
-        <w:rPr>
-          <w:sz w:val="21"/>
-          <w:szCs w:val="21"/>
-          <w:lang w:val="en-US"/>
-        </w:rPr>
-        <w:t>(</w:t>
-      </w:r>
-      <w:proofErr w:type="gramEnd"/>
-      <w:r>
-        <w:rPr>
-          <w:sz w:val="21"/>
-          <w:szCs w:val="21"/>
-          <w:lang w:val="en-US"/>
-        </w:rPr>
-        <w:t xml:space="preserve">x0, </w:t>
-      </w:r>
-      <w:proofErr w:type="spellStart"/>
-      <w:r>
-        <w:rPr>
-          <w:sz w:val="21"/>
-          <w:szCs w:val="21"/>
-          <w:lang w:val="en-US"/>
-        </w:rPr>
-        <w:t>system_of_equations</w:t>
-      </w:r>
-      <w:proofErr w:type="spellEnd"/>
-      <w:r>
-        <w:rPr>
-          <w:sz w:val="21"/>
-          <w:szCs w:val="21"/>
-          <w:lang w:val="en-US"/>
-        </w:rPr>
-        <w:t>);</w:t>
-      </w:r>
-    </w:p>
-    <w:p>
-      <w:pPr>
-        <w:pStyle w:val="Code"/>
-        <w:rPr>
-          <w:sz w:val="21"/>
-          <w:szCs w:val="21"/>
-          <w:lang w:val="ru-RU"/>
-        </w:rPr>
-      </w:pPr>
-      <w:proofErr w:type="spellStart"/>
-      <w:r>
-        <w:rPr>
-          <w:sz w:val="21"/>
-          <w:szCs w:val="21"/>
-          <w:lang w:val="en-US"/>
-        </w:rPr>
-        <w:t>disp</w:t>
-      </w:r>
-      <w:proofErr w:type="spellEnd"/>
-      <w:r>
-        <w:rPr>
-          <w:sz w:val="21"/>
-          <w:szCs w:val="21"/>
-          <w:lang w:val="ru-RU"/>
-        </w:rPr>
-        <w:t>("</w:t>
-      </w:r>
-      <w:proofErr w:type="spellStart"/>
-      <w:r>
-        <w:rPr>
-          <w:sz w:val="21"/>
-          <w:szCs w:val="21"/>
-          <w:lang w:val="ru-RU"/>
-        </w:rPr>
-        <w:t>Рішення</w:t>
-      </w:r>
-      <w:proofErr w:type="spellEnd"/>
-      <w:r>
-        <w:rPr>
-          <w:sz w:val="21"/>
-          <w:szCs w:val="21"/>
-          <w:lang w:val="ru-RU"/>
-        </w:rPr>
-        <w:t>:");</w:t>
-      </w:r>
-    </w:p>
-    <w:p>
-      <w:pPr>
-        <w:pStyle w:val="Code"/>
-        <w:rPr>
-          <w:sz w:val="21"/>
-          <w:szCs w:val="21"/>
-          <w:lang w:val="ru-RU"/>
-        </w:rPr>
-      </w:pPr>
-      <w:proofErr w:type="spellStart"/>
-      <w:r>
-        <w:rPr>
-          <w:sz w:val="21"/>
-          <w:szCs w:val="21"/>
-          <w:lang w:val="en-US"/>
-        </w:rPr>
-        <w:t>disp</w:t>
-      </w:r>
-      <w:proofErr w:type="spellEnd"/>
-      <w:r>
-        <w:rPr>
-          <w:sz w:val="21"/>
-          <w:szCs w:val="21"/>
-          <w:lang w:val="ru-RU"/>
-        </w:rPr>
-        <w:t>(</w:t>
-      </w:r>
-      <w:r>
-        <w:rPr>
-          <w:sz w:val="21"/>
-          <w:szCs w:val="21"/>
-          <w:lang w:val="en-US"/>
-        </w:rPr>
-        <w:t>solution</w:t>
-      </w:r>
-      <w:r>
-        <w:rPr>
-          <w:sz w:val="21"/>
-          <w:szCs w:val="21"/>
-          <w:lang w:val="ru-RU"/>
-        </w:rPr>
-        <w:t>);</w:t>
-      </w:r>
-    </w:p>
-    <w:bookmarkEnd w:id="53"/>
     <w:p>
       <w:pPr>
         <w:pStyle w:val="Code"/>
@@ -16470,6 +16075,7 @@
         <w:rPr>
           <w:sz w:val="21"/>
           <w:szCs w:val="21"/>
+          <w:lang w:val="en-US"/>
         </w:rPr>
       </w:pPr>
       <w:r>
@@ -16482,12 +16088,12 @@
           <wp:anchor distT="0" distB="0" distL="114300" distR="114300" simplePos="0" relativeHeight="251658240" behindDoc="0" locked="0" layoutInCell="1" allowOverlap="1">
             <wp:simplePos x="0" y="0"/>
             <wp:positionH relativeFrom="column">
-              <wp:posOffset>1875155</wp:posOffset>
+              <wp:posOffset>1527175</wp:posOffset>
             </wp:positionH>
             <wp:positionV relativeFrom="paragraph">
-              <wp:posOffset>252730</wp:posOffset>
+              <wp:posOffset>247015</wp:posOffset>
             </wp:positionV>
-            <wp:extent cx="2183765" cy="1283970"/>
+            <wp:extent cx="2531110" cy="1488440"/>
             <wp:effectExtent l="0" t="0" r="0" b="0"/>
             <wp:wrapTopAndBottom/>
             <wp:docPr id="355613198" name="Рисунок 4"/>
@@ -16516,7 +16122,7 @@
                   <pic:spPr>
                     <a:xfrm>
                       <a:off x="0" y="0"/>
-                      <a:ext cx="2183765" cy="1283970"/>
+                      <a:ext cx="2531110" cy="1488440"/>
                     </a:xfrm>
                     <a:prstGeom prst="rect">
                       <a:avLst/>
@@ -16552,7 +16158,7 @@
           <w:lang w:bidi="ru-RU"/>
         </w:rPr>
       </w:pPr>
-      <w:bookmarkStart w:id="54" w:name="_Hlk172840125"/>
+      <w:bookmarkStart w:id="53" w:name="_Hlk172840125"/>
       <w:r>
         <w:rPr>
           <w:rFonts w:ascii="Times New Roman" w:eastAsia="Tahoma" w:hAnsi="Times New Roman" w:cs="Tahoma"/>
@@ -16669,7 +16275,7 @@
       </w:r>
       <w:proofErr w:type="spellEnd"/>
     </w:p>
-    <w:bookmarkEnd w:id="54"/>
+    <w:bookmarkEnd w:id="53"/>
     <w:p>
       <w:pPr>
         <w:pStyle w:val="ac"/>
@@ -16878,7 +16484,7 @@
         </w:rPr>
         <w:t xml:space="preserve"> в </w:t>
       </w:r>
-      <w:bookmarkStart w:id="55" w:name="_Hlk172840311"/>
+      <w:bookmarkStart w:id="54" w:name="_Hlk172840311"/>
       <w:r>
         <w:rPr>
           <w:rFonts w:ascii="Times New Roman" w:eastAsia="Tahoma" w:hAnsi="Times New Roman" w:cs="Tahoma"/>
@@ -16888,7 +16494,7 @@
         </w:rPr>
         <w:t>Excel</w:t>
       </w:r>
-      <w:bookmarkEnd w:id="55"/>
+      <w:bookmarkEnd w:id="54"/>
     </w:p>
     <w:p>
       <w:pPr>
@@ -16973,21 +16579,575 @@
         <w:ind w:left="0" w:firstLine="0"/>
         <w:jc w:val="center"/>
         <w:rPr>
+          <w:rFonts w:ascii="Times New Roman" w:eastAsia="Tahoma" w:hAnsi="Times New Roman" w:cs="Tahoma"/>
+          <w:color w:val="000000"/>
+          <w:sz w:val="28"/>
+          <w:lang w:val="en-US" w:bidi="ru-RU"/>
+        </w:rPr>
+      </w:pPr>
+      <w:bookmarkStart w:id="55" w:name="_Hlk172913826"/>
+      <w:r>
+        <w:rPr>
+          <w:rFonts w:ascii="Times New Roman" w:eastAsia="Tahoma" w:hAnsi="Times New Roman" w:cs="Tahoma"/>
+          <w:color w:val="000000"/>
+          <w:sz w:val="28"/>
+          <w:lang w:bidi="ru-RU"/>
+        </w:rPr>
+        <w:t xml:space="preserve">Рисунок </w:t>
+      </w:r>
+      <w:r>
+        <w:rPr>
+          <w:rFonts w:ascii="Times New Roman" w:eastAsia="Tahoma" w:hAnsi="Times New Roman" w:cs="Tahoma"/>
+          <w:color w:val="000000"/>
+          <w:sz w:val="28"/>
+          <w:lang w:bidi="ru-RU"/>
+        </w:rPr>
+        <w:fldChar w:fldCharType="begin"/>
+      </w:r>
+      <w:r>
+        <w:rPr>
+          <w:rFonts w:ascii="Times New Roman" w:eastAsia="Tahoma" w:hAnsi="Times New Roman" w:cs="Tahoma"/>
+          <w:color w:val="000000"/>
+          <w:sz w:val="28"/>
+          <w:lang w:bidi="ru-RU"/>
+        </w:rPr>
+        <w:instrText xml:space="preserve"> SEQ Рисунок \* ARABIC </w:instrText>
+      </w:r>
+      <w:r>
+        <w:rPr>
+          <w:rFonts w:ascii="Times New Roman" w:eastAsia="Tahoma" w:hAnsi="Times New Roman" w:cs="Tahoma"/>
+          <w:color w:val="000000"/>
+          <w:sz w:val="28"/>
+          <w:lang w:bidi="ru-RU"/>
+        </w:rPr>
+        <w:fldChar w:fldCharType="separate"/>
+      </w:r>
+      <w:r>
+        <w:rPr>
+          <w:rFonts w:ascii="Times New Roman" w:eastAsia="Tahoma" w:hAnsi="Times New Roman" w:cs="Tahoma"/>
+          <w:color w:val="000000"/>
+          <w:sz w:val="28"/>
+          <w:lang w:bidi="ru-RU"/>
+        </w:rPr>
+        <w:t>7</w:t>
+      </w:r>
+      <w:r>
+        <w:rPr>
+          <w:rFonts w:ascii="Times New Roman" w:eastAsia="Tahoma" w:hAnsi="Times New Roman" w:cs="Tahoma"/>
+          <w:color w:val="000000"/>
+          <w:sz w:val="28"/>
+          <w:lang w:bidi="ru-RU"/>
+        </w:rPr>
+        <w:fldChar w:fldCharType="end"/>
+      </w:r>
+      <w:r>
+        <w:rPr>
+          <w:rFonts w:ascii="Times New Roman" w:eastAsia="Tahoma" w:hAnsi="Times New Roman" w:cs="Tahoma"/>
+          <w:color w:val="000000"/>
+          <w:sz w:val="28"/>
+          <w:lang w:bidi="ru-RU"/>
+        </w:rPr>
+        <w:t xml:space="preserve"> – </w:t>
+      </w:r>
+      <w:r>
+        <w:rPr>
+          <w:rFonts w:ascii="Times New Roman" w:eastAsia="Tahoma" w:hAnsi="Times New Roman" w:cs="Tahoma"/>
+          <w:color w:val="000000"/>
+          <w:sz w:val="28"/>
+          <w:lang w:bidi="ru-RU"/>
+        </w:rPr>
+        <w:t xml:space="preserve">таблиця розрахунків </w:t>
+      </w:r>
+      <w:proofErr w:type="spellStart"/>
+      <w:r>
+        <w:rPr>
+          <w:rFonts w:ascii="Times New Roman" w:eastAsia="Tahoma" w:hAnsi="Times New Roman" w:cs="Tahoma"/>
+          <w:color w:val="000000"/>
+          <w:sz w:val="28"/>
+          <w:lang w:bidi="ru-RU"/>
+        </w:rPr>
+        <w:t>системи</w:t>
+      </w:r>
+      <w:proofErr w:type="spellEnd"/>
+      <w:r>
+        <w:rPr>
+          <w:rFonts w:ascii="Times New Roman" w:eastAsia="Tahoma" w:hAnsi="Times New Roman" w:cs="Tahoma"/>
+          <w:color w:val="000000"/>
+          <w:sz w:val="28"/>
+          <w:lang w:bidi="ru-RU"/>
+        </w:rPr>
+        <w:t xml:space="preserve"> </w:t>
+      </w:r>
+      <w:proofErr w:type="spellStart"/>
+      <w:r>
+        <w:rPr>
+          <w:rFonts w:ascii="Times New Roman" w:eastAsia="Tahoma" w:hAnsi="Times New Roman" w:cs="Tahoma"/>
+          <w:color w:val="000000"/>
+          <w:sz w:val="28"/>
+          <w:lang w:bidi="ru-RU"/>
+        </w:rPr>
+        <w:t>рівнянь</w:t>
+      </w:r>
+      <w:proofErr w:type="spellEnd"/>
+      <w:r>
+        <w:rPr>
+          <w:rFonts w:ascii="Times New Roman" w:eastAsia="Tahoma" w:hAnsi="Times New Roman" w:cs="Tahoma"/>
+          <w:color w:val="000000"/>
+          <w:sz w:val="28"/>
+          <w:lang w:bidi="ru-RU"/>
+        </w:rPr>
+        <w:t xml:space="preserve"> в </w:t>
+      </w:r>
+      <w:r>
+        <w:rPr>
+          <w:rFonts w:ascii="Times New Roman" w:eastAsia="Tahoma" w:hAnsi="Times New Roman" w:cs="Tahoma"/>
+          <w:color w:val="000000"/>
+          <w:sz w:val="28"/>
+          <w:lang w:bidi="ru-RU"/>
+        </w:rPr>
+        <w:t>Excel</w:t>
+      </w:r>
+    </w:p>
+    <w:bookmarkEnd w:id="55"/>
+    <w:p>
+      <w:pPr>
+        <w:pStyle w:val="af7"/>
+        <w:rPr>
+          <w:rFonts w:eastAsia="Tahoma"/>
+          <w:lang w:bidi="ru-RU"/>
+        </w:rPr>
+      </w:pPr>
+    </w:p>
+    <w:p>
+      <w:pPr>
+        <w:pStyle w:val="af7"/>
+        <w:rPr>
+          <w:rFonts w:eastAsia="Tahoma"/>
+          <w:lang w:bidi="ru-RU"/>
+        </w:rPr>
+      </w:pPr>
+      <w:r>
+        <w:t>Як можемо побачити, кор</w:t>
+      </w:r>
+      <w:r>
+        <w:t>е</w:t>
+      </w:r>
+      <w:r>
+        <w:t xml:space="preserve">ні системи співпадають в </w:t>
+      </w:r>
+      <w:proofErr w:type="spellStart"/>
+      <w:r>
+        <w:t>обох</w:t>
+      </w:r>
+      <w:proofErr w:type="spellEnd"/>
+      <w:r>
+        <w:t xml:space="preserve"> </w:t>
+      </w:r>
+      <w:proofErr w:type="spellStart"/>
+      <w:r>
+        <w:t>варіантах</w:t>
+      </w:r>
+      <w:proofErr w:type="spellEnd"/>
+      <w:r>
+        <w:t xml:space="preserve"> </w:t>
+      </w:r>
+      <w:proofErr w:type="spellStart"/>
+      <w:r>
+        <w:t>виконання</w:t>
+      </w:r>
+      <w:proofErr w:type="spellEnd"/>
+      <w:r>
+        <w:t xml:space="preserve"> </w:t>
+      </w:r>
+      <w:proofErr w:type="spellStart"/>
+      <w:r>
+        <w:t>розрахунків</w:t>
+      </w:r>
+      <w:proofErr w:type="spellEnd"/>
+      <w:r>
+        <w:t xml:space="preserve"> з </w:t>
+      </w:r>
+      <w:proofErr w:type="spellStart"/>
+      <w:r>
+        <w:t>малим</w:t>
+      </w:r>
+      <w:proofErr w:type="spellEnd"/>
+      <w:r>
+        <w:t xml:space="preserve"> </w:t>
+      </w:r>
+      <w:proofErr w:type="spellStart"/>
+      <w:r>
+        <w:t>розходженням</w:t>
+      </w:r>
+      <w:proofErr w:type="spellEnd"/>
+      <w:r>
+        <w:t xml:space="preserve"> чисел </w:t>
+      </w:r>
+      <w:proofErr w:type="spellStart"/>
+      <w:r>
+        <w:t>після</w:t>
+      </w:r>
+      <w:proofErr w:type="spellEnd"/>
+      <w:r>
+        <w:t xml:space="preserve"> коми, </w:t>
+      </w:r>
+      <w:r>
+        <w:rPr>
+          <w:rFonts w:eastAsia="Tahoma"/>
+          <w:lang w:bidi="ru-RU"/>
+        </w:rPr>
+        <w:t>тому можна вважати, що робота виконана успішно.</w:t>
+      </w:r>
+    </w:p>
+    <w:p>
+      <w:pPr>
+        <w:pStyle w:val="af7"/>
+        <w:rPr>
           <w:sz w:val="36"/>
           <w:szCs w:val="36"/>
           <w:vertAlign w:val="subscript"/>
-          <w:lang w:val="uk-UA"/>
-        </w:rPr>
-      </w:pPr>
-      <w:r>
+          <w:lang w:eastAsia="en-US"/>
+        </w:rPr>
+      </w:pPr>
+      <w:r>
+        <w:br w:type="page"/>
+      </w:r>
+    </w:p>
+    <w:p>
+      <w:pPr>
+        <w:keepNext/>
+        <w:spacing w:before="120" w:after="120" w:line="240" w:lineRule="auto"/>
+        <w:ind w:firstLine="0"/>
+        <w:jc w:val="center"/>
+        <w:outlineLvl w:val="0"/>
+        <w:rPr>
+          <w:rFonts w:ascii="Times New Roman" w:hAnsi="Times New Roman"/>
+          <w:b/>
+          <w:bCs/>
+          <w:caps/>
+          <w:kern w:val="28"/>
+          <w:sz w:val="28"/>
+          <w:lang w:val="uk-UA"/>
+        </w:rPr>
+      </w:pPr>
+      <w:bookmarkStart w:id="56" w:name="_Toc171720245"/>
+      <w:r>
+        <w:rPr>
+          <w:rFonts w:ascii="Times New Roman" w:hAnsi="Times New Roman"/>
+          <w:b/>
+          <w:bCs/>
+          <w:caps/>
+          <w:kern w:val="28"/>
+          <w:sz w:val="28"/>
+          <w:lang w:val="uk-UA"/>
+        </w:rPr>
+        <w:lastRenderedPageBreak/>
+        <w:t>Завдання 2</w:t>
+      </w:r>
+      <w:bookmarkEnd w:id="56"/>
+    </w:p>
+    <w:p>
+      <w:pPr>
+        <w:pStyle w:val="af7"/>
+      </w:pPr>
+      <w:r>
+        <w:t xml:space="preserve">Завдання для варіанту 9: </w:t>
+      </w:r>
+      <w:bookmarkStart w:id="57" w:name="_Hlk172908302"/>
+      <w:r>
+        <w:t xml:space="preserve">Метод </w:t>
+      </w:r>
+      <w:bookmarkStart w:id="58" w:name="_Hlk172913856"/>
+      <w:r>
+        <w:t>дотичних</w:t>
+      </w:r>
+      <w:bookmarkEnd w:id="58"/>
+      <w:r>
+        <w:t>/Ньютона</w:t>
+      </w:r>
+      <w:r>
+        <w:t xml:space="preserve"> </w:t>
+      </w:r>
+      <w:r>
+        <w:t>(обчислити один із коренів</w:t>
+      </w:r>
+      <w:r>
+        <w:t xml:space="preserve"> </w:t>
+      </w:r>
+      <w:r>
+        <w:t>рівняння f(x) = 0</w:t>
+      </w:r>
+      <w:r>
+        <w:t xml:space="preserve"> </w:t>
+      </w:r>
+      <w:r>
+        <w:t xml:space="preserve">з точністю </w:t>
+      </w:r>
+      <w:r>
+        <w:t>е</w:t>
+      </w:r>
+      <w:r>
+        <w:t xml:space="preserve"> = 10</w:t>
+      </w:r>
+      <w:r>
+        <w:rPr>
+          <w:vertAlign w:val="superscript"/>
+        </w:rPr>
+        <w:t>−6</w:t>
+      </w:r>
+      <w:r>
+        <w:t>)</w:t>
+      </w:r>
+    </w:p>
+    <w:p>
+      <w:pPr>
+        <w:pStyle w:val="af7"/>
+      </w:pPr>
+      <w:r>
+        <w:rPr>
+          <w:b/>
+          <w:bCs/>
+        </w:rPr>
+        <w:t>Нелінійне рівн</w:t>
+      </w:r>
+      <w:r>
+        <w:rPr>
+          <w:b/>
+          <w:bCs/>
+        </w:rPr>
+        <w:t>ян</w:t>
+      </w:r>
+      <w:r>
+        <w:rPr>
+          <w:b/>
+          <w:bCs/>
+        </w:rPr>
+        <w:t>ня:</w:t>
+      </w:r>
+      <w:r>
+        <w:t xml:space="preserve"> </w:t>
+      </w:r>
+      <w:bookmarkStart w:id="59" w:name="_Hlk172908355"/>
+      <w:r>
+        <w:t>x</w:t>
+      </w:r>
+      <w:r>
+        <w:rPr>
+          <w:vertAlign w:val="superscript"/>
+        </w:rPr>
+        <w:t>3</w:t>
+      </w:r>
+      <w:r>
+        <w:t>– 3x</w:t>
+      </w:r>
+      <w:r>
+        <w:rPr>
+          <w:vertAlign w:val="superscript"/>
+        </w:rPr>
+        <w:t>2</w:t>
+      </w:r>
+      <w:r>
+        <w:t xml:space="preserve"> – 24x – 5 = 0</w:t>
+      </w:r>
+      <w:r>
+        <w:t>.</w:t>
+      </w:r>
+      <w:bookmarkEnd w:id="59"/>
+    </w:p>
+    <w:bookmarkEnd w:id="57"/>
+    <w:p>
+      <w:pPr>
+        <w:pStyle w:val="af7"/>
+      </w:pPr>
+    </w:p>
+    <w:p>
+      <w:pPr>
+        <w:shd w:val="clear" w:color="auto" w:fill="FFFFFF"/>
+        <w:spacing w:line="240" w:lineRule="auto"/>
+        <w:ind w:firstLine="0"/>
+        <w:jc w:val="center"/>
+        <w:rPr>
+          <w:rFonts w:ascii="Times New Roman" w:hAnsi="Times New Roman"/>
+          <w:b/>
+          <w:sz w:val="28"/>
+          <w:szCs w:val="28"/>
+          <w:lang w:val="en-US"/>
+        </w:rPr>
+      </w:pPr>
+      <w:r>
+        <w:rPr>
+          <w:rFonts w:ascii="Times New Roman" w:hAnsi="Times New Roman"/>
+          <w:b/>
+          <w:sz w:val="28"/>
+          <w:szCs w:val="28"/>
+          <w:lang w:val="uk-UA"/>
+        </w:rPr>
+        <w:t>Теоретичні відомості</w:t>
+      </w:r>
+    </w:p>
+    <w:p>
+      <w:pPr>
+        <w:shd w:val="clear" w:color="auto" w:fill="FFFFFF"/>
+        <w:spacing w:line="240" w:lineRule="auto"/>
+        <w:ind w:firstLine="0"/>
+        <w:jc w:val="center"/>
+        <w:rPr>
+          <w:rFonts w:ascii="Times New Roman" w:hAnsi="Times New Roman"/>
+          <w:b/>
+          <w:sz w:val="28"/>
+          <w:szCs w:val="28"/>
+          <w:lang w:val="en-US"/>
+        </w:rPr>
+      </w:pPr>
+    </w:p>
+    <w:p>
+      <w:pPr>
+        <w:shd w:val="clear" w:color="auto" w:fill="FFFFFF"/>
+        <w:spacing w:line="240" w:lineRule="auto"/>
+        <w:ind w:firstLine="0"/>
+        <w:jc w:val="center"/>
+        <w:rPr>
+          <w:rFonts w:ascii="Times New Roman" w:hAnsi="Times New Roman"/>
+          <w:b/>
+          <w:sz w:val="28"/>
+          <w:szCs w:val="28"/>
+          <w:lang w:val="en-US"/>
+        </w:rPr>
+      </w:pPr>
+    </w:p>
+    <w:p>
+      <w:pPr>
+        <w:shd w:val="clear" w:color="auto" w:fill="FFFFFF"/>
+        <w:ind w:right="1"/>
+        <w:rPr>
+          <w:rFonts w:ascii="Times New Roman" w:hAnsi="Times New Roman"/>
+          <w:i/>
+          <w:color w:val="FF0000"/>
+          <w:sz w:val="28"/>
+          <w:szCs w:val="28"/>
+          <w:lang w:val="uk-UA"/>
+        </w:rPr>
+      </w:pPr>
+      <w:r>
+        <w:rPr>
+          <w:rFonts w:ascii="Times New Roman" w:hAnsi="Times New Roman"/>
+          <w:i/>
+          <w:color w:val="FF0000"/>
+          <w:sz w:val="28"/>
+          <w:szCs w:val="28"/>
+          <w:lang w:val="uk-UA"/>
+        </w:rPr>
+        <w:t xml:space="preserve">Теоретичні відомості до завдання ( в тому числі </w:t>
+      </w:r>
+      <w:bookmarkStart w:id="60" w:name="_Hlk172913499"/>
+      <w:r>
+        <w:rPr>
+          <w:rFonts w:ascii="Times New Roman" w:hAnsi="Times New Roman"/>
+          <w:i/>
+          <w:color w:val="FF0000"/>
+          <w:sz w:val="28"/>
+          <w:szCs w:val="28"/>
+          <w:lang w:val="uk-UA"/>
+        </w:rPr>
+        <w:t>алгоритм у вигляді блок-схеми</w:t>
+      </w:r>
+      <w:bookmarkEnd w:id="60"/>
+      <w:r>
+        <w:rPr>
+          <w:rFonts w:ascii="Times New Roman" w:hAnsi="Times New Roman"/>
+          <w:i/>
+          <w:color w:val="FF0000"/>
+          <w:sz w:val="28"/>
+          <w:szCs w:val="28"/>
+          <w:lang w:val="uk-UA"/>
+        </w:rPr>
+        <w:t>)</w:t>
+      </w:r>
+    </w:p>
+    <w:p>
+      <w:pPr>
+        <w:shd w:val="clear" w:color="auto" w:fill="FFFFFF"/>
+        <w:ind w:right="1" w:firstLine="0"/>
+        <w:jc w:val="center"/>
+        <w:rPr>
+          <w:rFonts w:ascii="Times New Roman" w:hAnsi="Times New Roman"/>
+          <w:i/>
+          <w:color w:val="FF0000"/>
+          <w:sz w:val="28"/>
+          <w:szCs w:val="28"/>
+          <w:lang w:val="uk-UA"/>
+        </w:rPr>
+      </w:pPr>
+      <w:r>
+        <w:rPr>
+          <w:rFonts w:ascii="Times New Roman" w:hAnsi="Times New Roman"/>
+          <w:i/>
+          <w:noProof/>
+          <w:color w:val="FF0000"/>
+          <w:sz w:val="28"/>
+          <w:szCs w:val="28"/>
+          <w:lang w:val="uk-UA"/>
+        </w:rPr>
+        <w:drawing>
+          <wp:inline distT="0" distB="0" distL="0" distR="0">
+            <wp:extent cx="2199716" cy="4571822"/>
+            <wp:effectExtent l="0" t="0" r="0" b="0"/>
+            <wp:docPr id="33793371" name="Рисунок 5"/>
+            <wp:cNvGraphicFramePr>
+              <a:graphicFrameLocks xmlns:a="http://schemas.openxmlformats.org/drawingml/2006/main" noChangeAspect="1"/>
+            </wp:cNvGraphicFramePr>
+            <a:graphic xmlns:a="http://schemas.openxmlformats.org/drawingml/2006/main">
+              <a:graphicData uri="http://schemas.openxmlformats.org/drawingml/2006/picture">
+                <pic:pic xmlns:pic="http://schemas.openxmlformats.org/drawingml/2006/picture">
+                  <pic:nvPicPr>
+                    <pic:cNvPr id="33793371" name="Рисунок 33793371"/>
+                    <pic:cNvPicPr/>
+                  </pic:nvPicPr>
+                  <pic:blipFill>
+                    <a:blip r:embed="rId20" cstate="print">
+                      <a:extLst>
+                        <a:ext uri="{28A0092B-C50C-407E-A947-70E740481C1C}">
+                          <a14:useLocalDpi xmlns:a14="http://schemas.microsoft.com/office/drawing/2010/main" val="0"/>
+                        </a:ext>
+                      </a:extLst>
+                    </a:blip>
+                    <a:stretch>
+                      <a:fillRect/>
+                    </a:stretch>
+                  </pic:blipFill>
+                  <pic:spPr>
+                    <a:xfrm>
+                      <a:off x="0" y="0"/>
+                      <a:ext cx="2207372" cy="4587734"/>
+                    </a:xfrm>
+                    <a:prstGeom prst="rect">
+                      <a:avLst/>
+                    </a:prstGeom>
+                  </pic:spPr>
+                </pic:pic>
+              </a:graphicData>
+            </a:graphic>
+          </wp:inline>
+        </w:drawing>
+      </w:r>
+    </w:p>
+    <w:p>
+      <w:pPr>
+        <w:pStyle w:val="ac"/>
+        <w:shd w:val="clear" w:color="auto" w:fill="FFFFFF"/>
+        <w:tabs>
+          <w:tab w:val="left" w:pos="994"/>
+        </w:tabs>
+        <w:ind w:left="0" w:firstLine="0"/>
+        <w:jc w:val="center"/>
         <w:rPr>
           <w:rFonts w:ascii="Times New Roman" w:eastAsia="Tahoma" w:hAnsi="Times New Roman" w:cs="Tahoma"/>
           <w:color w:val="000000"/>
           <w:sz w:val="28"/>
-          <w:lang w:bidi="ru-RU"/>
-        </w:rPr>
-        <w:t xml:space="preserve">Рисунок </w:t>
-      </w:r>
+          <w:szCs w:val="28"/>
+          <w:lang w:val="uk-UA" w:bidi="ru-RU"/>
+        </w:rPr>
+      </w:pPr>
       <w:r>
         <w:rPr>
           <w:rFonts w:ascii="Times New Roman" w:eastAsia="Tahoma" w:hAnsi="Times New Roman" w:cs="Tahoma"/>
@@ -16995,7 +17155,7 @@
           <w:sz w:val="28"/>
           <w:lang w:bidi="ru-RU"/>
         </w:rPr>
-        <w:fldChar w:fldCharType="begin"/>
+        <w:t xml:space="preserve">Рисунок </w:t>
       </w:r>
       <w:r>
         <w:rPr>
@@ -17004,7 +17164,7 @@
           <w:sz w:val="28"/>
           <w:lang w:bidi="ru-RU"/>
         </w:rPr>
-        <w:instrText xml:space="preserve"> SEQ Рисунок \* ARABIC </w:instrText>
+        <w:fldChar w:fldCharType="begin"/>
       </w:r>
       <w:r>
         <w:rPr>
@@ -17013,7 +17173,7 @@
           <w:sz w:val="28"/>
           <w:lang w:bidi="ru-RU"/>
         </w:rPr>
-        <w:fldChar w:fldCharType="separate"/>
+        <w:instrText xml:space="preserve"> SEQ Рисунок \* ARABIC </w:instrText>
       </w:r>
       <w:r>
         <w:rPr>
@@ -17022,7 +17182,17 @@
           <w:sz w:val="28"/>
           <w:lang w:bidi="ru-RU"/>
         </w:rPr>
-        <w:t>7</w:t>
+        <w:fldChar w:fldCharType="separate"/>
+      </w:r>
+      <w:r>
+        <w:rPr>
+          <w:rFonts w:ascii="Times New Roman" w:eastAsia="Tahoma" w:hAnsi="Times New Roman" w:cs="Tahoma"/>
+          <w:noProof/>
+          <w:color w:val="000000"/>
+          <w:sz w:val="28"/>
+          <w:lang w:bidi="ru-RU"/>
+        </w:rPr>
+        <w:t>8</w:t>
       </w:r>
       <w:r>
         <w:rPr>
@@ -17047,27 +17217,28 @@
           <w:rFonts w:ascii="Times New Roman" w:eastAsia="Tahoma" w:hAnsi="Times New Roman" w:cs="Tahoma"/>
           <w:color w:val="000000"/>
           <w:sz w:val="28"/>
-          <w:lang w:bidi="ru-RU"/>
-        </w:rPr>
-        <w:t xml:space="preserve">таблиця розрахунків </w:t>
-      </w:r>
-      <w:proofErr w:type="spellStart"/>
+          <w:szCs w:val="28"/>
+          <w:lang w:val="uk-UA" w:bidi="ru-RU"/>
+        </w:rPr>
+        <w:t>Блок-схема метод</w:t>
+      </w:r>
       <w:r>
         <w:rPr>
           <w:rFonts w:ascii="Times New Roman" w:eastAsia="Tahoma" w:hAnsi="Times New Roman" w:cs="Tahoma"/>
           <w:color w:val="000000"/>
           <w:sz w:val="28"/>
-          <w:lang w:bidi="ru-RU"/>
-        </w:rPr>
-        <w:t>системи</w:t>
-      </w:r>
-      <w:proofErr w:type="spellEnd"/>
+          <w:szCs w:val="28"/>
+          <w:lang w:val="uk-UA" w:bidi="ru-RU"/>
+        </w:rPr>
+        <w:t>а</w:t>
+      </w:r>
       <w:r>
         <w:rPr>
           <w:rFonts w:ascii="Times New Roman" w:eastAsia="Tahoma" w:hAnsi="Times New Roman" w:cs="Tahoma"/>
           <w:color w:val="000000"/>
           <w:sz w:val="28"/>
-          <w:lang w:bidi="ru-RU"/>
+          <w:szCs w:val="28"/>
+          <w:lang w:val="uk-UA" w:bidi="ru-RU"/>
         </w:rPr>
         <w:t xml:space="preserve"> </w:t>
       </w:r>
@@ -17077,57 +17248,30 @@
           <w:rFonts w:ascii="Times New Roman" w:eastAsia="Tahoma" w:hAnsi="Times New Roman" w:cs="Tahoma"/>
           <w:color w:val="000000"/>
           <w:sz w:val="28"/>
+          <w:szCs w:val="28"/>
           <w:lang w:bidi="ru-RU"/>
         </w:rPr>
-        <w:t>рівнянь</w:t>
+        <w:t>дотичних</w:t>
       </w:r>
       <w:proofErr w:type="spellEnd"/>
-      <w:r>
+    </w:p>
+    <w:p>
+      <w:pPr>
+        <w:pStyle w:val="ac"/>
+        <w:widowControl w:val="0"/>
+        <w:tabs>
+          <w:tab w:val="left" w:pos="993"/>
+        </w:tabs>
+        <w:spacing w:line="240" w:lineRule="auto"/>
+        <w:ind w:left="0" w:firstLine="0"/>
+        <w:jc w:val="center"/>
         <w:rPr>
           <w:rFonts w:ascii="Times New Roman" w:eastAsia="Tahoma" w:hAnsi="Times New Roman" w:cs="Tahoma"/>
           <w:color w:val="000000"/>
           <w:sz w:val="28"/>
-          <w:lang w:bidi="ru-RU"/>
-        </w:rPr>
-        <w:t xml:space="preserve"> в </w:t>
-      </w:r>
-      <w:r>
-        <w:rPr>
-          <w:rFonts w:ascii="Times New Roman" w:eastAsia="Tahoma" w:hAnsi="Times New Roman" w:cs="Tahoma"/>
-          <w:color w:val="000000"/>
-          <w:sz w:val="28"/>
-          <w:lang w:bidi="ru-RU"/>
-        </w:rPr>
-        <w:t>Excel</w:t>
-      </w:r>
-      <w:r>
-        <w:rPr>
-          <w:lang w:val="uk-UA"/>
-        </w:rPr>
-        <w:br w:type="page"/>
-      </w:r>
-    </w:p>
-    <w:p>
-      <w:pPr>
-        <w:shd w:val="clear" w:color="auto" w:fill="FFFFFF"/>
-        <w:rPr>
-          <w:rFonts w:ascii="Times New Roman" w:hAnsi="Times New Roman"/>
-          <w:sz w:val="28"/>
-          <w:szCs w:val="28"/>
-          <w:lang w:val="uk-UA"/>
-        </w:rPr>
-      </w:pPr>
-      <w:r>
-        <w:rPr>
-          <w:rFonts w:ascii="Times New Roman" w:hAnsi="Times New Roman"/>
-          <w:b/>
-          <w:sz w:val="28"/>
-          <w:szCs w:val="28"/>
-          <w:lang w:val="uk-UA"/>
-        </w:rPr>
-        <w:lastRenderedPageBreak/>
-        <w:t>Завдання 2</w:t>
-      </w:r>
+          <w:lang w:val="en-US" w:bidi="ru-RU"/>
+        </w:rPr>
+      </w:pPr>
     </w:p>
     <w:p>
       <w:pPr>
@@ -17142,7 +17286,49 @@
           <w:lang w:val="uk-UA"/>
         </w:rPr>
       </w:pPr>
-      <w:r>
+    </w:p>
+    <w:p>
+      <w:pPr>
+        <w:shd w:val="clear" w:color="auto" w:fill="FFFFFF"/>
+        <w:ind w:firstLine="0"/>
+        <w:jc w:val="center"/>
+        <w:rPr>
+          <w:rFonts w:ascii="Times New Roman" w:hAnsi="Times New Roman"/>
+          <w:b/>
+          <w:sz w:val="28"/>
+          <w:szCs w:val="28"/>
+          <w:lang w:val="en-US"/>
+        </w:rPr>
+      </w:pPr>
+      <w:r>
+        <w:rPr>
+          <w:rFonts w:ascii="Times New Roman" w:hAnsi="Times New Roman"/>
+          <w:b/>
+          <w:sz w:val="28"/>
+          <w:szCs w:val="28"/>
+          <w:lang w:val="uk-UA"/>
+        </w:rPr>
+        <w:t>Практична реалізація програми</w:t>
+      </w:r>
+    </w:p>
+    <w:p>
+      <w:pPr>
+        <w:shd w:val="clear" w:color="auto" w:fill="FFFFFF"/>
+        <w:ind w:firstLine="0"/>
+        <w:jc w:val="center"/>
+        <w:rPr>
+          <w:rFonts w:ascii="Times New Roman" w:hAnsi="Times New Roman"/>
+          <w:b/>
+          <w:sz w:val="28"/>
+          <w:szCs w:val="28"/>
+          <w:lang w:val="en-US"/>
+        </w:rPr>
+      </w:pPr>
+    </w:p>
+    <w:p>
+      <w:pPr>
+        <w:shd w:val="clear" w:color="auto" w:fill="FFFFFF"/>
+        <w:ind w:right="1"/>
         <w:rPr>
           <w:rFonts w:ascii="Times New Roman" w:hAnsi="Times New Roman"/>
           <w:i/>
@@ -17151,7 +17337,38 @@
           <w:szCs w:val="28"/>
           <w:lang w:val="uk-UA"/>
         </w:rPr>
-        <w:t>Теоретичні відомості до завдання ( в тому числі алгоритм у вигляді блок-схеми)</w:t>
+      </w:pPr>
+      <w:r>
+        <w:rPr>
+          <w:rFonts w:ascii="Times New Roman" w:hAnsi="Times New Roman"/>
+          <w:i/>
+          <w:color w:val="FF0000"/>
+          <w:sz w:val="28"/>
+          <w:szCs w:val="28"/>
+          <w:lang w:val="uk-UA"/>
+        </w:rPr>
+        <w:t>Тестування програми</w:t>
+      </w:r>
+    </w:p>
+    <w:p>
+      <w:pPr>
+        <w:shd w:val="clear" w:color="auto" w:fill="FFFFFF"/>
+        <w:rPr>
+          <w:rFonts w:ascii="Times New Roman" w:hAnsi="Times New Roman"/>
+          <w:sz w:val="28"/>
+          <w:szCs w:val="28"/>
+          <w:lang w:val="uk-UA"/>
+        </w:rPr>
+      </w:pPr>
+      <w:r>
+        <w:rPr>
+          <w:rFonts w:ascii="Times New Roman" w:hAnsi="Times New Roman"/>
+          <w:b/>
+          <w:sz w:val="28"/>
+          <w:szCs w:val="28"/>
+          <w:lang w:val="uk-UA"/>
+        </w:rPr>
+        <w:t>Завдання 3</w:t>
       </w:r>
     </w:p>
     <w:p>
@@ -17176,7 +17393,8 @@
           <w:szCs w:val="28"/>
           <w:lang w:val="uk-UA"/>
         </w:rPr>
-        <w:t>Практична реалізація програми</w:t>
+        <w:lastRenderedPageBreak/>
+        <w:t>Теоретичні відомості до завдання (короткі відомості до засобу розробки сайту)</w:t>
       </w:r>
     </w:p>
     <w:p>
@@ -17201,7 +17419,7 @@
           <w:szCs w:val="28"/>
           <w:lang w:val="uk-UA"/>
         </w:rPr>
-        <w:t>Тестування програми</w:t>
+        <w:t>Практична реалізація (скріншот головної сторінки, посилання на сайт)</w:t>
       </w:r>
     </w:p>
     <w:p>
@@ -17222,13 +17440,12 @@
           <w:szCs w:val="28"/>
           <w:lang w:val="uk-UA"/>
         </w:rPr>
-        <w:t>Завдання 3</w:t>
+        <w:t>Завдання 4</w:t>
       </w:r>
     </w:p>
     <w:p>
       <w:pPr>
         <w:shd w:val="clear" w:color="auto" w:fill="FFFFFF"/>
-        <w:ind w:right="1"/>
         <w:rPr>
           <w:rFonts w:ascii="Times New Roman" w:hAnsi="Times New Roman"/>
           <w:i/>
@@ -17247,13 +17464,10 @@
           <w:szCs w:val="28"/>
           <w:lang w:val="uk-UA"/>
         </w:rPr>
-        <w:t>Теоретичні відомості до завдання (короткі відомості до засобу розробки сайту)</w:t>
-      </w:r>
-    </w:p>
-    <w:p>
-      <w:pPr>
-        <w:shd w:val="clear" w:color="auto" w:fill="FFFFFF"/>
-        <w:ind w:right="1"/>
+        <w:t xml:space="preserve">Видачі до </w:t>
+      </w:r>
+      <w:proofErr w:type="spellStart"/>
+      <w:r>
         <w:rPr>
           <w:rFonts w:ascii="Times New Roman" w:hAnsi="Times New Roman"/>
           <w:i/>
@@ -17262,73 +17476,6 @@
           <w:szCs w:val="28"/>
           <w:lang w:val="uk-UA"/>
         </w:rPr>
-      </w:pPr>
-      <w:r>
-        <w:rPr>
-          <w:rFonts w:ascii="Times New Roman" w:hAnsi="Times New Roman"/>
-          <w:i/>
-          <w:color w:val="FF0000"/>
-          <w:sz w:val="28"/>
-          <w:szCs w:val="28"/>
-          <w:lang w:val="uk-UA"/>
-        </w:rPr>
-        <w:t>Практична реалізація (скріншот головної сторінки, посилання на сайт)</w:t>
-      </w:r>
-    </w:p>
-    <w:p>
-      <w:pPr>
-        <w:shd w:val="clear" w:color="auto" w:fill="FFFFFF"/>
-        <w:rPr>
-          <w:rFonts w:ascii="Times New Roman" w:hAnsi="Times New Roman"/>
-          <w:sz w:val="28"/>
-          <w:szCs w:val="28"/>
-          <w:lang w:val="uk-UA"/>
-        </w:rPr>
-      </w:pPr>
-      <w:r>
-        <w:rPr>
-          <w:rFonts w:ascii="Times New Roman" w:hAnsi="Times New Roman"/>
-          <w:b/>
-          <w:sz w:val="28"/>
-          <w:szCs w:val="28"/>
-          <w:lang w:val="uk-UA"/>
-        </w:rPr>
-        <w:t>Завдання 4</w:t>
-      </w:r>
-    </w:p>
-    <w:p>
-      <w:pPr>
-        <w:shd w:val="clear" w:color="auto" w:fill="FFFFFF"/>
-        <w:rPr>
-          <w:rFonts w:ascii="Times New Roman" w:hAnsi="Times New Roman"/>
-          <w:i/>
-          <w:color w:val="FF0000"/>
-          <w:sz w:val="28"/>
-          <w:szCs w:val="28"/>
-          <w:lang w:val="uk-UA"/>
-        </w:rPr>
-      </w:pPr>
-      <w:r>
-        <w:rPr>
-          <w:rFonts w:ascii="Times New Roman" w:hAnsi="Times New Roman"/>
-          <w:i/>
-          <w:color w:val="FF0000"/>
-          <w:sz w:val="28"/>
-          <w:szCs w:val="28"/>
-          <w:lang w:val="uk-UA"/>
-        </w:rPr>
-        <w:t xml:space="preserve">Видачі до </w:t>
-      </w:r>
-      <w:proofErr w:type="spellStart"/>
-      <w:r>
-        <w:rPr>
-          <w:rFonts w:ascii="Times New Roman" w:hAnsi="Times New Roman"/>
-          <w:i/>
-          <w:color w:val="FF0000"/>
-          <w:sz w:val="28"/>
-          <w:szCs w:val="28"/>
-          <w:lang w:val="uk-UA"/>
-        </w:rPr>
         <w:t>презентаціі</w:t>
       </w:r>
       <w:proofErr w:type="spellEnd"/>
@@ -17350,8 +17497,8 @@
         </w:rPr>
         <w:br w:type="page"/>
       </w:r>
-      <w:bookmarkStart w:id="56" w:name="_Toc12361875"/>
-      <w:bookmarkStart w:id="57" w:name="_Toc43831386"/>
+      <w:bookmarkStart w:id="61" w:name="_Toc12361875"/>
+      <w:bookmarkStart w:id="62" w:name="_Toc43831386"/>
       <w:r>
         <w:rPr>
           <w:b/>
@@ -17361,8 +17508,8 @@
         <w:lastRenderedPageBreak/>
         <w:t xml:space="preserve">ВИСНОВКИ </w:t>
       </w:r>
-      <w:bookmarkEnd w:id="56"/>
-      <w:bookmarkEnd w:id="57"/>
+      <w:bookmarkEnd w:id="61"/>
+      <w:bookmarkEnd w:id="62"/>
     </w:p>
     <w:p>
       <w:pPr>
@@ -17388,7 +17535,7 @@
           <w:lang w:val="uk-UA"/>
         </w:rPr>
       </w:pPr>
-      <w:bookmarkStart w:id="58" w:name="_Toc43831387"/>
+      <w:bookmarkStart w:id="63" w:name="_Toc43831387"/>
       <w:r>
         <w:rPr>
           <w:b/>
@@ -30226,7 +30373,7 @@
         </w:rPr>
         <w:t xml:space="preserve">КЕРІВНИКА ПРАКТИКИ </w:t>
       </w:r>
-      <w:bookmarkEnd w:id="58"/>
+      <w:bookmarkEnd w:id="63"/>
     </w:p>
     <w:p>
       <w:pPr>
@@ -30603,8 +30750,8 @@
         </w:rPr>
         <w:br w:type="page"/>
       </w:r>
-      <w:bookmarkStart w:id="59" w:name="_Toc455487664"/>
-      <w:bookmarkStart w:id="60" w:name="_Toc43831388"/>
+      <w:bookmarkStart w:id="64" w:name="_Toc455487664"/>
+      <w:bookmarkStart w:id="65" w:name="_Toc43831388"/>
       <w:r>
         <w:rPr>
           <w:b/>
@@ -30613,7 +30760,7 @@
         <w:lastRenderedPageBreak/>
         <w:t>ПЕРЕЛІК</w:t>
       </w:r>
-      <w:bookmarkEnd w:id="59"/>
+      <w:bookmarkEnd w:id="64"/>
       <w:r>
         <w:rPr>
           <w:b/>
@@ -30621,7 +30768,7 @@
         </w:rPr>
         <w:t xml:space="preserve"> </w:t>
       </w:r>
-      <w:bookmarkStart w:id="61" w:name="_Toc455128198"/>
+      <w:bookmarkStart w:id="66" w:name="_Toc455128198"/>
       <w:r>
         <w:rPr>
           <w:b/>
@@ -30629,8 +30776,8 @@
         </w:rPr>
         <w:t>ПОСИЛАНЬ</w:t>
       </w:r>
-      <w:bookmarkEnd w:id="60"/>
-      <w:bookmarkEnd w:id="61"/>
+      <w:bookmarkEnd w:id="65"/>
+      <w:bookmarkEnd w:id="66"/>
     </w:p>
     <w:p>
       <w:pPr>
@@ -31055,7 +31202,7 @@
         </w:rPr>
         <w:t xml:space="preserve">WEB-сайт (Електрон. ресурс) / Спосіб доступу: URL: </w:t>
       </w:r>
-      <w:hyperlink r:id="rId20" w:history="1">
+      <w:hyperlink r:id="rId21" w:history="1">
         <w:r>
           <w:rPr>
             <w:rStyle w:val="a4"/>
@@ -31102,7 +31249,7 @@
           <w:lang w:val="uk-UA"/>
         </w:rPr>
       </w:pPr>
-      <w:hyperlink r:id="rId21" w:history="1">
+      <w:hyperlink r:id="rId22" w:history="1">
         <w:r>
           <w:rPr>
             <w:rStyle w:val="a4"/>
@@ -31160,7 +31307,7 @@
         </w:rPr>
         <w:t xml:space="preserve">(Рекомендовано використовувати ресурс </w:t>
       </w:r>
-      <w:hyperlink r:id="rId22" w:history="1">
+      <w:hyperlink r:id="rId23" w:history="1">
         <w:r>
           <w:rPr>
             <w:rStyle w:val="a4"/>
@@ -31443,8 +31590,8 @@
       </w:pPr>
     </w:p>
     <w:sectPr>
-      <w:headerReference w:type="default" r:id="rId23"/>
-      <w:footerReference w:type="even" r:id="rId24"/>
+      <w:headerReference w:type="default" r:id="rId24"/>
+      <w:footerReference w:type="even" r:id="rId25"/>
       <w:pgSz w:w="11906" w:h="16838"/>
       <w:pgMar w:top="1134" w:right="850" w:bottom="1134" w:left="1701" w:header="720" w:footer="720" w:gutter="0"/>
       <w:cols w:space="720"/>

</xml_diff>

<commit_message>
Backup folder - 2024-07-26 19:48:11
</commit_message>
<xml_diff>
--- a/Практика/Mentor Tasks/ЩОДЕННИК ПРАКТИКИ_Зайченко_622п_2024.docx
+++ b/Практика/Mentor Tasks/ЩОДЕННИК ПРАКТИКИ_Зайченко_622п_2024.docx
@@ -17090,7 +17090,7 @@
         </w:rPr>
         <w:drawing>
           <wp:inline distT="0" distB="0" distL="0" distR="0">
-            <wp:extent cx="2199716" cy="4571822"/>
+            <wp:extent cx="3103264" cy="6449729"/>
             <wp:effectExtent l="0" t="0" r="0" b="0"/>
             <wp:docPr id="33793371" name="Рисунок 5"/>
             <wp:cNvGraphicFramePr>
@@ -17118,7 +17118,7 @@
                   <pic:spPr>
                     <a:xfrm>
                       <a:off x="0" y="0"/>
-                      <a:ext cx="2207372" cy="4587734"/>
+                      <a:ext cx="3142541" cy="6531362"/>
                     </a:xfrm>
                     <a:prstGeom prst="rect">
                       <a:avLst/>
@@ -17393,7 +17393,6 @@
           <w:szCs w:val="28"/>
           <w:lang w:val="uk-UA"/>
         </w:rPr>
-        <w:lastRenderedPageBreak/>
         <w:t>Теоретичні відомості до завдання (короткі відомості до засобу розробки сайту)</w:t>
       </w:r>
     </w:p>

</xml_diff>

<commit_message>
Backup folder - 2024-07-26 19:55:26
</commit_message>
<xml_diff>
--- a/Практика/Mentor Tasks/ЩОДЕННИК ПРАКТИКИ_Зайченко_622п_2024.docx
+++ b/Практика/Mentor Tasks/ЩОДЕННИК ПРАКТИКИ_Зайченко_622п_2024.docx
@@ -16854,20 +16854,22 @@
         <w:t xml:space="preserve">Завдання для варіанту 9: </w:t>
       </w:r>
       <w:bookmarkStart w:id="57" w:name="_Hlk172908302"/>
+      <w:bookmarkStart w:id="58" w:name="_Hlk172914322"/>
       <w:r>
         <w:t xml:space="preserve">Метод </w:t>
       </w:r>
-      <w:bookmarkStart w:id="58" w:name="_Hlk172913856"/>
+      <w:bookmarkStart w:id="59" w:name="_Hlk172913856"/>
       <w:r>
         <w:t>дотичних</w:t>
       </w:r>
+      <w:bookmarkEnd w:id="59"/>
+      <w:r>
+        <w:t>/Ньютона</w:t>
+      </w:r>
+      <w:r>
+        <w:t xml:space="preserve"> </w:t>
+      </w:r>
       <w:bookmarkEnd w:id="58"/>
-      <w:r>
-        <w:t>/Ньютона</w:t>
-      </w:r>
-      <w:r>
-        <w:t xml:space="preserve"> </w:t>
-      </w:r>
       <w:r>
         <w:t>(обчислити один із коренів</w:t>
       </w:r>
@@ -16927,7 +16929,7 @@
       <w:r>
         <w:t xml:space="preserve"> </w:t>
       </w:r>
-      <w:bookmarkStart w:id="59" w:name="_Hlk172908355"/>
+      <w:bookmarkStart w:id="60" w:name="_Hlk172908355"/>
       <w:r>
         <w:t>x</w:t>
       </w:r>
@@ -16952,7 +16954,7 @@
       <w:r>
         <w:t>.</w:t>
       </w:r>
-      <w:bookmarkEnd w:id="59"/>
+      <w:bookmarkEnd w:id="60"/>
     </w:p>
     <w:bookmarkEnd w:id="57"/>
     <w:p>
@@ -17028,6 +17030,7 @@
           <w:lang w:val="uk-UA"/>
         </w:rPr>
       </w:pPr>
+      <w:bookmarkStart w:id="61" w:name="_Hlk172914222"/>
       <w:r>
         <w:rPr>
           <w:rFonts w:ascii="Times New Roman" w:hAnsi="Times New Roman"/>
@@ -17037,9 +17040,9 @@
           <w:szCs w:val="28"/>
           <w:lang w:val="uk-UA"/>
         </w:rPr>
-        <w:t xml:space="preserve">Теоретичні відомості до завдання ( в тому числі </w:t>
-      </w:r>
-      <w:bookmarkStart w:id="60" w:name="_Hlk172913499"/>
+        <w:t xml:space="preserve">Теоретичні відомості до завдання </w:t>
+      </w:r>
+      <w:bookmarkEnd w:id="61"/>
       <w:r>
         <w:rPr>
           <w:rFonts w:ascii="Times New Roman" w:hAnsi="Times New Roman"/>
@@ -17049,9 +17052,21 @@
           <w:szCs w:val="28"/>
           <w:lang w:val="uk-UA"/>
         </w:rPr>
+        <w:t xml:space="preserve">( в тому числі </w:t>
+      </w:r>
+      <w:bookmarkStart w:id="62" w:name="_Hlk172913499"/>
+      <w:r>
+        <w:rPr>
+          <w:rFonts w:ascii="Times New Roman" w:hAnsi="Times New Roman"/>
+          <w:i/>
+          <w:color w:val="FF0000"/>
+          <w:sz w:val="28"/>
+          <w:szCs w:val="28"/>
+          <w:lang w:val="uk-UA"/>
+        </w:rPr>
         <w:t>алгоритм у вигляді блок-схеми</w:t>
       </w:r>
-      <w:bookmarkEnd w:id="60"/>
+      <w:bookmarkEnd w:id="62"/>
       <w:r>
         <w:rPr>
           <w:rFonts w:ascii="Times New Roman" w:hAnsi="Times New Roman"/>
@@ -17145,7 +17160,7 @@
           <w:color w:val="000000"/>
           <w:sz w:val="28"/>
           <w:szCs w:val="28"/>
-          <w:lang w:val="uk-UA" w:bidi="ru-RU"/>
+          <w:lang w:bidi="ru-RU"/>
         </w:rPr>
       </w:pPr>
       <w:r>
@@ -17254,38 +17269,16 @@
         <w:t>дотичних</w:t>
       </w:r>
       <w:proofErr w:type="spellEnd"/>
-    </w:p>
-    <w:p>
-      <w:pPr>
-        <w:pStyle w:val="ac"/>
-        <w:widowControl w:val="0"/>
-        <w:tabs>
-          <w:tab w:val="left" w:pos="993"/>
-        </w:tabs>
-        <w:spacing w:line="240" w:lineRule="auto"/>
-        <w:ind w:left="0" w:firstLine="0"/>
-        <w:jc w:val="center"/>
+      <w:r>
         <w:rPr>
           <w:rFonts w:ascii="Times New Roman" w:eastAsia="Tahoma" w:hAnsi="Times New Roman" w:cs="Tahoma"/>
           <w:color w:val="000000"/>
           <w:sz w:val="28"/>
-          <w:lang w:val="en-US" w:bidi="ru-RU"/>
-        </w:rPr>
-      </w:pPr>
-    </w:p>
-    <w:p>
-      <w:pPr>
-        <w:shd w:val="clear" w:color="auto" w:fill="FFFFFF"/>
-        <w:ind w:right="1"/>
-        <w:rPr>
-          <w:rFonts w:ascii="Times New Roman" w:hAnsi="Times New Roman"/>
-          <w:i/>
-          <w:color w:val="FF0000"/>
-          <w:sz w:val="28"/>
-          <w:szCs w:val="28"/>
-          <w:lang w:val="uk-UA"/>
-        </w:rPr>
-      </w:pPr>
+          <w:szCs w:val="28"/>
+          <w:lang w:bidi="ru-RU"/>
+        </w:rPr>
+        <w:br w:type="page"/>
+      </w:r>
     </w:p>
     <w:p>
       <w:pPr>
@@ -17308,20 +17301,191 @@
           <w:szCs w:val="28"/>
           <w:lang w:val="uk-UA"/>
         </w:rPr>
+        <w:lastRenderedPageBreak/>
         <w:t>Практична реалізація програми</w:t>
       </w:r>
     </w:p>
     <w:p>
       <w:pPr>
-        <w:shd w:val="clear" w:color="auto" w:fill="FFFFFF"/>
-        <w:ind w:firstLine="0"/>
-        <w:jc w:val="center"/>
-        <w:rPr>
-          <w:rFonts w:ascii="Times New Roman" w:hAnsi="Times New Roman"/>
-          <w:b/>
-          <w:sz w:val="28"/>
-          <w:szCs w:val="28"/>
-          <w:lang w:val="en-US"/>
+        <w:pStyle w:val="af7"/>
+        <w:rPr>
+          <w:lang w:val="ru-RU"/>
+        </w:rPr>
+      </w:pPr>
+      <w:proofErr w:type="spellStart"/>
+      <w:r>
+        <w:t>Програма</w:t>
+      </w:r>
+      <w:proofErr w:type="spellEnd"/>
+      <w:r>
+        <w:t xml:space="preserve"> </w:t>
+      </w:r>
+      <w:proofErr w:type="spellStart"/>
+      <w:r>
+        <w:t>написана</w:t>
+      </w:r>
+      <w:proofErr w:type="spellEnd"/>
+      <w:r>
+        <w:t xml:space="preserve"> </w:t>
+      </w:r>
+      <w:proofErr w:type="spellStart"/>
+      <w:r>
+        <w:t>на</w:t>
+      </w:r>
+      <w:proofErr w:type="spellEnd"/>
+      <w:r>
+        <w:t xml:space="preserve"> </w:t>
+      </w:r>
+      <w:proofErr w:type="spellStart"/>
+      <w:r>
+        <w:t>мові</w:t>
+      </w:r>
+      <w:proofErr w:type="spellEnd"/>
+      <w:r>
+        <w:t xml:space="preserve"> C# </w:t>
+      </w:r>
+      <w:proofErr w:type="spellStart"/>
+      <w:r>
+        <w:t>для</w:t>
+      </w:r>
+      <w:proofErr w:type="spellEnd"/>
+      <w:r>
+        <w:t xml:space="preserve"> </w:t>
+      </w:r>
+      <w:proofErr w:type="spellStart"/>
+      <w:r>
+        <w:t>знаходження</w:t>
+      </w:r>
+      <w:proofErr w:type="spellEnd"/>
+      <w:r>
+        <w:t xml:space="preserve"> </w:t>
+      </w:r>
+      <w:proofErr w:type="spellStart"/>
+      <w:r>
+        <w:t>кореня</w:t>
+      </w:r>
+      <w:proofErr w:type="spellEnd"/>
+      <w:r>
+        <w:t xml:space="preserve"> </w:t>
+      </w:r>
+      <w:proofErr w:type="spellStart"/>
+      <w:r>
+        <w:t>нелінійного</w:t>
+      </w:r>
+      <w:proofErr w:type="spellEnd"/>
+      <w:r>
+        <w:t xml:space="preserve"> </w:t>
+      </w:r>
+      <w:proofErr w:type="spellStart"/>
+      <w:r>
+        <w:t>рівняння</w:t>
+      </w:r>
+      <w:proofErr w:type="spellEnd"/>
+      <w:r>
+        <w:t xml:space="preserve"> </w:t>
+      </w:r>
+      <w:proofErr w:type="spellStart"/>
+      <w:r>
+        <w:t>за</w:t>
+      </w:r>
+      <w:proofErr w:type="spellEnd"/>
+      <w:r>
+        <w:t xml:space="preserve"> </w:t>
+      </w:r>
+      <w:proofErr w:type="spellStart"/>
+      <w:r>
+        <w:t>допомогою</w:t>
+      </w:r>
+      <w:proofErr w:type="spellEnd"/>
+      <w:r>
+        <w:t xml:space="preserve"> </w:t>
+      </w:r>
+      <w:proofErr w:type="spellStart"/>
+      <w:r>
+        <w:t>методу</w:t>
+      </w:r>
+      <w:proofErr w:type="spellEnd"/>
+      <w:r>
+        <w:t xml:space="preserve"> </w:t>
+      </w:r>
+      <w:proofErr w:type="spellStart"/>
+      <w:r>
+        <w:t>Ньютона</w:t>
+      </w:r>
+      <w:proofErr w:type="spellEnd"/>
+      <w:r>
+        <w:t xml:space="preserve"> (</w:t>
+      </w:r>
+      <w:proofErr w:type="spellStart"/>
+      <w:r>
+        <w:t>метод</w:t>
+      </w:r>
+      <w:proofErr w:type="spellEnd"/>
+      <w:r>
+        <w:t xml:space="preserve"> </w:t>
+      </w:r>
+      <w:proofErr w:type="spellStart"/>
+      <w:r>
+        <w:t>дотичних</w:t>
+      </w:r>
+      <w:proofErr w:type="spellEnd"/>
+      <w:r>
+        <w:t xml:space="preserve">). C# був вибраний завдяки його потужності і </w:t>
+      </w:r>
+      <w:r>
+        <w:rPr>
+          <w:lang w:val="ru-RU"/>
+        </w:rPr>
+        <w:t xml:space="preserve">легкому синтаксису, а також </w:t>
+      </w:r>
+      <w:proofErr w:type="spellStart"/>
+      <w:r>
+        <w:rPr>
+          <w:lang w:val="ru-RU"/>
+        </w:rPr>
+        <w:t>поглибленому</w:t>
+      </w:r>
+      <w:proofErr w:type="spellEnd"/>
+      <w:r>
+        <w:rPr>
+          <w:lang w:val="ru-RU"/>
+        </w:rPr>
+        <w:t xml:space="preserve"> </w:t>
+      </w:r>
+      <w:proofErr w:type="spellStart"/>
+      <w:r>
+        <w:rPr>
+          <w:lang w:val="ru-RU"/>
+        </w:rPr>
+        <w:t>вивченню</w:t>
+      </w:r>
+      <w:proofErr w:type="spellEnd"/>
+      <w:r>
+        <w:rPr>
+          <w:lang w:val="ru-RU"/>
+        </w:rPr>
+        <w:t xml:space="preserve"> на </w:t>
+      </w:r>
+      <w:proofErr w:type="spellStart"/>
+      <w:r>
+        <w:rPr>
+          <w:lang w:val="ru-RU"/>
+        </w:rPr>
+        <w:t>заняттях</w:t>
+      </w:r>
+      <w:proofErr w:type="spellEnd"/>
+      <w:r>
+        <w:rPr>
+          <w:lang w:val="ru-RU"/>
+        </w:rPr>
+        <w:t>.</w:t>
+      </w:r>
+    </w:p>
+    <w:p>
+      <w:pPr>
+        <w:pStyle w:val="af7"/>
+        <w:rPr>
+          <w:lang w:val="ru-RU"/>
         </w:rPr>
       </w:pPr>
     </w:p>
@@ -17496,8 +17660,8 @@
         </w:rPr>
         <w:br w:type="page"/>
       </w:r>
-      <w:bookmarkStart w:id="61" w:name="_Toc12361875"/>
-      <w:bookmarkStart w:id="62" w:name="_Toc43831386"/>
+      <w:bookmarkStart w:id="63" w:name="_Toc12361875"/>
+      <w:bookmarkStart w:id="64" w:name="_Toc43831386"/>
       <w:r>
         <w:rPr>
           <w:b/>
@@ -17507,8 +17671,8 @@
         <w:lastRenderedPageBreak/>
         <w:t xml:space="preserve">ВИСНОВКИ </w:t>
       </w:r>
-      <w:bookmarkEnd w:id="61"/>
-      <w:bookmarkEnd w:id="62"/>
+      <w:bookmarkEnd w:id="63"/>
+      <w:bookmarkEnd w:id="64"/>
     </w:p>
     <w:p>
       <w:pPr>
@@ -17534,7 +17698,7 @@
           <w:lang w:val="uk-UA"/>
         </w:rPr>
       </w:pPr>
-      <w:bookmarkStart w:id="63" w:name="_Toc43831387"/>
+      <w:bookmarkStart w:id="65" w:name="_Toc43831387"/>
       <w:r>
         <w:rPr>
           <w:b/>
@@ -30372,7 +30536,7 @@
         </w:rPr>
         <w:t xml:space="preserve">КЕРІВНИКА ПРАКТИКИ </w:t>
       </w:r>
-      <w:bookmarkEnd w:id="63"/>
+      <w:bookmarkEnd w:id="65"/>
     </w:p>
     <w:p>
       <w:pPr>
@@ -30749,8 +30913,8 @@
         </w:rPr>
         <w:br w:type="page"/>
       </w:r>
-      <w:bookmarkStart w:id="64" w:name="_Toc455487664"/>
-      <w:bookmarkStart w:id="65" w:name="_Toc43831388"/>
+      <w:bookmarkStart w:id="66" w:name="_Toc455487664"/>
+      <w:bookmarkStart w:id="67" w:name="_Toc43831388"/>
       <w:r>
         <w:rPr>
           <w:b/>
@@ -30759,7 +30923,7 @@
         <w:lastRenderedPageBreak/>
         <w:t>ПЕРЕЛІК</w:t>
       </w:r>
-      <w:bookmarkEnd w:id="64"/>
+      <w:bookmarkEnd w:id="66"/>
       <w:r>
         <w:rPr>
           <w:b/>
@@ -30767,7 +30931,7 @@
         </w:rPr>
         <w:t xml:space="preserve"> </w:t>
       </w:r>
-      <w:bookmarkStart w:id="66" w:name="_Toc455128198"/>
+      <w:bookmarkStart w:id="68" w:name="_Toc455128198"/>
       <w:r>
         <w:rPr>
           <w:b/>
@@ -30775,8 +30939,8 @@
         </w:rPr>
         <w:t>ПОСИЛАНЬ</w:t>
       </w:r>
-      <w:bookmarkEnd w:id="65"/>
-      <w:bookmarkEnd w:id="66"/>
+      <w:bookmarkEnd w:id="67"/>
+      <w:bookmarkEnd w:id="68"/>
     </w:p>
     <w:p>
       <w:pPr>

</xml_diff>

<commit_message>
Backup folder - 2024-08-09 23:10:38
</commit_message>
<xml_diff>
--- a/Практика/Mentor Tasks/ЩОДЕННИК ПРАКТИКИ_Зайченко_622п_2024.docx
+++ b/Практика/Mentor Tasks/ЩОДЕННИК ПРАКТИКИ_Зайченко_622п_2024.docx
@@ -10094,6 +10094,7 @@
       </w:r>
       <w:r>
         <w:rPr>
+          <w:noProof/>
           <w:sz w:val="28"/>
           <w:szCs w:val="28"/>
           <w:vertAlign w:val="subscript"/>
@@ -11044,6 +11045,9 @@
         <w:pStyle w:val="af4"/>
       </w:pPr>
       <w:r>
+        <w:rPr>
+          <w:noProof/>
+        </w:rPr>
         <w:drawing>
           <wp:inline distT="0" distB="0" distL="0" distR="0" wp14:anchorId="1AEFC679" wp14:editId="71A3C55C">
             <wp:extent cx="2615335" cy="2137144"/>
@@ -12843,6 +12847,9 @@
         <w:pStyle w:val="af4"/>
       </w:pPr>
       <w:r>
+        <w:rPr>
+          <w:noProof/>
+        </w:rPr>
         <w:lastRenderedPageBreak/>
         <w:drawing>
           <wp:inline distT="0" distB="0" distL="0" distR="0">
@@ -12966,8 +12973,8 @@
           <w:lang w:val="uk-UA"/>
         </w:rPr>
       </w:pPr>
-      <w:bookmarkStart w:id="43" w:name="_Hlk171243312"/>
-      <w:bookmarkStart w:id="44" w:name="_Toc171720243"/>
+      <w:bookmarkStart w:id="43" w:name="_Toc171720243"/>
+      <w:bookmarkStart w:id="44" w:name="_Hlk171243312"/>
       <w:r>
         <w:rPr>
           <w:rFonts w:ascii="Times New Roman" w:hAnsi="Times New Roman"/>
@@ -12981,7 +12988,7 @@
         <w:lastRenderedPageBreak/>
         <w:t>Завдання 1.2</w:t>
       </w:r>
-      <w:bookmarkEnd w:id="44"/>
+      <w:bookmarkEnd w:id="43"/>
     </w:p>
     <w:p>
       <w:pPr>
@@ -14195,6 +14202,7 @@
       </w:r>
       <w:r>
         <w:rPr>
+          <w:noProof/>
           <w:sz w:val="46"/>
           <w:szCs w:val="46"/>
           <w:vertAlign w:val="subscript"/>
@@ -14276,7 +14284,7 @@
       </w:pPr>
       <w:bookmarkStart w:id="45" w:name="_Hlk171248572"/>
       <w:bookmarkStart w:id="46" w:name="_Hlk172820947"/>
-      <w:bookmarkEnd w:id="43"/>
+      <w:bookmarkEnd w:id="44"/>
       <w:proofErr w:type="spellStart"/>
       <w:r>
         <w:rPr>
@@ -14706,6 +14714,9 @@
         <w:pStyle w:val="af4"/>
       </w:pPr>
       <w:r>
+        <w:rPr>
+          <w:noProof/>
+        </w:rPr>
         <w:drawing>
           <wp:inline distT="0" distB="0" distL="0" distR="0">
             <wp:extent cx="4071257" cy="1371600"/>
@@ -15337,6 +15348,7 @@
       </w:pPr>
       <w:r>
         <w:rPr>
+          <w:noProof/>
           <w:sz w:val="36"/>
           <w:szCs w:val="36"/>
           <w:vertAlign w:val="subscript"/>
@@ -15505,8 +15517,8 @@
           <w:lang w:val="en-US"/>
         </w:rPr>
       </w:pPr>
-      <w:bookmarkStart w:id="51" w:name="_Hlk172823232"/>
-      <w:bookmarkStart w:id="52" w:name="_Hlk172823316"/>
+      <w:bookmarkStart w:id="51" w:name="_Hlk172823316"/>
+      <w:bookmarkStart w:id="52" w:name="_Hlk172823232"/>
       <w:r>
         <w:rPr>
           <w:sz w:val="21"/>
@@ -15549,25 +15561,25 @@
           <w:szCs w:val="21"/>
           <w:lang w:val="en-US"/>
         </w:rPr>
-        <w:t xml:space="preserve">    x = </w:t>
-      </w:r>
-      <w:proofErr w:type="spellStart"/>
-      <w:r>
+        <w:t xml:space="preserve">    x = variables(1);</w:t>
+      </w:r>
+    </w:p>
+    <w:p>
+      <w:pPr>
+        <w:pStyle w:val="Code"/>
         <w:rPr>
           <w:sz w:val="21"/>
           <w:szCs w:val="21"/>
           <w:lang w:val="en-US"/>
         </w:rPr>
-        <w:t>variables</w:t>
-      </w:r>
-      <w:proofErr w:type="spellEnd"/>
+      </w:pPr>
       <w:r>
         <w:rPr>
           <w:sz w:val="21"/>
           <w:szCs w:val="21"/>
           <w:lang w:val="en-US"/>
         </w:rPr>
-        <w:t>(1);</w:t>
+        <w:t xml:space="preserve">    y = variables(2);</w:t>
       </w:r>
     </w:p>
     <w:p>
@@ -15585,25 +15597,26 @@
           <w:szCs w:val="21"/>
           <w:lang w:val="en-US"/>
         </w:rPr>
-        <w:t xml:space="preserve">    y = </w:t>
-      </w:r>
-      <w:proofErr w:type="spellStart"/>
-      <w:r>
+        <w:t xml:space="preserve">    F(1) = x - x^2 - y^2 + 0.1;</w:t>
+      </w:r>
+    </w:p>
+    <w:p>
+      <w:pPr>
+        <w:pStyle w:val="Code"/>
         <w:rPr>
           <w:sz w:val="21"/>
           <w:szCs w:val="21"/>
           <w:lang w:val="en-US"/>
         </w:rPr>
-        <w:t>variables</w:t>
-      </w:r>
-      <w:proofErr w:type="spellEnd"/>
+      </w:pPr>
       <w:r>
         <w:rPr>
           <w:sz w:val="21"/>
           <w:szCs w:val="21"/>
           <w:lang w:val="en-US"/>
         </w:rPr>
-        <w:t>(2);</w:t>
+        <w:lastRenderedPageBreak/>
+        <w:t xml:space="preserve">    F(2) = y - 2*x*y + 0.1;</w:t>
       </w:r>
     </w:p>
     <w:p>
@@ -15615,14 +15628,16 @@
           <w:lang w:val="en-US"/>
         </w:rPr>
       </w:pPr>
+      <w:proofErr w:type="spellStart"/>
       <w:r>
         <w:rPr>
           <w:sz w:val="21"/>
           <w:szCs w:val="21"/>
           <w:lang w:val="en-US"/>
         </w:rPr>
-        <w:t xml:space="preserve">    F(1) = x - x^2 - y^2 + 0.1;</w:t>
-      </w:r>
+        <w:t>endfunction</w:t>
+      </w:r>
+      <w:proofErr w:type="spellEnd"/>
     </w:p>
     <w:p>
       <w:pPr>
@@ -15633,45 +15648,42 @@
           <w:lang w:val="en-US"/>
         </w:rPr>
       </w:pPr>
-      <w:r>
+    </w:p>
+    <w:p>
+      <w:pPr>
+        <w:pStyle w:val="Code"/>
         <w:rPr>
           <w:sz w:val="21"/>
           <w:szCs w:val="21"/>
           <w:lang w:val="en-US"/>
         </w:rPr>
-        <w:lastRenderedPageBreak/>
-        <w:t xml:space="preserve">    F(2) = y - 2*x*y + 0.1;</w:t>
-      </w:r>
-    </w:p>
-    <w:p>
-      <w:pPr>
-        <w:pStyle w:val="Code"/>
+      </w:pPr>
+      <w:r>
         <w:rPr>
           <w:sz w:val="21"/>
           <w:szCs w:val="21"/>
           <w:lang w:val="en-US"/>
         </w:rPr>
-      </w:pPr>
-      <w:proofErr w:type="spellStart"/>
+        <w:t>x0</w:t>
+      </w:r>
+      <w:proofErr w:type="gramStart"/>
       <w:r>
         <w:rPr>
           <w:sz w:val="21"/>
           <w:szCs w:val="21"/>
           <w:lang w:val="en-US"/>
         </w:rPr>
-        <w:t>endfunction</w:t>
-      </w:r>
-      <w:proofErr w:type="spellEnd"/>
-    </w:p>
-    <w:p>
-      <w:pPr>
-        <w:pStyle w:val="Code"/>
+        <w:t>=[</w:t>
+      </w:r>
+      <w:proofErr w:type="gramEnd"/>
+      <w:r>
         <w:rPr>
           <w:sz w:val="21"/>
           <w:szCs w:val="21"/>
           <w:lang w:val="en-US"/>
         </w:rPr>
-      </w:pPr>
+        <w:t>0; 0];</w:t>
+      </w:r>
     </w:p>
     <w:p>
       <w:pPr>
@@ -15682,59 +15694,59 @@
           <w:lang w:val="en-US"/>
         </w:rPr>
       </w:pPr>
-      <w:r>
+    </w:p>
+    <w:p>
+      <w:pPr>
+        <w:pStyle w:val="Code"/>
         <w:rPr>
           <w:sz w:val="21"/>
           <w:szCs w:val="21"/>
           <w:lang w:val="en-US"/>
         </w:rPr>
-        <w:t>x0</w:t>
-      </w:r>
-      <w:proofErr w:type="gramStart"/>
+      </w:pPr>
       <w:r>
         <w:rPr>
           <w:sz w:val="21"/>
           <w:szCs w:val="21"/>
           <w:lang w:val="en-US"/>
         </w:rPr>
-        <w:t>=[</w:t>
-      </w:r>
-      <w:proofErr w:type="gramEnd"/>
+        <w:t xml:space="preserve">// </w:t>
+      </w:r>
+      <w:proofErr w:type="spellStart"/>
       <w:r>
         <w:rPr>
           <w:sz w:val="21"/>
           <w:szCs w:val="21"/>
           <w:lang w:val="en-US"/>
         </w:rPr>
-        <w:t>0; 0];</w:t>
-      </w:r>
-    </w:p>
-    <w:p>
-      <w:pPr>
-        <w:pStyle w:val="Code"/>
+        <w:t>Використовуємо</w:t>
+      </w:r>
+      <w:proofErr w:type="spellEnd"/>
+      <w:r>
         <w:rPr>
           <w:sz w:val="21"/>
           <w:szCs w:val="21"/>
           <w:lang w:val="en-US"/>
         </w:rPr>
-      </w:pPr>
-    </w:p>
-    <w:p>
-      <w:pPr>
-        <w:pStyle w:val="Code"/>
+        <w:t xml:space="preserve"> </w:t>
+      </w:r>
+      <w:proofErr w:type="spellStart"/>
+      <w:r>
         <w:rPr>
           <w:sz w:val="21"/>
           <w:szCs w:val="21"/>
           <w:lang w:val="en-US"/>
         </w:rPr>
-      </w:pPr>
+        <w:t>fsolve</w:t>
+      </w:r>
+      <w:proofErr w:type="spellEnd"/>
       <w:r>
         <w:rPr>
           <w:sz w:val="21"/>
           <w:szCs w:val="21"/>
           <w:lang w:val="en-US"/>
         </w:rPr>
-        <w:t xml:space="preserve">// Використовуємо </w:t>
+        <w:t xml:space="preserve"> </w:t>
       </w:r>
       <w:proofErr w:type="spellStart"/>
       <w:r>
@@ -15743,7 +15755,7 @@
           <w:szCs w:val="21"/>
           <w:lang w:val="en-US"/>
         </w:rPr>
-        <w:t>fsolve</w:t>
+        <w:t>для</w:t>
       </w:r>
       <w:proofErr w:type="spellEnd"/>
       <w:r>
@@ -15752,25 +15764,25 @@
           <w:szCs w:val="21"/>
           <w:lang w:val="en-US"/>
         </w:rPr>
-        <w:t xml:space="preserve"> для знаходження розв'язку системи рівнянь</w:t>
-      </w:r>
-    </w:p>
-    <w:p>
-      <w:pPr>
-        <w:pStyle w:val="Code"/>
+        <w:t xml:space="preserve"> </w:t>
+      </w:r>
+      <w:proofErr w:type="spellStart"/>
+      <w:r>
         <w:rPr>
           <w:sz w:val="21"/>
           <w:szCs w:val="21"/>
           <w:lang w:val="en-US"/>
         </w:rPr>
-      </w:pPr>
+        <w:t>знаходження</w:t>
+      </w:r>
+      <w:proofErr w:type="spellEnd"/>
       <w:r>
         <w:rPr>
           <w:sz w:val="21"/>
           <w:szCs w:val="21"/>
           <w:lang w:val="en-US"/>
         </w:rPr>
-        <w:t>[</w:t>
+        <w:t xml:space="preserve"> </w:t>
       </w:r>
       <w:proofErr w:type="spellStart"/>
       <w:r>
@@ -15779,7 +15791,7 @@
           <w:szCs w:val="21"/>
           <w:lang w:val="en-US"/>
         </w:rPr>
-        <w:t>solution</w:t>
+        <w:t>розв'язку</w:t>
       </w:r>
       <w:proofErr w:type="spellEnd"/>
       <w:r>
@@ -15788,25 +15800,25 @@
           <w:szCs w:val="21"/>
           <w:lang w:val="en-US"/>
         </w:rPr>
-        <w:t xml:space="preserve">, </w:t>
-      </w:r>
-      <w:proofErr w:type="spellStart"/>
-      <w:r>
+        <w:t xml:space="preserve"> системи рівнянь</w:t>
+      </w:r>
+    </w:p>
+    <w:p>
+      <w:pPr>
+        <w:pStyle w:val="Code"/>
         <w:rPr>
           <w:sz w:val="21"/>
           <w:szCs w:val="21"/>
           <w:lang w:val="en-US"/>
         </w:rPr>
-        <w:t>info</w:t>
-      </w:r>
-      <w:proofErr w:type="spellEnd"/>
+      </w:pPr>
       <w:r>
         <w:rPr>
           <w:sz w:val="21"/>
           <w:szCs w:val="21"/>
           <w:lang w:val="en-US"/>
         </w:rPr>
-        <w:t xml:space="preserve">] = </w:t>
+        <w:t xml:space="preserve">[solution, info] = </w:t>
       </w:r>
       <w:proofErr w:type="spellStart"/>
       <w:r>
@@ -15914,7 +15926,7 @@
           <w:szCs w:val="21"/>
           <w:lang w:val="en-US"/>
         </w:rPr>
-        <w:t xml:space="preserve">("Чисельний </w:t>
+        <w:t>("</w:t>
       </w:r>
       <w:proofErr w:type="spellStart"/>
       <w:r>
@@ -15923,7 +15935,7 @@
           <w:szCs w:val="21"/>
           <w:lang w:val="en-US"/>
         </w:rPr>
-        <w:t>розвязок</w:t>
+        <w:t>Чисельний</w:t>
       </w:r>
       <w:proofErr w:type="spellEnd"/>
       <w:r>
@@ -15932,118 +15944,118 @@
           <w:szCs w:val="21"/>
           <w:lang w:val="en-US"/>
         </w:rPr>
-        <w:t xml:space="preserve"> системи рівнянь:");</w:t>
-      </w:r>
-    </w:p>
-    <w:p>
-      <w:pPr>
-        <w:pStyle w:val="Code"/>
+        <w:t xml:space="preserve"> </w:t>
+      </w:r>
+      <w:proofErr w:type="spellStart"/>
+      <w:r>
         <w:rPr>
           <w:sz w:val="21"/>
           <w:szCs w:val="21"/>
           <w:lang w:val="en-US"/>
         </w:rPr>
-      </w:pPr>
-      <w:proofErr w:type="spellStart"/>
+        <w:t>розвязок</w:t>
+      </w:r>
+      <w:proofErr w:type="spellEnd"/>
       <w:r>
         <w:rPr>
           <w:sz w:val="21"/>
           <w:szCs w:val="21"/>
           <w:lang w:val="en-US"/>
         </w:rPr>
-        <w:t>disp</w:t>
-      </w:r>
-      <w:proofErr w:type="spellEnd"/>
+        <w:t xml:space="preserve"> </w:t>
+      </w:r>
+      <w:proofErr w:type="spellStart"/>
       <w:r>
         <w:rPr>
           <w:sz w:val="21"/>
           <w:szCs w:val="21"/>
           <w:lang w:val="en-US"/>
         </w:rPr>
-        <w:t xml:space="preserve">("x = "), </w:t>
-      </w:r>
-      <w:proofErr w:type="spellStart"/>
+        <w:t>системи</w:t>
+      </w:r>
+      <w:proofErr w:type="spellEnd"/>
       <w:r>
         <w:rPr>
           <w:sz w:val="21"/>
           <w:szCs w:val="21"/>
           <w:lang w:val="en-US"/>
         </w:rPr>
-        <w:t>disp</w:t>
-      </w:r>
-      <w:proofErr w:type="spellEnd"/>
+        <w:t xml:space="preserve"> </w:t>
+      </w:r>
+      <w:proofErr w:type="spellStart"/>
       <w:r>
         <w:rPr>
           <w:sz w:val="21"/>
           <w:szCs w:val="21"/>
           <w:lang w:val="en-US"/>
         </w:rPr>
-        <w:t>(</w:t>
-      </w:r>
-      <w:proofErr w:type="spellStart"/>
+        <w:t>рівнянь</w:t>
+      </w:r>
+      <w:proofErr w:type="spellEnd"/>
       <w:r>
         <w:rPr>
           <w:sz w:val="21"/>
           <w:szCs w:val="21"/>
           <w:lang w:val="en-US"/>
         </w:rPr>
-        <w:t>solution</w:t>
-      </w:r>
-      <w:proofErr w:type="spellEnd"/>
-      <w:r>
+        <w:t>:");</w:t>
+      </w:r>
+    </w:p>
+    <w:p>
+      <w:pPr>
+        <w:pStyle w:val="Code"/>
         <w:rPr>
           <w:sz w:val="21"/>
           <w:szCs w:val="21"/>
           <w:lang w:val="en-US"/>
         </w:rPr>
-        <w:t>(1));</w:t>
-      </w:r>
-    </w:p>
-    <w:p>
-      <w:pPr>
-        <w:pStyle w:val="Code"/>
+      </w:pPr>
+      <w:proofErr w:type="spellStart"/>
+      <w:r>
         <w:rPr>
           <w:sz w:val="21"/>
           <w:szCs w:val="21"/>
           <w:lang w:val="en-US"/>
         </w:rPr>
-      </w:pPr>
-      <w:proofErr w:type="spellStart"/>
+        <w:t>disp</w:t>
+      </w:r>
+      <w:proofErr w:type="spellEnd"/>
       <w:r>
         <w:rPr>
           <w:sz w:val="21"/>
           <w:szCs w:val="21"/>
           <w:lang w:val="en-US"/>
         </w:rPr>
-        <w:t>disp</w:t>
-      </w:r>
-      <w:proofErr w:type="spellEnd"/>
+        <w:t xml:space="preserve">("x = "), </w:t>
+      </w:r>
+      <w:proofErr w:type="spellStart"/>
       <w:r>
         <w:rPr>
           <w:sz w:val="21"/>
           <w:szCs w:val="21"/>
           <w:lang w:val="en-US"/>
         </w:rPr>
-        <w:t xml:space="preserve">("y = "), </w:t>
-      </w:r>
-      <w:proofErr w:type="spellStart"/>
+        <w:t>disp</w:t>
+      </w:r>
+      <w:proofErr w:type="spellEnd"/>
       <w:r>
         <w:rPr>
           <w:sz w:val="21"/>
           <w:szCs w:val="21"/>
           <w:lang w:val="en-US"/>
         </w:rPr>
-        <w:t>disp</w:t>
-      </w:r>
-      <w:proofErr w:type="spellEnd"/>
-      <w:r>
+        <w:t>(solution(1));</w:t>
+      </w:r>
+    </w:p>
+    <w:p>
+      <w:pPr>
+        <w:pStyle w:val="Code"/>
         <w:rPr>
           <w:sz w:val="21"/>
           <w:szCs w:val="21"/>
           <w:lang w:val="en-US"/>
         </w:rPr>
-        <w:t>(</w:t>
-      </w:r>
+      </w:pPr>
       <w:proofErr w:type="spellStart"/>
       <w:r>
         <w:rPr>
@@ -16051,7 +16063,7 @@
           <w:szCs w:val="21"/>
           <w:lang w:val="en-US"/>
         </w:rPr>
-        <w:t>solution</w:t>
+        <w:t>disp</w:t>
       </w:r>
       <w:proofErr w:type="spellEnd"/>
       <w:r>
@@ -16060,10 +16072,28 @@
           <w:szCs w:val="21"/>
           <w:lang w:val="en-US"/>
         </w:rPr>
-        <w:t>(2));</w:t>
-      </w:r>
-    </w:p>
-    <w:bookmarkEnd w:id="52"/>
+        <w:t xml:space="preserve">("y = "), </w:t>
+      </w:r>
+      <w:proofErr w:type="spellStart"/>
+      <w:r>
+        <w:rPr>
+          <w:sz w:val="21"/>
+          <w:szCs w:val="21"/>
+          <w:lang w:val="en-US"/>
+        </w:rPr>
+        <w:t>disp</w:t>
+      </w:r>
+      <w:proofErr w:type="spellEnd"/>
+      <w:r>
+        <w:rPr>
+          <w:sz w:val="21"/>
+          <w:szCs w:val="21"/>
+          <w:lang w:val="en-US"/>
+        </w:rPr>
+        <w:t>(solution(2));</w:t>
+      </w:r>
+    </w:p>
+    <w:bookmarkEnd w:id="51"/>
     <w:p>
       <w:pPr>
         <w:pStyle w:val="Code"/>
@@ -16080,6 +16110,7 @@
       </w:pPr>
       <w:r>
         <w:rPr>
+          <w:noProof/>
           <w:sz w:val="36"/>
           <w:szCs w:val="36"/>
           <w:vertAlign w:val="subscript"/>
@@ -16310,6 +16341,7 @@
       </w:pPr>
       <w:r>
         <w:rPr>
+          <w:noProof/>
           <w:sz w:val="21"/>
           <w:szCs w:val="21"/>
         </w:rPr>
@@ -16513,7 +16545,7 @@
       </w:pPr>
     </w:p>
     <w:bookmarkEnd w:id="50"/>
-    <w:bookmarkEnd w:id="51"/>
+    <w:bookmarkEnd w:id="52"/>
     <w:p>
       <w:pPr>
         <w:pStyle w:val="af7"/>
@@ -16649,6 +16681,7 @@
         </w:rPr>
         <w:t xml:space="preserve"> – </w:t>
       </w:r>
+      <w:proofErr w:type="spellStart"/>
       <w:r>
         <w:rPr>
           <w:rFonts w:ascii="Times New Roman" w:eastAsia="Tahoma" w:hAnsi="Times New Roman" w:cs="Tahoma"/>
@@ -16656,9 +16689,9 @@
           <w:sz w:val="28"/>
           <w:lang w:bidi="ru-RU"/>
         </w:rPr>
-        <w:t xml:space="preserve">таблиця розрахунків </w:t>
-      </w:r>
-      <w:proofErr w:type="spellStart"/>
+        <w:t>таблиця</w:t>
+      </w:r>
+      <w:proofErr w:type="spellEnd"/>
       <w:r>
         <w:rPr>
           <w:rFonts w:ascii="Times New Roman" w:eastAsia="Tahoma" w:hAnsi="Times New Roman" w:cs="Tahoma"/>
@@ -16666,9 +16699,9 @@
           <w:sz w:val="28"/>
           <w:lang w:bidi="ru-RU"/>
         </w:rPr>
-        <w:t>системи</w:t>
-      </w:r>
-      <w:proofErr w:type="spellEnd"/>
+        <w:t xml:space="preserve"> </w:t>
+      </w:r>
+      <w:proofErr w:type="spellStart"/>
       <w:r>
         <w:rPr>
           <w:rFonts w:ascii="Times New Roman" w:eastAsia="Tahoma" w:hAnsi="Times New Roman" w:cs="Tahoma"/>
@@ -16676,9 +16709,9 @@
           <w:sz w:val="28"/>
           <w:lang w:bidi="ru-RU"/>
         </w:rPr>
-        <w:t xml:space="preserve"> </w:t>
-      </w:r>
-      <w:proofErr w:type="spellStart"/>
+        <w:t>розрахунків</w:t>
+      </w:r>
+      <w:proofErr w:type="spellEnd"/>
       <w:r>
         <w:rPr>
           <w:rFonts w:ascii="Times New Roman" w:eastAsia="Tahoma" w:hAnsi="Times New Roman" w:cs="Tahoma"/>
@@ -16686,9 +16719,9 @@
           <w:sz w:val="28"/>
           <w:lang w:bidi="ru-RU"/>
         </w:rPr>
-        <w:t>рівнянь</w:t>
-      </w:r>
-      <w:proofErr w:type="spellEnd"/>
+        <w:t xml:space="preserve"> </w:t>
+      </w:r>
+      <w:proofErr w:type="spellStart"/>
       <w:r>
         <w:rPr>
           <w:rFonts w:ascii="Times New Roman" w:eastAsia="Tahoma" w:hAnsi="Times New Roman" w:cs="Tahoma"/>
@@ -16696,8 +16729,9 @@
           <w:sz w:val="28"/>
           <w:lang w:bidi="ru-RU"/>
         </w:rPr>
-        <w:t xml:space="preserve"> в </w:t>
-      </w:r>
+        <w:t>системи</w:t>
+      </w:r>
+      <w:proofErr w:type="spellEnd"/>
       <w:r>
         <w:rPr>
           <w:rFonts w:ascii="Times New Roman" w:eastAsia="Tahoma" w:hAnsi="Times New Roman" w:cs="Tahoma"/>
@@ -16705,7 +16739,27 @@
           <w:sz w:val="28"/>
           <w:lang w:bidi="ru-RU"/>
         </w:rPr>
-        <w:t>Excel</w:t>
+        <w:t xml:space="preserve"> </w:t>
+      </w:r>
+      <w:proofErr w:type="spellStart"/>
+      <w:r>
+        <w:rPr>
+          <w:rFonts w:ascii="Times New Roman" w:eastAsia="Tahoma" w:hAnsi="Times New Roman" w:cs="Tahoma"/>
+          <w:color w:val="000000"/>
+          <w:sz w:val="28"/>
+          <w:lang w:bidi="ru-RU"/>
+        </w:rPr>
+        <w:t>рівнянь</w:t>
+      </w:r>
+      <w:proofErr w:type="spellEnd"/>
+      <w:r>
+        <w:rPr>
+          <w:rFonts w:ascii="Times New Roman" w:eastAsia="Tahoma" w:hAnsi="Times New Roman" w:cs="Tahoma"/>
+          <w:color w:val="000000"/>
+          <w:sz w:val="28"/>
+          <w:lang w:bidi="ru-RU"/>
+        </w:rPr>
+        <w:t xml:space="preserve"> в Excel</w:t>
       </w:r>
     </w:p>
     <w:bookmarkEnd w:id="55"/>
@@ -16733,63 +16787,16 @@
         <w:t>е</w:t>
       </w:r>
       <w:r>
-        <w:t xml:space="preserve">ні системи співпадають в </w:t>
-      </w:r>
-      <w:proofErr w:type="spellStart"/>
-      <w:r>
-        <w:t>обох</w:t>
-      </w:r>
-      <w:proofErr w:type="spellEnd"/>
-      <w:r>
-        <w:t xml:space="preserve"> </w:t>
-      </w:r>
-      <w:proofErr w:type="spellStart"/>
-      <w:r>
-        <w:t>варіантах</w:t>
-      </w:r>
-      <w:proofErr w:type="spellEnd"/>
-      <w:r>
-        <w:t xml:space="preserve"> </w:t>
-      </w:r>
-      <w:proofErr w:type="spellStart"/>
-      <w:r>
-        <w:t>виконання</w:t>
-      </w:r>
-      <w:proofErr w:type="spellEnd"/>
-      <w:r>
-        <w:t xml:space="preserve"> </w:t>
-      </w:r>
-      <w:proofErr w:type="spellStart"/>
+        <w:t xml:space="preserve">ні системи співпадають в обох варіантах </w:t>
+      </w:r>
+      <w:r>
+        <w:t xml:space="preserve">виконання </w:t>
+      </w:r>
       <w:r>
         <w:t>розрахунків</w:t>
       </w:r>
-      <w:proofErr w:type="spellEnd"/>
-      <w:r>
-        <w:t xml:space="preserve"> з </w:t>
-      </w:r>
-      <w:proofErr w:type="spellStart"/>
-      <w:r>
-        <w:t>малим</w:t>
-      </w:r>
-      <w:proofErr w:type="spellEnd"/>
-      <w:r>
-        <w:t xml:space="preserve"> </w:t>
-      </w:r>
-      <w:proofErr w:type="spellStart"/>
-      <w:r>
-        <w:t>розходженням</w:t>
-      </w:r>
-      <w:proofErr w:type="spellEnd"/>
-      <w:r>
-        <w:t xml:space="preserve"> чисел </w:t>
-      </w:r>
-      <w:proofErr w:type="spellStart"/>
-      <w:r>
-        <w:t>після</w:t>
-      </w:r>
-      <w:proofErr w:type="spellEnd"/>
-      <w:r>
-        <w:t xml:space="preserve"> коми, </w:t>
+      <w:r>
+        <w:t xml:space="preserve"> з малим розходженням чисел після коми, </w:t>
       </w:r>
       <w:r>
         <w:rPr>
@@ -16853,8 +16860,8 @@
       <w:r>
         <w:t xml:space="preserve">Завдання для варіанту 9: </w:t>
       </w:r>
-      <w:bookmarkStart w:id="57" w:name="_Hlk172908302"/>
-      <w:bookmarkStart w:id="58" w:name="_Hlk172914322"/>
+      <w:bookmarkStart w:id="57" w:name="_Hlk172914322"/>
+      <w:bookmarkStart w:id="58" w:name="_Hlk172908302"/>
       <w:r>
         <w:t xml:space="preserve">Метод </w:t>
       </w:r>
@@ -16869,7 +16876,7 @@
       <w:r>
         <w:t xml:space="preserve"> </w:t>
       </w:r>
-      <w:bookmarkEnd w:id="58"/>
+      <w:bookmarkEnd w:id="57"/>
       <w:r>
         <w:t>(обчислити один із коренів</w:t>
       </w:r>
@@ -16949,14 +16956,11 @@
         <w:t>2</w:t>
       </w:r>
       <w:r>
-        <w:t xml:space="preserve"> – 24x – 5 = 0</w:t>
-      </w:r>
-      <w:r>
-        <w:t>.</w:t>
+        <w:t xml:space="preserve"> – 24x – 5 = 0.</w:t>
       </w:r>
       <w:bookmarkEnd w:id="60"/>
     </w:p>
-    <w:bookmarkEnd w:id="57"/>
+    <w:bookmarkEnd w:id="58"/>
     <w:p>
       <w:pPr>
         <w:pStyle w:val="af7"/>
@@ -17004,80 +17008,1071 @@
     </w:p>
     <w:p>
       <w:pPr>
-        <w:shd w:val="clear" w:color="auto" w:fill="FFFFFF"/>
-        <w:spacing w:line="240" w:lineRule="auto"/>
-        <w:ind w:firstLine="0"/>
-        <w:jc w:val="center"/>
-        <w:rPr>
-          <w:rFonts w:ascii="Times New Roman" w:hAnsi="Times New Roman"/>
-          <w:b/>
-          <w:sz w:val="28"/>
-          <w:szCs w:val="28"/>
+        <w:pStyle w:val="af7"/>
+      </w:pPr>
+      <w:proofErr w:type="spellStart"/>
+      <w:r>
+        <w:t>Метод</w:t>
+      </w:r>
+      <w:proofErr w:type="spellEnd"/>
+      <w:r>
+        <w:t xml:space="preserve"> </w:t>
+      </w:r>
+      <w:proofErr w:type="spellStart"/>
+      <w:r>
+        <w:t>Ньютона</w:t>
+      </w:r>
+      <w:proofErr w:type="spellEnd"/>
+      <w:r>
+        <w:t xml:space="preserve">, </w:t>
+      </w:r>
+      <w:proofErr w:type="spellStart"/>
+      <w:r>
+        <w:t>також</w:t>
+      </w:r>
+      <w:proofErr w:type="spellEnd"/>
+      <w:r>
+        <w:t xml:space="preserve"> </w:t>
+      </w:r>
+      <w:proofErr w:type="spellStart"/>
+      <w:r>
+        <w:t>відомий</w:t>
+      </w:r>
+      <w:proofErr w:type="spellEnd"/>
+      <w:r>
+        <w:t xml:space="preserve"> </w:t>
+      </w:r>
+      <w:proofErr w:type="spellStart"/>
+      <w:r>
+        <w:t>як</w:t>
+      </w:r>
+      <w:proofErr w:type="spellEnd"/>
+      <w:r>
+        <w:t xml:space="preserve"> </w:t>
+      </w:r>
+      <w:proofErr w:type="spellStart"/>
+      <w:r>
+        <w:t>метод</w:t>
+      </w:r>
+      <w:proofErr w:type="spellEnd"/>
+      <w:r>
+        <w:t xml:space="preserve"> </w:t>
+      </w:r>
+      <w:proofErr w:type="spellStart"/>
+      <w:r>
+        <w:t>дотичних</w:t>
+      </w:r>
+      <w:proofErr w:type="spellEnd"/>
+      <w:r>
+        <w:t xml:space="preserve"> </w:t>
+      </w:r>
+      <w:proofErr w:type="spellStart"/>
+      <w:r>
+        <w:t>або</w:t>
+      </w:r>
+      <w:proofErr w:type="spellEnd"/>
+      <w:r>
+        <w:t xml:space="preserve"> </w:t>
+      </w:r>
+      <w:proofErr w:type="spellStart"/>
+      <w:r>
+        <w:t>метод</w:t>
+      </w:r>
+      <w:proofErr w:type="spellEnd"/>
+      <w:r>
+        <w:t xml:space="preserve"> </w:t>
+      </w:r>
+      <w:proofErr w:type="spellStart"/>
+      <w:r>
+        <w:t>Ньютона-Рафсона</w:t>
+      </w:r>
+      <w:proofErr w:type="spellEnd"/>
+      <w:r>
+        <w:t xml:space="preserve">, є </w:t>
+      </w:r>
+      <w:proofErr w:type="spellStart"/>
+      <w:r>
+        <w:t>методом</w:t>
+      </w:r>
+      <w:proofErr w:type="spellEnd"/>
+      <w:r>
+        <w:t xml:space="preserve"> </w:t>
+      </w:r>
+      <w:proofErr w:type="spellStart"/>
+      <w:r>
+        <w:t>наближеного</w:t>
+      </w:r>
+      <w:proofErr w:type="spellEnd"/>
+      <w:r>
+        <w:t xml:space="preserve"> знаходження кореня дійсного рівняння.</w:t>
+      </w:r>
+    </w:p>
+    <w:p>
+      <w:pPr>
+        <w:pStyle w:val="af7"/>
+      </w:pPr>
+      <w:r>
+        <w:t>Алгоритм методу дотичних</w:t>
+      </w:r>
+    </w:p>
+    <w:p>
+      <w:pPr>
+        <w:pStyle w:val="af7"/>
+        <w:numPr>
+          <w:ilvl w:val="2"/>
+          <w:numId w:val="42"/>
+        </w:numPr>
+        <w:tabs>
+          <w:tab w:val="left" w:pos="993"/>
+        </w:tabs>
+        <w:ind w:left="0" w:firstLine="709"/>
+      </w:pPr>
+      <w:r>
+        <w:t xml:space="preserve">Визначити </w:t>
+      </w:r>
+      <w:r>
+        <w:t xml:space="preserve">знак добутку </w:t>
+      </w:r>
+      <w:bookmarkStart w:id="61" w:name="_Hlk174136982"/>
+      <m:oMath>
+        <m:r>
+          <w:rPr>
+            <w:rFonts w:ascii="Cambria Math" w:hAnsi="Cambria Math"/>
+            <w:lang w:val="en-US"/>
+          </w:rPr>
+          <m:t>y</m:t>
+        </m:r>
+        <m:r>
+          <w:rPr>
+            <w:rFonts w:ascii="Cambria Math" w:hAnsi="Cambria Math"/>
+            <w:lang w:val="en-US"/>
+          </w:rPr>
+          <m:t>`</m:t>
+        </m:r>
+        <m:d>
+          <m:dPr>
+            <m:ctrlPr>
+              <w:rPr>
+                <w:rFonts w:ascii="Cambria Math" w:hAnsi="Cambria Math"/>
+                <w:i/>
+                <w:lang w:val="en-US"/>
+              </w:rPr>
+            </m:ctrlPr>
+          </m:dPr>
+          <m:e>
+            <m:r>
+              <w:rPr>
+                <w:rFonts w:ascii="Cambria Math" w:hAnsi="Cambria Math"/>
+                <w:lang w:val="en-US"/>
+              </w:rPr>
+              <m:t>x</m:t>
+            </m:r>
+          </m:e>
+        </m:d>
+        <m:r>
+          <w:rPr>
+            <w:rFonts w:ascii="Cambria Math" w:hAnsi="Cambria Math"/>
+            <w:lang w:val="en-US"/>
+          </w:rPr>
+          <m:t>∙y``</m:t>
+        </m:r>
+        <m:d>
+          <m:dPr>
+            <m:ctrlPr>
+              <w:rPr>
+                <w:rFonts w:ascii="Cambria Math" w:hAnsi="Cambria Math"/>
+                <w:i/>
+                <w:lang w:val="en-US"/>
+              </w:rPr>
+            </m:ctrlPr>
+          </m:dPr>
+          <m:e>
+            <m:r>
+              <w:rPr>
+                <w:rFonts w:ascii="Cambria Math" w:hAnsi="Cambria Math"/>
+                <w:lang w:val="en-US"/>
+              </w:rPr>
+              <m:t>x</m:t>
+            </m:r>
+          </m:e>
+        </m:d>
+        <w:bookmarkEnd w:id="61"/>
+        <m:r>
+          <w:rPr>
+            <w:rFonts w:ascii="Cambria Math" w:hAnsi="Cambria Math"/>
+          </w:rPr>
+          <m:t xml:space="preserve"> на </m:t>
+        </m:r>
+        <m:d>
+          <m:dPr>
+            <m:begChr m:val="["/>
+            <m:endChr m:val="]"/>
+            <m:ctrlPr>
+              <w:rPr>
+                <w:rFonts w:ascii="Cambria Math" w:hAnsi="Cambria Math"/>
+                <w:i/>
+                <w:lang w:val="en-US"/>
+              </w:rPr>
+            </m:ctrlPr>
+          </m:dPr>
+          <m:e>
+            <m:r>
+              <w:rPr>
+                <w:rFonts w:ascii="Cambria Math" w:hAnsi="Cambria Math"/>
+                <w:lang w:val="en-US"/>
+              </w:rPr>
+              <m:t>a;b</m:t>
+            </m:r>
+          </m:e>
+        </m:d>
+        <m:r>
+          <w:rPr>
+            <w:rFonts w:ascii="Cambria Math" w:hAnsi="Cambria Math"/>
+            <w:lang w:val="en-US"/>
+          </w:rPr>
+          <m:t>.</m:t>
+        </m:r>
+      </m:oMath>
+    </w:p>
+    <w:p>
+      <w:pPr>
+        <w:pStyle w:val="af7"/>
+        <w:numPr>
+          <w:ilvl w:val="2"/>
+          <w:numId w:val="42"/>
+        </w:numPr>
+        <w:tabs>
+          <w:tab w:val="left" w:pos="993"/>
+        </w:tabs>
+        <w:ind w:left="0" w:firstLine="709"/>
+      </w:pPr>
+      <w:r>
+        <w:t xml:space="preserve">Якщо </w:t>
+      </w:r>
+      <w:bookmarkStart w:id="62" w:name="_Hlk174137228"/>
+      <m:oMath>
+        <m:r>
+          <w:rPr>
+            <w:rFonts w:ascii="Cambria Math" w:hAnsi="Cambria Math"/>
+            <w:lang w:val="en-US"/>
+          </w:rPr>
+          <m:t>y`</m:t>
+        </m:r>
+        <m:d>
+          <m:dPr>
+            <m:ctrlPr>
+              <w:rPr>
+                <w:rFonts w:ascii="Cambria Math" w:hAnsi="Cambria Math"/>
+                <w:i/>
+                <w:lang w:val="en-US"/>
+              </w:rPr>
+            </m:ctrlPr>
+          </m:dPr>
+          <m:e>
+            <m:r>
+              <w:rPr>
+                <w:rFonts w:ascii="Cambria Math" w:hAnsi="Cambria Math"/>
+                <w:lang w:val="en-US"/>
+              </w:rPr>
+              <m:t>x</m:t>
+            </m:r>
+          </m:e>
+        </m:d>
+        <m:r>
+          <w:rPr>
+            <w:rFonts w:ascii="Cambria Math" w:hAnsi="Cambria Math"/>
+            <w:lang w:val="en-US"/>
+          </w:rPr>
+          <m:t>∙y``</m:t>
+        </m:r>
+        <m:d>
+          <m:dPr>
+            <m:ctrlPr>
+              <w:rPr>
+                <w:rFonts w:ascii="Cambria Math" w:hAnsi="Cambria Math"/>
+                <w:i/>
+                <w:lang w:val="en-US"/>
+              </w:rPr>
+            </m:ctrlPr>
+          </m:dPr>
+          <m:e>
+            <m:r>
+              <w:rPr>
+                <w:rFonts w:ascii="Cambria Math" w:hAnsi="Cambria Math"/>
+                <w:lang w:val="en-US"/>
+              </w:rPr>
+              <m:t>x</m:t>
+            </m:r>
+          </m:e>
+        </m:d>
+        <m:r>
+          <w:rPr>
+            <w:rFonts w:ascii="Cambria Math" w:hAnsi="Cambria Math"/>
+            <w:lang w:val="en-US"/>
+          </w:rPr>
+          <m:t>&gt;0</m:t>
+        </m:r>
+      </m:oMath>
+      <w:bookmarkEnd w:id="62"/>
+      <w:r>
+        <w:rPr>
           <w:lang w:val="en-US"/>
         </w:rPr>
-      </w:pPr>
-    </w:p>
-    <w:p>
-      <w:pPr>
-        <w:shd w:val="clear" w:color="auto" w:fill="FFFFFF"/>
-        <w:ind w:right="1"/>
-        <w:rPr>
-          <w:rFonts w:ascii="Times New Roman" w:hAnsi="Times New Roman"/>
-          <w:i/>
-          <w:color w:val="FF0000"/>
-          <w:sz w:val="28"/>
-          <w:szCs w:val="28"/>
-          <w:lang w:val="uk-UA"/>
-        </w:rPr>
-      </w:pPr>
-      <w:bookmarkStart w:id="61" w:name="_Hlk172914222"/>
-      <w:r>
-        <w:rPr>
-          <w:rFonts w:ascii="Times New Roman" w:hAnsi="Times New Roman"/>
-          <w:i/>
-          <w:color w:val="FF0000"/>
-          <w:sz w:val="28"/>
-          <w:szCs w:val="28"/>
-          <w:lang w:val="uk-UA"/>
-        </w:rPr>
-        <w:t xml:space="preserve">Теоретичні відомості до завдання </w:t>
-      </w:r>
-      <w:bookmarkEnd w:id="61"/>
-      <w:r>
-        <w:rPr>
-          <w:rFonts w:ascii="Times New Roman" w:hAnsi="Times New Roman"/>
-          <w:i/>
-          <w:color w:val="FF0000"/>
-          <w:sz w:val="28"/>
-          <w:szCs w:val="28"/>
-          <w:lang w:val="uk-UA"/>
-        </w:rPr>
-        <w:t xml:space="preserve">( в тому числі </w:t>
-      </w:r>
-      <w:bookmarkStart w:id="62" w:name="_Hlk172913499"/>
-      <w:r>
-        <w:rPr>
-          <w:rFonts w:ascii="Times New Roman" w:hAnsi="Times New Roman"/>
-          <w:i/>
-          <w:color w:val="FF0000"/>
-          <w:sz w:val="28"/>
-          <w:szCs w:val="28"/>
-          <w:lang w:val="uk-UA"/>
-        </w:rPr>
-        <w:t>алгоритм у вигляді блок-схеми</w:t>
-      </w:r>
-      <w:bookmarkEnd w:id="62"/>
-      <w:r>
-        <w:rPr>
-          <w:rFonts w:ascii="Times New Roman" w:hAnsi="Times New Roman"/>
-          <w:i/>
-          <w:color w:val="FF0000"/>
-          <w:sz w:val="28"/>
-          <w:szCs w:val="28"/>
-          <w:lang w:val="uk-UA"/>
-        </w:rPr>
-        <w:t>)</w:t>
-      </w:r>
+        <w:t xml:space="preserve">, </w:t>
+      </w:r>
+      <w:bookmarkStart w:id="63" w:name="_Hlk174137242"/>
+      <w:r>
+        <w:t xml:space="preserve">то </w:t>
+      </w:r>
+      <w:r>
+        <w:rPr>
+          <w:lang w:val="en-US"/>
+        </w:rPr>
+        <w:t>d</w:t>
+      </w:r>
+      <w:r>
+        <w:rPr>
+          <w:vertAlign w:val="subscript"/>
+          <w:lang w:val="en-US"/>
+        </w:rPr>
+        <w:t>0</w:t>
+      </w:r>
+      <w:r>
+        <w:rPr>
+          <w:lang w:val="en-US"/>
+        </w:rPr>
+        <w:t>=b</w:t>
+      </w:r>
+      <w:r>
+        <w:t xml:space="preserve"> та</w:t>
+      </w:r>
+      <w:r>
+        <w:rPr>
+          <w:lang w:val="en-US"/>
+        </w:rPr>
+        <w:t xml:space="preserve"> </w:t>
+      </w:r>
+      <w:bookmarkStart w:id="64" w:name="_Hlk174137042"/>
+      <m:oMath>
+        <m:sSub>
+          <m:sSubPr>
+            <m:ctrlPr>
+              <w:rPr>
+                <w:rFonts w:ascii="Cambria Math" w:hAnsi="Cambria Math"/>
+                <w:vertAlign w:val="subscript"/>
+                <w:lang w:val="en-US"/>
+              </w:rPr>
+            </m:ctrlPr>
+          </m:sSubPr>
+          <m:e>
+            <m:r>
+              <w:rPr>
+                <w:rFonts w:ascii="Cambria Math" w:hAnsi="Cambria Math"/>
+                <w:vertAlign w:val="subscript"/>
+                <w:lang w:val="en-US"/>
+              </w:rPr>
+              <m:t>d</m:t>
+            </m:r>
+          </m:e>
+          <m:sub>
+            <m:r>
+              <w:rPr>
+                <w:rFonts w:ascii="Cambria Math" w:hAnsi="Cambria Math"/>
+                <w:vertAlign w:val="subscript"/>
+                <w:lang w:val="en-US"/>
+              </w:rPr>
+              <m:t>n</m:t>
+            </m:r>
+          </m:sub>
+        </m:sSub>
+        <w:bookmarkEnd w:id="64"/>
+        <m:r>
+          <m:rPr>
+            <m:sty m:val="p"/>
+          </m:rPr>
+          <w:rPr>
+            <w:rFonts w:ascii="Cambria Math" w:hAnsi="Cambria Math"/>
+            <w:lang w:val="en-US"/>
+          </w:rPr>
+          <m:t xml:space="preserve">= </m:t>
+        </m:r>
+        <w:bookmarkStart w:id="65" w:name="_Hlk174137147"/>
+        <m:sSub>
+          <m:sSubPr>
+            <m:ctrlPr>
+              <w:rPr>
+                <w:rFonts w:ascii="Cambria Math" w:hAnsi="Cambria Math"/>
+                <w:vertAlign w:val="subscript"/>
+                <w:lang w:val="en-US"/>
+              </w:rPr>
+            </m:ctrlPr>
+          </m:sSubPr>
+          <m:e>
+            <m:r>
+              <w:rPr>
+                <w:rFonts w:ascii="Cambria Math" w:hAnsi="Cambria Math"/>
+                <w:vertAlign w:val="subscript"/>
+                <w:lang w:val="en-US"/>
+              </w:rPr>
+              <m:t>d</m:t>
+            </m:r>
+          </m:e>
+          <m:sub>
+            <m:r>
+              <w:rPr>
+                <w:rFonts w:ascii="Cambria Math" w:hAnsi="Cambria Math"/>
+                <w:vertAlign w:val="subscript"/>
+                <w:lang w:val="en-US"/>
+              </w:rPr>
+              <m:t>n</m:t>
+            </m:r>
+            <m:r>
+              <w:rPr>
+                <w:rFonts w:ascii="Cambria Math" w:hAnsi="Cambria Math"/>
+                <w:vertAlign w:val="subscript"/>
+                <w:lang w:val="en-US"/>
+              </w:rPr>
+              <m:t>-1</m:t>
+            </m:r>
+          </m:sub>
+        </m:sSub>
+        <w:bookmarkEnd w:id="65"/>
+        <m:r>
+          <w:rPr>
+            <w:rFonts w:ascii="Cambria Math" w:hAnsi="Cambria Math"/>
+            <w:vertAlign w:val="subscript"/>
+            <w:lang w:val="en-US"/>
+          </w:rPr>
+          <m:t xml:space="preserve">- </m:t>
+        </m:r>
+        <m:f>
+          <m:fPr>
+            <m:ctrlPr>
+              <w:rPr>
+                <w:rFonts w:ascii="Cambria Math" w:hAnsi="Cambria Math"/>
+                <w:i/>
+                <w:vertAlign w:val="subscript"/>
+                <w:lang w:val="en-US"/>
+              </w:rPr>
+            </m:ctrlPr>
+          </m:fPr>
+          <m:num>
+            <m:r>
+              <w:rPr>
+                <w:rFonts w:ascii="Cambria Math" w:hAnsi="Cambria Math"/>
+                <w:vertAlign w:val="subscript"/>
+                <w:lang w:val="en-US"/>
+              </w:rPr>
+              <m:t xml:space="preserve">f </m:t>
+            </m:r>
+            <m:d>
+              <m:dPr>
+                <m:ctrlPr>
+                  <w:rPr>
+                    <w:rFonts w:ascii="Cambria Math" w:hAnsi="Cambria Math"/>
+                    <w:i/>
+                    <w:vertAlign w:val="subscript"/>
+                    <w:lang w:val="en-US"/>
+                  </w:rPr>
+                </m:ctrlPr>
+              </m:dPr>
+              <m:e>
+                <m:sSub>
+                  <m:sSubPr>
+                    <m:ctrlPr>
+                      <w:rPr>
+                        <w:rFonts w:ascii="Cambria Math" w:hAnsi="Cambria Math"/>
+                        <w:vertAlign w:val="subscript"/>
+                        <w:lang w:val="en-US"/>
+                      </w:rPr>
+                    </m:ctrlPr>
+                  </m:sSubPr>
+                  <m:e>
+                    <m:r>
+                      <w:rPr>
+                        <w:rFonts w:ascii="Cambria Math" w:hAnsi="Cambria Math"/>
+                        <w:vertAlign w:val="subscript"/>
+                        <w:lang w:val="en-US"/>
+                      </w:rPr>
+                      <m:t>d</m:t>
+                    </m:r>
+                  </m:e>
+                  <m:sub>
+                    <m:r>
+                      <w:rPr>
+                        <w:rFonts w:ascii="Cambria Math" w:hAnsi="Cambria Math"/>
+                        <w:vertAlign w:val="subscript"/>
+                        <w:lang w:val="en-US"/>
+                      </w:rPr>
+                      <m:t>n-1</m:t>
+                    </m:r>
+                  </m:sub>
+                </m:sSub>
+              </m:e>
+            </m:d>
+          </m:num>
+          <m:den>
+            <m:r>
+              <w:rPr>
+                <w:rFonts w:ascii="Cambria Math" w:hAnsi="Cambria Math"/>
+                <w:vertAlign w:val="subscript"/>
+                <w:lang w:val="en-US"/>
+              </w:rPr>
+              <m:t>f`</m:t>
+            </m:r>
+            <m:d>
+              <m:dPr>
+                <m:ctrlPr>
+                  <w:rPr>
+                    <w:rFonts w:ascii="Cambria Math" w:hAnsi="Cambria Math"/>
+                    <w:i/>
+                    <w:vertAlign w:val="subscript"/>
+                    <w:lang w:val="en-US"/>
+                  </w:rPr>
+                </m:ctrlPr>
+              </m:dPr>
+              <m:e>
+                <m:sSub>
+                  <m:sSubPr>
+                    <m:ctrlPr>
+                      <w:rPr>
+                        <w:rFonts w:ascii="Cambria Math" w:hAnsi="Cambria Math"/>
+                        <w:vertAlign w:val="subscript"/>
+                        <w:lang w:val="en-US"/>
+                      </w:rPr>
+                    </m:ctrlPr>
+                  </m:sSubPr>
+                  <m:e>
+                    <m:r>
+                      <w:rPr>
+                        <w:rFonts w:ascii="Cambria Math" w:hAnsi="Cambria Math"/>
+                        <w:vertAlign w:val="subscript"/>
+                        <w:lang w:val="en-US"/>
+                      </w:rPr>
+                      <m:t>d</m:t>
+                    </m:r>
+                  </m:e>
+                  <m:sub>
+                    <m:r>
+                      <w:rPr>
+                        <w:rFonts w:ascii="Cambria Math" w:hAnsi="Cambria Math"/>
+                        <w:vertAlign w:val="subscript"/>
+                        <w:lang w:val="en-US"/>
+                      </w:rPr>
+                      <m:t>n-1</m:t>
+                    </m:r>
+                  </m:sub>
+                </m:sSub>
+              </m:e>
+            </m:d>
+          </m:den>
+        </m:f>
+        <m:r>
+          <w:rPr>
+            <w:rFonts w:ascii="Cambria Math" w:hAnsi="Cambria Math"/>
+            <w:vertAlign w:val="subscript"/>
+            <w:lang w:val="en-US"/>
+          </w:rPr>
+          <m:t>;</m:t>
+        </m:r>
+      </m:oMath>
+    </w:p>
+    <w:bookmarkEnd w:id="63"/>
+    <w:p>
+      <w:pPr>
+        <w:pStyle w:val="af7"/>
+        <w:numPr>
+          <w:ilvl w:val="2"/>
+          <w:numId w:val="42"/>
+        </w:numPr>
+        <w:tabs>
+          <w:tab w:val="left" w:pos="993"/>
+        </w:tabs>
+        <w:ind w:left="0" w:firstLine="709"/>
+      </w:pPr>
+      <w:r>
+        <w:t xml:space="preserve">Якщо </w:t>
+      </w:r>
+      <m:oMath>
+        <m:r>
+          <w:rPr>
+            <w:rFonts w:ascii="Cambria Math" w:hAnsi="Cambria Math"/>
+            <w:lang w:val="en-US"/>
+          </w:rPr>
+          <m:t>y`</m:t>
+        </m:r>
+        <m:d>
+          <m:dPr>
+            <m:ctrlPr>
+              <w:rPr>
+                <w:rFonts w:ascii="Cambria Math" w:hAnsi="Cambria Math"/>
+                <w:i/>
+                <w:lang w:val="en-US"/>
+              </w:rPr>
+            </m:ctrlPr>
+          </m:dPr>
+          <m:e>
+            <m:r>
+              <w:rPr>
+                <w:rFonts w:ascii="Cambria Math" w:hAnsi="Cambria Math"/>
+                <w:lang w:val="en-US"/>
+              </w:rPr>
+              <m:t>x</m:t>
+            </m:r>
+          </m:e>
+        </m:d>
+        <m:r>
+          <w:rPr>
+            <w:rFonts w:ascii="Cambria Math" w:hAnsi="Cambria Math"/>
+            <w:lang w:val="en-US"/>
+          </w:rPr>
+          <m:t>∙y``</m:t>
+        </m:r>
+        <m:d>
+          <m:dPr>
+            <m:ctrlPr>
+              <w:rPr>
+                <w:rFonts w:ascii="Cambria Math" w:hAnsi="Cambria Math"/>
+                <w:i/>
+                <w:lang w:val="en-US"/>
+              </w:rPr>
+            </m:ctrlPr>
+          </m:dPr>
+          <m:e>
+            <m:r>
+              <w:rPr>
+                <w:rFonts w:ascii="Cambria Math" w:hAnsi="Cambria Math"/>
+                <w:lang w:val="en-US"/>
+              </w:rPr>
+              <m:t>x</m:t>
+            </m:r>
+          </m:e>
+        </m:d>
+        <m:r>
+          <w:rPr>
+            <w:rFonts w:ascii="Cambria Math" w:hAnsi="Cambria Math"/>
+            <w:lang w:val="en-US"/>
+          </w:rPr>
+          <m:t>&lt;</m:t>
+        </m:r>
+        <m:r>
+          <w:rPr>
+            <w:rFonts w:ascii="Cambria Math" w:hAnsi="Cambria Math"/>
+            <w:lang w:val="en-US"/>
+          </w:rPr>
+          <m:t>0</m:t>
+        </m:r>
+      </m:oMath>
+      <w:r>
+        <w:rPr>
+          <w:lang w:val="en-US"/>
+        </w:rPr>
+        <w:t>,</w:t>
+      </w:r>
+      <w:r>
+        <w:t xml:space="preserve"> </w:t>
+      </w:r>
+      <w:r>
+        <w:t xml:space="preserve">то </w:t>
+      </w:r>
+      <w:r>
+        <w:rPr>
+          <w:lang w:val="en-US"/>
+        </w:rPr>
+        <w:t>d</w:t>
+      </w:r>
+      <w:r>
+        <w:rPr>
+          <w:vertAlign w:val="subscript"/>
+          <w:lang w:val="en-US"/>
+        </w:rPr>
+        <w:t>0</w:t>
+      </w:r>
+      <w:r>
+        <w:rPr>
+          <w:lang w:val="en-US"/>
+        </w:rPr>
+        <w:t>=</w:t>
+      </w:r>
+      <w:r>
+        <w:rPr>
+          <w:lang w:val="en-US"/>
+        </w:rPr>
+        <w:t>a</w:t>
+      </w:r>
+      <w:r>
+        <w:t xml:space="preserve"> та</w:t>
+      </w:r>
+      <w:r>
+        <w:rPr>
+          <w:lang w:val="en-US"/>
+        </w:rPr>
+        <w:t xml:space="preserve"> </w:t>
+      </w:r>
+      <m:oMath>
+        <m:sSub>
+          <m:sSubPr>
+            <m:ctrlPr>
+              <w:rPr>
+                <w:rFonts w:ascii="Cambria Math" w:hAnsi="Cambria Math"/>
+                <w:vertAlign w:val="subscript"/>
+                <w:lang w:val="en-US"/>
+              </w:rPr>
+            </m:ctrlPr>
+          </m:sSubPr>
+          <m:e>
+            <m:r>
+              <w:rPr>
+                <w:rFonts w:ascii="Cambria Math" w:hAnsi="Cambria Math"/>
+                <w:vertAlign w:val="subscript"/>
+                <w:lang w:val="en-US"/>
+              </w:rPr>
+              <m:t>d</m:t>
+            </m:r>
+          </m:e>
+          <m:sub>
+            <m:r>
+              <w:rPr>
+                <w:rFonts w:ascii="Cambria Math" w:hAnsi="Cambria Math"/>
+                <w:vertAlign w:val="subscript"/>
+                <w:lang w:val="en-US"/>
+              </w:rPr>
+              <m:t>n</m:t>
+            </m:r>
+          </m:sub>
+        </m:sSub>
+        <m:r>
+          <m:rPr>
+            <m:sty m:val="p"/>
+          </m:rPr>
+          <w:rPr>
+            <w:rFonts w:ascii="Cambria Math" w:hAnsi="Cambria Math"/>
+            <w:lang w:val="en-US"/>
+          </w:rPr>
+          <m:t xml:space="preserve">= </m:t>
+        </m:r>
+        <w:bookmarkStart w:id="66" w:name="_Hlk174137307"/>
+        <m:sSub>
+          <m:sSubPr>
+            <m:ctrlPr>
+              <w:rPr>
+                <w:rFonts w:ascii="Cambria Math" w:hAnsi="Cambria Math"/>
+                <w:vertAlign w:val="subscript"/>
+                <w:lang w:val="en-US"/>
+              </w:rPr>
+            </m:ctrlPr>
+          </m:sSubPr>
+          <m:e>
+            <m:r>
+              <w:rPr>
+                <w:rFonts w:ascii="Cambria Math" w:hAnsi="Cambria Math"/>
+                <w:vertAlign w:val="subscript"/>
+                <w:lang w:val="en-US"/>
+              </w:rPr>
+              <m:t>d</m:t>
+            </m:r>
+          </m:e>
+          <m:sub>
+            <m:r>
+              <w:rPr>
+                <w:rFonts w:ascii="Cambria Math" w:hAnsi="Cambria Math"/>
+                <w:vertAlign w:val="subscript"/>
+                <w:lang w:val="en-US"/>
+              </w:rPr>
+              <m:t>n-1</m:t>
+            </m:r>
+          </m:sub>
+        </m:sSub>
+        <w:bookmarkEnd w:id="66"/>
+        <m:r>
+          <w:rPr>
+            <w:rFonts w:ascii="Cambria Math" w:hAnsi="Cambria Math"/>
+            <w:vertAlign w:val="subscript"/>
+            <w:lang w:val="en-US"/>
+          </w:rPr>
+          <m:t xml:space="preserve">- </m:t>
+        </m:r>
+        <m:f>
+          <m:fPr>
+            <m:ctrlPr>
+              <w:rPr>
+                <w:rFonts w:ascii="Cambria Math" w:hAnsi="Cambria Math"/>
+                <w:i/>
+                <w:vertAlign w:val="subscript"/>
+                <w:lang w:val="en-US"/>
+              </w:rPr>
+            </m:ctrlPr>
+          </m:fPr>
+          <m:num>
+            <m:r>
+              <w:rPr>
+                <w:rFonts w:ascii="Cambria Math" w:hAnsi="Cambria Math"/>
+                <w:vertAlign w:val="subscript"/>
+                <w:lang w:val="en-US"/>
+              </w:rPr>
+              <m:t xml:space="preserve">f </m:t>
+            </m:r>
+            <m:d>
+              <m:dPr>
+                <m:ctrlPr>
+                  <w:rPr>
+                    <w:rFonts w:ascii="Cambria Math" w:hAnsi="Cambria Math"/>
+                    <w:i/>
+                    <w:vertAlign w:val="subscript"/>
+                    <w:lang w:val="en-US"/>
+                  </w:rPr>
+                </m:ctrlPr>
+              </m:dPr>
+              <m:e>
+                <m:sSub>
+                  <m:sSubPr>
+                    <m:ctrlPr>
+                      <w:rPr>
+                        <w:rFonts w:ascii="Cambria Math" w:hAnsi="Cambria Math"/>
+                        <w:vertAlign w:val="subscript"/>
+                        <w:lang w:val="en-US"/>
+                      </w:rPr>
+                    </m:ctrlPr>
+                  </m:sSubPr>
+                  <m:e>
+                    <m:r>
+                      <w:rPr>
+                        <w:rFonts w:ascii="Cambria Math" w:hAnsi="Cambria Math"/>
+                        <w:vertAlign w:val="subscript"/>
+                        <w:lang w:val="en-US"/>
+                      </w:rPr>
+                      <m:t>d</m:t>
+                    </m:r>
+                  </m:e>
+                  <m:sub>
+                    <m:r>
+                      <w:rPr>
+                        <w:rFonts w:ascii="Cambria Math" w:hAnsi="Cambria Math"/>
+                        <w:vertAlign w:val="subscript"/>
+                        <w:lang w:val="en-US"/>
+                      </w:rPr>
+                      <m:t>n-1</m:t>
+                    </m:r>
+                  </m:sub>
+                </m:sSub>
+              </m:e>
+            </m:d>
+          </m:num>
+          <m:den>
+            <m:r>
+              <w:rPr>
+                <w:rFonts w:ascii="Cambria Math" w:hAnsi="Cambria Math"/>
+                <w:vertAlign w:val="subscript"/>
+                <w:lang w:val="en-US"/>
+              </w:rPr>
+              <m:t>f`</m:t>
+            </m:r>
+            <m:d>
+              <m:dPr>
+                <m:ctrlPr>
+                  <w:rPr>
+                    <w:rFonts w:ascii="Cambria Math" w:hAnsi="Cambria Math"/>
+                    <w:i/>
+                    <w:vertAlign w:val="subscript"/>
+                    <w:lang w:val="en-US"/>
+                  </w:rPr>
+                </m:ctrlPr>
+              </m:dPr>
+              <m:e>
+                <m:sSub>
+                  <m:sSubPr>
+                    <m:ctrlPr>
+                      <w:rPr>
+                        <w:rFonts w:ascii="Cambria Math" w:hAnsi="Cambria Math"/>
+                        <w:vertAlign w:val="subscript"/>
+                        <w:lang w:val="en-US"/>
+                      </w:rPr>
+                    </m:ctrlPr>
+                  </m:sSubPr>
+                  <m:e>
+                    <m:r>
+                      <w:rPr>
+                        <w:rFonts w:ascii="Cambria Math" w:hAnsi="Cambria Math"/>
+                        <w:vertAlign w:val="subscript"/>
+                        <w:lang w:val="en-US"/>
+                      </w:rPr>
+                      <m:t>d</m:t>
+                    </m:r>
+                  </m:e>
+                  <m:sub>
+                    <m:r>
+                      <w:rPr>
+                        <w:rFonts w:ascii="Cambria Math" w:hAnsi="Cambria Math"/>
+                        <w:vertAlign w:val="subscript"/>
+                        <w:lang w:val="en-US"/>
+                      </w:rPr>
+                      <m:t>n-1</m:t>
+                    </m:r>
+                  </m:sub>
+                </m:sSub>
+              </m:e>
+            </m:d>
+          </m:den>
+        </m:f>
+        <m:r>
+          <w:rPr>
+            <w:rFonts w:ascii="Cambria Math" w:hAnsi="Cambria Math"/>
+            <w:vertAlign w:val="subscript"/>
+            <w:lang w:val="en-US"/>
+          </w:rPr>
+          <m:t>;</m:t>
+        </m:r>
+      </m:oMath>
+    </w:p>
+    <w:p>
+      <w:pPr>
+        <w:pStyle w:val="af7"/>
+        <w:numPr>
+          <w:ilvl w:val="2"/>
+          <w:numId w:val="42"/>
+        </w:numPr>
+        <w:tabs>
+          <w:tab w:val="left" w:pos="993"/>
+        </w:tabs>
+        <w:ind w:left="0" w:firstLine="709"/>
+      </w:pPr>
+      <w:r>
+        <w:t xml:space="preserve">Ітераційний процес припиняється, якщо </w:t>
+      </w:r>
+      <m:oMath>
+        <m:d>
+          <m:dPr>
+            <m:begChr m:val="|"/>
+            <m:endChr m:val="|"/>
+            <m:ctrlPr>
+              <w:rPr>
+                <w:rFonts w:ascii="Cambria Math" w:hAnsi="Cambria Math"/>
+                <w:i/>
+              </w:rPr>
+            </m:ctrlPr>
+          </m:dPr>
+          <m:e>
+            <m:sSub>
+              <m:sSubPr>
+                <m:ctrlPr>
+                  <w:rPr>
+                    <w:rFonts w:ascii="Cambria Math" w:hAnsi="Cambria Math"/>
+                    <w:vertAlign w:val="subscript"/>
+                    <w:lang w:val="en-US"/>
+                  </w:rPr>
+                </m:ctrlPr>
+              </m:sSubPr>
+              <m:e>
+                <m:r>
+                  <w:rPr>
+                    <w:rFonts w:ascii="Cambria Math" w:hAnsi="Cambria Math"/>
+                    <w:vertAlign w:val="subscript"/>
+                    <w:lang w:val="en-US"/>
+                  </w:rPr>
+                  <m:t>d</m:t>
+                </m:r>
+              </m:e>
+              <m:sub>
+                <m:r>
+                  <w:rPr>
+                    <w:rFonts w:ascii="Cambria Math" w:hAnsi="Cambria Math"/>
+                    <w:vertAlign w:val="subscript"/>
+                    <w:lang w:val="en-US"/>
+                  </w:rPr>
+                  <m:t>n-1</m:t>
+                </m:r>
+              </m:sub>
+            </m:sSub>
+            <m:r>
+              <w:rPr>
+                <w:rFonts w:ascii="Cambria Math" w:hAnsi="Cambria Math"/>
+                <w:lang w:val="en-US"/>
+              </w:rPr>
+              <m:t>-</m:t>
+            </m:r>
+            <m:sSub>
+              <m:sSubPr>
+                <m:ctrlPr>
+                  <w:rPr>
+                    <w:rFonts w:ascii="Cambria Math" w:hAnsi="Cambria Math"/>
+                    <w:vertAlign w:val="subscript"/>
+                    <w:lang w:val="en-US"/>
+                  </w:rPr>
+                </m:ctrlPr>
+              </m:sSubPr>
+              <m:e>
+                <m:r>
+                  <w:rPr>
+                    <w:rFonts w:ascii="Cambria Math" w:hAnsi="Cambria Math"/>
+                    <w:vertAlign w:val="subscript"/>
+                    <w:lang w:val="en-US"/>
+                  </w:rPr>
+                  <m:t>d</m:t>
+                </m:r>
+              </m:e>
+              <m:sub>
+                <m:r>
+                  <w:rPr>
+                    <w:rFonts w:ascii="Cambria Math" w:hAnsi="Cambria Math"/>
+                    <w:vertAlign w:val="subscript"/>
+                    <w:lang w:val="en-US"/>
+                  </w:rPr>
+                  <m:t>n</m:t>
+                </m:r>
+              </m:sub>
+            </m:sSub>
+            <m:ctrlPr>
+              <w:rPr>
+                <w:rFonts w:ascii="Cambria Math" w:hAnsi="Cambria Math"/>
+                <w:i/>
+                <w:lang w:val="en-US"/>
+              </w:rPr>
+            </m:ctrlPr>
+          </m:e>
+        </m:d>
+        <m:r>
+          <w:rPr>
+            <w:rFonts w:ascii="Cambria Math" w:hAnsi="Cambria Math"/>
+            <w:lang w:val="en-US"/>
+          </w:rPr>
+          <m:t>&lt;</m:t>
+        </m:r>
+        <w:bookmarkStart w:id="67" w:name="_Hlk174137351"/>
+        <m:r>
+          <w:rPr>
+            <w:rFonts w:ascii="Cambria Math" w:hAnsi="Cambria Math"/>
+            <w:lang w:val="en-US"/>
+          </w:rPr>
+          <m:t>ε</m:t>
+        </m:r>
+      </m:oMath>
+      <w:bookmarkEnd w:id="67"/>
+      <w:r>
+        <w:rPr>
+          <w:lang w:val="en-US"/>
+        </w:rPr>
+        <w:t>, д</w:t>
+      </w:r>
+      <w:r>
+        <w:t xml:space="preserve">е </w:t>
+      </w:r>
+      <m:oMath>
+        <m:r>
+          <w:rPr>
+            <w:rFonts w:ascii="Cambria Math" w:hAnsi="Cambria Math"/>
+            <w:lang w:val="en-US"/>
+          </w:rPr>
+          <m:t>ε</m:t>
+        </m:r>
+      </m:oMath>
+      <w:r>
+        <w:t xml:space="preserve"> – задана точність.</w:t>
+      </w:r>
+    </w:p>
+    <w:p>
+      <w:pPr>
+        <w:pStyle w:val="af7"/>
+      </w:pPr>
     </w:p>
     <w:p>
       <w:pPr>
@@ -17103,6 +18098,7 @@
           <w:szCs w:val="28"/>
           <w:lang w:val="uk-UA"/>
         </w:rPr>
+        <w:lastRenderedPageBreak/>
         <w:drawing>
           <wp:inline distT="0" distB="0" distL="0" distR="0">
             <wp:extent cx="3103264" cy="6449729"/>
@@ -17312,125 +18308,8 @@
           <w:lang w:val="ru-RU"/>
         </w:rPr>
       </w:pPr>
-      <w:proofErr w:type="spellStart"/>
-      <w:r>
-        <w:t>Програма</w:t>
-      </w:r>
-      <w:proofErr w:type="spellEnd"/>
-      <w:r>
-        <w:t xml:space="preserve"> </w:t>
-      </w:r>
-      <w:proofErr w:type="spellStart"/>
-      <w:r>
-        <w:t>написана</w:t>
-      </w:r>
-      <w:proofErr w:type="spellEnd"/>
-      <w:r>
-        <w:t xml:space="preserve"> </w:t>
-      </w:r>
-      <w:proofErr w:type="spellStart"/>
-      <w:r>
-        <w:t>на</w:t>
-      </w:r>
-      <w:proofErr w:type="spellEnd"/>
-      <w:r>
-        <w:t xml:space="preserve"> </w:t>
-      </w:r>
-      <w:proofErr w:type="spellStart"/>
-      <w:r>
-        <w:t>мові</w:t>
-      </w:r>
-      <w:proofErr w:type="spellEnd"/>
-      <w:r>
-        <w:t xml:space="preserve"> C# </w:t>
-      </w:r>
-      <w:proofErr w:type="spellStart"/>
-      <w:r>
-        <w:t>для</w:t>
-      </w:r>
-      <w:proofErr w:type="spellEnd"/>
-      <w:r>
-        <w:t xml:space="preserve"> </w:t>
-      </w:r>
-      <w:proofErr w:type="spellStart"/>
-      <w:r>
-        <w:t>знаходження</w:t>
-      </w:r>
-      <w:proofErr w:type="spellEnd"/>
-      <w:r>
-        <w:t xml:space="preserve"> </w:t>
-      </w:r>
-      <w:proofErr w:type="spellStart"/>
-      <w:r>
-        <w:t>кореня</w:t>
-      </w:r>
-      <w:proofErr w:type="spellEnd"/>
-      <w:r>
-        <w:t xml:space="preserve"> </w:t>
-      </w:r>
-      <w:proofErr w:type="spellStart"/>
-      <w:r>
-        <w:t>нелінійного</w:t>
-      </w:r>
-      <w:proofErr w:type="spellEnd"/>
-      <w:r>
-        <w:t xml:space="preserve"> </w:t>
-      </w:r>
-      <w:proofErr w:type="spellStart"/>
-      <w:r>
-        <w:t>рівняння</w:t>
-      </w:r>
-      <w:proofErr w:type="spellEnd"/>
-      <w:r>
-        <w:t xml:space="preserve"> </w:t>
-      </w:r>
-      <w:proofErr w:type="spellStart"/>
-      <w:r>
-        <w:t>за</w:t>
-      </w:r>
-      <w:proofErr w:type="spellEnd"/>
-      <w:r>
-        <w:t xml:space="preserve"> </w:t>
-      </w:r>
-      <w:proofErr w:type="spellStart"/>
-      <w:r>
-        <w:t>допомогою</w:t>
-      </w:r>
-      <w:proofErr w:type="spellEnd"/>
-      <w:r>
-        <w:t xml:space="preserve"> </w:t>
-      </w:r>
-      <w:proofErr w:type="spellStart"/>
-      <w:r>
-        <w:t>методу</w:t>
-      </w:r>
-      <w:proofErr w:type="spellEnd"/>
-      <w:r>
-        <w:t xml:space="preserve"> </w:t>
-      </w:r>
-      <w:proofErr w:type="spellStart"/>
-      <w:r>
-        <w:t>Ньютона</w:t>
-      </w:r>
-      <w:proofErr w:type="spellEnd"/>
-      <w:r>
-        <w:t xml:space="preserve"> (</w:t>
-      </w:r>
-      <w:proofErr w:type="spellStart"/>
-      <w:r>
-        <w:t>метод</w:t>
-      </w:r>
-      <w:proofErr w:type="spellEnd"/>
-      <w:r>
-        <w:t xml:space="preserve"> </w:t>
-      </w:r>
-      <w:proofErr w:type="spellStart"/>
-      <w:r>
-        <w:t>дотичних</w:t>
-      </w:r>
-      <w:proofErr w:type="spellEnd"/>
-      <w:r>
-        <w:t xml:space="preserve">). C# був вибраний завдяки його потужності і </w:t>
+      <w:r>
+        <w:t xml:space="preserve">Програма написана на мові C# для знаходження кореня нелінійного рівняння за допомогою методу Ньютона (метод дотичних). C# був вибраний завдяки його потужності і </w:t>
       </w:r>
       <w:r>
         <w:rPr>
@@ -17660,8 +18539,8 @@
         </w:rPr>
         <w:br w:type="page"/>
       </w:r>
-      <w:bookmarkStart w:id="63" w:name="_Toc12361875"/>
-      <w:bookmarkStart w:id="64" w:name="_Toc43831386"/>
+      <w:bookmarkStart w:id="68" w:name="_Toc12361875"/>
+      <w:bookmarkStart w:id="69" w:name="_Toc43831386"/>
       <w:r>
         <w:rPr>
           <w:b/>
@@ -17671,8 +18550,8 @@
         <w:lastRenderedPageBreak/>
         <w:t xml:space="preserve">ВИСНОВКИ </w:t>
       </w:r>
-      <w:bookmarkEnd w:id="63"/>
-      <w:bookmarkEnd w:id="64"/>
+      <w:bookmarkEnd w:id="68"/>
+      <w:bookmarkEnd w:id="69"/>
     </w:p>
     <w:p>
       <w:pPr>
@@ -17698,7 +18577,7 @@
           <w:lang w:val="uk-UA"/>
         </w:rPr>
       </w:pPr>
-      <w:bookmarkStart w:id="65" w:name="_Toc43831387"/>
+      <w:bookmarkStart w:id="70" w:name="_Toc43831387"/>
       <w:r>
         <w:rPr>
           <w:b/>
@@ -30536,7 +31415,7 @@
         </w:rPr>
         <w:t xml:space="preserve">КЕРІВНИКА ПРАКТИКИ </w:t>
       </w:r>
-      <w:bookmarkEnd w:id="65"/>
+      <w:bookmarkEnd w:id="70"/>
     </w:p>
     <w:p>
       <w:pPr>
@@ -30913,8 +31792,8 @@
         </w:rPr>
         <w:br w:type="page"/>
       </w:r>
-      <w:bookmarkStart w:id="66" w:name="_Toc455487664"/>
-      <w:bookmarkStart w:id="67" w:name="_Toc43831388"/>
+      <w:bookmarkStart w:id="71" w:name="_Toc455487664"/>
+      <w:bookmarkStart w:id="72" w:name="_Toc43831388"/>
       <w:r>
         <w:rPr>
           <w:b/>
@@ -30923,7 +31802,7 @@
         <w:lastRenderedPageBreak/>
         <w:t>ПЕРЕЛІК</w:t>
       </w:r>
-      <w:bookmarkEnd w:id="66"/>
+      <w:bookmarkEnd w:id="71"/>
       <w:r>
         <w:rPr>
           <w:b/>
@@ -30931,7 +31810,7 @@
         </w:rPr>
         <w:t xml:space="preserve"> </w:t>
       </w:r>
-      <w:bookmarkStart w:id="68" w:name="_Toc455128198"/>
+      <w:bookmarkStart w:id="73" w:name="_Toc455128198"/>
       <w:r>
         <w:rPr>
           <w:b/>
@@ -30939,8 +31818,8 @@
         </w:rPr>
         <w:t>ПОСИЛАНЬ</w:t>
       </w:r>
-      <w:bookmarkEnd w:id="67"/>
-      <w:bookmarkEnd w:id="68"/>
+      <w:bookmarkEnd w:id="72"/>
+      <w:bookmarkEnd w:id="73"/>
     </w:p>
     <w:p>
       <w:pPr>
@@ -34342,7 +35221,7 @@
   <w:abstractNum w:abstractNumId="23" w15:restartNumberingAfterBreak="0">
     <w:nsid w:val="4FF77D31"/>
     <w:multiLevelType w:val="hybridMultilevel"/>
-    <w:tmpl w:val="1B6EB1A8"/>
+    <w:tmpl w:val="DAAA5FD8"/>
     <w:lvl w:ilvl="0" w:tplc="8DD24B6C">
       <w:start w:val="1"/>
       <w:numFmt w:val="decimal"/>
@@ -34367,14 +35246,17 @@
         <w:i w:val="0"/>
       </w:rPr>
     </w:lvl>
-    <w:lvl w:ilvl="2" w:tplc="0409001B" w:tentative="1">
+    <w:lvl w:ilvl="2" w:tplc="5BE49A28">
       <w:start w:val="1"/>
-      <w:numFmt w:val="lowerRoman"/>
-      <w:lvlText w:val="%3."/>
-      <w:lvlJc w:val="right"/>
-      <w:pPr>
-        <w:ind w:left="2367" w:hanging="180"/>
-      </w:pPr>
+      <w:numFmt w:val="decimal"/>
+      <w:lvlText w:val="%3)"/>
+      <w:lvlJc w:val="left"/>
+      <w:pPr>
+        <w:ind w:left="2547" w:hanging="360"/>
+      </w:pPr>
+      <w:rPr>
+        <w:rFonts w:hint="default"/>
+      </w:rPr>
     </w:lvl>
     <w:lvl w:ilvl="3" w:tplc="0409000F" w:tentative="1">
       <w:start w:val="1"/>
@@ -37187,6 +38069,7 @@
   <w:style w:type="character" w:default="1" w:styleId="a0">
     <w:name w:val="Default Paragraph Font"/>
     <w:uiPriority w:val="1"/>
+    <w:semiHidden/>
     <w:unhideWhenUsed/>
   </w:style>
   <w:style w:type="table" w:default="1" w:styleId="a1">
@@ -37745,6 +38628,16 @@
       <w:lang w:val="ru-RU"/>
     </w:rPr>
   </w:style>
+  <w:style w:type="character" w:styleId="afc">
+    <w:name w:val="Placeholder Text"/>
+    <w:basedOn w:val="a0"/>
+    <w:uiPriority w:val="99"/>
+    <w:semiHidden/>
+    <w:rsid w:val="009C2D2F"/>
+    <w:rPr>
+      <w:color w:val="666666"/>
+    </w:rPr>
+  </w:style>
 </w:styles>
 </file>
 

</xml_diff>

<commit_message>
Backup folder - 2024-08-10 18:48:10
</commit_message>
<xml_diff>
--- a/Практика/Mentor Tasks/ЩОДЕННИК ПРАКТИКИ_Зайченко_622п_2024.docx
+++ b/Практика/Mentor Tasks/ЩОДЕННИК ПРАКТИКИ_Зайченко_622п_2024.docx
@@ -21697,12 +21697,428 @@
         </w:rPr>
         <w:t xml:space="preserve">            </w:t>
       </w:r>
+      <w:proofErr w:type="spellStart"/>
+      <w:r>
+        <w:rPr>
+          <w:sz w:val="20"/>
+          <w:szCs w:val="20"/>
+        </w:rPr>
+        <w:t>error</w:t>
+      </w:r>
+      <w:proofErr w:type="spellEnd"/>
+      <w:r>
+        <w:rPr>
+          <w:sz w:val="20"/>
+          <w:szCs w:val="20"/>
+        </w:rPr>
+        <w:t>("</w:t>
+      </w:r>
+      <w:proofErr w:type="spellStart"/>
+      <w:r>
+        <w:rPr>
+          <w:sz w:val="20"/>
+          <w:szCs w:val="20"/>
+        </w:rPr>
+        <w:t>Дери</w:t>
+      </w:r>
+      <w:r>
+        <w:rPr>
+          <w:sz w:val="20"/>
+          <w:szCs w:val="20"/>
+        </w:rPr>
+        <w:t>ктива</w:t>
+      </w:r>
+      <w:proofErr w:type="spellEnd"/>
+      <w:r>
+        <w:rPr>
+          <w:sz w:val="20"/>
+          <w:szCs w:val="20"/>
+        </w:rPr>
+        <w:t xml:space="preserve"> близька до нуля. </w:t>
+      </w:r>
+      <w:proofErr w:type="spellStart"/>
+      <w:r>
+        <w:rPr>
+          <w:sz w:val="20"/>
+          <w:szCs w:val="20"/>
+        </w:rPr>
+        <w:t>Спробуйте</w:t>
+      </w:r>
+      <w:proofErr w:type="spellEnd"/>
+      <w:r>
+        <w:rPr>
+          <w:sz w:val="20"/>
+          <w:szCs w:val="20"/>
+        </w:rPr>
+        <w:t xml:space="preserve"> </w:t>
+      </w:r>
+      <w:proofErr w:type="spellStart"/>
+      <w:r>
+        <w:rPr>
+          <w:sz w:val="20"/>
+          <w:szCs w:val="20"/>
+        </w:rPr>
+        <w:t>інше</w:t>
+      </w:r>
+      <w:proofErr w:type="spellEnd"/>
+      <w:r>
+        <w:rPr>
+          <w:sz w:val="20"/>
+          <w:szCs w:val="20"/>
+        </w:rPr>
+        <w:t xml:space="preserve"> </w:t>
+      </w:r>
+      <w:proofErr w:type="spellStart"/>
+      <w:r>
+        <w:rPr>
+          <w:sz w:val="20"/>
+          <w:szCs w:val="20"/>
+        </w:rPr>
+        <w:t>початкове</w:t>
+      </w:r>
+      <w:proofErr w:type="spellEnd"/>
+      <w:r>
+        <w:rPr>
+          <w:sz w:val="20"/>
+          <w:szCs w:val="20"/>
+        </w:rPr>
+        <w:t xml:space="preserve"> </w:t>
+      </w:r>
+      <w:proofErr w:type="spellStart"/>
+      <w:r>
+        <w:rPr>
+          <w:sz w:val="20"/>
+          <w:szCs w:val="20"/>
+        </w:rPr>
+        <w:t>наближення</w:t>
+      </w:r>
+      <w:proofErr w:type="spellEnd"/>
+      <w:r>
+        <w:rPr>
+          <w:sz w:val="20"/>
+          <w:szCs w:val="20"/>
+        </w:rPr>
+        <w:t>.");</w:t>
+      </w:r>
+    </w:p>
+    <w:p>
+      <w:pPr>
+        <w:pStyle w:val="Code"/>
+        <w:rPr>
+          <w:sz w:val="20"/>
+          <w:szCs w:val="20"/>
+        </w:rPr>
+      </w:pPr>
+      <w:r>
+        <w:rPr>
+          <w:sz w:val="20"/>
+          <w:szCs w:val="20"/>
+        </w:rPr>
+        <w:t xml:space="preserve">        end</w:t>
+      </w:r>
+    </w:p>
+    <w:p>
+      <w:pPr>
+        <w:pStyle w:val="Code"/>
+        <w:rPr>
+          <w:sz w:val="20"/>
+          <w:szCs w:val="20"/>
+        </w:rPr>
+      </w:pPr>
+      <w:r>
+        <w:rPr>
+          <w:sz w:val="20"/>
+          <w:szCs w:val="20"/>
+        </w:rPr>
+        <w:t xml:space="preserve">        </w:t>
+      </w:r>
+    </w:p>
+    <w:p>
+      <w:pPr>
+        <w:pStyle w:val="Code"/>
+        <w:rPr>
+          <w:sz w:val="20"/>
+          <w:szCs w:val="20"/>
+        </w:rPr>
+      </w:pPr>
+      <w:r>
+        <w:rPr>
+          <w:sz w:val="20"/>
+          <w:szCs w:val="20"/>
+        </w:rPr>
+        <w:t xml:space="preserve">        </w:t>
+      </w:r>
+      <w:proofErr w:type="spellStart"/>
+      <w:r>
+        <w:rPr>
+          <w:sz w:val="20"/>
+          <w:szCs w:val="20"/>
+        </w:rPr>
+        <w:t>xNext</w:t>
+      </w:r>
+      <w:proofErr w:type="spellEnd"/>
+      <w:r>
+        <w:rPr>
+          <w:sz w:val="20"/>
+          <w:szCs w:val="20"/>
+        </w:rPr>
+        <w:t xml:space="preserve"> = x - </w:t>
+      </w:r>
+      <w:proofErr w:type="spellStart"/>
+      <w:r>
+        <w:rPr>
+          <w:sz w:val="20"/>
+          <w:szCs w:val="20"/>
+        </w:rPr>
+        <w:t>fx</w:t>
+      </w:r>
+      <w:proofErr w:type="spellEnd"/>
+      <w:r>
+        <w:rPr>
+          <w:sz w:val="20"/>
+          <w:szCs w:val="20"/>
+        </w:rPr>
+        <w:t xml:space="preserve"> / </w:t>
+      </w:r>
+      <w:proofErr w:type="spellStart"/>
+      <w:r>
+        <w:rPr>
+          <w:sz w:val="20"/>
+          <w:szCs w:val="20"/>
+        </w:rPr>
+        <w:t>dfx</w:t>
+      </w:r>
+      <w:proofErr w:type="spellEnd"/>
+      <w:r>
+        <w:rPr>
+          <w:sz w:val="20"/>
+          <w:szCs w:val="20"/>
+        </w:rPr>
+        <w:t>;</w:t>
+      </w:r>
+    </w:p>
+    <w:p>
+      <w:pPr>
+        <w:pStyle w:val="Code"/>
+        <w:rPr>
+          <w:sz w:val="20"/>
+          <w:szCs w:val="20"/>
+        </w:rPr>
+      </w:pPr>
+      <w:r>
+        <w:rPr>
+          <w:sz w:val="20"/>
+          <w:szCs w:val="20"/>
+        </w:rPr>
+        <w:t xml:space="preserve">        </w:t>
+      </w:r>
+    </w:p>
+    <w:p>
+      <w:pPr>
+        <w:pStyle w:val="Code"/>
+        <w:rPr>
+          <w:sz w:val="20"/>
+          <w:szCs w:val="20"/>
+        </w:rPr>
+      </w:pPr>
+      <w:r>
+        <w:rPr>
+          <w:sz w:val="20"/>
+          <w:szCs w:val="20"/>
+        </w:rPr>
+        <w:t xml:space="preserve">        if </w:t>
+      </w:r>
       <w:proofErr w:type="gramStart"/>
       <w:r>
         <w:rPr>
           <w:sz w:val="20"/>
           <w:szCs w:val="20"/>
         </w:rPr>
+        <w:t>abs(</w:t>
+      </w:r>
+      <w:proofErr w:type="spellStart"/>
+      <w:proofErr w:type="gramEnd"/>
+      <w:r>
+        <w:rPr>
+          <w:sz w:val="20"/>
+          <w:szCs w:val="20"/>
+        </w:rPr>
+        <w:t>xNext</w:t>
+      </w:r>
+      <w:proofErr w:type="spellEnd"/>
+      <w:r>
+        <w:rPr>
+          <w:sz w:val="20"/>
+          <w:szCs w:val="20"/>
+        </w:rPr>
+        <w:t xml:space="preserve"> - x) &lt; epsilon then</w:t>
+      </w:r>
+    </w:p>
+    <w:p>
+      <w:pPr>
+        <w:pStyle w:val="Code"/>
+        <w:rPr>
+          <w:sz w:val="20"/>
+          <w:szCs w:val="20"/>
+        </w:rPr>
+      </w:pPr>
+      <w:r>
+        <w:rPr>
+          <w:sz w:val="20"/>
+          <w:szCs w:val="20"/>
+        </w:rPr>
+        <w:t xml:space="preserve">            root = </w:t>
+      </w:r>
+      <w:proofErr w:type="spellStart"/>
+      <w:r>
+        <w:rPr>
+          <w:sz w:val="20"/>
+          <w:szCs w:val="20"/>
+        </w:rPr>
+        <w:t>xNext</w:t>
+      </w:r>
+      <w:proofErr w:type="spellEnd"/>
+      <w:r>
+        <w:rPr>
+          <w:sz w:val="20"/>
+          <w:szCs w:val="20"/>
+        </w:rPr>
+        <w:t>;</w:t>
+      </w:r>
+    </w:p>
+    <w:p>
+      <w:pPr>
+        <w:pStyle w:val="Code"/>
+        <w:rPr>
+          <w:sz w:val="20"/>
+          <w:szCs w:val="20"/>
+        </w:rPr>
+      </w:pPr>
+      <w:r>
+        <w:rPr>
+          <w:sz w:val="20"/>
+          <w:szCs w:val="20"/>
+        </w:rPr>
+        <w:t xml:space="preserve">            return;</w:t>
+      </w:r>
+    </w:p>
+    <w:p>
+      <w:pPr>
+        <w:pStyle w:val="Code"/>
+        <w:rPr>
+          <w:sz w:val="20"/>
+          <w:szCs w:val="20"/>
+        </w:rPr>
+      </w:pPr>
+      <w:r>
+        <w:rPr>
+          <w:sz w:val="20"/>
+          <w:szCs w:val="20"/>
+        </w:rPr>
+        <w:t xml:space="preserve">        end</w:t>
+      </w:r>
+    </w:p>
+    <w:p>
+      <w:pPr>
+        <w:pStyle w:val="Code"/>
+        <w:rPr>
+          <w:sz w:val="20"/>
+          <w:szCs w:val="20"/>
+        </w:rPr>
+      </w:pPr>
+      <w:r>
+        <w:rPr>
+          <w:sz w:val="20"/>
+          <w:szCs w:val="20"/>
+        </w:rPr>
+        <w:t xml:space="preserve">        </w:t>
+      </w:r>
+    </w:p>
+    <w:p>
+      <w:pPr>
+        <w:pStyle w:val="Code"/>
+        <w:rPr>
+          <w:sz w:val="20"/>
+          <w:szCs w:val="20"/>
+        </w:rPr>
+      </w:pPr>
+      <w:r>
+        <w:rPr>
+          <w:sz w:val="20"/>
+          <w:szCs w:val="20"/>
+        </w:rPr>
+        <w:t xml:space="preserve">        x = </w:t>
+      </w:r>
+      <w:proofErr w:type="spellStart"/>
+      <w:r>
+        <w:rPr>
+          <w:sz w:val="20"/>
+          <w:szCs w:val="20"/>
+        </w:rPr>
+        <w:t>xNext</w:t>
+      </w:r>
+      <w:proofErr w:type="spellEnd"/>
+      <w:r>
+        <w:rPr>
+          <w:sz w:val="20"/>
+          <w:szCs w:val="20"/>
+        </w:rPr>
+        <w:t>;</w:t>
+      </w:r>
+    </w:p>
+    <w:p>
+      <w:pPr>
+        <w:pStyle w:val="Code"/>
+        <w:rPr>
+          <w:sz w:val="20"/>
+          <w:szCs w:val="20"/>
+        </w:rPr>
+      </w:pPr>
+      <w:r>
+        <w:rPr>
+          <w:sz w:val="20"/>
+          <w:szCs w:val="20"/>
+        </w:rPr>
+        <w:t xml:space="preserve">    end</w:t>
+      </w:r>
+    </w:p>
+    <w:p>
+      <w:pPr>
+        <w:pStyle w:val="Code"/>
+        <w:rPr>
+          <w:sz w:val="20"/>
+          <w:szCs w:val="20"/>
+        </w:rPr>
+      </w:pPr>
+      <w:r>
+        <w:rPr>
+          <w:sz w:val="20"/>
+          <w:szCs w:val="20"/>
+        </w:rPr>
+        <w:t xml:space="preserve">    </w:t>
+      </w:r>
+    </w:p>
+    <w:p>
+      <w:pPr>
+        <w:pStyle w:val="Code"/>
+        <w:rPr>
+          <w:sz w:val="20"/>
+          <w:szCs w:val="20"/>
+        </w:rPr>
+      </w:pPr>
+      <w:r>
+        <w:rPr>
+          <w:sz w:val="20"/>
+          <w:szCs w:val="20"/>
+        </w:rPr>
+        <w:t xml:space="preserve">    </w:t>
+      </w:r>
+      <w:proofErr w:type="gramStart"/>
+      <w:r>
+        <w:rPr>
+          <w:sz w:val="20"/>
+          <w:szCs w:val="20"/>
+        </w:rPr>
         <w:t>error(</w:t>
       </w:r>
       <w:proofErr w:type="gramEnd"/>
@@ -21719,7 +22135,7 @@
           <w:sz w:val="20"/>
           <w:szCs w:val="20"/>
         </w:rPr>
-        <w:t>Дериватва</w:t>
+        <w:t>Не</w:t>
       </w:r>
       <w:proofErr w:type="spellEnd"/>
       <w:r>
@@ -21735,7 +22151,7 @@
           <w:sz w:val="20"/>
           <w:szCs w:val="20"/>
         </w:rPr>
-        <w:t>близька</w:t>
+        <w:t>вдалося</w:t>
       </w:r>
       <w:proofErr w:type="spellEnd"/>
       <w:r>
@@ -21751,7 +22167,7 @@
           <w:sz w:val="20"/>
           <w:szCs w:val="20"/>
         </w:rPr>
-        <w:t>до</w:t>
+        <w:t>знайти</w:t>
       </w:r>
       <w:proofErr w:type="spellEnd"/>
       <w:r>
@@ -21767,23 +22183,23 @@
           <w:sz w:val="20"/>
           <w:szCs w:val="20"/>
         </w:rPr>
-        <w:t>нуля</w:t>
-      </w:r>
-      <w:proofErr w:type="spellEnd"/>
-      <w:r>
-        <w:rPr>
-          <w:sz w:val="20"/>
-          <w:szCs w:val="20"/>
-        </w:rPr>
-        <w:t xml:space="preserve">. </w:t>
-      </w:r>
-      <w:proofErr w:type="spellStart"/>
-      <w:r>
-        <w:rPr>
-          <w:sz w:val="20"/>
-          <w:szCs w:val="20"/>
-        </w:rPr>
-        <w:t>Спробуйте</w:t>
+        <w:t>корінь</w:t>
+      </w:r>
+      <w:proofErr w:type="spellEnd"/>
+      <w:r>
+        <w:rPr>
+          <w:sz w:val="20"/>
+          <w:szCs w:val="20"/>
+        </w:rPr>
+        <w:t xml:space="preserve"> в </w:t>
+      </w:r>
+      <w:proofErr w:type="spellStart"/>
+      <w:r>
+        <w:rPr>
+          <w:sz w:val="20"/>
+          <w:szCs w:val="20"/>
+        </w:rPr>
+        <w:t>межах</w:t>
       </w:r>
       <w:proofErr w:type="spellEnd"/>
       <w:r>
@@ -21799,7 +22215,7 @@
           <w:sz w:val="20"/>
           <w:szCs w:val="20"/>
         </w:rPr>
-        <w:t>інше</w:t>
+        <w:t>заданої</w:t>
       </w:r>
       <w:proofErr w:type="spellEnd"/>
       <w:r>
@@ -21815,7 +22231,66 @@
           <w:sz w:val="20"/>
           <w:szCs w:val="20"/>
         </w:rPr>
-        <w:t>початкове</w:t>
+        <w:t>точності</w:t>
+      </w:r>
+      <w:proofErr w:type="spellEnd"/>
+      <w:r>
+        <w:rPr>
+          <w:sz w:val="20"/>
+          <w:szCs w:val="20"/>
+        </w:rPr>
+        <w:t>.");</w:t>
+      </w:r>
+    </w:p>
+    <w:p>
+      <w:pPr>
+        <w:pStyle w:val="Code"/>
+        <w:rPr>
+          <w:sz w:val="20"/>
+          <w:szCs w:val="20"/>
+        </w:rPr>
+      </w:pPr>
+      <w:proofErr w:type="spellStart"/>
+      <w:r>
+        <w:rPr>
+          <w:sz w:val="20"/>
+          <w:szCs w:val="20"/>
+        </w:rPr>
+        <w:t>endfunction</w:t>
+      </w:r>
+      <w:proofErr w:type="spellEnd"/>
+    </w:p>
+    <w:p>
+      <w:pPr>
+        <w:pStyle w:val="Code"/>
+        <w:rPr>
+          <w:sz w:val="20"/>
+          <w:szCs w:val="20"/>
+        </w:rPr>
+      </w:pPr>
+    </w:p>
+    <w:p>
+      <w:pPr>
+        <w:pStyle w:val="Code"/>
+        <w:rPr>
+          <w:sz w:val="20"/>
+          <w:szCs w:val="20"/>
+        </w:rPr>
+      </w:pPr>
+      <w:r>
+        <w:rPr>
+          <w:sz w:val="20"/>
+          <w:szCs w:val="20"/>
+        </w:rPr>
+        <w:t xml:space="preserve">// </w:t>
+      </w:r>
+      <w:proofErr w:type="spellStart"/>
+      <w:r>
+        <w:rPr>
+          <w:sz w:val="20"/>
+          <w:szCs w:val="20"/>
+        </w:rPr>
+        <w:t>Виклик</w:t>
       </w:r>
       <w:proofErr w:type="spellEnd"/>
       <w:r>
@@ -21831,16 +22306,50 @@
           <w:sz w:val="20"/>
           <w:szCs w:val="20"/>
         </w:rPr>
+        <w:t>функції</w:t>
+      </w:r>
+      <w:proofErr w:type="spellEnd"/>
+    </w:p>
+    <w:p>
+      <w:pPr>
+        <w:pStyle w:val="Code"/>
+        <w:rPr>
+          <w:sz w:val="20"/>
+          <w:szCs w:val="20"/>
+        </w:rPr>
+      </w:pPr>
+      <w:r>
+        <w:rPr>
+          <w:sz w:val="20"/>
+          <w:szCs w:val="20"/>
+        </w:rPr>
+        <w:t xml:space="preserve">x0 = 3; // </w:t>
+      </w:r>
+      <w:proofErr w:type="spellStart"/>
+      <w:r>
+        <w:rPr>
+          <w:sz w:val="20"/>
+          <w:szCs w:val="20"/>
+        </w:rPr>
+        <w:t>Початкове</w:t>
+      </w:r>
+      <w:proofErr w:type="spellEnd"/>
+      <w:r>
+        <w:rPr>
+          <w:sz w:val="20"/>
+          <w:szCs w:val="20"/>
+        </w:rPr>
+        <w:t xml:space="preserve"> </w:t>
+      </w:r>
+      <w:proofErr w:type="spellStart"/>
+      <w:r>
+        <w:rPr>
+          <w:sz w:val="20"/>
+          <w:szCs w:val="20"/>
+        </w:rPr>
         <w:t>наближення</w:t>
       </w:r>
       <w:proofErr w:type="spellEnd"/>
-      <w:r>
-        <w:rPr>
-          <w:sz w:val="20"/>
-          <w:szCs w:val="20"/>
-        </w:rPr>
-        <w:t>.");</w:t>
-      </w:r>
     </w:p>
     <w:p>
       <w:pPr>
@@ -21855,8 +22364,17 @@
           <w:sz w:val="20"/>
           <w:szCs w:val="20"/>
         </w:rPr>
-        <w:t xml:space="preserve">        end</w:t>
-      </w:r>
+        <w:t xml:space="preserve">epsilon = 1e-6; // </w:t>
+      </w:r>
+      <w:proofErr w:type="spellStart"/>
+      <w:r>
+        <w:rPr>
+          <w:sz w:val="20"/>
+          <w:szCs w:val="20"/>
+        </w:rPr>
+        <w:t>Точність</w:t>
+      </w:r>
+      <w:proofErr w:type="spellEnd"/>
     </w:p>
     <w:p>
       <w:pPr>
@@ -21866,13 +22384,63 @@
           <w:szCs w:val="20"/>
         </w:rPr>
       </w:pPr>
-      <w:r>
-        <w:rPr>
-          <w:sz w:val="20"/>
-          <w:szCs w:val="20"/>
-        </w:rPr>
-        <w:t xml:space="preserve">        </w:t>
-      </w:r>
+      <w:proofErr w:type="spellStart"/>
+      <w:r>
+        <w:rPr>
+          <w:sz w:val="20"/>
+          <w:szCs w:val="20"/>
+        </w:rPr>
+        <w:t>maxIterations</w:t>
+      </w:r>
+      <w:proofErr w:type="spellEnd"/>
+      <w:r>
+        <w:rPr>
+          <w:sz w:val="20"/>
+          <w:szCs w:val="20"/>
+        </w:rPr>
+        <w:t xml:space="preserve"> = 100; // </w:t>
+      </w:r>
+      <w:proofErr w:type="spellStart"/>
+      <w:r>
+        <w:rPr>
+          <w:sz w:val="20"/>
+          <w:szCs w:val="20"/>
+        </w:rPr>
+        <w:t>Максимальна</w:t>
+      </w:r>
+      <w:proofErr w:type="spellEnd"/>
+      <w:r>
+        <w:rPr>
+          <w:sz w:val="20"/>
+          <w:szCs w:val="20"/>
+        </w:rPr>
+        <w:t xml:space="preserve"> </w:t>
+      </w:r>
+      <w:proofErr w:type="spellStart"/>
+      <w:r>
+        <w:rPr>
+          <w:sz w:val="20"/>
+          <w:szCs w:val="20"/>
+        </w:rPr>
+        <w:t>кількість</w:t>
+      </w:r>
+      <w:proofErr w:type="spellEnd"/>
+      <w:r>
+        <w:rPr>
+          <w:sz w:val="20"/>
+          <w:szCs w:val="20"/>
+        </w:rPr>
+        <w:t xml:space="preserve"> </w:t>
+      </w:r>
+      <w:proofErr w:type="spellStart"/>
+      <w:r>
+        <w:rPr>
+          <w:sz w:val="20"/>
+          <w:szCs w:val="20"/>
+        </w:rPr>
+        <w:t>ітерацій</w:t>
+      </w:r>
+      <w:proofErr w:type="spellEnd"/>
     </w:p>
     <w:p>
       <w:pPr>
@@ -21882,61 +22450,6 @@
           <w:szCs w:val="20"/>
         </w:rPr>
       </w:pPr>
-      <w:r>
-        <w:rPr>
-          <w:sz w:val="20"/>
-          <w:szCs w:val="20"/>
-        </w:rPr>
-        <w:t xml:space="preserve">        </w:t>
-      </w:r>
-      <w:proofErr w:type="spellStart"/>
-      <w:r>
-        <w:rPr>
-          <w:sz w:val="20"/>
-          <w:szCs w:val="20"/>
-        </w:rPr>
-        <w:t>xNext</w:t>
-      </w:r>
-      <w:proofErr w:type="spellEnd"/>
-      <w:r>
-        <w:rPr>
-          <w:sz w:val="20"/>
-          <w:szCs w:val="20"/>
-        </w:rPr>
-        <w:t xml:space="preserve"> = x - </w:t>
-      </w:r>
-      <w:proofErr w:type="spellStart"/>
-      <w:r>
-        <w:rPr>
-          <w:sz w:val="20"/>
-          <w:szCs w:val="20"/>
-        </w:rPr>
-        <w:t>fx</w:t>
-      </w:r>
-      <w:proofErr w:type="spellEnd"/>
-      <w:r>
-        <w:rPr>
-          <w:sz w:val="20"/>
-          <w:szCs w:val="20"/>
-        </w:rPr>
-        <w:t xml:space="preserve"> / </w:t>
-      </w:r>
-      <w:proofErr w:type="spellStart"/>
-      <w:r>
-        <w:rPr>
-          <w:sz w:val="20"/>
-          <w:szCs w:val="20"/>
-        </w:rPr>
-        <w:t>dfx</w:t>
-      </w:r>
-      <w:proofErr w:type="spellEnd"/>
-      <w:r>
-        <w:rPr>
-          <w:sz w:val="20"/>
-          <w:szCs w:val="20"/>
-        </w:rPr>
-        <w:t>;</w:t>
-      </w:r>
     </w:p>
     <w:p>
       <w:pPr>
@@ -21951,7 +22464,48 @@
           <w:sz w:val="20"/>
           <w:szCs w:val="20"/>
         </w:rPr>
-        <w:t xml:space="preserve">        </w:t>
+        <w:t xml:space="preserve">root = </w:t>
+      </w:r>
+      <w:proofErr w:type="spellStart"/>
+      <w:proofErr w:type="gramStart"/>
+      <w:r>
+        <w:rPr>
+          <w:sz w:val="20"/>
+          <w:szCs w:val="20"/>
+        </w:rPr>
+        <w:t>newtonRaphson</w:t>
+      </w:r>
+      <w:proofErr w:type="spellEnd"/>
+      <w:r>
+        <w:rPr>
+          <w:sz w:val="20"/>
+          <w:szCs w:val="20"/>
+        </w:rPr>
+        <w:t>(</w:t>
+      </w:r>
+      <w:proofErr w:type="gramEnd"/>
+      <w:r>
+        <w:rPr>
+          <w:sz w:val="20"/>
+          <w:szCs w:val="20"/>
+        </w:rPr>
+        <w:t xml:space="preserve">x0, epsilon, </w:t>
+      </w:r>
+      <w:proofErr w:type="spellStart"/>
+      <w:r>
+        <w:rPr>
+          <w:sz w:val="20"/>
+          <w:szCs w:val="20"/>
+        </w:rPr>
+        <w:t>maxIterations</w:t>
+      </w:r>
+      <w:proofErr w:type="spellEnd"/>
+      <w:r>
+        <w:rPr>
+          <w:sz w:val="20"/>
+          <w:szCs w:val="20"/>
+        </w:rPr>
+        <w:t>);</w:t>
       </w:r>
     </w:p>
     <w:p>
@@ -21962,601 +22516,6 @@
           <w:szCs w:val="20"/>
         </w:rPr>
       </w:pPr>
-      <w:r>
-        <w:rPr>
-          <w:sz w:val="20"/>
-          <w:szCs w:val="20"/>
-        </w:rPr>
-        <w:t xml:space="preserve">        if </w:t>
-      </w:r>
-      <w:proofErr w:type="gramStart"/>
-      <w:r>
-        <w:rPr>
-          <w:sz w:val="20"/>
-          <w:szCs w:val="20"/>
-        </w:rPr>
-        <w:t>abs(</w:t>
-      </w:r>
-      <w:proofErr w:type="spellStart"/>
-      <w:proofErr w:type="gramEnd"/>
-      <w:r>
-        <w:rPr>
-          <w:sz w:val="20"/>
-          <w:szCs w:val="20"/>
-        </w:rPr>
-        <w:t>xNext</w:t>
-      </w:r>
-      <w:proofErr w:type="spellEnd"/>
-      <w:r>
-        <w:rPr>
-          <w:sz w:val="20"/>
-          <w:szCs w:val="20"/>
-        </w:rPr>
-        <w:t xml:space="preserve"> - x) &lt; epsilon then</w:t>
-      </w:r>
-    </w:p>
-    <w:p>
-      <w:pPr>
-        <w:pStyle w:val="Code"/>
-        <w:rPr>
-          <w:sz w:val="20"/>
-          <w:szCs w:val="20"/>
-        </w:rPr>
-      </w:pPr>
-      <w:r>
-        <w:rPr>
-          <w:sz w:val="20"/>
-          <w:szCs w:val="20"/>
-        </w:rPr>
-        <w:t xml:space="preserve">            root = </w:t>
-      </w:r>
-      <w:proofErr w:type="spellStart"/>
-      <w:r>
-        <w:rPr>
-          <w:sz w:val="20"/>
-          <w:szCs w:val="20"/>
-        </w:rPr>
-        <w:t>xNext</w:t>
-      </w:r>
-      <w:proofErr w:type="spellEnd"/>
-      <w:r>
-        <w:rPr>
-          <w:sz w:val="20"/>
-          <w:szCs w:val="20"/>
-        </w:rPr>
-        <w:t>;</w:t>
-      </w:r>
-    </w:p>
-    <w:p>
-      <w:pPr>
-        <w:pStyle w:val="Code"/>
-        <w:rPr>
-          <w:sz w:val="20"/>
-          <w:szCs w:val="20"/>
-        </w:rPr>
-      </w:pPr>
-      <w:r>
-        <w:rPr>
-          <w:sz w:val="20"/>
-          <w:szCs w:val="20"/>
-        </w:rPr>
-        <w:t xml:space="preserve">            return;</w:t>
-      </w:r>
-    </w:p>
-    <w:p>
-      <w:pPr>
-        <w:pStyle w:val="Code"/>
-        <w:rPr>
-          <w:sz w:val="20"/>
-          <w:szCs w:val="20"/>
-        </w:rPr>
-      </w:pPr>
-      <w:r>
-        <w:rPr>
-          <w:sz w:val="20"/>
-          <w:szCs w:val="20"/>
-        </w:rPr>
-        <w:t xml:space="preserve">        end</w:t>
-      </w:r>
-    </w:p>
-    <w:p>
-      <w:pPr>
-        <w:pStyle w:val="Code"/>
-        <w:rPr>
-          <w:sz w:val="20"/>
-          <w:szCs w:val="20"/>
-        </w:rPr>
-      </w:pPr>
-      <w:r>
-        <w:rPr>
-          <w:sz w:val="20"/>
-          <w:szCs w:val="20"/>
-        </w:rPr>
-        <w:t xml:space="preserve">        </w:t>
-      </w:r>
-    </w:p>
-    <w:p>
-      <w:pPr>
-        <w:pStyle w:val="Code"/>
-        <w:rPr>
-          <w:sz w:val="20"/>
-          <w:szCs w:val="20"/>
-        </w:rPr>
-      </w:pPr>
-      <w:r>
-        <w:rPr>
-          <w:sz w:val="20"/>
-          <w:szCs w:val="20"/>
-        </w:rPr>
-        <w:t xml:space="preserve">        x = </w:t>
-      </w:r>
-      <w:proofErr w:type="spellStart"/>
-      <w:r>
-        <w:rPr>
-          <w:sz w:val="20"/>
-          <w:szCs w:val="20"/>
-        </w:rPr>
-        <w:t>xNext</w:t>
-      </w:r>
-      <w:proofErr w:type="spellEnd"/>
-      <w:r>
-        <w:rPr>
-          <w:sz w:val="20"/>
-          <w:szCs w:val="20"/>
-        </w:rPr>
-        <w:t>;</w:t>
-      </w:r>
-    </w:p>
-    <w:p>
-      <w:pPr>
-        <w:pStyle w:val="Code"/>
-        <w:rPr>
-          <w:sz w:val="20"/>
-          <w:szCs w:val="20"/>
-        </w:rPr>
-      </w:pPr>
-      <w:r>
-        <w:rPr>
-          <w:sz w:val="20"/>
-          <w:szCs w:val="20"/>
-        </w:rPr>
-        <w:t xml:space="preserve">    end</w:t>
-      </w:r>
-    </w:p>
-    <w:p>
-      <w:pPr>
-        <w:pStyle w:val="Code"/>
-        <w:rPr>
-          <w:sz w:val="20"/>
-          <w:szCs w:val="20"/>
-        </w:rPr>
-      </w:pPr>
-      <w:r>
-        <w:rPr>
-          <w:sz w:val="20"/>
-          <w:szCs w:val="20"/>
-        </w:rPr>
-        <w:t xml:space="preserve">    </w:t>
-      </w:r>
-    </w:p>
-    <w:p>
-      <w:pPr>
-        <w:pStyle w:val="Code"/>
-        <w:rPr>
-          <w:sz w:val="20"/>
-          <w:szCs w:val="20"/>
-        </w:rPr>
-      </w:pPr>
-      <w:r>
-        <w:rPr>
-          <w:sz w:val="20"/>
-          <w:szCs w:val="20"/>
-        </w:rPr>
-        <w:t xml:space="preserve">    </w:t>
-      </w:r>
-      <w:proofErr w:type="gramStart"/>
-      <w:r>
-        <w:rPr>
-          <w:sz w:val="20"/>
-          <w:szCs w:val="20"/>
-        </w:rPr>
-        <w:t>error(</w:t>
-      </w:r>
-      <w:proofErr w:type="gramEnd"/>
-      <w:r>
-        <w:rPr>
-          <w:sz w:val="20"/>
-          <w:szCs w:val="20"/>
-        </w:rPr>
-        <w:t>"</w:t>
-      </w:r>
-      <w:proofErr w:type="spellStart"/>
-      <w:r>
-        <w:rPr>
-          <w:sz w:val="20"/>
-          <w:szCs w:val="20"/>
-        </w:rPr>
-        <w:t>Не</w:t>
-      </w:r>
-      <w:proofErr w:type="spellEnd"/>
-      <w:r>
-        <w:rPr>
-          <w:sz w:val="20"/>
-          <w:szCs w:val="20"/>
-        </w:rPr>
-        <w:t xml:space="preserve"> </w:t>
-      </w:r>
-      <w:proofErr w:type="spellStart"/>
-      <w:r>
-        <w:rPr>
-          <w:sz w:val="20"/>
-          <w:szCs w:val="20"/>
-        </w:rPr>
-        <w:t>вдалося</w:t>
-      </w:r>
-      <w:proofErr w:type="spellEnd"/>
-      <w:r>
-        <w:rPr>
-          <w:sz w:val="20"/>
-          <w:szCs w:val="20"/>
-        </w:rPr>
-        <w:t xml:space="preserve"> </w:t>
-      </w:r>
-      <w:proofErr w:type="spellStart"/>
-      <w:r>
-        <w:rPr>
-          <w:sz w:val="20"/>
-          <w:szCs w:val="20"/>
-        </w:rPr>
-        <w:t>знайти</w:t>
-      </w:r>
-      <w:proofErr w:type="spellEnd"/>
-      <w:r>
-        <w:rPr>
-          <w:sz w:val="20"/>
-          <w:szCs w:val="20"/>
-        </w:rPr>
-        <w:t xml:space="preserve"> </w:t>
-      </w:r>
-      <w:proofErr w:type="spellStart"/>
-      <w:r>
-        <w:rPr>
-          <w:sz w:val="20"/>
-          <w:szCs w:val="20"/>
-        </w:rPr>
-        <w:t>корінь</w:t>
-      </w:r>
-      <w:proofErr w:type="spellEnd"/>
-      <w:r>
-        <w:rPr>
-          <w:sz w:val="20"/>
-          <w:szCs w:val="20"/>
-        </w:rPr>
-        <w:t xml:space="preserve"> в </w:t>
-      </w:r>
-      <w:proofErr w:type="spellStart"/>
-      <w:r>
-        <w:rPr>
-          <w:sz w:val="20"/>
-          <w:szCs w:val="20"/>
-        </w:rPr>
-        <w:t>межах</w:t>
-      </w:r>
-      <w:proofErr w:type="spellEnd"/>
-      <w:r>
-        <w:rPr>
-          <w:sz w:val="20"/>
-          <w:szCs w:val="20"/>
-        </w:rPr>
-        <w:t xml:space="preserve"> </w:t>
-      </w:r>
-      <w:proofErr w:type="spellStart"/>
-      <w:r>
-        <w:rPr>
-          <w:sz w:val="20"/>
-          <w:szCs w:val="20"/>
-        </w:rPr>
-        <w:t>заданої</w:t>
-      </w:r>
-      <w:proofErr w:type="spellEnd"/>
-      <w:r>
-        <w:rPr>
-          <w:sz w:val="20"/>
-          <w:szCs w:val="20"/>
-        </w:rPr>
-        <w:t xml:space="preserve"> </w:t>
-      </w:r>
-      <w:proofErr w:type="spellStart"/>
-      <w:r>
-        <w:rPr>
-          <w:sz w:val="20"/>
-          <w:szCs w:val="20"/>
-        </w:rPr>
-        <w:t>точності</w:t>
-      </w:r>
-      <w:proofErr w:type="spellEnd"/>
-      <w:r>
-        <w:rPr>
-          <w:sz w:val="20"/>
-          <w:szCs w:val="20"/>
-        </w:rPr>
-        <w:t>.");</w:t>
-      </w:r>
-    </w:p>
-    <w:p>
-      <w:pPr>
-        <w:pStyle w:val="Code"/>
-        <w:rPr>
-          <w:sz w:val="20"/>
-          <w:szCs w:val="20"/>
-        </w:rPr>
-      </w:pPr>
-      <w:proofErr w:type="spellStart"/>
-      <w:r>
-        <w:rPr>
-          <w:sz w:val="20"/>
-          <w:szCs w:val="20"/>
-        </w:rPr>
-        <w:t>endfunction</w:t>
-      </w:r>
-      <w:proofErr w:type="spellEnd"/>
-    </w:p>
-    <w:p>
-      <w:pPr>
-        <w:pStyle w:val="Code"/>
-        <w:rPr>
-          <w:sz w:val="20"/>
-          <w:szCs w:val="20"/>
-        </w:rPr>
-      </w:pPr>
-    </w:p>
-    <w:p>
-      <w:pPr>
-        <w:pStyle w:val="Code"/>
-        <w:rPr>
-          <w:sz w:val="20"/>
-          <w:szCs w:val="20"/>
-        </w:rPr>
-      </w:pPr>
-      <w:r>
-        <w:rPr>
-          <w:sz w:val="20"/>
-          <w:szCs w:val="20"/>
-        </w:rPr>
-        <w:t xml:space="preserve">// </w:t>
-      </w:r>
-      <w:proofErr w:type="spellStart"/>
-      <w:r>
-        <w:rPr>
-          <w:sz w:val="20"/>
-          <w:szCs w:val="20"/>
-        </w:rPr>
-        <w:t>Виклик</w:t>
-      </w:r>
-      <w:proofErr w:type="spellEnd"/>
-      <w:r>
-        <w:rPr>
-          <w:sz w:val="20"/>
-          <w:szCs w:val="20"/>
-        </w:rPr>
-        <w:t xml:space="preserve"> </w:t>
-      </w:r>
-      <w:proofErr w:type="spellStart"/>
-      <w:r>
-        <w:rPr>
-          <w:sz w:val="20"/>
-          <w:szCs w:val="20"/>
-        </w:rPr>
-        <w:t>функції</w:t>
-      </w:r>
-      <w:proofErr w:type="spellEnd"/>
-    </w:p>
-    <w:p>
-      <w:pPr>
-        <w:pStyle w:val="Code"/>
-        <w:rPr>
-          <w:sz w:val="20"/>
-          <w:szCs w:val="20"/>
-        </w:rPr>
-      </w:pPr>
-      <w:r>
-        <w:rPr>
-          <w:sz w:val="20"/>
-          <w:szCs w:val="20"/>
-        </w:rPr>
-        <w:t xml:space="preserve">x0 = 3; // </w:t>
-      </w:r>
-      <w:proofErr w:type="spellStart"/>
-      <w:r>
-        <w:rPr>
-          <w:sz w:val="20"/>
-          <w:szCs w:val="20"/>
-        </w:rPr>
-        <w:t>Початкове</w:t>
-      </w:r>
-      <w:proofErr w:type="spellEnd"/>
-      <w:r>
-        <w:rPr>
-          <w:sz w:val="20"/>
-          <w:szCs w:val="20"/>
-        </w:rPr>
-        <w:t xml:space="preserve"> </w:t>
-      </w:r>
-      <w:proofErr w:type="spellStart"/>
-      <w:r>
-        <w:rPr>
-          <w:sz w:val="20"/>
-          <w:szCs w:val="20"/>
-        </w:rPr>
-        <w:t>наближення</w:t>
-      </w:r>
-      <w:proofErr w:type="spellEnd"/>
-    </w:p>
-    <w:p>
-      <w:pPr>
-        <w:pStyle w:val="Code"/>
-        <w:rPr>
-          <w:sz w:val="20"/>
-          <w:szCs w:val="20"/>
-        </w:rPr>
-      </w:pPr>
-      <w:r>
-        <w:rPr>
-          <w:sz w:val="20"/>
-          <w:szCs w:val="20"/>
-        </w:rPr>
-        <w:t xml:space="preserve">epsilon = 1e-6; // </w:t>
-      </w:r>
-      <w:proofErr w:type="spellStart"/>
-      <w:r>
-        <w:rPr>
-          <w:sz w:val="20"/>
-          <w:szCs w:val="20"/>
-        </w:rPr>
-        <w:t>Точність</w:t>
-      </w:r>
-      <w:proofErr w:type="spellEnd"/>
-    </w:p>
-    <w:p>
-      <w:pPr>
-        <w:pStyle w:val="Code"/>
-        <w:rPr>
-          <w:sz w:val="20"/>
-          <w:szCs w:val="20"/>
-        </w:rPr>
-      </w:pPr>
-      <w:proofErr w:type="spellStart"/>
-      <w:r>
-        <w:rPr>
-          <w:sz w:val="20"/>
-          <w:szCs w:val="20"/>
-        </w:rPr>
-        <w:t>maxIterations</w:t>
-      </w:r>
-      <w:proofErr w:type="spellEnd"/>
-      <w:r>
-        <w:rPr>
-          <w:sz w:val="20"/>
-          <w:szCs w:val="20"/>
-        </w:rPr>
-        <w:t xml:space="preserve"> = 100; // </w:t>
-      </w:r>
-      <w:proofErr w:type="spellStart"/>
-      <w:r>
-        <w:rPr>
-          <w:sz w:val="20"/>
-          <w:szCs w:val="20"/>
-        </w:rPr>
-        <w:t>Максимальна</w:t>
-      </w:r>
-      <w:proofErr w:type="spellEnd"/>
-      <w:r>
-        <w:rPr>
-          <w:sz w:val="20"/>
-          <w:szCs w:val="20"/>
-        </w:rPr>
-        <w:t xml:space="preserve"> </w:t>
-      </w:r>
-      <w:proofErr w:type="spellStart"/>
-      <w:r>
-        <w:rPr>
-          <w:sz w:val="20"/>
-          <w:szCs w:val="20"/>
-        </w:rPr>
-        <w:t>кількість</w:t>
-      </w:r>
-      <w:proofErr w:type="spellEnd"/>
-      <w:r>
-        <w:rPr>
-          <w:sz w:val="20"/>
-          <w:szCs w:val="20"/>
-        </w:rPr>
-        <w:t xml:space="preserve"> </w:t>
-      </w:r>
-      <w:proofErr w:type="spellStart"/>
-      <w:r>
-        <w:rPr>
-          <w:sz w:val="20"/>
-          <w:szCs w:val="20"/>
-        </w:rPr>
-        <w:t>ітерацій</w:t>
-      </w:r>
-      <w:proofErr w:type="spellEnd"/>
-    </w:p>
-    <w:p>
-      <w:pPr>
-        <w:pStyle w:val="Code"/>
-        <w:rPr>
-          <w:sz w:val="20"/>
-          <w:szCs w:val="20"/>
-        </w:rPr>
-      </w:pPr>
-    </w:p>
-    <w:p>
-      <w:pPr>
-        <w:pStyle w:val="Code"/>
-        <w:rPr>
-          <w:sz w:val="20"/>
-          <w:szCs w:val="20"/>
-        </w:rPr>
-      </w:pPr>
-      <w:r>
-        <w:rPr>
-          <w:sz w:val="20"/>
-          <w:szCs w:val="20"/>
-        </w:rPr>
-        <w:t xml:space="preserve">root = </w:t>
-      </w:r>
-      <w:proofErr w:type="spellStart"/>
-      <w:proofErr w:type="gramStart"/>
-      <w:r>
-        <w:rPr>
-          <w:sz w:val="20"/>
-          <w:szCs w:val="20"/>
-        </w:rPr>
-        <w:t>newtonRaphson</w:t>
-      </w:r>
-      <w:proofErr w:type="spellEnd"/>
-      <w:r>
-        <w:rPr>
-          <w:sz w:val="20"/>
-          <w:szCs w:val="20"/>
-        </w:rPr>
-        <w:t>(</w:t>
-      </w:r>
-      <w:proofErr w:type="gramEnd"/>
-      <w:r>
-        <w:rPr>
-          <w:sz w:val="20"/>
-          <w:szCs w:val="20"/>
-        </w:rPr>
-        <w:t xml:space="preserve">x0, epsilon, </w:t>
-      </w:r>
-      <w:proofErr w:type="spellStart"/>
-      <w:r>
-        <w:rPr>
-          <w:sz w:val="20"/>
-          <w:szCs w:val="20"/>
-        </w:rPr>
-        <w:t>maxIterations</w:t>
-      </w:r>
-      <w:proofErr w:type="spellEnd"/>
-      <w:r>
-        <w:rPr>
-          <w:sz w:val="20"/>
-          <w:szCs w:val="20"/>
-        </w:rPr>
-        <w:t>);</w:t>
-      </w:r>
-    </w:p>
-    <w:p>
-      <w:pPr>
-        <w:pStyle w:val="Code"/>
-        <w:rPr>
-          <w:sz w:val="20"/>
-          <w:szCs w:val="20"/>
-        </w:rPr>
-      </w:pPr>
       <w:proofErr w:type="spellStart"/>
       <w:r>
         <w:rPr>
@@ -22577,6 +22536,7 @@
     <w:p>
       <w:pPr>
         <w:shd w:val="clear" w:color="auto" w:fill="FFFFFF"/>
+        <w:spacing w:line="240" w:lineRule="auto"/>
         <w:ind w:right="1"/>
         <w:rPr>
           <w:rFonts w:ascii="Times New Roman" w:hAnsi="Times New Roman"/>
@@ -22591,6 +22551,7 @@
     <w:p>
       <w:pPr>
         <w:shd w:val="clear" w:color="auto" w:fill="FFFFFF"/>
+        <w:spacing w:line="240" w:lineRule="auto"/>
         <w:ind w:right="1"/>
         <w:rPr>
           <w:rFonts w:ascii="Times New Roman" w:hAnsi="Times New Roman"/>
@@ -22615,6 +22576,7 @@
       <w:pPr>
         <w:keepNext/>
         <w:shd w:val="clear" w:color="auto" w:fill="FFFFFF"/>
+        <w:spacing w:line="240" w:lineRule="auto"/>
         <w:ind w:right="1" w:firstLine="0"/>
       </w:pPr>
       <w:r>
@@ -22629,7 +22591,7 @@
         </w:rPr>
         <w:drawing>
           <wp:inline distT="0" distB="0" distL="0" distR="0">
-            <wp:extent cx="2942853" cy="563525"/>
+            <wp:extent cx="2777924" cy="531942"/>
             <wp:effectExtent l="0" t="0" r="0" b="0"/>
             <wp:docPr id="463094182" name="Рисунок 2"/>
             <wp:cNvGraphicFramePr>
@@ -22657,7 +22619,7 @@
                   <pic:spPr>
                     <a:xfrm>
                       <a:off x="0" y="0"/>
-                      <a:ext cx="2968350" cy="568407"/>
+                      <a:ext cx="2818953" cy="539799"/>
                     </a:xfrm>
                     <a:prstGeom prst="rect">
                       <a:avLst/>
@@ -22676,7 +22638,7 @@
         <w:tabs>
           <w:tab w:val="left" w:pos="993"/>
         </w:tabs>
-        <w:spacing w:line="276" w:lineRule="auto"/>
+        <w:spacing w:line="240" w:lineRule="auto"/>
         <w:ind w:left="0" w:firstLine="0"/>
         <w:rPr>
           <w:rFonts w:ascii="Times New Roman" w:hAnsi="Times New Roman"/>
@@ -22760,7 +22722,47 @@
           <w:szCs w:val="28"/>
           <w:lang w:val="uk-UA"/>
         </w:rPr>
-        <w:t xml:space="preserve"> програма </w:t>
+        <w:t xml:space="preserve"> </w:t>
+      </w:r>
+      <w:r>
+        <w:rPr>
+          <w:rFonts w:ascii="Times New Roman" w:hAnsi="Times New Roman"/>
+          <w:color w:val="000000"/>
+          <w:sz w:val="28"/>
+          <w:szCs w:val="28"/>
+          <w:lang w:val="uk-UA"/>
+        </w:rPr>
+        <w:t xml:space="preserve">відповідь </w:t>
+      </w:r>
+      <w:r>
+        <w:rPr>
+          <w:rFonts w:ascii="Times New Roman" w:hAnsi="Times New Roman"/>
+          <w:color w:val="000000"/>
+          <w:sz w:val="28"/>
+          <w:szCs w:val="28"/>
+          <w:lang w:val="uk-UA"/>
+        </w:rPr>
+        <w:t>програм</w:t>
+      </w:r>
+      <w:r>
+        <w:rPr>
+          <w:rFonts w:ascii="Times New Roman" w:hAnsi="Times New Roman"/>
+          <w:color w:val="000000"/>
+          <w:sz w:val="28"/>
+          <w:szCs w:val="28"/>
+          <w:lang w:val="uk-UA"/>
+        </w:rPr>
+        <w:t>и</w:t>
+      </w:r>
+      <w:r>
+        <w:rPr>
+          <w:rFonts w:ascii="Times New Roman" w:hAnsi="Times New Roman"/>
+          <w:color w:val="000000"/>
+          <w:sz w:val="28"/>
+          <w:szCs w:val="28"/>
+          <w:lang w:val="uk-UA"/>
+        </w:rPr>
+        <w:t xml:space="preserve"> </w:t>
       </w:r>
       <w:r>
         <w:rPr>
@@ -22778,6 +22780,7 @@
       <w:pPr>
         <w:keepNext/>
         <w:shd w:val="clear" w:color="auto" w:fill="FFFFFF"/>
+        <w:spacing w:line="240" w:lineRule="auto"/>
         <w:ind w:right="1" w:firstLine="0"/>
       </w:pPr>
       <w:r>
@@ -22792,7 +22795,7 @@
         </w:rPr>
         <w:drawing>
           <wp:inline distT="0" distB="0" distL="0" distR="0">
-            <wp:extent cx="3174595" cy="497712"/>
+            <wp:extent cx="3171363" cy="497205"/>
             <wp:effectExtent l="0" t="0" r="0" b="0"/>
             <wp:docPr id="1515101765" name="Рисунок 1"/>
             <wp:cNvGraphicFramePr>
@@ -22819,7 +22822,7 @@
                   <pic:spPr bwMode="auto">
                     <a:xfrm>
                       <a:off x="0" y="0"/>
-                      <a:ext cx="3483151" cy="546087"/>
+                      <a:ext cx="3484295" cy="546266"/>
                     </a:xfrm>
                     <a:prstGeom prst="rect">
                       <a:avLst/>
@@ -22846,6 +22849,7 @@
         <w:tabs>
           <w:tab w:val="left" w:pos="993"/>
         </w:tabs>
+        <w:spacing w:line="240" w:lineRule="auto"/>
         <w:ind w:left="0" w:firstLine="0"/>
         <w:rPr>
           <w:rFonts w:ascii="Times New Roman" w:hAnsi="Times New Roman"/>
@@ -22956,6 +22960,7 @@
     <w:p>
       <w:pPr>
         <w:shd w:val="clear" w:color="auto" w:fill="FFFFFF"/>
+        <w:spacing w:line="240" w:lineRule="auto"/>
         <w:rPr>
           <w:rFonts w:ascii="Times New Roman" w:hAnsi="Times New Roman"/>
           <w:b/>
@@ -22976,12 +22981,1756 @@
     <w:p>
       <w:pPr>
         <w:shd w:val="clear" w:color="auto" w:fill="FFFFFF"/>
+        <w:spacing w:line="240" w:lineRule="auto"/>
+        <w:rPr>
+          <w:rFonts w:ascii="Times New Roman" w:hAnsi="Times New Roman"/>
+          <w:color w:val="000000"/>
+          <w:sz w:val="28"/>
+          <w:szCs w:val="28"/>
+          <w:lang w:val="uk-UA"/>
+        </w:rPr>
+      </w:pPr>
+      <w:proofErr w:type="spellStart"/>
+      <w:r>
+        <w:rPr>
+          <w:rFonts w:ascii="Times New Roman" w:hAnsi="Times New Roman"/>
+          <w:color w:val="000000"/>
+          <w:sz w:val="28"/>
+          <w:szCs w:val="28"/>
+        </w:rPr>
+        <w:t>Перевірк</w:t>
+      </w:r>
+      <w:proofErr w:type="spellEnd"/>
+      <w:r>
+        <w:rPr>
+          <w:rFonts w:ascii="Times New Roman" w:hAnsi="Times New Roman"/>
+          <w:color w:val="000000"/>
+          <w:sz w:val="28"/>
+          <w:szCs w:val="28"/>
+          <w:lang w:val="uk-UA"/>
+        </w:rPr>
+        <w:t xml:space="preserve">а </w:t>
+      </w:r>
+      <w:r>
+        <w:rPr>
+          <w:rFonts w:ascii="Times New Roman" w:hAnsi="Times New Roman"/>
+          <w:color w:val="000000"/>
+          <w:sz w:val="28"/>
+          <w:szCs w:val="28"/>
+        </w:rPr>
+        <w:t xml:space="preserve">методом </w:t>
+      </w:r>
+      <w:proofErr w:type="spellStart"/>
+      <w:r>
+        <w:rPr>
+          <w:rFonts w:ascii="Times New Roman" w:hAnsi="Times New Roman"/>
+          <w:color w:val="000000"/>
+          <w:sz w:val="28"/>
+          <w:szCs w:val="28"/>
+        </w:rPr>
+        <w:t>fsolve</w:t>
+      </w:r>
+      <w:proofErr w:type="spellEnd"/>
+      <w:r>
+        <w:rPr>
+          <w:rFonts w:ascii="Times New Roman" w:hAnsi="Times New Roman"/>
+          <w:color w:val="000000"/>
+          <w:sz w:val="28"/>
+          <w:szCs w:val="28"/>
+        </w:rPr>
+        <w:t xml:space="preserve"> в </w:t>
+      </w:r>
+      <w:proofErr w:type="spellStart"/>
+      <w:r>
+        <w:rPr>
+          <w:rFonts w:ascii="Times New Roman" w:hAnsi="Times New Roman"/>
+          <w:color w:val="000000"/>
+          <w:sz w:val="28"/>
+          <w:szCs w:val="28"/>
+        </w:rPr>
+        <w:t>Scilab</w:t>
+      </w:r>
+      <w:proofErr w:type="spellEnd"/>
+      <w:r>
+        <w:rPr>
+          <w:rFonts w:ascii="Times New Roman" w:hAnsi="Times New Roman"/>
+          <w:color w:val="000000"/>
+          <w:sz w:val="28"/>
+          <w:szCs w:val="28"/>
+          <w:lang w:val="uk-UA"/>
+        </w:rPr>
+        <w:t xml:space="preserve"> була виконана за допомогою </w:t>
+      </w:r>
+      <w:r>
+        <w:rPr>
+          <w:rFonts w:ascii="Times New Roman" w:hAnsi="Times New Roman"/>
+          <w:color w:val="000000"/>
+          <w:sz w:val="28"/>
+          <w:szCs w:val="28"/>
+          <w:lang w:val="uk-UA"/>
+        </w:rPr>
+        <w:t>коду</w:t>
+      </w:r>
+      <w:r>
+        <w:rPr>
+          <w:rFonts w:ascii="Times New Roman" w:hAnsi="Times New Roman"/>
+          <w:color w:val="000000"/>
+          <w:sz w:val="28"/>
+          <w:szCs w:val="28"/>
+          <w:lang w:val="uk-UA"/>
+        </w:rPr>
+        <w:t xml:space="preserve"> поданого нижче. Результат на рисунку </w:t>
+      </w:r>
+      <w:r>
+        <w:rPr>
+          <w:rFonts w:ascii="Times New Roman" w:hAnsi="Times New Roman"/>
+          <w:color w:val="000000"/>
+          <w:sz w:val="28"/>
+          <w:szCs w:val="28"/>
+          <w:lang w:val="uk-UA"/>
+        </w:rPr>
+        <w:t>11.</w:t>
+      </w:r>
+    </w:p>
+    <w:p>
+      <w:pPr>
+        <w:pStyle w:val="Code"/>
+        <w:rPr>
+          <w:sz w:val="20"/>
+          <w:szCs w:val="20"/>
+        </w:rPr>
+      </w:pPr>
+      <w:bookmarkStart w:id="75" w:name="_Hlk174200988"/>
+      <w:proofErr w:type="spellStart"/>
+      <w:r>
+        <w:rPr>
+          <w:sz w:val="20"/>
+          <w:szCs w:val="20"/>
+        </w:rPr>
+        <w:t>function</w:t>
+      </w:r>
+      <w:proofErr w:type="spellEnd"/>
+      <w:r>
+        <w:rPr>
+          <w:sz w:val="20"/>
+          <w:szCs w:val="20"/>
+        </w:rPr>
+        <w:t xml:space="preserve"> y = f(x)</w:t>
+      </w:r>
+    </w:p>
+    <w:p>
+      <w:pPr>
+        <w:pStyle w:val="Code"/>
+        <w:rPr>
+          <w:sz w:val="20"/>
+          <w:szCs w:val="20"/>
+        </w:rPr>
+      </w:pPr>
+      <w:r>
+        <w:rPr>
+          <w:sz w:val="20"/>
+          <w:szCs w:val="20"/>
+        </w:rPr>
+        <w:t xml:space="preserve">    y = x^3 - 3*x^2 - 24*x - 5;</w:t>
+      </w:r>
+    </w:p>
+    <w:p>
+      <w:pPr>
+        <w:pStyle w:val="Code"/>
+        <w:rPr>
+          <w:sz w:val="20"/>
+          <w:szCs w:val="20"/>
+        </w:rPr>
+      </w:pPr>
+      <w:proofErr w:type="spellStart"/>
+      <w:r>
+        <w:rPr>
+          <w:sz w:val="20"/>
+          <w:szCs w:val="20"/>
+        </w:rPr>
+        <w:t>endfunction</w:t>
+      </w:r>
+      <w:proofErr w:type="spellEnd"/>
+    </w:p>
+    <w:p>
+      <w:pPr>
+        <w:pStyle w:val="Code"/>
+        <w:rPr>
+          <w:sz w:val="20"/>
+          <w:szCs w:val="20"/>
+        </w:rPr>
+      </w:pPr>
+      <w:r>
+        <w:rPr>
+          <w:sz w:val="20"/>
+          <w:szCs w:val="20"/>
+        </w:rPr>
+        <w:t>// Початкове наближення</w:t>
+      </w:r>
+    </w:p>
+    <w:p>
+      <w:pPr>
+        <w:pStyle w:val="Code"/>
+        <w:rPr>
+          <w:sz w:val="20"/>
+          <w:szCs w:val="20"/>
+        </w:rPr>
+      </w:pPr>
+      <w:r>
+        <w:rPr>
+          <w:sz w:val="20"/>
+          <w:szCs w:val="20"/>
+        </w:rPr>
+        <w:t xml:space="preserve">x0 = </w:t>
+      </w:r>
+      <w:r>
+        <w:rPr>
+          <w:sz w:val="20"/>
+          <w:szCs w:val="20"/>
+          <w:lang w:val="en-US"/>
+        </w:rPr>
+        <w:t>-5</w:t>
+      </w:r>
+      <w:r>
+        <w:rPr>
+          <w:sz w:val="20"/>
+          <w:szCs w:val="20"/>
+        </w:rPr>
+        <w:t>;</w:t>
+      </w:r>
+    </w:p>
+    <w:p>
+      <w:pPr>
+        <w:pStyle w:val="Code"/>
+        <w:rPr>
+          <w:sz w:val="20"/>
+          <w:szCs w:val="20"/>
+        </w:rPr>
+      </w:pPr>
+      <w:r>
+        <w:rPr>
+          <w:sz w:val="20"/>
+          <w:szCs w:val="20"/>
+        </w:rPr>
+        <w:t xml:space="preserve">// Виклик </w:t>
+      </w:r>
+      <w:proofErr w:type="spellStart"/>
+      <w:r>
+        <w:rPr>
+          <w:sz w:val="20"/>
+          <w:szCs w:val="20"/>
+        </w:rPr>
+        <w:t>fsolve</w:t>
+      </w:r>
+      <w:proofErr w:type="spellEnd"/>
+    </w:p>
+    <w:p>
+      <w:pPr>
+        <w:pStyle w:val="Code"/>
+        <w:rPr>
+          <w:sz w:val="20"/>
+          <w:szCs w:val="20"/>
+        </w:rPr>
+      </w:pPr>
+      <w:proofErr w:type="spellStart"/>
+      <w:r>
+        <w:rPr>
+          <w:sz w:val="20"/>
+          <w:szCs w:val="20"/>
+        </w:rPr>
+        <w:t>root</w:t>
+      </w:r>
+      <w:proofErr w:type="spellEnd"/>
+      <w:r>
+        <w:rPr>
+          <w:sz w:val="20"/>
+          <w:szCs w:val="20"/>
+        </w:rPr>
+        <w:t xml:space="preserve"> = </w:t>
+      </w:r>
+      <w:proofErr w:type="spellStart"/>
+      <w:r>
+        <w:rPr>
+          <w:sz w:val="20"/>
+          <w:szCs w:val="20"/>
+        </w:rPr>
+        <w:t>fsolve</w:t>
+      </w:r>
+      <w:proofErr w:type="spellEnd"/>
+      <w:r>
+        <w:rPr>
+          <w:sz w:val="20"/>
+          <w:szCs w:val="20"/>
+        </w:rPr>
+        <w:t>(x0, f);</w:t>
+      </w:r>
+    </w:p>
+    <w:p>
+      <w:pPr>
+        <w:pStyle w:val="Code"/>
+        <w:rPr>
+          <w:sz w:val="20"/>
+          <w:szCs w:val="20"/>
+        </w:rPr>
+      </w:pPr>
+      <w:proofErr w:type="spellStart"/>
+      <w:r>
+        <w:rPr>
+          <w:sz w:val="20"/>
+          <w:szCs w:val="20"/>
+        </w:rPr>
+        <w:t>disp</w:t>
+      </w:r>
+      <w:proofErr w:type="spellEnd"/>
+      <w:r>
+        <w:rPr>
+          <w:sz w:val="20"/>
+          <w:szCs w:val="20"/>
+        </w:rPr>
+        <w:t>("Знайдений корінь:");</w:t>
+      </w:r>
+    </w:p>
+    <w:p>
+      <w:pPr>
+        <w:pStyle w:val="Code"/>
+        <w:rPr>
+          <w:sz w:val="20"/>
+          <w:szCs w:val="20"/>
+        </w:rPr>
+      </w:pPr>
+      <w:proofErr w:type="spellStart"/>
+      <w:r>
+        <w:rPr>
+          <w:sz w:val="20"/>
+          <w:szCs w:val="20"/>
+        </w:rPr>
+        <w:t>disp</w:t>
+      </w:r>
+      <w:proofErr w:type="spellEnd"/>
+      <w:r>
+        <w:rPr>
+          <w:sz w:val="20"/>
+          <w:szCs w:val="20"/>
+        </w:rPr>
+        <w:t>(</w:t>
+      </w:r>
+      <w:proofErr w:type="spellStart"/>
+      <w:r>
+        <w:rPr>
+          <w:sz w:val="20"/>
+          <w:szCs w:val="20"/>
+        </w:rPr>
+        <w:t>root</w:t>
+      </w:r>
+      <w:proofErr w:type="spellEnd"/>
+      <w:r>
+        <w:rPr>
+          <w:sz w:val="20"/>
+          <w:szCs w:val="20"/>
+        </w:rPr>
+        <w:t>);</w:t>
+      </w:r>
+    </w:p>
+    <w:bookmarkEnd w:id="75"/>
+    <w:p>
+      <w:pPr>
+        <w:keepNext/>
+        <w:shd w:val="clear" w:color="auto" w:fill="FFFFFF"/>
+        <w:spacing w:line="240" w:lineRule="auto"/>
+        <w:jc w:val="center"/>
+      </w:pPr>
+      <w:r>
+        <w:rPr>
+          <w:rFonts w:ascii="Times New Roman" w:hAnsi="Times New Roman"/>
+          <w:noProof/>
+          <w:color w:val="000000"/>
+          <w:sz w:val="28"/>
+          <w:szCs w:val="28"/>
+          <w:lang w:val="uk-UA"/>
+        </w:rPr>
+        <w:drawing>
+          <wp:inline distT="0" distB="0" distL="0" distR="0">
+            <wp:extent cx="1781345" cy="659757"/>
+            <wp:effectExtent l="0" t="0" r="0" b="0"/>
+            <wp:docPr id="1656025851" name="Рисунок 3"/>
+            <wp:cNvGraphicFramePr>
+              <a:graphicFrameLocks xmlns:a="http://schemas.openxmlformats.org/drawingml/2006/main" noChangeAspect="1"/>
+            </wp:cNvGraphicFramePr>
+            <a:graphic xmlns:a="http://schemas.openxmlformats.org/drawingml/2006/main">
+              <a:graphicData uri="http://schemas.openxmlformats.org/drawingml/2006/picture">
+                <pic:pic xmlns:pic="http://schemas.openxmlformats.org/drawingml/2006/picture">
+                  <pic:nvPicPr>
+                    <pic:cNvPr id="1656025851" name="Рисунок 1656025851"/>
+                    <pic:cNvPicPr/>
+                  </pic:nvPicPr>
+                  <pic:blipFill>
+                    <a:blip r:embed="rId25">
+                      <a:extLst>
+                        <a:ext uri="{28A0092B-C50C-407E-A947-70E740481C1C}">
+                          <a14:useLocalDpi xmlns:a14="http://schemas.microsoft.com/office/drawing/2010/main" val="0"/>
+                        </a:ext>
+                      </a:extLst>
+                    </a:blip>
+                    <a:stretch>
+                      <a:fillRect/>
+                    </a:stretch>
+                  </pic:blipFill>
+                  <pic:spPr>
+                    <a:xfrm>
+                      <a:off x="0" y="0"/>
+                      <a:ext cx="1817935" cy="673309"/>
+                    </a:xfrm>
+                    <a:prstGeom prst="rect">
+                      <a:avLst/>
+                    </a:prstGeom>
+                  </pic:spPr>
+                </pic:pic>
+              </a:graphicData>
+            </a:graphic>
+          </wp:inline>
+        </w:drawing>
+      </w:r>
+    </w:p>
+    <w:p>
+      <w:pPr>
+        <w:pStyle w:val="ae"/>
+        <w:spacing w:line="240" w:lineRule="auto"/>
+        <w:jc w:val="center"/>
+        <w:rPr>
+          <w:b w:val="0"/>
+          <w:sz w:val="28"/>
+          <w:szCs w:val="28"/>
+          <w:lang w:val="en-US"/>
+        </w:rPr>
+      </w:pPr>
+      <w:r>
+        <w:rPr>
+          <w:b w:val="0"/>
+          <w:bCs w:val="0"/>
+          <w:color w:val="000000"/>
+          <w:sz w:val="28"/>
+          <w:szCs w:val="28"/>
+        </w:rPr>
+        <w:t xml:space="preserve">Рисунок </w:t>
+      </w:r>
+      <w:r>
+        <w:rPr>
+          <w:b w:val="0"/>
+          <w:bCs w:val="0"/>
+          <w:color w:val="000000"/>
+          <w:sz w:val="28"/>
+          <w:szCs w:val="28"/>
+        </w:rPr>
+        <w:fldChar w:fldCharType="begin"/>
+      </w:r>
+      <w:r>
+        <w:rPr>
+          <w:b w:val="0"/>
+          <w:bCs w:val="0"/>
+          <w:color w:val="000000"/>
+          <w:sz w:val="28"/>
+          <w:szCs w:val="28"/>
+        </w:rPr>
+        <w:instrText xml:space="preserve"> SEQ Рисунок \* ARABIC </w:instrText>
+      </w:r>
+      <w:r>
+        <w:rPr>
+          <w:b w:val="0"/>
+          <w:bCs w:val="0"/>
+          <w:color w:val="000000"/>
+          <w:sz w:val="28"/>
+          <w:szCs w:val="28"/>
+        </w:rPr>
+        <w:fldChar w:fldCharType="separate"/>
+      </w:r>
+      <w:r>
+        <w:rPr>
+          <w:b w:val="0"/>
+          <w:bCs w:val="0"/>
+          <w:color w:val="000000"/>
+          <w:sz w:val="28"/>
+          <w:szCs w:val="28"/>
+        </w:rPr>
+        <w:t>11</w:t>
+      </w:r>
+      <w:r>
+        <w:rPr>
+          <w:b w:val="0"/>
+          <w:bCs w:val="0"/>
+          <w:color w:val="000000"/>
+          <w:sz w:val="28"/>
+          <w:szCs w:val="28"/>
+        </w:rPr>
+        <w:fldChar w:fldCharType="end"/>
+      </w:r>
+      <w:r>
+        <w:rPr>
+          <w:b w:val="0"/>
+          <w:bCs w:val="0"/>
+          <w:color w:val="000000"/>
+          <w:sz w:val="28"/>
+          <w:szCs w:val="28"/>
+          <w:lang w:val="uk-UA"/>
+        </w:rPr>
+        <w:t xml:space="preserve"> – </w:t>
+      </w:r>
+      <w:r>
+        <w:rPr>
+          <w:b w:val="0"/>
+          <w:bCs w:val="0"/>
+          <w:color w:val="000000"/>
+          <w:sz w:val="28"/>
+          <w:szCs w:val="28"/>
+          <w:lang w:val="uk-UA"/>
+        </w:rPr>
+        <w:t xml:space="preserve">Перевірка методом </w:t>
+      </w:r>
+      <w:proofErr w:type="spellStart"/>
+      <w:r>
+        <w:rPr>
+          <w:b w:val="0"/>
+          <w:bCs w:val="0"/>
+          <w:color w:val="000000"/>
+          <w:sz w:val="28"/>
+          <w:szCs w:val="28"/>
+          <w:lang w:val="uk-UA"/>
+        </w:rPr>
+        <w:t>fsolve</w:t>
+      </w:r>
+      <w:proofErr w:type="spellEnd"/>
+      <w:r>
+        <w:rPr>
+          <w:b w:val="0"/>
+          <w:bCs w:val="0"/>
+          <w:color w:val="000000"/>
+          <w:sz w:val="28"/>
+          <w:szCs w:val="28"/>
+          <w:lang w:val="uk-UA"/>
+        </w:rPr>
+        <w:t xml:space="preserve"> </w:t>
+      </w:r>
+      <w:r>
+        <w:rPr>
+          <w:b w:val="0"/>
+          <w:sz w:val="28"/>
+          <w:szCs w:val="28"/>
+          <w:lang w:val="en-US"/>
+        </w:rPr>
+        <w:br w:type="page"/>
+      </w:r>
+    </w:p>
+    <w:p>
+      <w:pPr>
+        <w:keepNext/>
+        <w:spacing w:before="120" w:after="120" w:line="240" w:lineRule="auto"/>
+        <w:ind w:firstLine="0"/>
+        <w:jc w:val="center"/>
+        <w:outlineLvl w:val="0"/>
         <w:rPr>
           <w:rFonts w:ascii="Times New Roman" w:hAnsi="Times New Roman"/>
           <w:b/>
-          <w:sz w:val="28"/>
-          <w:szCs w:val="28"/>
-          <w:lang w:val="en-US"/>
+          <w:bCs/>
+          <w:caps/>
+          <w:kern w:val="28"/>
+          <w:sz w:val="28"/>
+          <w:lang w:val="uk-UA"/>
+        </w:rPr>
+      </w:pPr>
+      <w:bookmarkStart w:id="76" w:name="_Toc171720246"/>
+      <w:r>
+        <w:rPr>
+          <w:rFonts w:ascii="Times New Roman" w:hAnsi="Times New Roman"/>
+          <w:b/>
+          <w:bCs/>
+          <w:caps/>
+          <w:kern w:val="28"/>
+          <w:sz w:val="28"/>
+          <w:lang w:val="uk-UA"/>
+        </w:rPr>
+        <w:lastRenderedPageBreak/>
+        <w:t>Завдання 3</w:t>
+      </w:r>
+      <w:bookmarkEnd w:id="76"/>
+    </w:p>
+    <w:p>
+      <w:pPr>
+        <w:shd w:val="clear" w:color="auto" w:fill="FFFFFF"/>
+        <w:spacing w:line="240" w:lineRule="auto"/>
+        <w:ind w:firstLine="0"/>
+        <w:jc w:val="center"/>
+        <w:rPr>
+          <w:rFonts w:ascii="Times New Roman" w:hAnsi="Times New Roman"/>
+          <w:b/>
+          <w:sz w:val="28"/>
+          <w:szCs w:val="28"/>
+          <w:lang w:val="uk-UA"/>
+        </w:rPr>
+      </w:pPr>
+      <w:r>
+        <w:rPr>
+          <w:rFonts w:ascii="Times New Roman" w:hAnsi="Times New Roman"/>
+          <w:b/>
+          <w:sz w:val="28"/>
+          <w:szCs w:val="28"/>
+          <w:lang w:val="uk-UA"/>
+        </w:rPr>
+        <w:t>Теоретичні відомості</w:t>
+      </w:r>
+    </w:p>
+    <w:p>
+      <w:pPr>
+        <w:shd w:val="clear" w:color="auto" w:fill="FFFFFF"/>
+        <w:spacing w:line="240" w:lineRule="auto"/>
+        <w:ind w:right="1"/>
+        <w:rPr>
+          <w:rFonts w:ascii="Times New Roman" w:hAnsi="Times New Roman"/>
+          <w:sz w:val="28"/>
+          <w:szCs w:val="28"/>
+          <w:lang w:val="uk-UA"/>
+        </w:rPr>
+      </w:pPr>
+      <w:r>
+        <w:rPr>
+          <w:rFonts w:ascii="Times New Roman" w:hAnsi="Times New Roman"/>
+          <w:sz w:val="28"/>
+          <w:szCs w:val="28"/>
+          <w:lang w:val="uk-UA"/>
+        </w:rPr>
+        <w:t xml:space="preserve">Сайти </w:t>
+      </w:r>
+      <w:proofErr w:type="spellStart"/>
+      <w:r>
+        <w:rPr>
+          <w:rFonts w:ascii="Times New Roman" w:hAnsi="Times New Roman"/>
+          <w:sz w:val="28"/>
+          <w:szCs w:val="28"/>
+          <w:lang w:val="uk-UA"/>
+        </w:rPr>
+        <w:t>Google</w:t>
+      </w:r>
+      <w:proofErr w:type="spellEnd"/>
+      <w:r>
+        <w:rPr>
+          <w:rFonts w:ascii="Times New Roman" w:hAnsi="Times New Roman"/>
+          <w:sz w:val="28"/>
+          <w:szCs w:val="28"/>
+          <w:lang w:val="uk-UA"/>
+        </w:rPr>
+        <w:t xml:space="preserve"> – спрощений безкоштовний хостинг. Може використовуватися як частина </w:t>
+      </w:r>
+      <w:proofErr w:type="spellStart"/>
+      <w:r>
+        <w:rPr>
+          <w:rFonts w:ascii="Times New Roman" w:hAnsi="Times New Roman"/>
+          <w:sz w:val="28"/>
+          <w:szCs w:val="28"/>
+          <w:lang w:val="uk-UA"/>
+        </w:rPr>
+        <w:t>Google</w:t>
+      </w:r>
+      <w:proofErr w:type="spellEnd"/>
+      <w:r>
+        <w:rPr>
+          <w:rFonts w:ascii="Times New Roman" w:hAnsi="Times New Roman"/>
+          <w:sz w:val="28"/>
+          <w:szCs w:val="28"/>
+          <w:lang w:val="uk-UA"/>
+        </w:rPr>
+        <w:t xml:space="preserve"> </w:t>
+      </w:r>
+      <w:proofErr w:type="spellStart"/>
+      <w:r>
+        <w:rPr>
+          <w:rFonts w:ascii="Times New Roman" w:hAnsi="Times New Roman"/>
+          <w:sz w:val="28"/>
+          <w:szCs w:val="28"/>
+          <w:lang w:val="uk-UA"/>
+        </w:rPr>
+        <w:t>Apps</w:t>
+      </w:r>
+      <w:proofErr w:type="spellEnd"/>
+      <w:r>
+        <w:rPr>
+          <w:rFonts w:ascii="Times New Roman" w:hAnsi="Times New Roman"/>
+          <w:sz w:val="28"/>
+          <w:szCs w:val="28"/>
+          <w:lang w:val="uk-UA"/>
+        </w:rPr>
+        <w:t xml:space="preserve">. Дозволяє за допомогою технології </w:t>
+      </w:r>
+      <w:proofErr w:type="spellStart"/>
+      <w:r>
+        <w:rPr>
+          <w:rFonts w:ascii="Times New Roman" w:hAnsi="Times New Roman"/>
+          <w:sz w:val="28"/>
+          <w:szCs w:val="28"/>
+          <w:lang w:val="uk-UA"/>
+        </w:rPr>
+        <w:t>wiki</w:t>
+      </w:r>
+      <w:proofErr w:type="spellEnd"/>
+      <w:r>
+        <w:rPr>
+          <w:rFonts w:ascii="Times New Roman" w:hAnsi="Times New Roman"/>
+          <w:sz w:val="28"/>
+          <w:szCs w:val="28"/>
+          <w:lang w:val="uk-UA"/>
+        </w:rPr>
+        <w:t xml:space="preserve"> зробити інформацію доступною для людей, які потребують її швидкої подачі. Користувачі сайту можуть працювати разом, додавати інформацію з інших додатків </w:t>
+      </w:r>
+      <w:proofErr w:type="spellStart"/>
+      <w:r>
+        <w:rPr>
+          <w:rFonts w:ascii="Times New Roman" w:hAnsi="Times New Roman"/>
+          <w:sz w:val="28"/>
+          <w:szCs w:val="28"/>
+          <w:lang w:val="uk-UA"/>
+        </w:rPr>
+        <w:t>Google</w:t>
+      </w:r>
+      <w:proofErr w:type="spellEnd"/>
+      <w:r>
+        <w:rPr>
+          <w:rFonts w:ascii="Times New Roman" w:hAnsi="Times New Roman"/>
+          <w:sz w:val="28"/>
+          <w:szCs w:val="28"/>
+          <w:lang w:val="uk-UA"/>
+        </w:rPr>
+        <w:t xml:space="preserve">, наприклад Документи </w:t>
+      </w:r>
+      <w:proofErr w:type="spellStart"/>
+      <w:r>
+        <w:rPr>
+          <w:rFonts w:ascii="Times New Roman" w:hAnsi="Times New Roman"/>
+          <w:sz w:val="28"/>
+          <w:szCs w:val="28"/>
+          <w:lang w:val="uk-UA"/>
+        </w:rPr>
+        <w:t>Google</w:t>
+      </w:r>
+      <w:proofErr w:type="spellEnd"/>
+      <w:r>
+        <w:rPr>
+          <w:rFonts w:ascii="Times New Roman" w:hAnsi="Times New Roman"/>
+          <w:sz w:val="28"/>
+          <w:szCs w:val="28"/>
+          <w:lang w:val="uk-UA"/>
+        </w:rPr>
+        <w:t xml:space="preserve">, Календар </w:t>
+      </w:r>
+      <w:proofErr w:type="spellStart"/>
+      <w:r>
+        <w:rPr>
+          <w:rFonts w:ascii="Times New Roman" w:hAnsi="Times New Roman"/>
+          <w:sz w:val="28"/>
+          <w:szCs w:val="28"/>
+          <w:lang w:val="uk-UA"/>
+        </w:rPr>
+        <w:t>Google</w:t>
+      </w:r>
+      <w:proofErr w:type="spellEnd"/>
+      <w:r>
+        <w:rPr>
+          <w:rFonts w:ascii="Times New Roman" w:hAnsi="Times New Roman"/>
+          <w:sz w:val="28"/>
+          <w:szCs w:val="28"/>
+          <w:lang w:val="uk-UA"/>
+        </w:rPr>
+        <w:t xml:space="preserve">, </w:t>
+      </w:r>
+      <w:proofErr w:type="spellStart"/>
+      <w:r>
+        <w:rPr>
+          <w:rFonts w:ascii="Times New Roman" w:hAnsi="Times New Roman"/>
+          <w:sz w:val="28"/>
+          <w:szCs w:val="28"/>
+          <w:lang w:val="uk-UA"/>
+        </w:rPr>
+        <w:t>YouTube</w:t>
+      </w:r>
+      <w:proofErr w:type="spellEnd"/>
+      <w:r>
+        <w:rPr>
+          <w:rFonts w:ascii="Times New Roman" w:hAnsi="Times New Roman"/>
+          <w:sz w:val="28"/>
+          <w:szCs w:val="28"/>
+          <w:lang w:val="uk-UA"/>
+        </w:rPr>
+        <w:t xml:space="preserve">, </w:t>
+      </w:r>
+      <w:proofErr w:type="spellStart"/>
+      <w:r>
+        <w:rPr>
+          <w:rFonts w:ascii="Times New Roman" w:hAnsi="Times New Roman"/>
+          <w:sz w:val="28"/>
+          <w:szCs w:val="28"/>
+          <w:lang w:val="uk-UA"/>
+        </w:rPr>
+        <w:t>Picasa</w:t>
+      </w:r>
+      <w:proofErr w:type="spellEnd"/>
+      <w:r>
+        <w:rPr>
+          <w:rFonts w:ascii="Times New Roman" w:hAnsi="Times New Roman"/>
+          <w:sz w:val="28"/>
+          <w:szCs w:val="28"/>
+          <w:lang w:val="uk-UA"/>
+        </w:rPr>
+        <w:t xml:space="preserve"> та з інших джерел.</w:t>
+      </w:r>
+    </w:p>
+    <w:p>
+      <w:pPr>
+        <w:shd w:val="clear" w:color="auto" w:fill="FFFFFF"/>
+        <w:spacing w:line="240" w:lineRule="auto"/>
+        <w:ind w:right="1"/>
+        <w:rPr>
+          <w:rFonts w:ascii="Times New Roman" w:hAnsi="Times New Roman"/>
+          <w:sz w:val="28"/>
+          <w:szCs w:val="28"/>
+          <w:lang w:val="uk-UA"/>
+        </w:rPr>
+      </w:pPr>
+      <w:r>
+        <w:rPr>
+          <w:rFonts w:ascii="Times New Roman" w:hAnsi="Times New Roman"/>
+          <w:sz w:val="28"/>
+          <w:szCs w:val="28"/>
+          <w:lang w:val="uk-UA"/>
+        </w:rPr>
+        <w:t xml:space="preserve">Творець сайту може запрошувати інших користувачів для спільної роботи над сайтом, контролювати їх доступ до матеріалів. Сайт може бути використаний в </w:t>
+      </w:r>
+      <w:proofErr w:type="spellStart"/>
+      <w:r>
+        <w:rPr>
+          <w:rFonts w:ascii="Times New Roman" w:hAnsi="Times New Roman"/>
+          <w:sz w:val="28"/>
+          <w:szCs w:val="28"/>
+          <w:lang w:val="uk-UA"/>
+        </w:rPr>
+        <w:t>private</w:t>
+      </w:r>
+      <w:proofErr w:type="spellEnd"/>
+      <w:r>
+        <w:rPr>
+          <w:rFonts w:ascii="Times New Roman" w:hAnsi="Times New Roman"/>
+          <w:sz w:val="28"/>
+          <w:szCs w:val="28"/>
+          <w:lang w:val="uk-UA"/>
+        </w:rPr>
+        <w:t xml:space="preserve"> режимі, наприклад, для організації особистого </w:t>
+      </w:r>
+      <w:proofErr w:type="spellStart"/>
+      <w:r>
+        <w:rPr>
+          <w:rFonts w:ascii="Times New Roman" w:hAnsi="Times New Roman"/>
+          <w:sz w:val="28"/>
+          <w:szCs w:val="28"/>
+          <w:lang w:val="uk-UA"/>
+        </w:rPr>
+        <w:t>wiki</w:t>
+      </w:r>
+      <w:proofErr w:type="spellEnd"/>
+      <w:r>
+        <w:rPr>
+          <w:rFonts w:ascii="Times New Roman" w:hAnsi="Times New Roman"/>
+          <w:sz w:val="28"/>
+          <w:szCs w:val="28"/>
+          <w:lang w:val="uk-UA"/>
+        </w:rPr>
+        <w:t xml:space="preserve"> блокнота або для ведення записів по приватному проекту з доступом до інформації тільки після авторизації.</w:t>
+      </w:r>
+    </w:p>
+    <w:p>
+      <w:pPr>
+        <w:shd w:val="clear" w:color="auto" w:fill="FFFFFF"/>
+        <w:spacing w:line="240" w:lineRule="auto"/>
+        <w:ind w:right="1"/>
+        <w:rPr>
+          <w:rFonts w:ascii="Times New Roman" w:hAnsi="Times New Roman"/>
+          <w:sz w:val="28"/>
+          <w:szCs w:val="28"/>
+          <w:lang w:val="uk-UA"/>
+        </w:rPr>
+      </w:pPr>
+      <w:r>
+        <w:rPr>
+          <w:rFonts w:ascii="Times New Roman" w:hAnsi="Times New Roman"/>
+          <w:sz w:val="28"/>
+          <w:szCs w:val="28"/>
+          <w:lang w:val="uk-UA"/>
+        </w:rPr>
+        <w:t xml:space="preserve">Для використання цього сервісу вам знадобиться обліковий запис </w:t>
+      </w:r>
+      <w:proofErr w:type="spellStart"/>
+      <w:r>
+        <w:rPr>
+          <w:rFonts w:ascii="Times New Roman" w:hAnsi="Times New Roman"/>
+          <w:sz w:val="28"/>
+          <w:szCs w:val="28"/>
+          <w:lang w:val="uk-UA"/>
+        </w:rPr>
+        <w:t>Google</w:t>
+      </w:r>
+      <w:proofErr w:type="spellEnd"/>
+      <w:r>
+        <w:rPr>
+          <w:rFonts w:ascii="Times New Roman" w:hAnsi="Times New Roman"/>
+          <w:sz w:val="28"/>
+          <w:szCs w:val="28"/>
+          <w:lang w:val="uk-UA"/>
+        </w:rPr>
+        <w:t xml:space="preserve">. Для персонального використання надаються 100 </w:t>
+      </w:r>
+      <w:proofErr w:type="spellStart"/>
+      <w:r>
+        <w:rPr>
+          <w:rFonts w:ascii="Times New Roman" w:hAnsi="Times New Roman"/>
+          <w:sz w:val="28"/>
+          <w:szCs w:val="28"/>
+          <w:lang w:val="uk-UA"/>
+        </w:rPr>
+        <w:t>Мб</w:t>
+      </w:r>
+      <w:proofErr w:type="spellEnd"/>
+      <w:r>
+        <w:rPr>
+          <w:rFonts w:ascii="Times New Roman" w:hAnsi="Times New Roman"/>
+          <w:sz w:val="28"/>
+          <w:szCs w:val="28"/>
+          <w:lang w:val="uk-UA"/>
+        </w:rPr>
+        <w:t xml:space="preserve"> дискового простору, причому сайт може мати необмежену кількість сторінок. За замовчуванням вам виділяється доменне ім'я виду https://sites.google.com/site.ім’я, але можна прив'язати і призначений для користувача домен при його наявності.</w:t>
+      </w:r>
+    </w:p>
+    <w:p>
+      <w:pPr>
+        <w:shd w:val="clear" w:color="auto" w:fill="FFFFFF"/>
+        <w:spacing w:line="240" w:lineRule="auto"/>
+        <w:ind w:right="1"/>
+        <w:rPr>
+          <w:rFonts w:ascii="Times New Roman" w:hAnsi="Times New Roman"/>
+          <w:sz w:val="28"/>
+          <w:szCs w:val="28"/>
+          <w:lang w:val="uk-UA"/>
+        </w:rPr>
+      </w:pPr>
+      <w:r>
+        <w:rPr>
+          <w:rFonts w:ascii="Times New Roman" w:hAnsi="Times New Roman"/>
+          <w:sz w:val="28"/>
+          <w:szCs w:val="28"/>
+          <w:lang w:val="uk-UA"/>
+        </w:rPr>
+        <w:t>Створення сайту починається з головної сторінки сервісу. Після натискання кнопки Створити вам буде запропоновано вказати назву сайту, його адреса, вибрати тему оформлення. Крім цього, можна налаштувати параметри доступу, що може бути корисно в тому випадку, якщо ви робите сторінку для обмеженого кола осіб.</w:t>
+      </w:r>
+    </w:p>
+    <w:p>
+      <w:pPr>
+        <w:shd w:val="clear" w:color="auto" w:fill="FFFFFF"/>
+        <w:spacing w:line="240" w:lineRule="auto"/>
+        <w:ind w:right="1"/>
+        <w:rPr>
+          <w:rFonts w:ascii="Times New Roman" w:hAnsi="Times New Roman"/>
+          <w:sz w:val="28"/>
+          <w:szCs w:val="28"/>
+          <w:lang w:val="uk-UA"/>
+        </w:rPr>
+      </w:pPr>
+      <w:r>
+        <w:rPr>
+          <w:rFonts w:ascii="Times New Roman" w:hAnsi="Times New Roman"/>
+          <w:sz w:val="28"/>
+          <w:szCs w:val="28"/>
+          <w:lang w:val="uk-UA"/>
+        </w:rPr>
+        <w:t xml:space="preserve">Після створення сайту можна переходити до його заповнення. Редактор сторінок не складніше звичайного текстового редактора, так що якщо ви працювали наприклад в </w:t>
+      </w:r>
+      <w:proofErr w:type="spellStart"/>
+      <w:r>
+        <w:rPr>
+          <w:rFonts w:ascii="Times New Roman" w:hAnsi="Times New Roman"/>
+          <w:sz w:val="28"/>
+          <w:szCs w:val="28"/>
+          <w:lang w:val="uk-UA"/>
+        </w:rPr>
+        <w:t>Google</w:t>
+      </w:r>
+      <w:proofErr w:type="spellEnd"/>
+      <w:r>
+        <w:rPr>
+          <w:rFonts w:ascii="Times New Roman" w:hAnsi="Times New Roman"/>
+          <w:sz w:val="28"/>
+          <w:szCs w:val="28"/>
+          <w:lang w:val="uk-UA"/>
+        </w:rPr>
+        <w:t xml:space="preserve"> </w:t>
+      </w:r>
+      <w:proofErr w:type="spellStart"/>
+      <w:r>
+        <w:rPr>
+          <w:rFonts w:ascii="Times New Roman" w:hAnsi="Times New Roman"/>
+          <w:sz w:val="28"/>
+          <w:szCs w:val="28"/>
+          <w:lang w:val="uk-UA"/>
+        </w:rPr>
+        <w:t>Docs</w:t>
+      </w:r>
+      <w:proofErr w:type="spellEnd"/>
+      <w:r>
+        <w:rPr>
+          <w:rFonts w:ascii="Times New Roman" w:hAnsi="Times New Roman"/>
+          <w:sz w:val="28"/>
+          <w:szCs w:val="28"/>
+          <w:lang w:val="uk-UA"/>
+        </w:rPr>
+        <w:t xml:space="preserve">, то тут вам </w:t>
+      </w:r>
+      <w:proofErr w:type="spellStart"/>
+      <w:r>
+        <w:rPr>
+          <w:rFonts w:ascii="Times New Roman" w:hAnsi="Times New Roman"/>
+          <w:sz w:val="28"/>
+          <w:szCs w:val="28"/>
+          <w:lang w:val="uk-UA"/>
+        </w:rPr>
+        <w:t>здасться</w:t>
+      </w:r>
+      <w:proofErr w:type="spellEnd"/>
+      <w:r>
+        <w:rPr>
+          <w:rFonts w:ascii="Times New Roman" w:hAnsi="Times New Roman"/>
+          <w:sz w:val="28"/>
+          <w:szCs w:val="28"/>
+          <w:lang w:val="uk-UA"/>
+        </w:rPr>
+        <w:t xml:space="preserve"> все простим і знайомим. Точно так же ви набираєте текст, посилання, змінюєте форматування, вставляєте таблиці, картинки і так далі. Крім цього, в меню вставки є додатковий розділ, який відповідає за взаємодію з іншими численними службами </w:t>
+      </w:r>
+      <w:proofErr w:type="spellStart"/>
+      <w:r>
+        <w:rPr>
+          <w:rFonts w:ascii="Times New Roman" w:hAnsi="Times New Roman"/>
+          <w:sz w:val="28"/>
+          <w:szCs w:val="28"/>
+          <w:lang w:val="uk-UA"/>
+        </w:rPr>
+        <w:t>Google</w:t>
+      </w:r>
+      <w:proofErr w:type="spellEnd"/>
+      <w:r>
+        <w:rPr>
+          <w:rFonts w:ascii="Times New Roman" w:hAnsi="Times New Roman"/>
+          <w:sz w:val="28"/>
+          <w:szCs w:val="28"/>
+          <w:lang w:val="uk-UA"/>
+        </w:rPr>
+        <w:t xml:space="preserve">. Завдяки цьому ви зможете вставити в сторінку модуль </w:t>
+      </w:r>
+      <w:proofErr w:type="spellStart"/>
+      <w:r>
+        <w:rPr>
+          <w:rFonts w:ascii="Times New Roman" w:hAnsi="Times New Roman"/>
+          <w:sz w:val="28"/>
+          <w:szCs w:val="28"/>
+          <w:lang w:val="uk-UA"/>
+        </w:rPr>
+        <w:t>AdSense</w:t>
+      </w:r>
+      <w:proofErr w:type="spellEnd"/>
+      <w:r>
+        <w:rPr>
+          <w:rFonts w:ascii="Times New Roman" w:hAnsi="Times New Roman"/>
+          <w:sz w:val="28"/>
+          <w:szCs w:val="28"/>
+          <w:lang w:val="uk-UA"/>
+        </w:rPr>
+        <w:t xml:space="preserve">, Календар, діаграму з </w:t>
+      </w:r>
+      <w:proofErr w:type="spellStart"/>
+      <w:r>
+        <w:rPr>
+          <w:rFonts w:ascii="Times New Roman" w:hAnsi="Times New Roman"/>
+          <w:sz w:val="28"/>
+          <w:szCs w:val="28"/>
+          <w:lang w:val="uk-UA"/>
+        </w:rPr>
+        <w:t>Google</w:t>
+      </w:r>
+      <w:proofErr w:type="spellEnd"/>
+      <w:r>
+        <w:rPr>
+          <w:rFonts w:ascii="Times New Roman" w:hAnsi="Times New Roman"/>
+          <w:sz w:val="28"/>
+          <w:szCs w:val="28"/>
+          <w:lang w:val="uk-UA"/>
+        </w:rPr>
+        <w:t xml:space="preserve"> </w:t>
+      </w:r>
+      <w:proofErr w:type="spellStart"/>
+      <w:r>
+        <w:rPr>
+          <w:rFonts w:ascii="Times New Roman" w:hAnsi="Times New Roman"/>
+          <w:sz w:val="28"/>
+          <w:szCs w:val="28"/>
+          <w:lang w:val="uk-UA"/>
+        </w:rPr>
+        <w:t>Docs</w:t>
+      </w:r>
+      <w:proofErr w:type="spellEnd"/>
+      <w:r>
+        <w:rPr>
+          <w:rFonts w:ascii="Times New Roman" w:hAnsi="Times New Roman"/>
+          <w:sz w:val="28"/>
+          <w:szCs w:val="28"/>
+          <w:lang w:val="uk-UA"/>
+        </w:rPr>
+        <w:t xml:space="preserve">, картинку з </w:t>
+      </w:r>
+      <w:proofErr w:type="spellStart"/>
+      <w:r>
+        <w:rPr>
+          <w:rFonts w:ascii="Times New Roman" w:hAnsi="Times New Roman"/>
+          <w:sz w:val="28"/>
+          <w:szCs w:val="28"/>
+          <w:lang w:val="uk-UA"/>
+        </w:rPr>
+        <w:t>Picasa</w:t>
+      </w:r>
+      <w:proofErr w:type="spellEnd"/>
+      <w:r>
+        <w:rPr>
+          <w:rFonts w:ascii="Times New Roman" w:hAnsi="Times New Roman"/>
+          <w:sz w:val="28"/>
+          <w:szCs w:val="28"/>
+          <w:lang w:val="uk-UA"/>
+        </w:rPr>
+        <w:t xml:space="preserve">, карту з </w:t>
+      </w:r>
+      <w:proofErr w:type="spellStart"/>
+      <w:r>
+        <w:rPr>
+          <w:rFonts w:ascii="Times New Roman" w:hAnsi="Times New Roman"/>
+          <w:sz w:val="28"/>
+          <w:szCs w:val="28"/>
+          <w:lang w:val="uk-UA"/>
+        </w:rPr>
+        <w:t>Google</w:t>
+      </w:r>
+      <w:proofErr w:type="spellEnd"/>
+      <w:r>
+        <w:rPr>
+          <w:rFonts w:ascii="Times New Roman" w:hAnsi="Times New Roman"/>
+          <w:sz w:val="28"/>
+          <w:szCs w:val="28"/>
+          <w:lang w:val="uk-UA"/>
+        </w:rPr>
+        <w:t xml:space="preserve"> </w:t>
+      </w:r>
+      <w:proofErr w:type="spellStart"/>
+      <w:r>
+        <w:rPr>
+          <w:rFonts w:ascii="Times New Roman" w:hAnsi="Times New Roman"/>
+          <w:sz w:val="28"/>
+          <w:szCs w:val="28"/>
+          <w:lang w:val="uk-UA"/>
+        </w:rPr>
+        <w:t>Maps</w:t>
+      </w:r>
+      <w:proofErr w:type="spellEnd"/>
+      <w:r>
+        <w:rPr>
+          <w:rFonts w:ascii="Times New Roman" w:hAnsi="Times New Roman"/>
+          <w:sz w:val="28"/>
+          <w:szCs w:val="28"/>
+          <w:lang w:val="uk-UA"/>
+        </w:rPr>
+        <w:t xml:space="preserve">, ролик з </w:t>
+      </w:r>
+      <w:proofErr w:type="spellStart"/>
+      <w:r>
+        <w:rPr>
+          <w:rFonts w:ascii="Times New Roman" w:hAnsi="Times New Roman"/>
+          <w:sz w:val="28"/>
+          <w:szCs w:val="28"/>
+          <w:lang w:val="uk-UA"/>
+        </w:rPr>
+        <w:t>YouTube</w:t>
+      </w:r>
+      <w:proofErr w:type="spellEnd"/>
+      <w:r>
+        <w:rPr>
+          <w:rFonts w:ascii="Times New Roman" w:hAnsi="Times New Roman"/>
+          <w:sz w:val="28"/>
+          <w:szCs w:val="28"/>
+          <w:lang w:val="uk-UA"/>
+        </w:rPr>
+        <w:t xml:space="preserve"> і так далі. </w:t>
+      </w:r>
+    </w:p>
+    <w:p>
+      <w:pPr>
+        <w:shd w:val="clear" w:color="auto" w:fill="FFFFFF"/>
+        <w:spacing w:line="240" w:lineRule="auto"/>
+        <w:ind w:right="1"/>
+        <w:rPr>
+          <w:rFonts w:ascii="Times New Roman" w:hAnsi="Times New Roman"/>
+          <w:sz w:val="28"/>
+          <w:szCs w:val="28"/>
+          <w:lang w:val="uk-UA"/>
+        </w:rPr>
+      </w:pPr>
+      <w:r>
+        <w:rPr>
+          <w:rFonts w:ascii="Times New Roman" w:hAnsi="Times New Roman"/>
+          <w:sz w:val="28"/>
+          <w:szCs w:val="28"/>
+          <w:lang w:val="uk-UA"/>
+        </w:rPr>
+        <w:t>Обмеження:</w:t>
+      </w:r>
+    </w:p>
+    <w:p>
+      <w:pPr>
+        <w:shd w:val="clear" w:color="auto" w:fill="FFFFFF"/>
+        <w:spacing w:line="240" w:lineRule="auto"/>
+        <w:ind w:right="1"/>
+        <w:rPr>
+          <w:rFonts w:ascii="Times New Roman" w:hAnsi="Times New Roman"/>
+          <w:sz w:val="28"/>
+          <w:szCs w:val="28"/>
+          <w:lang w:val="uk-UA"/>
+        </w:rPr>
+      </w:pPr>
+      <w:r>
+        <w:rPr>
+          <w:rFonts w:ascii="Times New Roman" w:hAnsi="Times New Roman"/>
+          <w:sz w:val="28"/>
+          <w:szCs w:val="28"/>
+          <w:lang w:val="uk-UA"/>
+        </w:rPr>
+        <w:t xml:space="preserve">100 мегабайтів (безкоштовний акаунт)і 10 гігабайтів (користувачі </w:t>
+      </w:r>
+      <w:proofErr w:type="spellStart"/>
+      <w:r>
+        <w:rPr>
+          <w:rFonts w:ascii="Times New Roman" w:hAnsi="Times New Roman"/>
+          <w:sz w:val="28"/>
+          <w:szCs w:val="28"/>
+          <w:lang w:val="uk-UA"/>
+        </w:rPr>
+        <w:t>Google</w:t>
+      </w:r>
+      <w:proofErr w:type="spellEnd"/>
+      <w:r>
+        <w:rPr>
+          <w:rFonts w:ascii="Times New Roman" w:hAnsi="Times New Roman"/>
+          <w:sz w:val="28"/>
+          <w:szCs w:val="28"/>
+          <w:lang w:val="uk-UA"/>
+        </w:rPr>
+        <w:t xml:space="preserve"> </w:t>
+      </w:r>
+      <w:proofErr w:type="spellStart"/>
+      <w:r>
+        <w:rPr>
+          <w:rFonts w:ascii="Times New Roman" w:hAnsi="Times New Roman"/>
+          <w:sz w:val="28"/>
+          <w:szCs w:val="28"/>
+          <w:lang w:val="uk-UA"/>
+        </w:rPr>
+        <w:t>Apps</w:t>
+      </w:r>
+      <w:proofErr w:type="spellEnd"/>
+      <w:r>
+        <w:rPr>
+          <w:rFonts w:ascii="Times New Roman" w:hAnsi="Times New Roman"/>
+          <w:sz w:val="28"/>
+          <w:szCs w:val="28"/>
+          <w:lang w:val="uk-UA"/>
+        </w:rPr>
+        <w:t>);</w:t>
+      </w:r>
+    </w:p>
+    <w:p>
+      <w:pPr>
+        <w:shd w:val="clear" w:color="auto" w:fill="FFFFFF"/>
+        <w:spacing w:line="240" w:lineRule="auto"/>
+        <w:ind w:right="1"/>
+        <w:rPr>
+          <w:rFonts w:ascii="Times New Roman" w:hAnsi="Times New Roman"/>
+          <w:sz w:val="28"/>
+          <w:szCs w:val="28"/>
+          <w:lang w:val="uk-UA"/>
+        </w:rPr>
+      </w:pPr>
+      <w:r>
+        <w:rPr>
+          <w:rFonts w:ascii="Times New Roman" w:hAnsi="Times New Roman"/>
+          <w:sz w:val="28"/>
+          <w:szCs w:val="28"/>
+          <w:lang w:val="uk-UA"/>
+        </w:rPr>
+        <w:t>Анонімні коментарі заборонені, змінювати зміст (у тому числі додавати коментарі) можуть тільки авторизовані користувачі.</w:t>
+      </w:r>
+    </w:p>
+    <w:p>
+      <w:pPr>
+        <w:shd w:val="clear" w:color="auto" w:fill="FFFFFF"/>
+        <w:spacing w:line="240" w:lineRule="auto"/>
+        <w:ind w:right="1"/>
+        <w:rPr>
+          <w:rFonts w:ascii="Times New Roman" w:hAnsi="Times New Roman"/>
+          <w:sz w:val="28"/>
+          <w:szCs w:val="28"/>
+          <w:lang w:val="uk-UA"/>
+        </w:rPr>
+      </w:pPr>
+      <w:r>
+        <w:rPr>
+          <w:rFonts w:ascii="Times New Roman" w:hAnsi="Times New Roman"/>
+          <w:sz w:val="28"/>
+          <w:szCs w:val="28"/>
+          <w:lang w:val="uk-UA"/>
+        </w:rPr>
+        <w:t xml:space="preserve">Обмеження налаштувань оформлення: налаштовуються тільки колірна гама, розмір і стиль шрифтів; CSS недоступний; </w:t>
+      </w:r>
+      <w:proofErr w:type="spellStart"/>
+      <w:r>
+        <w:rPr>
+          <w:rFonts w:ascii="Times New Roman" w:hAnsi="Times New Roman"/>
+          <w:sz w:val="28"/>
+          <w:szCs w:val="28"/>
+          <w:lang w:val="uk-UA"/>
+        </w:rPr>
+        <w:t>JavaScript</w:t>
+      </w:r>
+      <w:proofErr w:type="spellEnd"/>
+      <w:r>
+        <w:rPr>
+          <w:rFonts w:ascii="Times New Roman" w:hAnsi="Times New Roman"/>
+          <w:sz w:val="28"/>
+          <w:szCs w:val="28"/>
+          <w:lang w:val="uk-UA"/>
+        </w:rPr>
+        <w:t xml:space="preserve"> не цілком підтримується, наприклад </w:t>
+      </w:r>
+      <w:proofErr w:type="spellStart"/>
+      <w:r>
+        <w:rPr>
+          <w:rFonts w:ascii="Times New Roman" w:hAnsi="Times New Roman"/>
+          <w:sz w:val="28"/>
+          <w:szCs w:val="28"/>
+          <w:lang w:val="uk-UA"/>
+        </w:rPr>
+        <w:t>віджет</w:t>
+      </w:r>
+      <w:proofErr w:type="spellEnd"/>
+      <w:r>
+        <w:rPr>
+          <w:rFonts w:ascii="Times New Roman" w:hAnsi="Times New Roman"/>
+          <w:sz w:val="28"/>
+          <w:szCs w:val="28"/>
+          <w:lang w:val="uk-UA"/>
+        </w:rPr>
+        <w:t xml:space="preserve"> Твіттер що працює на цьому коді доступний;</w:t>
+      </w:r>
+    </w:p>
+    <w:p>
+      <w:pPr>
+        <w:shd w:val="clear" w:color="auto" w:fill="FFFFFF"/>
+        <w:spacing w:line="240" w:lineRule="auto"/>
+        <w:ind w:right="1"/>
+        <w:rPr>
+          <w:rFonts w:ascii="Times New Roman" w:hAnsi="Times New Roman"/>
+          <w:sz w:val="28"/>
+          <w:szCs w:val="28"/>
+          <w:lang w:val="uk-UA"/>
+        </w:rPr>
+      </w:pPr>
+      <w:r>
+        <w:rPr>
+          <w:rFonts w:ascii="Times New Roman" w:hAnsi="Times New Roman"/>
+          <w:sz w:val="28"/>
+          <w:szCs w:val="28"/>
+          <w:lang w:val="uk-UA"/>
+        </w:rPr>
+        <w:t xml:space="preserve">Файл </w:t>
+      </w:r>
+      <w:proofErr w:type="spellStart"/>
+      <w:r>
+        <w:rPr>
+          <w:rFonts w:ascii="Times New Roman" w:hAnsi="Times New Roman"/>
+          <w:sz w:val="28"/>
+          <w:szCs w:val="28"/>
+          <w:lang w:val="uk-UA"/>
+        </w:rPr>
+        <w:t>Site</w:t>
+      </w:r>
+      <w:proofErr w:type="spellEnd"/>
+      <w:r>
+        <w:rPr>
+          <w:rFonts w:ascii="Times New Roman" w:hAnsi="Times New Roman"/>
+          <w:sz w:val="28"/>
+          <w:szCs w:val="28"/>
+          <w:lang w:val="uk-UA"/>
+        </w:rPr>
+        <w:t xml:space="preserve"> </w:t>
+      </w:r>
+      <w:proofErr w:type="spellStart"/>
+      <w:r>
+        <w:rPr>
+          <w:rFonts w:ascii="Times New Roman" w:hAnsi="Times New Roman"/>
+          <w:sz w:val="28"/>
+          <w:szCs w:val="28"/>
+          <w:lang w:val="uk-UA"/>
+        </w:rPr>
+        <w:t>map</w:t>
+      </w:r>
+      <w:proofErr w:type="spellEnd"/>
+      <w:r>
+        <w:rPr>
+          <w:rFonts w:ascii="Times New Roman" w:hAnsi="Times New Roman"/>
+          <w:sz w:val="28"/>
+          <w:szCs w:val="28"/>
+          <w:lang w:val="uk-UA"/>
+        </w:rPr>
+        <w:t xml:space="preserve"> обмежений 1000 посилань, хоча кількість сторінок на сайті необмежена.</w:t>
+      </w:r>
+      <w:r>
+        <w:rPr>
+          <w:rFonts w:ascii="Times New Roman" w:hAnsi="Times New Roman"/>
+          <w:sz w:val="28"/>
+          <w:szCs w:val="28"/>
+          <w:lang w:val="uk-UA"/>
+        </w:rPr>
+        <w:br w:type="page"/>
+      </w:r>
+    </w:p>
+    <w:p>
+      <w:pPr>
+        <w:shd w:val="clear" w:color="auto" w:fill="FFFFFF"/>
+        <w:spacing w:line="240" w:lineRule="auto"/>
+        <w:ind w:right="1"/>
+        <w:rPr>
+          <w:rFonts w:ascii="Times New Roman" w:hAnsi="Times New Roman"/>
+          <w:sz w:val="28"/>
+          <w:szCs w:val="28"/>
+          <w:lang w:val="uk-UA"/>
+        </w:rPr>
+      </w:pPr>
+    </w:p>
+    <w:p>
+      <w:pPr>
+        <w:shd w:val="clear" w:color="auto" w:fill="FFFFFF"/>
+        <w:rPr>
+          <w:rFonts w:ascii="Times New Roman" w:hAnsi="Times New Roman"/>
+          <w:b/>
+          <w:sz w:val="28"/>
+          <w:szCs w:val="28"/>
+          <w:lang w:val="uk-UA"/>
+        </w:rPr>
+      </w:pPr>
+    </w:p>
+    <w:p>
+      <w:pPr>
+        <w:shd w:val="clear" w:color="auto" w:fill="FFFFFF"/>
+        <w:spacing w:line="240" w:lineRule="auto"/>
+        <w:ind w:firstLine="0"/>
+        <w:jc w:val="center"/>
+        <w:rPr>
+          <w:rFonts w:ascii="Times New Roman" w:hAnsi="Times New Roman"/>
+          <w:b/>
+          <w:sz w:val="28"/>
+          <w:szCs w:val="28"/>
+          <w:lang w:val="uk-UA"/>
+        </w:rPr>
+      </w:pPr>
+      <w:r>
+        <w:rPr>
+          <w:rFonts w:ascii="Times New Roman" w:hAnsi="Times New Roman"/>
+          <w:b/>
+          <w:sz w:val="28"/>
+          <w:szCs w:val="28"/>
+          <w:lang w:val="uk-UA"/>
+        </w:rPr>
+        <w:t>Практична реалізація</w:t>
+      </w:r>
+    </w:p>
+    <w:p>
+      <w:pPr>
+        <w:shd w:val="clear" w:color="auto" w:fill="FFFFFF"/>
+        <w:spacing w:line="240" w:lineRule="auto"/>
+        <w:ind w:firstLine="0"/>
+        <w:jc w:val="center"/>
+        <w:rPr>
+          <w:rFonts w:ascii="Times New Roman" w:hAnsi="Times New Roman"/>
+          <w:b/>
+          <w:sz w:val="28"/>
+          <w:szCs w:val="28"/>
+          <w:lang w:val="uk-UA"/>
+        </w:rPr>
+      </w:pPr>
+    </w:p>
+    <w:p>
+      <w:pPr>
+        <w:shd w:val="clear" w:color="auto" w:fill="FFFFFF"/>
+        <w:tabs>
+          <w:tab w:val="left" w:pos="1008"/>
+        </w:tabs>
+        <w:spacing w:line="240" w:lineRule="auto"/>
+        <w:rPr>
+          <w:rFonts w:ascii="Times New Roman" w:hAnsi="Times New Roman"/>
+          <w:b/>
+          <w:sz w:val="28"/>
+          <w:szCs w:val="28"/>
+          <w:lang w:val="uk-UA"/>
+        </w:rPr>
+      </w:pPr>
+      <w:r>
+        <w:rPr>
+          <w:rFonts w:ascii="Times New Roman" w:hAnsi="Times New Roman"/>
+          <w:b/>
+          <w:sz w:val="28"/>
+          <w:szCs w:val="28"/>
+          <w:lang w:val="uk-UA"/>
+        </w:rPr>
+        <w:t>Посилання на сайт:</w:t>
+      </w:r>
+    </w:p>
+    <w:p>
+      <w:pPr>
+        <w:shd w:val="clear" w:color="auto" w:fill="FFFFFF"/>
+        <w:rPr>
+          <w:rFonts w:ascii="Times New Roman" w:hAnsi="Times New Roman"/>
+          <w:b/>
+          <w:sz w:val="28"/>
+          <w:szCs w:val="28"/>
+          <w:lang w:val="uk-UA"/>
+        </w:rPr>
+      </w:pPr>
+    </w:p>
+    <w:p>
+      <w:pPr>
+        <w:shd w:val="clear" w:color="auto" w:fill="FFFFFF"/>
+        <w:spacing w:line="240" w:lineRule="auto"/>
+        <w:ind w:firstLine="0"/>
+        <w:rPr>
+          <w:rFonts w:ascii="Times New Roman" w:hAnsi="Times New Roman"/>
+          <w:b/>
+          <w:sz w:val="28"/>
+          <w:szCs w:val="28"/>
+          <w:lang w:val="uk-UA"/>
+        </w:rPr>
+      </w:pPr>
+      <w:r>
+        <w:rPr>
+          <w:rFonts w:ascii="Times New Roman" w:hAnsi="Times New Roman"/>
+          <w:b/>
+          <w:noProof/>
+          <w:sz w:val="28"/>
+          <w:szCs w:val="28"/>
+          <w:lang w:val="uk-UA"/>
+        </w:rPr>
+        <w:drawing>
+          <wp:inline distT="0" distB="0" distL="0" distR="0" wp14:anchorId="63681724" wp14:editId="2B4C9A5E">
+            <wp:extent cx="5940425" cy="2837180"/>
+            <wp:effectExtent l="19050" t="19050" r="22225" b="20320"/>
+            <wp:docPr id="19" name="Picture 19"/>
+            <wp:cNvGraphicFramePr>
+              <a:graphicFrameLocks xmlns:a="http://schemas.openxmlformats.org/drawingml/2006/main" noChangeAspect="1"/>
+            </wp:cNvGraphicFramePr>
+            <a:graphic xmlns:a="http://schemas.openxmlformats.org/drawingml/2006/main">
+              <a:graphicData uri="http://schemas.openxmlformats.org/drawingml/2006/picture">
+                <pic:pic xmlns:pic="http://schemas.openxmlformats.org/drawingml/2006/picture">
+                  <pic:nvPicPr>
+                    <pic:cNvPr id="1" name=""/>
+                    <pic:cNvPicPr/>
+                  </pic:nvPicPr>
+                  <pic:blipFill>
+                    <a:blip r:embed="rId26"/>
+                    <a:stretch>
+                      <a:fillRect/>
+                    </a:stretch>
+                  </pic:blipFill>
+                  <pic:spPr>
+                    <a:xfrm>
+                      <a:off x="0" y="0"/>
+                      <a:ext cx="5940425" cy="2837180"/>
+                    </a:xfrm>
+                    <a:prstGeom prst="rect">
+                      <a:avLst/>
+                    </a:prstGeom>
+                    <a:ln>
+                      <a:solidFill>
+                        <a:sysClr val="windowText" lastClr="000000"/>
+                      </a:solidFill>
+                    </a:ln>
+                  </pic:spPr>
+                </pic:pic>
+              </a:graphicData>
+            </a:graphic>
+          </wp:inline>
+        </w:drawing>
+      </w:r>
+    </w:p>
+    <w:p>
+      <w:pPr>
+        <w:shd w:val="clear" w:color="auto" w:fill="FFFFFF"/>
+        <w:spacing w:line="240" w:lineRule="auto"/>
+        <w:ind w:firstLine="0"/>
+        <w:jc w:val="center"/>
+        <w:rPr>
+          <w:rFonts w:ascii="Times New Roman" w:hAnsi="Times New Roman"/>
+          <w:bCs/>
+          <w:sz w:val="28"/>
+          <w:szCs w:val="28"/>
+          <w:lang w:val="uk-UA"/>
+        </w:rPr>
+      </w:pPr>
+      <w:r>
+        <w:rPr>
+          <w:rFonts w:ascii="Times New Roman" w:hAnsi="Times New Roman"/>
+          <w:bCs/>
+          <w:sz w:val="28"/>
+          <w:szCs w:val="28"/>
+          <w:lang w:val="uk-UA"/>
+        </w:rPr>
+        <w:t>Рисунок 17 – Головна сторінка сайту</w:t>
+      </w:r>
+    </w:p>
+    <w:p>
+      <w:pPr>
+        <w:shd w:val="clear" w:color="auto" w:fill="FFFFFF"/>
+        <w:rPr>
+          <w:rFonts w:ascii="Times New Roman" w:hAnsi="Times New Roman"/>
+          <w:b/>
+          <w:sz w:val="28"/>
+          <w:szCs w:val="28"/>
+          <w:lang w:val="uk-UA"/>
+        </w:rPr>
+      </w:pPr>
+    </w:p>
+    <w:p>
+      <w:pPr>
+        <w:shd w:val="clear" w:color="auto" w:fill="FFFFFF"/>
+        <w:rPr>
+          <w:rFonts w:ascii="Times New Roman" w:hAnsi="Times New Roman"/>
+          <w:b/>
+          <w:sz w:val="28"/>
+          <w:szCs w:val="28"/>
+          <w:lang w:val="uk-UA"/>
+        </w:rPr>
+      </w:pPr>
+    </w:p>
+    <w:p>
+      <w:pPr>
+        <w:shd w:val="clear" w:color="auto" w:fill="FFFFFF"/>
+        <w:rPr>
+          <w:rFonts w:ascii="Times New Roman" w:hAnsi="Times New Roman"/>
+          <w:b/>
+          <w:sz w:val="28"/>
+          <w:szCs w:val="28"/>
+          <w:lang w:val="uk-UA"/>
+        </w:rPr>
+      </w:pPr>
+    </w:p>
+    <w:p>
+      <w:pPr>
+        <w:shd w:val="clear" w:color="auto" w:fill="FFFFFF"/>
+        <w:rPr>
+          <w:rFonts w:ascii="Times New Roman" w:hAnsi="Times New Roman"/>
+          <w:sz w:val="28"/>
+          <w:szCs w:val="28"/>
+          <w:lang w:val="uk-UA"/>
+        </w:rPr>
+      </w:pPr>
+      <w:r>
+        <w:rPr>
+          <w:rFonts w:ascii="Times New Roman" w:hAnsi="Times New Roman"/>
+          <w:b/>
+          <w:sz w:val="28"/>
+          <w:szCs w:val="28"/>
+          <w:lang w:val="uk-UA"/>
+        </w:rPr>
+        <w:t>Завдання 4</w:t>
+      </w:r>
+    </w:p>
+    <w:p>
+      <w:pPr>
+        <w:shd w:val="clear" w:color="auto" w:fill="FFFFFF"/>
+        <w:rPr>
+          <w:rFonts w:ascii="Times New Roman" w:hAnsi="Times New Roman"/>
+          <w:i/>
+          <w:color w:val="FF0000"/>
+          <w:sz w:val="28"/>
+          <w:szCs w:val="28"/>
+          <w:lang w:val="uk-UA"/>
+        </w:rPr>
+      </w:pPr>
+      <w:r>
+        <w:rPr>
+          <w:rFonts w:ascii="Times New Roman" w:hAnsi="Times New Roman"/>
+          <w:i/>
+          <w:color w:val="FF0000"/>
+          <w:sz w:val="28"/>
+          <w:szCs w:val="28"/>
+          <w:lang w:val="uk-UA"/>
+        </w:rPr>
+        <w:t xml:space="preserve">Видачі до </w:t>
+      </w:r>
+      <w:proofErr w:type="spellStart"/>
+      <w:r>
+        <w:rPr>
+          <w:rFonts w:ascii="Times New Roman" w:hAnsi="Times New Roman"/>
+          <w:i/>
+          <w:color w:val="FF0000"/>
+          <w:sz w:val="28"/>
+          <w:szCs w:val="28"/>
+          <w:lang w:val="uk-UA"/>
+        </w:rPr>
+        <w:t>презентаціі</w:t>
+      </w:r>
+      <w:proofErr w:type="spellEnd"/>
+    </w:p>
+    <w:p>
+      <w:pPr>
+        <w:pStyle w:val="1"/>
+        <w:spacing w:before="0" w:after="0"/>
+        <w:rPr>
+          <w:b/>
+          <w:caps w:val="0"/>
+          <w:lang w:val="uk-UA"/>
+        </w:rPr>
+      </w:pPr>
+      <w:r>
+        <w:rPr>
+          <w:szCs w:val="28"/>
+          <w:lang w:val="uk-UA"/>
+        </w:rPr>
+        <w:br w:type="page"/>
+      </w:r>
+      <w:bookmarkStart w:id="77" w:name="_Toc12361875"/>
+      <w:bookmarkStart w:id="78" w:name="_Toc43831386"/>
+      <w:r>
+        <w:rPr>
+          <w:b/>
+          <w:caps w:val="0"/>
+          <w:lang w:val="uk-UA"/>
+        </w:rPr>
+        <w:lastRenderedPageBreak/>
+        <w:t xml:space="preserve">ВИСНОВКИ </w:t>
+      </w:r>
+      <w:bookmarkEnd w:id="77"/>
+      <w:bookmarkEnd w:id="78"/>
+    </w:p>
+    <w:p>
+      <w:pPr>
+        <w:spacing w:line="240" w:lineRule="auto"/>
+        <w:ind w:firstLine="630"/>
+        <w:rPr>
+          <w:rFonts w:ascii="Times New Roman" w:hAnsi="Times New Roman"/>
+          <w:sz w:val="28"/>
+          <w:lang w:val="uk-UA"/>
         </w:rPr>
       </w:pPr>
     </w:p>
@@ -22993,208 +24742,12 @@
         <w:rPr>
           <w:rFonts w:ascii="Times New Roman" w:hAnsi="Times New Roman"/>
           <w:b/>
-          <w:sz w:val="28"/>
-          <w:szCs w:val="28"/>
-          <w:lang w:val="en-US"/>
-        </w:rPr>
-      </w:pPr>
-      <w:r>
-        <w:rPr>
-          <w:rFonts w:ascii="Times New Roman" w:hAnsi="Times New Roman"/>
-          <w:b/>
-          <w:sz w:val="28"/>
-          <w:szCs w:val="28"/>
-          <w:lang w:val="en-US"/>
-        </w:rPr>
-        <w:br w:type="page"/>
-      </w:r>
-    </w:p>
-    <w:p>
-      <w:pPr>
-        <w:shd w:val="clear" w:color="auto" w:fill="FFFFFF"/>
-        <w:rPr>
-          <w:rFonts w:ascii="Times New Roman" w:hAnsi="Times New Roman"/>
-          <w:sz w:val="28"/>
-          <w:szCs w:val="28"/>
-          <w:lang w:val="uk-UA"/>
-        </w:rPr>
-      </w:pPr>
-      <w:r>
-        <w:rPr>
-          <w:rFonts w:ascii="Times New Roman" w:hAnsi="Times New Roman"/>
-          <w:b/>
-          <w:sz w:val="28"/>
-          <w:szCs w:val="28"/>
-          <w:lang w:val="uk-UA"/>
-        </w:rPr>
-        <w:lastRenderedPageBreak/>
-        <w:t>Завдання 3</w:t>
-      </w:r>
-    </w:p>
-    <w:p>
-      <w:pPr>
-        <w:shd w:val="clear" w:color="auto" w:fill="FFFFFF"/>
-        <w:ind w:right="1"/>
-        <w:rPr>
-          <w:rFonts w:ascii="Times New Roman" w:hAnsi="Times New Roman"/>
-          <w:i/>
-          <w:color w:val="FF0000"/>
-          <w:sz w:val="28"/>
-          <w:szCs w:val="28"/>
-          <w:lang w:val="uk-UA"/>
-        </w:rPr>
-      </w:pPr>
-      <w:r>
-        <w:rPr>
-          <w:rFonts w:ascii="Times New Roman" w:hAnsi="Times New Roman"/>
-          <w:i/>
-          <w:color w:val="FF0000"/>
-          <w:sz w:val="28"/>
-          <w:szCs w:val="28"/>
-          <w:lang w:val="uk-UA"/>
-        </w:rPr>
-        <w:t>Теоретичні відомості до завдання (короткі відомості до засобу розробки сайту)</w:t>
-      </w:r>
-    </w:p>
-    <w:p>
-      <w:pPr>
-        <w:shd w:val="clear" w:color="auto" w:fill="FFFFFF"/>
-        <w:ind w:right="1"/>
-        <w:rPr>
-          <w:rFonts w:ascii="Times New Roman" w:hAnsi="Times New Roman"/>
-          <w:i/>
-          <w:color w:val="FF0000"/>
-          <w:sz w:val="28"/>
-          <w:szCs w:val="28"/>
-          <w:lang w:val="uk-UA"/>
-        </w:rPr>
-      </w:pPr>
-      <w:r>
-        <w:rPr>
-          <w:rFonts w:ascii="Times New Roman" w:hAnsi="Times New Roman"/>
-          <w:i/>
-          <w:color w:val="FF0000"/>
-          <w:sz w:val="28"/>
-          <w:szCs w:val="28"/>
-          <w:lang w:val="uk-UA"/>
-        </w:rPr>
-        <w:t>Практична реалізація (скріншот головної сторінки, посилання на сайт)</w:t>
-      </w:r>
-    </w:p>
-    <w:p>
-      <w:pPr>
-        <w:shd w:val="clear" w:color="auto" w:fill="FFFFFF"/>
-        <w:rPr>
-          <w:rFonts w:ascii="Times New Roman" w:hAnsi="Times New Roman"/>
-          <w:sz w:val="28"/>
-          <w:szCs w:val="28"/>
-          <w:lang w:val="uk-UA"/>
-        </w:rPr>
-      </w:pPr>
-      <w:r>
-        <w:rPr>
-          <w:rFonts w:ascii="Times New Roman" w:hAnsi="Times New Roman"/>
-          <w:b/>
-          <w:sz w:val="28"/>
-          <w:szCs w:val="28"/>
-          <w:lang w:val="uk-UA"/>
-        </w:rPr>
-        <w:t>Завдання 4</w:t>
-      </w:r>
-    </w:p>
-    <w:p>
-      <w:pPr>
-        <w:shd w:val="clear" w:color="auto" w:fill="FFFFFF"/>
-        <w:rPr>
-          <w:rFonts w:ascii="Times New Roman" w:hAnsi="Times New Roman"/>
-          <w:i/>
-          <w:color w:val="FF0000"/>
-          <w:sz w:val="28"/>
-          <w:szCs w:val="28"/>
-          <w:lang w:val="uk-UA"/>
-        </w:rPr>
-      </w:pPr>
-      <w:r>
-        <w:rPr>
-          <w:rFonts w:ascii="Times New Roman" w:hAnsi="Times New Roman"/>
-          <w:i/>
-          <w:color w:val="FF0000"/>
-          <w:sz w:val="28"/>
-          <w:szCs w:val="28"/>
-          <w:lang w:val="uk-UA"/>
-        </w:rPr>
-        <w:t xml:space="preserve">Видачі до </w:t>
-      </w:r>
-      <w:proofErr w:type="spellStart"/>
-      <w:r>
-        <w:rPr>
-          <w:rFonts w:ascii="Times New Roman" w:hAnsi="Times New Roman"/>
-          <w:i/>
-          <w:color w:val="FF0000"/>
-          <w:sz w:val="28"/>
-          <w:szCs w:val="28"/>
-          <w:lang w:val="uk-UA"/>
-        </w:rPr>
-        <w:t>презентаціі</w:t>
-      </w:r>
-      <w:proofErr w:type="spellEnd"/>
-    </w:p>
-    <w:p>
-      <w:pPr>
-        <w:pStyle w:val="1"/>
-        <w:spacing w:before="0" w:after="0"/>
-        <w:rPr>
-          <w:b/>
-          <w:caps w:val="0"/>
-          <w:lang w:val="uk-UA"/>
-        </w:rPr>
-      </w:pPr>
-      <w:r>
-        <w:rPr>
-          <w:szCs w:val="28"/>
-          <w:lang w:val="uk-UA"/>
-        </w:rPr>
-        <w:br w:type="page"/>
-      </w:r>
-      <w:bookmarkStart w:id="75" w:name="_Toc12361875"/>
-      <w:bookmarkStart w:id="76" w:name="_Toc43831386"/>
-      <w:r>
-        <w:rPr>
-          <w:b/>
-          <w:caps w:val="0"/>
-          <w:lang w:val="uk-UA"/>
-        </w:rPr>
-        <w:lastRenderedPageBreak/>
-        <w:t xml:space="preserve">ВИСНОВКИ </w:t>
-      </w:r>
-      <w:bookmarkEnd w:id="75"/>
-      <w:bookmarkEnd w:id="76"/>
-    </w:p>
-    <w:p>
-      <w:pPr>
-        <w:spacing w:line="240" w:lineRule="auto"/>
-        <w:ind w:firstLine="630"/>
-        <w:rPr>
-          <w:rFonts w:ascii="Times New Roman" w:hAnsi="Times New Roman"/>
-          <w:sz w:val="28"/>
-          <w:lang w:val="uk-UA"/>
-        </w:rPr>
-      </w:pPr>
-    </w:p>
-    <w:p>
-      <w:pPr>
-        <w:spacing w:line="240" w:lineRule="auto"/>
-        <w:ind w:firstLine="0"/>
-        <w:jc w:val="left"/>
-        <w:rPr>
-          <w:rFonts w:ascii="Times New Roman" w:hAnsi="Times New Roman"/>
-          <w:b/>
           <w:kern w:val="28"/>
           <w:sz w:val="28"/>
           <w:lang w:val="uk-UA"/>
         </w:rPr>
       </w:pPr>
-      <w:bookmarkStart w:id="77" w:name="_Toc43831387"/>
+      <w:bookmarkStart w:id="79" w:name="_Toc43831387"/>
       <w:r>
         <w:rPr>
           <w:b/>
@@ -36032,7 +37585,7 @@
         </w:rPr>
         <w:t xml:space="preserve">КЕРІВНИКА ПРАКТИКИ </w:t>
       </w:r>
-      <w:bookmarkEnd w:id="77"/>
+      <w:bookmarkEnd w:id="79"/>
     </w:p>
     <w:p>
       <w:pPr>
@@ -36409,8 +37962,8 @@
         </w:rPr>
         <w:br w:type="page"/>
       </w:r>
-      <w:bookmarkStart w:id="78" w:name="_Toc455487664"/>
-      <w:bookmarkStart w:id="79" w:name="_Toc43831388"/>
+      <w:bookmarkStart w:id="80" w:name="_Toc455487664"/>
+      <w:bookmarkStart w:id="81" w:name="_Toc43831388"/>
       <w:r>
         <w:rPr>
           <w:b/>
@@ -36419,7 +37972,7 @@
         <w:lastRenderedPageBreak/>
         <w:t>ПЕРЕЛІК</w:t>
       </w:r>
-      <w:bookmarkEnd w:id="78"/>
+      <w:bookmarkEnd w:id="80"/>
       <w:r>
         <w:rPr>
           <w:b/>
@@ -36427,7 +37980,7 @@
         </w:rPr>
         <w:t xml:space="preserve"> </w:t>
       </w:r>
-      <w:bookmarkStart w:id="80" w:name="_Toc455128198"/>
+      <w:bookmarkStart w:id="82" w:name="_Toc455128198"/>
       <w:r>
         <w:rPr>
           <w:b/>
@@ -36435,8 +37988,8 @@
         </w:rPr>
         <w:t>ПОСИЛАНЬ</w:t>
       </w:r>
-      <w:bookmarkEnd w:id="79"/>
-      <w:bookmarkEnd w:id="80"/>
+      <w:bookmarkEnd w:id="81"/>
+      <w:bookmarkEnd w:id="82"/>
     </w:p>
     <w:p>
       <w:pPr>
@@ -36861,7 +38414,7 @@
         </w:rPr>
         <w:t xml:space="preserve">WEB-сайт (Електрон. ресурс) / Спосіб доступу: URL: </w:t>
       </w:r>
-      <w:hyperlink r:id="rId25" w:history="1">
+      <w:hyperlink r:id="rId27" w:history="1">
         <w:r>
           <w:rPr>
             <w:rStyle w:val="a4"/>
@@ -36908,7 +38461,7 @@
           <w:lang w:val="uk-UA"/>
         </w:rPr>
       </w:pPr>
-      <w:hyperlink r:id="rId26" w:history="1">
+      <w:hyperlink r:id="rId28" w:history="1">
         <w:r>
           <w:rPr>
             <w:rStyle w:val="a4"/>
@@ -36966,7 +38519,7 @@
         </w:rPr>
         <w:t xml:space="preserve">(Рекомендовано використовувати ресурс </w:t>
       </w:r>
-      <w:hyperlink r:id="rId27" w:history="1">
+      <w:hyperlink r:id="rId29" w:history="1">
         <w:r>
           <w:rPr>
             <w:rStyle w:val="a4"/>
@@ -37042,7 +38595,7 @@
           <w:iCs/>
         </w:rPr>
       </w:pPr>
-      <w:bookmarkStart w:id="81" w:name="_Toc171720253"/>
+      <w:bookmarkStart w:id="83" w:name="_Toc171720253"/>
       <w:r>
         <w:rPr>
           <w:b/>
@@ -37051,7 +38604,7 @@
         <w:lastRenderedPageBreak/>
         <w:t>ДОДАТОК</w:t>
       </w:r>
-      <w:bookmarkEnd w:id="81"/>
+      <w:bookmarkEnd w:id="83"/>
       <w:r>
         <w:rPr>
           <w:b/>
@@ -37068,7 +38621,7 @@
         </w:rPr>
         <w:br/>
       </w:r>
-      <w:bookmarkStart w:id="82" w:name="_Toc171720254"/>
+      <w:bookmarkStart w:id="84" w:name="_Toc171720254"/>
       <w:proofErr w:type="spellStart"/>
       <w:r>
         <w:rPr>
@@ -37119,7 +38672,7 @@
         </w:rPr>
         <w:t>програми</w:t>
       </w:r>
-      <w:bookmarkEnd w:id="82"/>
+      <w:bookmarkEnd w:id="84"/>
       <w:proofErr w:type="spellEnd"/>
     </w:p>
     <w:p>
@@ -37130,7 +38683,7 @@
           <w:lang w:val="en-US"/>
         </w:rPr>
       </w:pPr>
-      <w:bookmarkStart w:id="83" w:name="_Toc171720255"/>
+      <w:bookmarkStart w:id="85" w:name="_Toc171720255"/>
       <w:r>
         <w:rPr>
           <w:bCs/>
@@ -37153,7 +38706,7 @@
         </w:rPr>
         <w:t xml:space="preserve">дотичних з реалізацією </w:t>
       </w:r>
-      <w:bookmarkEnd w:id="83"/>
+      <w:bookmarkEnd w:id="85"/>
       <w:r>
         <w:rPr>
           <w:bCs/>

</xml_diff>